<commit_message>
dopisalem swoj indeks :)
</commit_message>
<xml_diff>
--- a/Budżet Domowy.docx
+++ b/Budżet Domowy.docx
@@ -1,6 +1,6 @@
 
 <file path=word/document.xml><?xml version="1.0" encoding="utf-8"?>
-<w:document xmlns:wpc="http://schemas.microsoft.com/office/word/2010/wordprocessingCanvas" xmlns:mc="http://schemas.openxmlformats.org/markup-compatibility/2006" xmlns:o="urn:schemas-microsoft-com:office:office" xmlns:r="http://schemas.openxmlformats.org/officeDocument/2006/relationships" xmlns:m="http://schemas.openxmlformats.org/officeDocument/2006/math" xmlns:v="urn:schemas-microsoft-com:vml" xmlns:wp14="http://schemas.microsoft.com/office/word/2010/wordprocessingDrawing" xmlns:wp="http://schemas.openxmlformats.org/drawingml/2006/wordprocessingDrawing" xmlns:w10="urn:schemas-microsoft-com:office:word" xmlns:w="http://schemas.openxmlformats.org/wordprocessingml/2006/main" xmlns:w14="http://schemas.microsoft.com/office/word/2010/wordml" xmlns:w15="http://schemas.microsoft.com/office/word/2012/wordml" xmlns:wpg="http://schemas.microsoft.com/office/word/2010/wordprocessingGroup" xmlns:wpi="http://schemas.microsoft.com/office/word/2010/wordprocessingInk" xmlns:wne="http://schemas.microsoft.com/office/word/2006/wordml" xmlns:wps="http://schemas.microsoft.com/office/word/2010/wordprocessingShape" mc:Ignorable="w14 w15 wp14">
+<w:document xmlns:wpc="http://schemas.microsoft.com/office/word/2010/wordprocessingCanvas" xmlns:mc="http://schemas.openxmlformats.org/markup-compatibility/2006" xmlns:o="urn:schemas-microsoft-com:office:office" xmlns:r="http://schemas.openxmlformats.org/officeDocument/2006/relationships" xmlns:m="http://schemas.openxmlformats.org/officeDocument/2006/math" xmlns:v="urn:schemas-microsoft-com:vml" xmlns:wp14="http://schemas.microsoft.com/office/word/2010/wordprocessingDrawing" xmlns:wp="http://schemas.openxmlformats.org/drawingml/2006/wordprocessingDrawing" xmlns:w10="urn:schemas-microsoft-com:office:word" xmlns:w="http://schemas.openxmlformats.org/wordprocessingml/2006/main" xmlns:w14="http://schemas.microsoft.com/office/word/2010/wordml" xmlns:wpg="http://schemas.microsoft.com/office/word/2010/wordprocessingGroup" xmlns:wpi="http://schemas.microsoft.com/office/word/2010/wordprocessingInk" xmlns:wne="http://schemas.microsoft.com/office/word/2006/wordml" xmlns:wps="http://schemas.microsoft.com/office/word/2010/wordprocessingShape" mc:Ignorable="w14 wp14">
   <w:body>
     <w:p>
       <w:pPr>
@@ -44,7 +44,7 @@
                     <pic:cNvPicPr/>
                   </pic:nvPicPr>
                   <pic:blipFill>
-                    <a:blip r:embed="rId6" cstate="print">
+                    <a:blip r:embed="rId7" cstate="print">
                       <a:extLst>
                         <a:ext uri="{28A0092B-C50C-407E-A947-70E740481C1C}">
                           <a14:useLocalDpi xmlns:a14="http://schemas.microsoft.com/office/drawing/2010/main" val="0"/>
@@ -206,16 +206,8 @@
         <w:rPr>
           <w:color w:val="FF0000"/>
         </w:rPr>
-        <w:t xml:space="preserve">Strona według wzoru pracy </w:t>
-      </w:r>
-      <w:proofErr w:type="spellStart"/>
-      <w:r>
-        <w:rPr>
-          <w:color w:val="FF0000"/>
-        </w:rPr>
-        <w:t>inż</w:t>
-      </w:r>
-      <w:proofErr w:type="spellEnd"/>
+        <w:t>Strona według wzoru pracy inż</w:t>
+      </w:r>
     </w:p>
     <w:p/>
     <w:p/>
@@ -300,17 +292,8 @@
                 <w:sz w:val="32"/>
                 <w:szCs w:val="24"/>
               </w:rPr>
-              <w:t xml:space="preserve">Maksymilian </w:t>
-            </w:r>
-            <w:proofErr w:type="spellStart"/>
-            <w:r>
-              <w:rPr>
-                <w:sz w:val="32"/>
-                <w:szCs w:val="24"/>
-              </w:rPr>
-              <w:t>Knoski</w:t>
-            </w:r>
-            <w:proofErr w:type="spellEnd"/>
+              <w:t>Maksymilian Knoski</w:t>
+            </w:r>
           </w:p>
           <w:p>
             <w:pPr>
@@ -356,6 +339,15 @@
               </w:rPr>
               <w:t xml:space="preserve">Indeks: </w:t>
             </w:r>
+            <w:r>
+              <w:rPr>
+                <w:sz w:val="24"/>
+                <w:szCs w:val="24"/>
+              </w:rPr>
+              <w:t>200739</w:t>
+            </w:r>
+            <w:bookmarkStart w:id="0" w:name="_GoBack"/>
+            <w:bookmarkEnd w:id="0"/>
           </w:p>
           <w:p>
             <w:pPr>
@@ -490,21 +482,12 @@
                 <w:szCs w:val="24"/>
               </w:rPr>
             </w:pPr>
-            <w:proofErr w:type="spellStart"/>
             <w:r>
               <w:rPr>
                 <w:sz w:val="32"/>
                 <w:szCs w:val="24"/>
               </w:rPr>
-              <w:t>InsERT</w:t>
-            </w:r>
-            <w:proofErr w:type="spellEnd"/>
-            <w:r>
-              <w:rPr>
-                <w:sz w:val="32"/>
-                <w:szCs w:val="24"/>
-              </w:rPr>
-              <w:t xml:space="preserve"> S.A.</w:t>
+              <w:t>InsERT S.A.</w:t>
             </w:r>
           </w:p>
         </w:tc>
@@ -3648,12 +3631,12 @@
           <w:numId w:val="1"/>
         </w:numPr>
       </w:pPr>
-      <w:bookmarkStart w:id="0" w:name="_Toc420835713"/>
+      <w:bookmarkStart w:id="1" w:name="_Toc420835713"/>
       <w:r>
         <w:lastRenderedPageBreak/>
         <w:t>Wstęp</w:t>
       </w:r>
-      <w:bookmarkEnd w:id="0"/>
+      <w:bookmarkEnd w:id="1"/>
     </w:p>
     <w:p>
       <w:pPr>
@@ -3692,11 +3675,11 @@
           <w:numId w:val="1"/>
         </w:numPr>
       </w:pPr>
-      <w:bookmarkStart w:id="1" w:name="_Toc420835714"/>
+      <w:bookmarkStart w:id="2" w:name="_Toc420835714"/>
       <w:r>
         <w:t>Cel projektu</w:t>
       </w:r>
-      <w:bookmarkEnd w:id="1"/>
+      <w:bookmarkEnd w:id="2"/>
     </w:p>
     <w:p>
       <w:pPr>
@@ -3866,11 +3849,11 @@
           <w:numId w:val="1"/>
         </w:numPr>
       </w:pPr>
-      <w:bookmarkStart w:id="2" w:name="_Toc420835715"/>
+      <w:bookmarkStart w:id="3" w:name="_Toc420835715"/>
       <w:r>
         <w:t>Zakres projektu</w:t>
       </w:r>
-      <w:bookmarkEnd w:id="2"/>
+      <w:bookmarkEnd w:id="3"/>
     </w:p>
     <w:p>
       <w:pPr>
@@ -3940,12 +3923,12 @@
           <w:numId w:val="1"/>
         </w:numPr>
       </w:pPr>
-      <w:bookmarkStart w:id="3" w:name="_Toc420835716"/>
+      <w:bookmarkStart w:id="4" w:name="_Toc420835716"/>
       <w:r>
         <w:lastRenderedPageBreak/>
         <w:t>Analiza wymagań</w:t>
       </w:r>
-      <w:bookmarkEnd w:id="3"/>
+      <w:bookmarkEnd w:id="4"/>
     </w:p>
     <w:p>
       <w:pPr>
@@ -3999,11 +3982,11 @@
           <w:numId w:val="1"/>
         </w:numPr>
       </w:pPr>
-      <w:bookmarkStart w:id="4" w:name="_Toc420835717"/>
+      <w:bookmarkStart w:id="5" w:name="_Toc420835717"/>
       <w:r>
         <w:t>Opis projektu</w:t>
       </w:r>
-      <w:bookmarkEnd w:id="4"/>
+      <w:bookmarkEnd w:id="5"/>
     </w:p>
     <w:p>
       <w:pPr>
@@ -4064,14 +4047,14 @@
           <w:rFonts w:eastAsiaTheme="minorHAnsi"/>
         </w:rPr>
       </w:pPr>
-      <w:bookmarkStart w:id="5" w:name="_Toc420835718"/>
+      <w:bookmarkStart w:id="6" w:name="_Toc420835718"/>
       <w:r>
         <w:rPr>
           <w:rFonts w:eastAsiaTheme="minorHAnsi"/>
         </w:rPr>
         <w:t>Wymagania funkcjonalne</w:t>
       </w:r>
-      <w:bookmarkEnd w:id="5"/>
+      <w:bookmarkEnd w:id="6"/>
     </w:p>
     <w:p>
       <w:pPr>
@@ -4112,11 +4095,11 @@
           <w:numId w:val="1"/>
         </w:numPr>
       </w:pPr>
-      <w:bookmarkStart w:id="6" w:name="_Toc420835719"/>
+      <w:bookmarkStart w:id="7" w:name="_Toc420835719"/>
       <w:r>
         <w:t>Diagram przypadków użycia</w:t>
       </w:r>
-      <w:bookmarkEnd w:id="6"/>
+      <w:bookmarkEnd w:id="7"/>
     </w:p>
     <w:p>
       <w:pPr>
@@ -4156,11 +4139,11 @@
           <w:numId w:val="1"/>
         </w:numPr>
       </w:pPr>
-      <w:bookmarkStart w:id="7" w:name="_Toc420835720"/>
+      <w:bookmarkStart w:id="8" w:name="_Toc420835720"/>
       <w:r>
         <w:t>Scenariusze przypadków użycia</w:t>
       </w:r>
-      <w:bookmarkEnd w:id="7"/>
+      <w:bookmarkEnd w:id="8"/>
     </w:p>
     <w:p>
       <w:pPr>
@@ -4185,11 +4168,11 @@
           <w:numId w:val="1"/>
         </w:numPr>
       </w:pPr>
-      <w:bookmarkStart w:id="8" w:name="_Toc420835721"/>
+      <w:bookmarkStart w:id="9" w:name="_Toc420835721"/>
       <w:r>
         <w:t>Wymagania niefunkcjonalne</w:t>
       </w:r>
-      <w:bookmarkEnd w:id="8"/>
+      <w:bookmarkEnd w:id="9"/>
     </w:p>
     <w:p>
       <w:pPr>
@@ -4230,11 +4213,11 @@
           <w:numId w:val="1"/>
         </w:numPr>
       </w:pPr>
-      <w:bookmarkStart w:id="9" w:name="_Toc420835722"/>
+      <w:bookmarkStart w:id="10" w:name="_Toc420835722"/>
       <w:r>
         <w:t>Wykorzystane technologie i narzędzia</w:t>
       </w:r>
-      <w:bookmarkEnd w:id="9"/>
+      <w:bookmarkEnd w:id="10"/>
     </w:p>
     <w:p>
       <w:pPr>
@@ -4294,21 +4277,7 @@
         <w:rPr>
           <w:sz w:val="24"/>
         </w:rPr>
-        <w:t xml:space="preserve"> technologia bazodanowa </w:t>
-      </w:r>
-      <w:proofErr w:type="spellStart"/>
-      <w:r>
-        <w:rPr>
-          <w:sz w:val="24"/>
-        </w:rPr>
-        <w:t>SQLite</w:t>
-      </w:r>
-      <w:proofErr w:type="spellEnd"/>
-      <w:r>
-        <w:rPr>
-          <w:sz w:val="24"/>
-        </w:rPr>
-        <w:t xml:space="preserve">. Narzędzia użyte do programowania do środowisko Microsoft Visual Studio 2013 Ultimate oraz menadżer bazy danych </w:t>
+        <w:t xml:space="preserve"> technologia bazodanowa SQLite. Narzędzia użyte do programowania do środowisko Microsoft Visual Studio 2013 Ultimate oraz menadżer bazy danych </w:t>
       </w:r>
       <w:r>
         <w:rPr>
@@ -4342,12 +4311,12 @@
           <w:numId w:val="1"/>
         </w:numPr>
       </w:pPr>
-      <w:bookmarkStart w:id="10" w:name="_Toc420835723"/>
+      <w:bookmarkStart w:id="11" w:name="_Toc420835723"/>
       <w:r>
         <w:lastRenderedPageBreak/>
         <w:t>Wymagania efektywnościowe i niezawodnościowe</w:t>
       </w:r>
-      <w:bookmarkEnd w:id="10"/>
+      <w:bookmarkEnd w:id="11"/>
     </w:p>
     <w:p>
       <w:pPr>
@@ -4368,8 +4337,6 @@
           <w:sz w:val="24"/>
         </w:rPr>
       </w:pPr>
-      <w:bookmarkStart w:id="11" w:name="_GoBack"/>
-      <w:bookmarkEnd w:id="11"/>
     </w:p>
     <w:p>
       <w:pPr>
@@ -4587,13 +4554,8 @@
       <w:r>
         <w:t xml:space="preserve">W wykorzystywanej bazie są potrzebne tabele przechowujące wydatki i przychody okresowe, wydatki i przychody jednorazowe, </w:t>
       </w:r>
-      <w:proofErr w:type="spellStart"/>
-      <w:r>
-        <w:t>balance</w:t>
-      </w:r>
-      <w:proofErr w:type="spellEnd"/>
-      <w:r>
-        <w:t xml:space="preserve"> logi, dane budżetu, kategorie wydatków i przychodów oraz cele oszczędzania.</w:t>
+      <w:r>
+        <w:t>balance logi, dane budżetu, kategorie wydatków i przychodów oraz cele oszczędzania.</w:t>
       </w:r>
     </w:p>
     <w:p>
@@ -5028,15 +4990,7 @@
         <w:ind w:left="1077"/>
       </w:pPr>
       <w:r>
-        <w:t xml:space="preserve">Funkcja autoryzacji jest obsługiwana przez pierwsze wyświetlane okno programu – Okno Logowania. Po poprawnej autoryzacji aplikacja przechodzi do głównego okna programu z domyślnie otwartą Stroną Główną. Logowania rozpoczyna się po wciśnięciu przycisku Zaloguj lub klawisza </w:t>
-      </w:r>
-      <w:proofErr w:type="spellStart"/>
-      <w:r>
-        <w:t>Enter</w:t>
-      </w:r>
-      <w:proofErr w:type="spellEnd"/>
-      <w:r>
-        <w:t xml:space="preserve"> na klawiaturze komputera i przebiega w następujący sposób:</w:t>
+        <w:t>Funkcja autoryzacji jest obsługiwana przez pierwsze wyświetlane okno programu – Okno Logowania. Po poprawnej autoryzacji aplikacja przechodzi do głównego okna programu z domyślnie otwartą Stroną Główną. Logowania rozpoczyna się po wciśnięciu przycisku Zaloguj lub klawisza Enter na klawiaturze komputera i przebiega w następujący sposób:</w:t>
       </w:r>
     </w:p>
     <w:p>
@@ -5128,26 +5082,10 @@
         <w:ind w:left="1077"/>
       </w:pPr>
       <w:r>
-        <w:t xml:space="preserve">Łączenie z bazą danych odbywa się przy wykorzystaniu bibliotek do komunikacji z bazą </w:t>
-      </w:r>
-      <w:proofErr w:type="spellStart"/>
-      <w:r>
-        <w:t>SQLite</w:t>
-      </w:r>
-      <w:proofErr w:type="spellEnd"/>
-      <w:r>
-        <w:t xml:space="preserve">. </w:t>
-      </w:r>
-      <w:r>
-        <w:t xml:space="preserve">Po zalogowaniu dane z bazy są kopiowane do obiektu budżet i operacje na danych odbywają się na zmiennych. Wszelkie zmiany za zapisywane w przez czasowy </w:t>
-      </w:r>
-      <w:proofErr w:type="spellStart"/>
-      <w:r>
-        <w:t>autozapis</w:t>
-      </w:r>
-      <w:proofErr w:type="spellEnd"/>
-      <w:r>
-        <w:t>, przez wciśnięcie przycisku Zapisz lub przy kończeniu pracy z programem, jeśli użytkownik zatwierdzi zmiany.</w:t>
+        <w:t xml:space="preserve">Łączenie z bazą danych odbywa się przy wykorzystaniu bibliotek do komunikacji z bazą SQLite. </w:t>
+      </w:r>
+      <w:r>
+        <w:t>Po zalogowaniu dane z bazy są kopiowane do obiektu budżet i operacje na danych odbywają się na zmiennych. Wszelkie zmiany za zapisywane w przez czasowy autozapis, przez wciśnięcie przycisku Zapisz lub przy kończeniu pracy z programem, jeśli użytkownik zatwierdzi zmiany.</w:t>
       </w:r>
     </w:p>
     <w:p>
@@ -5288,15 +5226,7 @@
         <w:ind w:left="720"/>
       </w:pPr>
       <w:r>
-        <w:t xml:space="preserve">Baza została zrealizowana i zaimplementowana przy użyciu bibliotek C# do obsługi bazy </w:t>
-      </w:r>
-      <w:proofErr w:type="spellStart"/>
-      <w:r>
-        <w:t>SQLite</w:t>
-      </w:r>
-      <w:proofErr w:type="spellEnd"/>
-      <w:r>
-        <w:t>. Baza jest tworzona podczas tworzenia nowego budżetu. Odbywa się to poprzez wykonanie kodu z Listingu 1.</w:t>
+        <w:t>Baza została zrealizowana i zaimplementowana przy użyciu bibliotek C# do obsługi bazy SQLite. Baza jest tworzona podczas tworzenia nowego budżetu. Odbywa się to poprzez wykonanie kodu z Listingu 1.</w:t>
       </w:r>
     </w:p>
     <w:p>
@@ -5564,15 +5494,7 @@
         <w:ind w:left="720"/>
       </w:pPr>
       <w:r>
-        <w:t xml:space="preserve">Po przetestowaniu funkcji widać, </w:t>
-      </w:r>
-      <w:proofErr w:type="spellStart"/>
-      <w:r>
-        <w:t>zę</w:t>
-      </w:r>
-      <w:proofErr w:type="spellEnd"/>
-      <w:r>
-        <w:t xml:space="preserve"> wszystkie działają poprawnie i zgodnie z założeniami. Wszelkie zabezpieczenia przed niepoprawną autoryzacją zostały przetestowanie uniemożliwiają dostęp do danych budżetu bez znajomości hasła. Wyniki testów aplikacji są zadowalające.</w:t>
+        <w:t>Po przetestowaniu funkcji widać, zę wszystkie działają poprawnie i zgodnie z założeniami. Wszelkie zabezpieczenia przed niepoprawną autoryzacją zostały przetestowanie uniemożliwiają dostęp do danych budżetu bez znajomości hasła. Wyniki testów aplikacji są zadowalające.</w:t>
       </w:r>
     </w:p>
     <w:p>
@@ -5599,41 +5521,13 @@
         <w:rPr>
           <w:color w:val="FF0000"/>
         </w:rPr>
-        <w:t xml:space="preserve">Dokumentacja – </w:t>
-      </w:r>
-      <w:proofErr w:type="spellStart"/>
+        <w:t>Dokumentacja – manual dla użytkownika</w:t>
+      </w:r>
       <w:r>
         <w:rPr>
           <w:color w:val="FF0000"/>
         </w:rPr>
-        <w:t>manual</w:t>
-      </w:r>
-      <w:proofErr w:type="spellEnd"/>
-      <w:r>
-        <w:rPr>
-          <w:color w:val="FF0000"/>
-        </w:rPr>
-        <w:t xml:space="preserve"> dla użytkownika</w:t>
-      </w:r>
-      <w:r>
-        <w:rPr>
-          <w:color w:val="FF0000"/>
-        </w:rPr>
-        <w:t xml:space="preserve"> (</w:t>
-      </w:r>
-      <w:proofErr w:type="spellStart"/>
-      <w:r>
-        <w:rPr>
-          <w:color w:val="FF0000"/>
-        </w:rPr>
-        <w:t>screeny</w:t>
-      </w:r>
-      <w:proofErr w:type="spellEnd"/>
-      <w:r>
-        <w:rPr>
-          <w:color w:val="FF0000"/>
-        </w:rPr>
-        <w:t>, chronologia przejść między oknami, analiza, ustawienia)</w:t>
+        <w:t xml:space="preserve"> (screeny, chronologia przejść między oknami, analiza, ustawienia)</w:t>
       </w:r>
     </w:p>
     <w:p>
@@ -5906,8 +5800,8 @@
 </file>
 
 <file path=word/numbering.xml><?xml version="1.0" encoding="utf-8"?>
-<w:numbering xmlns:wpc="http://schemas.microsoft.com/office/word/2010/wordprocessingCanvas" xmlns:mc="http://schemas.openxmlformats.org/markup-compatibility/2006" xmlns:o="urn:schemas-microsoft-com:office:office" xmlns:r="http://schemas.openxmlformats.org/officeDocument/2006/relationships" xmlns:m="http://schemas.openxmlformats.org/officeDocument/2006/math" xmlns:v="urn:schemas-microsoft-com:vml" xmlns:wp14="http://schemas.microsoft.com/office/word/2010/wordprocessingDrawing" xmlns:wp="http://schemas.openxmlformats.org/drawingml/2006/wordprocessingDrawing" xmlns:w10="urn:schemas-microsoft-com:office:word" xmlns:w="http://schemas.openxmlformats.org/wordprocessingml/2006/main" xmlns:w14="http://schemas.microsoft.com/office/word/2010/wordml" xmlns:w15="http://schemas.microsoft.com/office/word/2012/wordml" xmlns:wpg="http://schemas.microsoft.com/office/word/2010/wordprocessingGroup" xmlns:wpi="http://schemas.microsoft.com/office/word/2010/wordprocessingInk" xmlns:wne="http://schemas.microsoft.com/office/word/2006/wordml" xmlns:wps="http://schemas.microsoft.com/office/word/2010/wordprocessingShape" mc:Ignorable="w14 w15 wp14">
-  <w:abstractNum w:abstractNumId="0" w15:restartNumberingAfterBreak="0">
+<w:numbering xmlns:wpc="http://schemas.microsoft.com/office/word/2010/wordprocessingCanvas" xmlns:mc="http://schemas.openxmlformats.org/markup-compatibility/2006" xmlns:o="urn:schemas-microsoft-com:office:office" xmlns:r="http://schemas.openxmlformats.org/officeDocument/2006/relationships" xmlns:m="http://schemas.openxmlformats.org/officeDocument/2006/math" xmlns:v="urn:schemas-microsoft-com:vml" xmlns:wp14="http://schemas.microsoft.com/office/word/2010/wordprocessingDrawing" xmlns:wp="http://schemas.openxmlformats.org/drawingml/2006/wordprocessingDrawing" xmlns:w10="urn:schemas-microsoft-com:office:word" xmlns:w="http://schemas.openxmlformats.org/wordprocessingml/2006/main" xmlns:w14="http://schemas.microsoft.com/office/word/2010/wordml" xmlns:wpg="http://schemas.microsoft.com/office/word/2010/wordprocessingGroup" xmlns:wpi="http://schemas.microsoft.com/office/word/2010/wordprocessingInk" xmlns:wne="http://schemas.microsoft.com/office/word/2006/wordml" xmlns:wps="http://schemas.microsoft.com/office/word/2010/wordprocessingShape" mc:Ignorable="w14 wp14">
+  <w:abstractNum w:abstractNumId="0">
     <w:nsid w:val="062565D5"/>
     <w:multiLevelType w:val="multilevel"/>
     <w:tmpl w:val="B450161E"/>
@@ -6028,7 +5922,7 @@
       </w:rPr>
     </w:lvl>
   </w:abstractNum>
-  <w:abstractNum w:abstractNumId="1" w15:restartNumberingAfterBreak="0">
+  <w:abstractNum w:abstractNumId="1">
     <w:nsid w:val="2655419E"/>
     <w:multiLevelType w:val="hybridMultilevel"/>
     <w:tmpl w:val="36F23122"/>
@@ -6114,7 +6008,7 @@
       </w:pPr>
     </w:lvl>
   </w:abstractNum>
-  <w:abstractNum w:abstractNumId="2" w15:restartNumberingAfterBreak="0">
+  <w:abstractNum w:abstractNumId="2">
     <w:nsid w:val="363961CA"/>
     <w:multiLevelType w:val="hybridMultilevel"/>
     <w:tmpl w:val="88DCC85E"/>
@@ -6200,7 +6094,7 @@
       </w:pPr>
     </w:lvl>
   </w:abstractNum>
-  <w:abstractNum w:abstractNumId="3" w15:restartNumberingAfterBreak="0">
+  <w:abstractNum w:abstractNumId="3">
     <w:nsid w:val="37F627D0"/>
     <w:multiLevelType w:val="hybridMultilevel"/>
     <w:tmpl w:val="26FAC2EC"/>
@@ -6286,7 +6180,7 @@
       </w:pPr>
     </w:lvl>
   </w:abstractNum>
-  <w:abstractNum w:abstractNumId="4" w15:restartNumberingAfterBreak="0">
+  <w:abstractNum w:abstractNumId="4">
     <w:nsid w:val="39FE0EB2"/>
     <w:multiLevelType w:val="hybridMultilevel"/>
     <w:tmpl w:val="FF1A3576"/>
@@ -6372,7 +6266,7 @@
       </w:pPr>
     </w:lvl>
   </w:abstractNum>
-  <w:abstractNum w:abstractNumId="5" w15:restartNumberingAfterBreak="0">
+  <w:abstractNum w:abstractNumId="5">
     <w:nsid w:val="3ED952DE"/>
     <w:multiLevelType w:val="hybridMultilevel"/>
     <w:tmpl w:val="86C001BC"/>
@@ -6485,7 +6379,7 @@
       </w:rPr>
     </w:lvl>
   </w:abstractNum>
-  <w:abstractNum w:abstractNumId="6" w15:restartNumberingAfterBreak="0">
+  <w:abstractNum w:abstractNumId="6">
     <w:nsid w:val="48B75BF5"/>
     <w:multiLevelType w:val="multilevel"/>
     <w:tmpl w:val="B450161E"/>
@@ -6606,7 +6500,7 @@
       </w:rPr>
     </w:lvl>
   </w:abstractNum>
-  <w:abstractNum w:abstractNumId="7" w15:restartNumberingAfterBreak="0">
+  <w:abstractNum w:abstractNumId="7">
     <w:nsid w:val="4C023DA1"/>
     <w:multiLevelType w:val="hybridMultilevel"/>
     <w:tmpl w:val="2ABA9514"/>
@@ -6692,7 +6586,7 @@
       </w:pPr>
     </w:lvl>
   </w:abstractNum>
-  <w:abstractNum w:abstractNumId="8" w15:restartNumberingAfterBreak="0">
+  <w:abstractNum w:abstractNumId="8">
     <w:nsid w:val="51D1729A"/>
     <w:multiLevelType w:val="hybridMultilevel"/>
     <w:tmpl w:val="7A3AA784"/>
@@ -6805,7 +6699,7 @@
       </w:rPr>
     </w:lvl>
   </w:abstractNum>
-  <w:abstractNum w:abstractNumId="9" w15:restartNumberingAfterBreak="0">
+  <w:abstractNum w:abstractNumId="9">
     <w:nsid w:val="5B8C602C"/>
     <w:multiLevelType w:val="hybridMultilevel"/>
     <w:tmpl w:val="90E2CE74"/>
@@ -6918,7 +6812,7 @@
       </w:rPr>
     </w:lvl>
   </w:abstractNum>
-  <w:abstractNum w:abstractNumId="10" w15:restartNumberingAfterBreak="0">
+  <w:abstractNum w:abstractNumId="10">
     <w:nsid w:val="61A12FC8"/>
     <w:multiLevelType w:val="multilevel"/>
     <w:tmpl w:val="B450161E"/>
@@ -7039,7 +6933,7 @@
       </w:rPr>
     </w:lvl>
   </w:abstractNum>
-  <w:abstractNum w:abstractNumId="11" w15:restartNumberingAfterBreak="0">
+  <w:abstractNum w:abstractNumId="11">
     <w:nsid w:val="726E3E71"/>
     <w:multiLevelType w:val="hybridMultilevel"/>
     <w:tmpl w:val="90F8DC3A"/>
@@ -7125,7 +7019,7 @@
       </w:pPr>
     </w:lvl>
   </w:abstractNum>
-  <w:abstractNum w:abstractNumId="12" w15:restartNumberingAfterBreak="0">
+  <w:abstractNum w:abstractNumId="12">
     <w:nsid w:val="78511DAB"/>
     <w:multiLevelType w:val="hybridMultilevel"/>
     <w:tmpl w:val="CDCCCA3A"/>
@@ -7254,7 +7148,7 @@
 </file>
 
 <file path=word/styles.xml><?xml version="1.0" encoding="utf-8"?>
-<w:styles xmlns:mc="http://schemas.openxmlformats.org/markup-compatibility/2006" xmlns:r="http://schemas.openxmlformats.org/officeDocument/2006/relationships" xmlns:w="http://schemas.openxmlformats.org/wordprocessingml/2006/main" xmlns:w14="http://schemas.microsoft.com/office/word/2010/wordml" xmlns:w15="http://schemas.microsoft.com/office/word/2012/wordml" mc:Ignorable="w14 w15">
+<w:styles xmlns:mc="http://schemas.openxmlformats.org/markup-compatibility/2006" xmlns:r="http://schemas.openxmlformats.org/officeDocument/2006/relationships" xmlns:w="http://schemas.openxmlformats.org/wordprocessingml/2006/main" xmlns:w14="http://schemas.microsoft.com/office/word/2010/wordml" mc:Ignorable="w14">
   <w:docDefaults>
     <w:rPrDefault>
       <w:rPr>
@@ -7270,378 +7164,144 @@
       </w:pPr>
     </w:pPrDefault>
   </w:docDefaults>
-  <w:latentStyles w:defLockedState="0" w:defUIPriority="99" w:defSemiHidden="0" w:defUnhideWhenUsed="0" w:defQFormat="0" w:count="371">
-    <w:lsdException w:name="Normal" w:uiPriority="0" w:qFormat="1"/>
-    <w:lsdException w:name="heading 1" w:uiPriority="9" w:qFormat="1"/>
-    <w:lsdException w:name="heading 2" w:semiHidden="1" w:uiPriority="9" w:unhideWhenUsed="1" w:qFormat="1"/>
-    <w:lsdException w:name="heading 3" w:semiHidden="1" w:uiPriority="9" w:unhideWhenUsed="1" w:qFormat="1"/>
-    <w:lsdException w:name="heading 4" w:semiHidden="1" w:uiPriority="9" w:unhideWhenUsed="1" w:qFormat="1"/>
-    <w:lsdException w:name="heading 5" w:semiHidden="1" w:uiPriority="9" w:unhideWhenUsed="1" w:qFormat="1"/>
-    <w:lsdException w:name="heading 6" w:semiHidden="1" w:uiPriority="9" w:unhideWhenUsed="1" w:qFormat="1"/>
-    <w:lsdException w:name="heading 7" w:semiHidden="1" w:uiPriority="9" w:unhideWhenUsed="1" w:qFormat="1"/>
-    <w:lsdException w:name="heading 8" w:semiHidden="1" w:uiPriority="9" w:unhideWhenUsed="1" w:qFormat="1"/>
-    <w:lsdException w:name="heading 9" w:semiHidden="1" w:uiPriority="9" w:unhideWhenUsed="1" w:qFormat="1"/>
-    <w:lsdException w:name="index 1" w:semiHidden="1" w:unhideWhenUsed="1"/>
-    <w:lsdException w:name="index 2" w:semiHidden="1" w:unhideWhenUsed="1"/>
-    <w:lsdException w:name="index 3" w:semiHidden="1" w:unhideWhenUsed="1"/>
-    <w:lsdException w:name="index 4" w:semiHidden="1" w:unhideWhenUsed="1"/>
-    <w:lsdException w:name="index 5" w:semiHidden="1" w:unhideWhenUsed="1"/>
-    <w:lsdException w:name="index 6" w:semiHidden="1" w:unhideWhenUsed="1"/>
-    <w:lsdException w:name="index 7" w:semiHidden="1" w:unhideWhenUsed="1"/>
-    <w:lsdException w:name="index 8" w:semiHidden="1" w:unhideWhenUsed="1"/>
-    <w:lsdException w:name="index 9" w:semiHidden="1" w:unhideWhenUsed="1"/>
-    <w:lsdException w:name="toc 1" w:semiHidden="1" w:uiPriority="39" w:unhideWhenUsed="1"/>
-    <w:lsdException w:name="toc 2" w:semiHidden="1" w:uiPriority="39" w:unhideWhenUsed="1"/>
-    <w:lsdException w:name="toc 3" w:semiHidden="1" w:uiPriority="39" w:unhideWhenUsed="1"/>
-    <w:lsdException w:name="toc 4" w:semiHidden="1" w:uiPriority="39" w:unhideWhenUsed="1"/>
-    <w:lsdException w:name="toc 5" w:semiHidden="1" w:uiPriority="39" w:unhideWhenUsed="1"/>
-    <w:lsdException w:name="toc 6" w:semiHidden="1" w:uiPriority="39" w:unhideWhenUsed="1"/>
-    <w:lsdException w:name="toc 7" w:semiHidden="1" w:uiPriority="39" w:unhideWhenUsed="1"/>
-    <w:lsdException w:name="toc 8" w:semiHidden="1" w:uiPriority="39" w:unhideWhenUsed="1"/>
-    <w:lsdException w:name="toc 9" w:semiHidden="1" w:uiPriority="39" w:unhideWhenUsed="1"/>
-    <w:lsdException w:name="Normal Indent" w:semiHidden="1" w:unhideWhenUsed="1"/>
-    <w:lsdException w:name="footnote text" w:semiHidden="1" w:unhideWhenUsed="1"/>
-    <w:lsdException w:name="annotation text" w:semiHidden="1" w:unhideWhenUsed="1"/>
-    <w:lsdException w:name="header" w:semiHidden="1" w:unhideWhenUsed="1"/>
-    <w:lsdException w:name="footer" w:semiHidden="1" w:unhideWhenUsed="1"/>
-    <w:lsdException w:name="index heading" w:semiHidden="1" w:unhideWhenUsed="1"/>
-    <w:lsdException w:name="caption" w:semiHidden="1" w:uiPriority="35" w:unhideWhenUsed="1" w:qFormat="1"/>
-    <w:lsdException w:name="table of figures" w:semiHidden="1" w:unhideWhenUsed="1"/>
-    <w:lsdException w:name="envelope address" w:semiHidden="1" w:unhideWhenUsed="1"/>
-    <w:lsdException w:name="envelope return" w:semiHidden="1" w:unhideWhenUsed="1"/>
-    <w:lsdException w:name="footnote reference" w:semiHidden="1" w:unhideWhenUsed="1"/>
-    <w:lsdException w:name="annotation reference" w:semiHidden="1" w:unhideWhenUsed="1"/>
-    <w:lsdException w:name="line number" w:semiHidden="1" w:unhideWhenUsed="1"/>
-    <w:lsdException w:name="page number" w:semiHidden="1" w:unhideWhenUsed="1"/>
-    <w:lsdException w:name="endnote reference" w:semiHidden="1" w:unhideWhenUsed="1"/>
-    <w:lsdException w:name="endnote text" w:semiHidden="1" w:unhideWhenUsed="1"/>
-    <w:lsdException w:name="table of authorities" w:semiHidden="1" w:unhideWhenUsed="1"/>
-    <w:lsdException w:name="macro" w:semiHidden="1" w:unhideWhenUsed="1"/>
-    <w:lsdException w:name="toa heading" w:semiHidden="1" w:unhideWhenUsed="1"/>
-    <w:lsdException w:name="List" w:semiHidden="1" w:unhideWhenUsed="1"/>
-    <w:lsdException w:name="List Bullet" w:semiHidden="1" w:unhideWhenUsed="1"/>
-    <w:lsdException w:name="List Number" w:semiHidden="1" w:unhideWhenUsed="1"/>
-    <w:lsdException w:name="List 2" w:semiHidden="1" w:unhideWhenUsed="1"/>
-    <w:lsdException w:name="List 3" w:semiHidden="1" w:unhideWhenUsed="1"/>
-    <w:lsdException w:name="List 4" w:semiHidden="1" w:unhideWhenUsed="1"/>
-    <w:lsdException w:name="List 5" w:semiHidden="1" w:unhideWhenUsed="1"/>
-    <w:lsdException w:name="List Bullet 2" w:semiHidden="1" w:unhideWhenUsed="1"/>
-    <w:lsdException w:name="List Bullet 3" w:semiHidden="1" w:unhideWhenUsed="1"/>
-    <w:lsdException w:name="List Bullet 4" w:semiHidden="1" w:unhideWhenUsed="1"/>
-    <w:lsdException w:name="List Bullet 5" w:semiHidden="1" w:unhideWhenUsed="1"/>
-    <w:lsdException w:name="List Number 2" w:semiHidden="1" w:unhideWhenUsed="1"/>
-    <w:lsdException w:name="List Number 3" w:semiHidden="1" w:unhideWhenUsed="1"/>
-    <w:lsdException w:name="List Number 4" w:semiHidden="1" w:unhideWhenUsed="1"/>
-    <w:lsdException w:name="List Number 5" w:semiHidden="1" w:unhideWhenUsed="1"/>
-    <w:lsdException w:name="Title" w:uiPriority="10" w:qFormat="1"/>
-    <w:lsdException w:name="Closing" w:semiHidden="1" w:unhideWhenUsed="1"/>
-    <w:lsdException w:name="Signature" w:semiHidden="1" w:unhideWhenUsed="1"/>
-    <w:lsdException w:name="Default Paragraph Font" w:semiHidden="1" w:uiPriority="1" w:unhideWhenUsed="1"/>
-    <w:lsdException w:name="Body Text" w:semiHidden="1" w:unhideWhenUsed="1"/>
-    <w:lsdException w:name="Body Text Indent" w:semiHidden="1" w:unhideWhenUsed="1"/>
-    <w:lsdException w:name="List Continue" w:semiHidden="1" w:unhideWhenUsed="1"/>
-    <w:lsdException w:name="List Continue 2" w:semiHidden="1" w:unhideWhenUsed="1"/>
-    <w:lsdException w:name="List Continue 3" w:semiHidden="1" w:unhideWhenUsed="1"/>
-    <w:lsdException w:name="List Continue 4" w:semiHidden="1" w:unhideWhenUsed="1"/>
-    <w:lsdException w:name="List Continue 5" w:semiHidden="1" w:unhideWhenUsed="1"/>
-    <w:lsdException w:name="Message Header" w:semiHidden="1" w:unhideWhenUsed="1"/>
-    <w:lsdException w:name="Subtitle" w:uiPriority="11" w:qFormat="1"/>
-    <w:lsdException w:name="Salutation" w:semiHidden="1" w:unhideWhenUsed="1"/>
-    <w:lsdException w:name="Date" w:semiHidden="1" w:unhideWhenUsed="1"/>
-    <w:lsdException w:name="Body Text First Indent" w:semiHidden="1" w:unhideWhenUsed="1"/>
-    <w:lsdException w:name="Body Text First Indent 2" w:semiHidden="1" w:unhideWhenUsed="1"/>
-    <w:lsdException w:name="Note Heading" w:semiHidden="1" w:unhideWhenUsed="1"/>
-    <w:lsdException w:name="Body Text 2" w:semiHidden="1" w:unhideWhenUsed="1"/>
-    <w:lsdException w:name="Body Text 3" w:semiHidden="1" w:unhideWhenUsed="1"/>
-    <w:lsdException w:name="Body Text Indent 2" w:semiHidden="1" w:unhideWhenUsed="1"/>
-    <w:lsdException w:name="Body Text Indent 3" w:semiHidden="1" w:unhideWhenUsed="1"/>
-    <w:lsdException w:name="Block Text" w:semiHidden="1" w:unhideWhenUsed="1"/>
-    <w:lsdException w:name="Hyperlink" w:semiHidden="1" w:unhideWhenUsed="1"/>
-    <w:lsdException w:name="FollowedHyperlink" w:semiHidden="1" w:unhideWhenUsed="1"/>
-    <w:lsdException w:name="Strong" w:uiPriority="22" w:qFormat="1"/>
-    <w:lsdException w:name="Emphasis" w:uiPriority="20" w:qFormat="1"/>
-    <w:lsdException w:name="Document Map" w:semiHidden="1" w:unhideWhenUsed="1"/>
-    <w:lsdException w:name="Plain Text" w:semiHidden="1" w:unhideWhenUsed="1"/>
-    <w:lsdException w:name="E-mail Signature" w:semiHidden="1" w:unhideWhenUsed="1"/>
-    <w:lsdException w:name="HTML Top of Form" w:semiHidden="1" w:unhideWhenUsed="1"/>
-    <w:lsdException w:name="HTML Bottom of Form" w:semiHidden="1" w:unhideWhenUsed="1"/>
-    <w:lsdException w:name="Normal (Web)" w:semiHidden="1" w:unhideWhenUsed="1"/>
-    <w:lsdException w:name="HTML Acronym" w:semiHidden="1" w:unhideWhenUsed="1"/>
-    <w:lsdException w:name="HTML Address" w:semiHidden="1" w:unhideWhenUsed="1"/>
-    <w:lsdException w:name="HTML Cite" w:semiHidden="1" w:unhideWhenUsed="1"/>
-    <w:lsdException w:name="HTML Code" w:semiHidden="1" w:unhideWhenUsed="1"/>
-    <w:lsdException w:name="HTML Definition" w:semiHidden="1" w:unhideWhenUsed="1"/>
-    <w:lsdException w:name="HTML Keyboard" w:semiHidden="1" w:unhideWhenUsed="1"/>
-    <w:lsdException w:name="HTML Preformatted" w:semiHidden="1" w:unhideWhenUsed="1"/>
-    <w:lsdException w:name="HTML Sample" w:semiHidden="1" w:unhideWhenUsed="1"/>
-    <w:lsdException w:name="HTML Typewriter" w:semiHidden="1" w:unhideWhenUsed="1"/>
-    <w:lsdException w:name="HTML Variable" w:semiHidden="1" w:unhideWhenUsed="1"/>
-    <w:lsdException w:name="Normal Table" w:semiHidden="1" w:unhideWhenUsed="1"/>
-    <w:lsdException w:name="annotation subject" w:semiHidden="1" w:unhideWhenUsed="1"/>
-    <w:lsdException w:name="No List" w:semiHidden="1" w:unhideWhenUsed="1"/>
-    <w:lsdException w:name="Outline List 1" w:semiHidden="1" w:unhideWhenUsed="1"/>
-    <w:lsdException w:name="Outline List 2" w:semiHidden="1" w:unhideWhenUsed="1"/>
-    <w:lsdException w:name="Outline List 3" w:semiHidden="1" w:unhideWhenUsed="1"/>
-    <w:lsdException w:name="Table Simple 1" w:semiHidden="1" w:unhideWhenUsed="1"/>
-    <w:lsdException w:name="Table Simple 2" w:semiHidden="1" w:unhideWhenUsed="1"/>
-    <w:lsdException w:name="Table Simple 3" w:semiHidden="1" w:unhideWhenUsed="1"/>
-    <w:lsdException w:name="Table Classic 1" w:semiHidden="1" w:unhideWhenUsed="1"/>
-    <w:lsdException w:name="Table Classic 2" w:semiHidden="1" w:unhideWhenUsed="1"/>
-    <w:lsdException w:name="Table Classic 3" w:semiHidden="1" w:unhideWhenUsed="1"/>
-    <w:lsdException w:name="Table Classic 4" w:semiHidden="1" w:unhideWhenUsed="1"/>
-    <w:lsdException w:name="Table Colorful 1" w:semiHidden="1" w:unhideWhenUsed="1"/>
-    <w:lsdException w:name="Table Colorful 2" w:semiHidden="1" w:unhideWhenUsed="1"/>
-    <w:lsdException w:name="Table Colorful 3" w:semiHidden="1" w:unhideWhenUsed="1"/>
-    <w:lsdException w:name="Table Columns 1" w:semiHidden="1" w:unhideWhenUsed="1"/>
-    <w:lsdException w:name="Table Columns 2" w:semiHidden="1" w:unhideWhenUsed="1"/>
-    <w:lsdException w:name="Table Columns 3" w:semiHidden="1" w:unhideWhenUsed="1"/>
-    <w:lsdException w:name="Table Columns 4" w:semiHidden="1" w:unhideWhenUsed="1"/>
-    <w:lsdException w:name="Table Columns 5" w:semiHidden="1" w:unhideWhenUsed="1"/>
-    <w:lsdException w:name="Table Grid 1" w:semiHidden="1" w:unhideWhenUsed="1"/>
-    <w:lsdException w:name="Table Grid 2" w:semiHidden="1" w:unhideWhenUsed="1"/>
-    <w:lsdException w:name="Table Grid 3" w:semiHidden="1" w:unhideWhenUsed="1"/>
-    <w:lsdException w:name="Table Grid 4" w:semiHidden="1" w:unhideWhenUsed="1"/>
-    <w:lsdException w:name="Table Grid 5" w:semiHidden="1" w:unhideWhenUsed="1"/>
-    <w:lsdException w:name="Table Grid 6" w:semiHidden="1" w:unhideWhenUsed="1"/>
-    <w:lsdException w:name="Table Grid 7" w:semiHidden="1" w:unhideWhenUsed="1"/>
-    <w:lsdException w:name="Table Grid 8" w:semiHidden="1" w:unhideWhenUsed="1"/>
-    <w:lsdException w:name="Table List 1" w:semiHidden="1" w:unhideWhenUsed="1"/>
-    <w:lsdException w:name="Table List 2" w:semiHidden="1" w:unhideWhenUsed="1"/>
-    <w:lsdException w:name="Table List 3" w:semiHidden="1" w:unhideWhenUsed="1"/>
-    <w:lsdException w:name="Table List 4" w:semiHidden="1" w:unhideWhenUsed="1"/>
-    <w:lsdException w:name="Table List 5" w:semiHidden="1" w:unhideWhenUsed="1"/>
-    <w:lsdException w:name="Table List 6" w:semiHidden="1" w:unhideWhenUsed="1"/>
-    <w:lsdException w:name="Table List 7" w:semiHidden="1" w:unhideWhenUsed="1"/>
-    <w:lsdException w:name="Table List 8" w:semiHidden="1" w:unhideWhenUsed="1"/>
-    <w:lsdException w:name="Table 3D effects 1" w:semiHidden="1" w:unhideWhenUsed="1"/>
-    <w:lsdException w:name="Table 3D effects 2" w:semiHidden="1" w:unhideWhenUsed="1"/>
-    <w:lsdException w:name="Table 3D effects 3" w:semiHidden="1" w:unhideWhenUsed="1"/>
-    <w:lsdException w:name="Table Contemporary" w:semiHidden="1" w:unhideWhenUsed="1"/>
-    <w:lsdException w:name="Table Elegant" w:semiHidden="1" w:unhideWhenUsed="1"/>
-    <w:lsdException w:name="Table Professional" w:semiHidden="1" w:unhideWhenUsed="1"/>
-    <w:lsdException w:name="Table Subtle 1" w:semiHidden="1" w:unhideWhenUsed="1"/>
-    <w:lsdException w:name="Table Subtle 2" w:semiHidden="1" w:unhideWhenUsed="1"/>
-    <w:lsdException w:name="Table Web 1" w:semiHidden="1" w:unhideWhenUsed="1"/>
-    <w:lsdException w:name="Table Web 2" w:semiHidden="1" w:unhideWhenUsed="1"/>
-    <w:lsdException w:name="Table Web 3" w:semiHidden="1" w:unhideWhenUsed="1"/>
-    <w:lsdException w:name="Balloon Text" w:semiHidden="1" w:unhideWhenUsed="1"/>
-    <w:lsdException w:name="Table Grid" w:uiPriority="39"/>
-    <w:lsdException w:name="Table Theme" w:semiHidden="1" w:unhideWhenUsed="1"/>
-    <w:lsdException w:name="Placeholder Text" w:semiHidden="1"/>
-    <w:lsdException w:name="No Spacing" w:uiPriority="1" w:qFormat="1"/>
-    <w:lsdException w:name="Light Shading" w:uiPriority="60"/>
-    <w:lsdException w:name="Light List" w:uiPriority="61"/>
-    <w:lsdException w:name="Light Grid" w:uiPriority="62"/>
-    <w:lsdException w:name="Medium Shading 1" w:uiPriority="63"/>
-    <w:lsdException w:name="Medium Shading 2" w:uiPriority="64"/>
-    <w:lsdException w:name="Medium List 1" w:uiPriority="65"/>
-    <w:lsdException w:name="Medium List 2" w:uiPriority="66"/>
-    <w:lsdException w:name="Medium Grid 1" w:uiPriority="67"/>
-    <w:lsdException w:name="Medium Grid 2" w:uiPriority="68"/>
-    <w:lsdException w:name="Medium Grid 3" w:uiPriority="69"/>
-    <w:lsdException w:name="Dark List" w:uiPriority="70"/>
-    <w:lsdException w:name="Colorful Shading" w:uiPriority="71"/>
-    <w:lsdException w:name="Colorful List" w:uiPriority="72"/>
-    <w:lsdException w:name="Colorful Grid" w:uiPriority="73"/>
-    <w:lsdException w:name="Light Shading Accent 1" w:uiPriority="60"/>
-    <w:lsdException w:name="Light List Accent 1" w:uiPriority="61"/>
-    <w:lsdException w:name="Light Grid Accent 1" w:uiPriority="62"/>
-    <w:lsdException w:name="Medium Shading 1 Accent 1" w:uiPriority="63"/>
-    <w:lsdException w:name="Medium Shading 2 Accent 1" w:uiPriority="64"/>
-    <w:lsdException w:name="Medium List 1 Accent 1" w:uiPriority="65"/>
-    <w:lsdException w:name="Revision" w:semiHidden="1"/>
-    <w:lsdException w:name="List Paragraph" w:uiPriority="34" w:qFormat="1"/>
-    <w:lsdException w:name="Quote" w:uiPriority="29" w:qFormat="1"/>
-    <w:lsdException w:name="Intense Quote" w:uiPriority="30" w:qFormat="1"/>
-    <w:lsdException w:name="Medium List 2 Accent 1" w:uiPriority="66"/>
-    <w:lsdException w:name="Medium Grid 1 Accent 1" w:uiPriority="67"/>
-    <w:lsdException w:name="Medium Grid 2 Accent 1" w:uiPriority="68"/>
-    <w:lsdException w:name="Medium Grid 3 Accent 1" w:uiPriority="69"/>
-    <w:lsdException w:name="Dark List Accent 1" w:uiPriority="70"/>
-    <w:lsdException w:name="Colorful Shading Accent 1" w:uiPriority="71"/>
-    <w:lsdException w:name="Colorful List Accent 1" w:uiPriority="72"/>
-    <w:lsdException w:name="Colorful Grid Accent 1" w:uiPriority="73"/>
-    <w:lsdException w:name="Light Shading Accent 2" w:uiPriority="60"/>
-    <w:lsdException w:name="Light List Accent 2" w:uiPriority="61"/>
-    <w:lsdException w:name="Light Grid Accent 2" w:uiPriority="62"/>
-    <w:lsdException w:name="Medium Shading 1 Accent 2" w:uiPriority="63"/>
-    <w:lsdException w:name="Medium Shading 2 Accent 2" w:uiPriority="64"/>
-    <w:lsdException w:name="Medium List 1 Accent 2" w:uiPriority="65"/>
-    <w:lsdException w:name="Medium List 2 Accent 2" w:uiPriority="66"/>
-    <w:lsdException w:name="Medium Grid 1 Accent 2" w:uiPriority="67"/>
-    <w:lsdException w:name="Medium Grid 2 Accent 2" w:uiPriority="68"/>
-    <w:lsdException w:name="Medium Grid 3 Accent 2" w:uiPriority="69"/>
-    <w:lsdException w:name="Dark List Accent 2" w:uiPriority="70"/>
-    <w:lsdException w:name="Colorful Shading Accent 2" w:uiPriority="71"/>
-    <w:lsdException w:name="Colorful List Accent 2" w:uiPriority="72"/>
-    <w:lsdException w:name="Colorful Grid Accent 2" w:uiPriority="73"/>
-    <w:lsdException w:name="Light Shading Accent 3" w:uiPriority="60"/>
-    <w:lsdException w:name="Light List Accent 3" w:uiPriority="61"/>
-    <w:lsdException w:name="Light Grid Accent 3" w:uiPriority="62"/>
-    <w:lsdException w:name="Medium Shading 1 Accent 3" w:uiPriority="63"/>
-    <w:lsdException w:name="Medium Shading 2 Accent 3" w:uiPriority="64"/>
-    <w:lsdException w:name="Medium List 1 Accent 3" w:uiPriority="65"/>
-    <w:lsdException w:name="Medium List 2 Accent 3" w:uiPriority="66"/>
-    <w:lsdException w:name="Medium Grid 1 Accent 3" w:uiPriority="67"/>
-    <w:lsdException w:name="Medium Grid 2 Accent 3" w:uiPriority="68"/>
-    <w:lsdException w:name="Medium Grid 3 Accent 3" w:uiPriority="69"/>
-    <w:lsdException w:name="Dark List Accent 3" w:uiPriority="70"/>
-    <w:lsdException w:name="Colorful Shading Accent 3" w:uiPriority="71"/>
-    <w:lsdException w:name="Colorful List Accent 3" w:uiPriority="72"/>
-    <w:lsdException w:name="Colorful Grid Accent 3" w:uiPriority="73"/>
-    <w:lsdException w:name="Light Shading Accent 4" w:uiPriority="60"/>
-    <w:lsdException w:name="Light List Accent 4" w:uiPriority="61"/>
-    <w:lsdException w:name="Light Grid Accent 4" w:uiPriority="62"/>
-    <w:lsdException w:name="Medium Shading 1 Accent 4" w:uiPriority="63"/>
-    <w:lsdException w:name="Medium Shading 2 Accent 4" w:uiPriority="64"/>
-    <w:lsdException w:name="Medium List 1 Accent 4" w:uiPriority="65"/>
-    <w:lsdException w:name="Medium List 2 Accent 4" w:uiPriority="66"/>
-    <w:lsdException w:name="Medium Grid 1 Accent 4" w:uiPriority="67"/>
-    <w:lsdException w:name="Medium Grid 2 Accent 4" w:uiPriority="68"/>
-    <w:lsdException w:name="Medium Grid 3 Accent 4" w:uiPriority="69"/>
-    <w:lsdException w:name="Dark List Accent 4" w:uiPriority="70"/>
-    <w:lsdException w:name="Colorful Shading Accent 4" w:uiPriority="71"/>
-    <w:lsdException w:name="Colorful List Accent 4" w:uiPriority="72"/>
-    <w:lsdException w:name="Colorful Grid Accent 4" w:uiPriority="73"/>
-    <w:lsdException w:name="Light Shading Accent 5" w:uiPriority="60"/>
-    <w:lsdException w:name="Light List Accent 5" w:uiPriority="61"/>
-    <w:lsdException w:name="Light Grid Accent 5" w:uiPriority="62"/>
-    <w:lsdException w:name="Medium Shading 1 Accent 5" w:uiPriority="63"/>
-    <w:lsdException w:name="Medium Shading 2 Accent 5" w:uiPriority="64"/>
-    <w:lsdException w:name="Medium List 1 Accent 5" w:uiPriority="65"/>
-    <w:lsdException w:name="Medium List 2 Accent 5" w:uiPriority="66"/>
-    <w:lsdException w:name="Medium Grid 1 Accent 5" w:uiPriority="67"/>
-    <w:lsdException w:name="Medium Grid 2 Accent 5" w:uiPriority="68"/>
-    <w:lsdException w:name="Medium Grid 3 Accent 5" w:uiPriority="69"/>
-    <w:lsdException w:name="Dark List Accent 5" w:uiPriority="70"/>
-    <w:lsdException w:name="Colorful Shading Accent 5" w:uiPriority="71"/>
-    <w:lsdException w:name="Colorful List Accent 5" w:uiPriority="72"/>
-    <w:lsdException w:name="Colorful Grid Accent 5" w:uiPriority="73"/>
-    <w:lsdException w:name="Light Shading Accent 6" w:uiPriority="60"/>
-    <w:lsdException w:name="Light List Accent 6" w:uiPriority="61"/>
-    <w:lsdException w:name="Light Grid Accent 6" w:uiPriority="62"/>
-    <w:lsdException w:name="Medium Shading 1 Accent 6" w:uiPriority="63"/>
-    <w:lsdException w:name="Medium Shading 2 Accent 6" w:uiPriority="64"/>
-    <w:lsdException w:name="Medium List 1 Accent 6" w:uiPriority="65"/>
-    <w:lsdException w:name="Medium List 2 Accent 6" w:uiPriority="66"/>
-    <w:lsdException w:name="Medium Grid 1 Accent 6" w:uiPriority="67"/>
-    <w:lsdException w:name="Medium Grid 2 Accent 6" w:uiPriority="68"/>
-    <w:lsdException w:name="Medium Grid 3 Accent 6" w:uiPriority="69"/>
-    <w:lsdException w:name="Dark List Accent 6" w:uiPriority="70"/>
-    <w:lsdException w:name="Colorful Shading Accent 6" w:uiPriority="71"/>
-    <w:lsdException w:name="Colorful List Accent 6" w:uiPriority="72"/>
-    <w:lsdException w:name="Colorful Grid Accent 6" w:uiPriority="73"/>
-    <w:lsdException w:name="Subtle Emphasis" w:uiPriority="19" w:qFormat="1"/>
-    <w:lsdException w:name="Intense Emphasis" w:uiPriority="21" w:qFormat="1"/>
-    <w:lsdException w:name="Subtle Reference" w:uiPriority="31" w:qFormat="1"/>
-    <w:lsdException w:name="Intense Reference" w:uiPriority="32" w:qFormat="1"/>
-    <w:lsdException w:name="Book Title" w:uiPriority="33" w:qFormat="1"/>
-    <w:lsdException w:name="Bibliography" w:semiHidden="1" w:uiPriority="37" w:unhideWhenUsed="1"/>
-    <w:lsdException w:name="TOC Heading" w:semiHidden="1" w:uiPriority="39" w:unhideWhenUsed="1" w:qFormat="1"/>
-    <w:lsdException w:name="Plain Table 1" w:uiPriority="41"/>
-    <w:lsdException w:name="Plain Table 2" w:uiPriority="42"/>
-    <w:lsdException w:name="Plain Table 3" w:uiPriority="43"/>
-    <w:lsdException w:name="Plain Table 4" w:uiPriority="44"/>
-    <w:lsdException w:name="Plain Table 5" w:uiPriority="45"/>
-    <w:lsdException w:name="Grid Table Light" w:uiPriority="40"/>
-    <w:lsdException w:name="Grid Table 1 Light" w:uiPriority="46"/>
-    <w:lsdException w:name="Grid Table 2" w:uiPriority="47"/>
-    <w:lsdException w:name="Grid Table 3" w:uiPriority="48"/>
-    <w:lsdException w:name="Grid Table 4" w:uiPriority="49"/>
-    <w:lsdException w:name="Grid Table 5 Dark" w:uiPriority="50"/>
-    <w:lsdException w:name="Grid Table 6 Colorful" w:uiPriority="51"/>
-    <w:lsdException w:name="Grid Table 7 Colorful" w:uiPriority="52"/>
-    <w:lsdException w:name="Grid Table 1 Light Accent 1" w:uiPriority="46"/>
-    <w:lsdException w:name="Grid Table 2 Accent 1" w:uiPriority="47"/>
-    <w:lsdException w:name="Grid Table 3 Accent 1" w:uiPriority="48"/>
-    <w:lsdException w:name="Grid Table 4 Accent 1" w:uiPriority="49"/>
-    <w:lsdException w:name="Grid Table 5 Dark Accent 1" w:uiPriority="50"/>
-    <w:lsdException w:name="Grid Table 6 Colorful Accent 1" w:uiPriority="51"/>
-    <w:lsdException w:name="Grid Table 7 Colorful Accent 1" w:uiPriority="52"/>
-    <w:lsdException w:name="Grid Table 1 Light Accent 2" w:uiPriority="46"/>
-    <w:lsdException w:name="Grid Table 2 Accent 2" w:uiPriority="47"/>
-    <w:lsdException w:name="Grid Table 3 Accent 2" w:uiPriority="48"/>
-    <w:lsdException w:name="Grid Table 4 Accent 2" w:uiPriority="49"/>
-    <w:lsdException w:name="Grid Table 5 Dark Accent 2" w:uiPriority="50"/>
-    <w:lsdException w:name="Grid Table 6 Colorful Accent 2" w:uiPriority="51"/>
-    <w:lsdException w:name="Grid Table 7 Colorful Accent 2" w:uiPriority="52"/>
-    <w:lsdException w:name="Grid Table 1 Light Accent 3" w:uiPriority="46"/>
-    <w:lsdException w:name="Grid Table 2 Accent 3" w:uiPriority="47"/>
-    <w:lsdException w:name="Grid Table 3 Accent 3" w:uiPriority="48"/>
-    <w:lsdException w:name="Grid Table 4 Accent 3" w:uiPriority="49"/>
-    <w:lsdException w:name="Grid Table 5 Dark Accent 3" w:uiPriority="50"/>
-    <w:lsdException w:name="Grid Table 6 Colorful Accent 3" w:uiPriority="51"/>
-    <w:lsdException w:name="Grid Table 7 Colorful Accent 3" w:uiPriority="52"/>
-    <w:lsdException w:name="Grid Table 1 Light Accent 4" w:uiPriority="46"/>
-    <w:lsdException w:name="Grid Table 2 Accent 4" w:uiPriority="47"/>
-    <w:lsdException w:name="Grid Table 3 Accent 4" w:uiPriority="48"/>
-    <w:lsdException w:name="Grid Table 4 Accent 4" w:uiPriority="49"/>
-    <w:lsdException w:name="Grid Table 5 Dark Accent 4" w:uiPriority="50"/>
-    <w:lsdException w:name="Grid Table 6 Colorful Accent 4" w:uiPriority="51"/>
-    <w:lsdException w:name="Grid Table 7 Colorful Accent 4" w:uiPriority="52"/>
-    <w:lsdException w:name="Grid Table 1 Light Accent 5" w:uiPriority="46"/>
-    <w:lsdException w:name="Grid Table 2 Accent 5" w:uiPriority="47"/>
-    <w:lsdException w:name="Grid Table 3 Accent 5" w:uiPriority="48"/>
-    <w:lsdException w:name="Grid Table 4 Accent 5" w:uiPriority="49"/>
-    <w:lsdException w:name="Grid Table 5 Dark Accent 5" w:uiPriority="50"/>
-    <w:lsdException w:name="Grid Table 6 Colorful Accent 5" w:uiPriority="51"/>
-    <w:lsdException w:name="Grid Table 7 Colorful Accent 5" w:uiPriority="52"/>
-    <w:lsdException w:name="Grid Table 1 Light Accent 6" w:uiPriority="46"/>
-    <w:lsdException w:name="Grid Table 2 Accent 6" w:uiPriority="47"/>
-    <w:lsdException w:name="Grid Table 3 Accent 6" w:uiPriority="48"/>
-    <w:lsdException w:name="Grid Table 4 Accent 6" w:uiPriority="49"/>
-    <w:lsdException w:name="Grid Table 5 Dark Accent 6" w:uiPriority="50"/>
-    <w:lsdException w:name="Grid Table 6 Colorful Accent 6" w:uiPriority="51"/>
-    <w:lsdException w:name="Grid Table 7 Colorful Accent 6" w:uiPriority="52"/>
-    <w:lsdException w:name="List Table 1 Light" w:uiPriority="46"/>
-    <w:lsdException w:name="List Table 2" w:uiPriority="47"/>
-    <w:lsdException w:name="List Table 3" w:uiPriority="48"/>
-    <w:lsdException w:name="List Table 4" w:uiPriority="49"/>
-    <w:lsdException w:name="List Table 5 Dark" w:uiPriority="50"/>
-    <w:lsdException w:name="List Table 6 Colorful" w:uiPriority="51"/>
-    <w:lsdException w:name="List Table 7 Colorful" w:uiPriority="52"/>
-    <w:lsdException w:name="List Table 1 Light Accent 1" w:uiPriority="46"/>
-    <w:lsdException w:name="List Table 2 Accent 1" w:uiPriority="47"/>
-    <w:lsdException w:name="List Table 3 Accent 1" w:uiPriority="48"/>
-    <w:lsdException w:name="List Table 4 Accent 1" w:uiPriority="49"/>
-    <w:lsdException w:name="List Table 5 Dark Accent 1" w:uiPriority="50"/>
-    <w:lsdException w:name="List Table 6 Colorful Accent 1" w:uiPriority="51"/>
-    <w:lsdException w:name="List Table 7 Colorful Accent 1" w:uiPriority="52"/>
-    <w:lsdException w:name="List Table 1 Light Accent 2" w:uiPriority="46"/>
-    <w:lsdException w:name="List Table 2 Accent 2" w:uiPriority="47"/>
-    <w:lsdException w:name="List Table 3 Accent 2" w:uiPriority="48"/>
-    <w:lsdException w:name="List Table 4 Accent 2" w:uiPriority="49"/>
-    <w:lsdException w:name="List Table 5 Dark Accent 2" w:uiPriority="50"/>
-    <w:lsdException w:name="List Table 6 Colorful Accent 2" w:uiPriority="51"/>
-    <w:lsdException w:name="List Table 7 Colorful Accent 2" w:uiPriority="52"/>
-    <w:lsdException w:name="List Table 1 Light Accent 3" w:uiPriority="46"/>
-    <w:lsdException w:name="List Table 2 Accent 3" w:uiPriority="47"/>
-    <w:lsdException w:name="List Table 3 Accent 3" w:uiPriority="48"/>
-    <w:lsdException w:name="List Table 4 Accent 3" w:uiPriority="49"/>
-    <w:lsdException w:name="List Table 5 Dark Accent 3" w:uiPriority="50"/>
-    <w:lsdException w:name="List Table 6 Colorful Accent 3" w:uiPriority="51"/>
-    <w:lsdException w:name="List Table 7 Colorful Accent 3" w:uiPriority="52"/>
-    <w:lsdException w:name="List Table 1 Light Accent 4" w:uiPriority="46"/>
-    <w:lsdException w:name="List Table 2 Accent 4" w:uiPriority="47"/>
-    <w:lsdException w:name="List Table 3 Accent 4" w:uiPriority="48"/>
-    <w:lsdException w:name="List Table 4 Accent 4" w:uiPriority="49"/>
-    <w:lsdException w:name="List Table 5 Dark Accent 4" w:uiPriority="50"/>
-    <w:lsdException w:name="List Table 6 Colorful Accent 4" w:uiPriority="51"/>
-    <w:lsdException w:name="List Table 7 Colorful Accent 4" w:uiPriority="52"/>
-    <w:lsdException w:name="List Table 1 Light Accent 5" w:uiPriority="46"/>
-    <w:lsdException w:name="List Table 2 Accent 5" w:uiPriority="47"/>
-    <w:lsdException w:name="List Table 3 Accent 5" w:uiPriority="48"/>
-    <w:lsdException w:name="List Table 4 Accent 5" w:uiPriority="49"/>
-    <w:lsdException w:name="List Table 5 Dark Accent 5" w:uiPriority="50"/>
-    <w:lsdException w:name="List Table 6 Colorful Accent 5" w:uiPriority="51"/>
-    <w:lsdException w:name="List Table 7 Colorful Accent 5" w:uiPriority="52"/>
-    <w:lsdException w:name="List Table 1 Light Accent 6" w:uiPriority="46"/>
-    <w:lsdException w:name="List Table 2 Accent 6" w:uiPriority="47"/>
-    <w:lsdException w:name="List Table 3 Accent 6" w:uiPriority="48"/>
-    <w:lsdException w:name="List Table 4 Accent 6" w:uiPriority="49"/>
-    <w:lsdException w:name="List Table 5 Dark Accent 6" w:uiPriority="50"/>
-    <w:lsdException w:name="List Table 6 Colorful Accent 6" w:uiPriority="51"/>
-    <w:lsdException w:name="List Table 7 Colorful Accent 6" w:uiPriority="52"/>
+  <w:latentStyles w:defLockedState="0" w:defUIPriority="99" w:defSemiHidden="1" w:defUnhideWhenUsed="1" w:defQFormat="0" w:count="267">
+    <w:lsdException w:name="Normal" w:semiHidden="0" w:uiPriority="0" w:unhideWhenUsed="0" w:qFormat="1"/>
+    <w:lsdException w:name="heading 1" w:semiHidden="0" w:uiPriority="9" w:unhideWhenUsed="0" w:qFormat="1"/>
+    <w:lsdException w:name="heading 2" w:uiPriority="9" w:qFormat="1"/>
+    <w:lsdException w:name="heading 3" w:uiPriority="9" w:qFormat="1"/>
+    <w:lsdException w:name="heading 4" w:uiPriority="9" w:qFormat="1"/>
+    <w:lsdException w:name="heading 5" w:uiPriority="9" w:qFormat="1"/>
+    <w:lsdException w:name="heading 6" w:uiPriority="9" w:qFormat="1"/>
+    <w:lsdException w:name="heading 7" w:uiPriority="9" w:qFormat="1"/>
+    <w:lsdException w:name="heading 8" w:uiPriority="9" w:qFormat="1"/>
+    <w:lsdException w:name="heading 9" w:uiPriority="9" w:qFormat="1"/>
+    <w:lsdException w:name="toc 1" w:uiPriority="39"/>
+    <w:lsdException w:name="toc 2" w:uiPriority="39"/>
+    <w:lsdException w:name="toc 3" w:uiPriority="39"/>
+    <w:lsdException w:name="toc 4" w:uiPriority="39"/>
+    <w:lsdException w:name="toc 5" w:uiPriority="39"/>
+    <w:lsdException w:name="toc 6" w:uiPriority="39"/>
+    <w:lsdException w:name="toc 7" w:uiPriority="39"/>
+    <w:lsdException w:name="toc 8" w:uiPriority="39"/>
+    <w:lsdException w:name="toc 9" w:uiPriority="39"/>
+    <w:lsdException w:name="caption" w:uiPriority="35" w:qFormat="1"/>
+    <w:lsdException w:name="Title" w:semiHidden="0" w:uiPriority="10" w:unhideWhenUsed="0" w:qFormat="1"/>
+    <w:lsdException w:name="Default Paragraph Font" w:uiPriority="1"/>
+    <w:lsdException w:name="Subtitle" w:semiHidden="0" w:uiPriority="11" w:unhideWhenUsed="0" w:qFormat="1"/>
+    <w:lsdException w:name="Strong" w:semiHidden="0" w:uiPriority="22" w:unhideWhenUsed="0" w:qFormat="1"/>
+    <w:lsdException w:name="Emphasis" w:semiHidden="0" w:uiPriority="20" w:unhideWhenUsed="0" w:qFormat="1"/>
+    <w:lsdException w:name="Table Grid" w:semiHidden="0" w:uiPriority="39" w:unhideWhenUsed="0"/>
+    <w:lsdException w:name="Placeholder Text" w:unhideWhenUsed="0"/>
+    <w:lsdException w:name="No Spacing" w:semiHidden="0" w:uiPriority="1" w:unhideWhenUsed="0" w:qFormat="1"/>
+    <w:lsdException w:name="Light Shading" w:semiHidden="0" w:uiPriority="60" w:unhideWhenUsed="0"/>
+    <w:lsdException w:name="Light List" w:semiHidden="0" w:uiPriority="61" w:unhideWhenUsed="0"/>
+    <w:lsdException w:name="Light Grid" w:semiHidden="0" w:uiPriority="62" w:unhideWhenUsed="0"/>
+    <w:lsdException w:name="Medium Shading 1" w:semiHidden="0" w:uiPriority="63" w:unhideWhenUsed="0"/>
+    <w:lsdException w:name="Medium Shading 2" w:semiHidden="0" w:uiPriority="64" w:unhideWhenUsed="0"/>
+    <w:lsdException w:name="Medium List 1" w:semiHidden="0" w:uiPriority="65" w:unhideWhenUsed="0"/>
+    <w:lsdException w:name="Medium List 2" w:semiHidden="0" w:uiPriority="66" w:unhideWhenUsed="0"/>
+    <w:lsdException w:name="Medium Grid 1" w:semiHidden="0" w:uiPriority="67" w:unhideWhenUsed="0"/>
+    <w:lsdException w:name="Medium Grid 2" w:semiHidden="0" w:uiPriority="68" w:unhideWhenUsed="0"/>
+    <w:lsdException w:name="Medium Grid 3" w:semiHidden="0" w:uiPriority="69" w:unhideWhenUsed="0"/>
+    <w:lsdException w:name="Dark List" w:semiHidden="0" w:uiPriority="70" w:unhideWhenUsed="0"/>
+    <w:lsdException w:name="Colorful Shading" w:semiHidden="0" w:uiPriority="71" w:unhideWhenUsed="0"/>
+    <w:lsdException w:name="Colorful List" w:semiHidden="0" w:uiPriority="72" w:unhideWhenUsed="0"/>
+    <w:lsdException w:name="Colorful Grid" w:semiHidden="0" w:uiPriority="73" w:unhideWhenUsed="0"/>
+    <w:lsdException w:name="Light Shading Accent 1" w:semiHidden="0" w:uiPriority="60" w:unhideWhenUsed="0"/>
+    <w:lsdException w:name="Light List Accent 1" w:semiHidden="0" w:uiPriority="61" w:unhideWhenUsed="0"/>
+    <w:lsdException w:name="Light Grid Accent 1" w:semiHidden="0" w:uiPriority="62" w:unhideWhenUsed="0"/>
+    <w:lsdException w:name="Medium Shading 1 Accent 1" w:semiHidden="0" w:uiPriority="63" w:unhideWhenUsed="0"/>
+    <w:lsdException w:name="Medium Shading 2 Accent 1" w:semiHidden="0" w:uiPriority="64" w:unhideWhenUsed="0"/>
+    <w:lsdException w:name="Medium List 1 Accent 1" w:semiHidden="0" w:uiPriority="65" w:unhideWhenUsed="0"/>
+    <w:lsdException w:name="Revision" w:unhideWhenUsed="0"/>
+    <w:lsdException w:name="List Paragraph" w:semiHidden="0" w:uiPriority="34" w:unhideWhenUsed="0" w:qFormat="1"/>
+    <w:lsdException w:name="Quote" w:semiHidden="0" w:uiPriority="29" w:unhideWhenUsed="0" w:qFormat="1"/>
+    <w:lsdException w:name="Intense Quote" w:semiHidden="0" w:uiPriority="30" w:unhideWhenUsed="0" w:qFormat="1"/>
+    <w:lsdException w:name="Medium List 2 Accent 1" w:semiHidden="0" w:uiPriority="66" w:unhideWhenUsed="0"/>
+    <w:lsdException w:name="Medium Grid 1 Accent 1" w:semiHidden="0" w:uiPriority="67" w:unhideWhenUsed="0"/>
+    <w:lsdException w:name="Medium Grid 2 Accent 1" w:semiHidden="0" w:uiPriority="68" w:unhideWhenUsed="0"/>
+    <w:lsdException w:name="Medium Grid 3 Accent 1" w:semiHidden="0" w:uiPriority="69" w:unhideWhenUsed="0"/>
+    <w:lsdException w:name="Dark List Accent 1" w:semiHidden="0" w:uiPriority="70" w:unhideWhenUsed="0"/>
+    <w:lsdException w:name="Colorful Shading Accent 1" w:semiHidden="0" w:uiPriority="71" w:unhideWhenUsed="0"/>
+    <w:lsdException w:name="Colorful List Accent 1" w:semiHidden="0" w:uiPriority="72" w:unhideWhenUsed="0"/>
+    <w:lsdException w:name="Colorful Grid Accent 1" w:semiHidden="0" w:uiPriority="73" w:unhideWhenUsed="0"/>
+    <w:lsdException w:name="Light Shading Accent 2" w:semiHidden="0" w:uiPriority="60" w:unhideWhenUsed="0"/>
+    <w:lsdException w:name="Light List Accent 2" w:semiHidden="0" w:uiPriority="61" w:unhideWhenUsed="0"/>
+    <w:lsdException w:name="Light Grid Accent 2" w:semiHidden="0" w:uiPriority="62" w:unhideWhenUsed="0"/>
+    <w:lsdException w:name="Medium Shading 1 Accent 2" w:semiHidden="0" w:uiPriority="63" w:unhideWhenUsed="0"/>
+    <w:lsdException w:name="Medium Shading 2 Accent 2" w:semiHidden="0" w:uiPriority="64" w:unhideWhenUsed="0"/>
+    <w:lsdException w:name="Medium List 1 Accent 2" w:semiHidden="0" w:uiPriority="65" w:unhideWhenUsed="0"/>
+    <w:lsdException w:name="Medium List 2 Accent 2" w:semiHidden="0" w:uiPriority="66" w:unhideWhenUsed="0"/>
+    <w:lsdException w:name="Medium Grid 1 Accent 2" w:semiHidden="0" w:uiPriority="67" w:unhideWhenUsed="0"/>
+    <w:lsdException w:name="Medium Grid 2 Accent 2" w:semiHidden="0" w:uiPriority="68" w:unhideWhenUsed="0"/>
+    <w:lsdException w:name="Medium Grid 3 Accent 2" w:semiHidden="0" w:uiPriority="69" w:unhideWhenUsed="0"/>
+    <w:lsdException w:name="Dark List Accent 2" w:semiHidden="0" w:uiPriority="70" w:unhideWhenUsed="0"/>
+    <w:lsdException w:name="Colorful Shading Accent 2" w:semiHidden="0" w:uiPriority="71" w:unhideWhenUsed="0"/>
+    <w:lsdException w:name="Colorful List Accent 2" w:semiHidden="0" w:uiPriority="72" w:unhideWhenUsed="0"/>
+    <w:lsdException w:name="Colorful Grid Accent 2" w:semiHidden="0" w:uiPriority="73" w:unhideWhenUsed="0"/>
+    <w:lsdException w:name="Light Shading Accent 3" w:semiHidden="0" w:uiPriority="60" w:unhideWhenUsed="0"/>
+    <w:lsdException w:name="Light List Accent 3" w:semiHidden="0" w:uiPriority="61" w:unhideWhenUsed="0"/>
+    <w:lsdException w:name="Light Grid Accent 3" w:semiHidden="0" w:uiPriority="62" w:unhideWhenUsed="0"/>
+    <w:lsdException w:name="Medium Shading 1 Accent 3" w:semiHidden="0" w:uiPriority="63" w:unhideWhenUsed="0"/>
+    <w:lsdException w:name="Medium Shading 2 Accent 3" w:semiHidden="0" w:uiPriority="64" w:unhideWhenUsed="0"/>
+    <w:lsdException w:name="Medium List 1 Accent 3" w:semiHidden="0" w:uiPriority="65" w:unhideWhenUsed="0"/>
+    <w:lsdException w:name="Medium List 2 Accent 3" w:semiHidden="0" w:uiPriority="66" w:unhideWhenUsed="0"/>
+    <w:lsdException w:name="Medium Grid 1 Accent 3" w:semiHidden="0" w:uiPriority="67" w:unhideWhenUsed="0"/>
+    <w:lsdException w:name="Medium Grid 2 Accent 3" w:semiHidden="0" w:uiPriority="68" w:unhideWhenUsed="0"/>
+    <w:lsdException w:name="Medium Grid 3 Accent 3" w:semiHidden="0" w:uiPriority="69" w:unhideWhenUsed="0"/>
+    <w:lsdException w:name="Dark List Accent 3" w:semiHidden="0" w:uiPriority="70" w:unhideWhenUsed="0"/>
+    <w:lsdException w:name="Colorful Shading Accent 3" w:semiHidden="0" w:uiPriority="71" w:unhideWhenUsed="0"/>
+    <w:lsdException w:name="Colorful List Accent 3" w:semiHidden="0" w:uiPriority="72" w:unhideWhenUsed="0"/>
+    <w:lsdException w:name="Colorful Grid Accent 3" w:semiHidden="0" w:uiPriority="73" w:unhideWhenUsed="0"/>
+    <w:lsdException w:name="Light Shading Accent 4" w:semiHidden="0" w:uiPriority="60" w:unhideWhenUsed="0"/>
+    <w:lsdException w:name="Light List Accent 4" w:semiHidden="0" w:uiPriority="61" w:unhideWhenUsed="0"/>
+    <w:lsdException w:name="Light Grid Accent 4" w:semiHidden="0" w:uiPriority="62" w:unhideWhenUsed="0"/>
+    <w:lsdException w:name="Medium Shading 1 Accent 4" w:semiHidden="0" w:uiPriority="63" w:unhideWhenUsed="0"/>
+    <w:lsdException w:name="Medium Shading 2 Accent 4" w:semiHidden="0" w:uiPriority="64" w:unhideWhenUsed="0"/>
+    <w:lsdException w:name="Medium List 1 Accent 4" w:semiHidden="0" w:uiPriority="65" w:unhideWhenUsed="0"/>
+    <w:lsdException w:name="Medium List 2 Accent 4" w:semiHidden="0" w:uiPriority="66" w:unhideWhenUsed="0"/>
+    <w:lsdException w:name="Medium Grid 1 Accent 4" w:semiHidden="0" w:uiPriority="67" w:unhideWhenUsed="0"/>
+    <w:lsdException w:name="Medium Grid 2 Accent 4" w:semiHidden="0" w:uiPriority="68" w:unhideWhenUsed="0"/>
+    <w:lsdException w:name="Medium Grid 3 Accent 4" w:semiHidden="0" w:uiPriority="69" w:unhideWhenUsed="0"/>
+    <w:lsdException w:name="Dark List Accent 4" w:semiHidden="0" w:uiPriority="70" w:unhideWhenUsed="0"/>
+    <w:lsdException w:name="Colorful Shading Accent 4" w:semiHidden="0" w:uiPriority="71" w:unhideWhenUsed="0"/>
+    <w:lsdException w:name="Colorful List Accent 4" w:semiHidden="0" w:uiPriority="72" w:unhideWhenUsed="0"/>
+    <w:lsdException w:name="Colorful Grid Accent 4" w:semiHidden="0" w:uiPriority="73" w:unhideWhenUsed="0"/>
+    <w:lsdException w:name="Light Shading Accent 5" w:semiHidden="0" w:uiPriority="60" w:unhideWhenUsed="0"/>
+    <w:lsdException w:name="Light List Accent 5" w:semiHidden="0" w:uiPriority="61" w:unhideWhenUsed="0"/>
+    <w:lsdException w:name="Light Grid Accent 5" w:semiHidden="0" w:uiPriority="62" w:unhideWhenUsed="0"/>
+    <w:lsdException w:name="Medium Shading 1 Accent 5" w:semiHidden="0" w:uiPriority="63" w:unhideWhenUsed="0"/>
+    <w:lsdException w:name="Medium Shading 2 Accent 5" w:semiHidden="0" w:uiPriority="64" w:unhideWhenUsed="0"/>
+    <w:lsdException w:name="Medium List 1 Accent 5" w:semiHidden="0" w:uiPriority="65" w:unhideWhenUsed="0"/>
+    <w:lsdException w:name="Medium List 2 Accent 5" w:semiHidden="0" w:uiPriority="66" w:unhideWhenUsed="0"/>
+    <w:lsdException w:name="Medium Grid 1 Accent 5" w:semiHidden="0" w:uiPriority="67" w:unhideWhenUsed="0"/>
+    <w:lsdException w:name="Medium Grid 2 Accent 5" w:semiHidden="0" w:uiPriority="68" w:unhideWhenUsed="0"/>
+    <w:lsdException w:name="Medium Grid 3 Accent 5" w:semiHidden="0" w:uiPriority="69" w:unhideWhenUsed="0"/>
+    <w:lsdException w:name="Dark List Accent 5" w:semiHidden="0" w:uiPriority="70" w:unhideWhenUsed="0"/>
+    <w:lsdException w:name="Colorful Shading Accent 5" w:semiHidden="0" w:uiPriority="71" w:unhideWhenUsed="0"/>
+    <w:lsdException w:name="Colorful List Accent 5" w:semiHidden="0" w:uiPriority="72" w:unhideWhenUsed="0"/>
+    <w:lsdException w:name="Colorful Grid Accent 5" w:semiHidden="0" w:uiPriority="73" w:unhideWhenUsed="0"/>
+    <w:lsdException w:name="Light Shading Accent 6" w:semiHidden="0" w:uiPriority="60" w:unhideWhenUsed="0"/>
+    <w:lsdException w:name="Light List Accent 6" w:semiHidden="0" w:uiPriority="61" w:unhideWhenUsed="0"/>
+    <w:lsdException w:name="Light Grid Accent 6" w:semiHidden="0" w:uiPriority="62" w:unhideWhenUsed="0"/>
+    <w:lsdException w:name="Medium Shading 1 Accent 6" w:semiHidden="0" w:uiPriority="63" w:unhideWhenUsed="0"/>
+    <w:lsdException w:name="Medium Shading 2 Accent 6" w:semiHidden="0" w:uiPriority="64" w:unhideWhenUsed="0"/>
+    <w:lsdException w:name="Medium List 1 Accent 6" w:semiHidden="0" w:uiPriority="65" w:unhideWhenUsed="0"/>
+    <w:lsdException w:name="Medium List 2 Accent 6" w:semiHidden="0" w:uiPriority="66" w:unhideWhenUsed="0"/>
+    <w:lsdException w:name="Medium Grid 1 Accent 6" w:semiHidden="0" w:uiPriority="67" w:unhideWhenUsed="0"/>
+    <w:lsdException w:name="Medium Grid 2 Accent 6" w:semiHidden="0" w:uiPriority="68" w:unhideWhenUsed="0"/>
+    <w:lsdException w:name="Medium Grid 3 Accent 6" w:semiHidden="0" w:uiPriority="69" w:unhideWhenUsed="0"/>
+    <w:lsdException w:name="Dark List Accent 6" w:semiHidden="0" w:uiPriority="70" w:unhideWhenUsed="0"/>
+    <w:lsdException w:name="Colorful Shading Accent 6" w:semiHidden="0" w:uiPriority="71" w:unhideWhenUsed="0"/>
+    <w:lsdException w:name="Colorful List Accent 6" w:semiHidden="0" w:uiPriority="72" w:unhideWhenUsed="0"/>
+    <w:lsdException w:name="Colorful Grid Accent 6" w:semiHidden="0" w:uiPriority="73" w:unhideWhenUsed="0"/>
+    <w:lsdException w:name="Subtle Emphasis" w:semiHidden="0" w:uiPriority="19" w:unhideWhenUsed="0" w:qFormat="1"/>
+    <w:lsdException w:name="Intense Emphasis" w:semiHidden="0" w:uiPriority="21" w:unhideWhenUsed="0" w:qFormat="1"/>
+    <w:lsdException w:name="Subtle Reference" w:semiHidden="0" w:uiPriority="31" w:unhideWhenUsed="0" w:qFormat="1"/>
+    <w:lsdException w:name="Intense Reference" w:semiHidden="0" w:uiPriority="32" w:unhideWhenUsed="0" w:qFormat="1"/>
+    <w:lsdException w:name="Book Title" w:semiHidden="0" w:uiPriority="33" w:unhideWhenUsed="0" w:qFormat="1"/>
+    <w:lsdException w:name="Bibliography" w:uiPriority="37"/>
+    <w:lsdException w:name="TOC Heading" w:uiPriority="39" w:qFormat="1"/>
   </w:latentStyles>
   <w:style w:type="paragraph" w:default="1" w:styleId="Normalny">
     <w:name w:val="Normal"/>
@@ -7946,6 +7606,528 @@
       <w:ind w:left="440"/>
     </w:pPr>
   </w:style>
+  <w:style w:type="paragraph" w:styleId="Tekstdymka">
+    <w:name w:val="Balloon Text"/>
+    <w:basedOn w:val="Normalny"/>
+    <w:link w:val="TekstdymkaZnak"/>
+    <w:uiPriority w:val="99"/>
+    <w:semiHidden/>
+    <w:unhideWhenUsed/>
+    <w:rsid w:val="00772642"/>
+    <w:pPr>
+      <w:spacing w:after="0" w:line="240" w:lineRule="auto"/>
+    </w:pPr>
+    <w:rPr>
+      <w:rFonts w:ascii="Tahoma" w:hAnsi="Tahoma" w:cs="Tahoma"/>
+      <w:sz w:val="16"/>
+      <w:szCs w:val="16"/>
+    </w:rPr>
+  </w:style>
+  <w:style w:type="character" w:customStyle="1" w:styleId="TekstdymkaZnak">
+    <w:name w:val="Tekst dymka Znak"/>
+    <w:basedOn w:val="Domylnaczcionkaakapitu"/>
+    <w:link w:val="Tekstdymka"/>
+    <w:uiPriority w:val="99"/>
+    <w:semiHidden/>
+    <w:rsid w:val="00772642"/>
+    <w:rPr>
+      <w:rFonts w:ascii="Tahoma" w:hAnsi="Tahoma" w:cs="Tahoma"/>
+      <w:sz w:val="16"/>
+      <w:szCs w:val="16"/>
+    </w:rPr>
+  </w:style>
+</w:styles>
+</file>
+
+<file path=word/stylesWithEffects.xml><?xml version="1.0" encoding="utf-8"?>
+<w:styles xmlns:wpc="http://schemas.microsoft.com/office/word/2010/wordprocessingCanvas" xmlns:mc="http://schemas.openxmlformats.org/markup-compatibility/2006" xmlns:o="urn:schemas-microsoft-com:office:office" xmlns:r="http://schemas.openxmlformats.org/officeDocument/2006/relationships" xmlns:m="http://schemas.openxmlformats.org/officeDocument/2006/math" xmlns:v="urn:schemas-microsoft-com:vml" xmlns:wp14="http://schemas.microsoft.com/office/word/2010/wordprocessingDrawing" xmlns:wp="http://schemas.openxmlformats.org/drawingml/2006/wordprocessingDrawing" xmlns:w10="urn:schemas-microsoft-com:office:word" xmlns:w="http://schemas.openxmlformats.org/wordprocessingml/2006/main" xmlns:w14="http://schemas.microsoft.com/office/word/2010/wordml" xmlns:wpg="http://schemas.microsoft.com/office/word/2010/wordprocessingGroup" xmlns:wpi="http://schemas.microsoft.com/office/word/2010/wordprocessingInk" xmlns:wne="http://schemas.microsoft.com/office/word/2006/wordml" xmlns:wps="http://schemas.microsoft.com/office/word/2010/wordprocessingShape" mc:Ignorable="w14 wp14">
+  <w:docDefaults>
+    <w:rPrDefault>
+      <w:rPr>
+        <w:rFonts w:asciiTheme="minorHAnsi" w:eastAsiaTheme="minorHAnsi" w:hAnsiTheme="minorHAnsi" w:cstheme="minorBidi"/>
+        <w:sz w:val="22"/>
+        <w:szCs w:val="22"/>
+        <w:lang w:val="pl-PL" w:eastAsia="en-US" w:bidi="ar-SA"/>
+      </w:rPr>
+    </w:rPrDefault>
+    <w:pPrDefault>
+      <w:pPr>
+        <w:spacing w:after="160" w:line="259" w:lineRule="auto"/>
+      </w:pPr>
+    </w:pPrDefault>
+  </w:docDefaults>
+  <w:latentStyles w:defLockedState="0" w:defUIPriority="99" w:defSemiHidden="1" w:defUnhideWhenUsed="1" w:defQFormat="0" w:count="267">
+    <w:lsdException w:name="Normal" w:semiHidden="0" w:uiPriority="0" w:unhideWhenUsed="0" w:qFormat="1"/>
+    <w:lsdException w:name="heading 1" w:semiHidden="0" w:uiPriority="9" w:unhideWhenUsed="0" w:qFormat="1"/>
+    <w:lsdException w:name="heading 2" w:uiPriority="9" w:qFormat="1"/>
+    <w:lsdException w:name="heading 3" w:uiPriority="9" w:qFormat="1"/>
+    <w:lsdException w:name="heading 4" w:uiPriority="9" w:qFormat="1"/>
+    <w:lsdException w:name="heading 5" w:uiPriority="9" w:qFormat="1"/>
+    <w:lsdException w:name="heading 6" w:uiPriority="9" w:qFormat="1"/>
+    <w:lsdException w:name="heading 7" w:uiPriority="9" w:qFormat="1"/>
+    <w:lsdException w:name="heading 8" w:uiPriority="9" w:qFormat="1"/>
+    <w:lsdException w:name="heading 9" w:uiPriority="9" w:qFormat="1"/>
+    <w:lsdException w:name="toc 1" w:uiPriority="39"/>
+    <w:lsdException w:name="toc 2" w:uiPriority="39"/>
+    <w:lsdException w:name="toc 3" w:uiPriority="39"/>
+    <w:lsdException w:name="toc 4" w:uiPriority="39"/>
+    <w:lsdException w:name="toc 5" w:uiPriority="39"/>
+    <w:lsdException w:name="toc 6" w:uiPriority="39"/>
+    <w:lsdException w:name="toc 7" w:uiPriority="39"/>
+    <w:lsdException w:name="toc 8" w:uiPriority="39"/>
+    <w:lsdException w:name="toc 9" w:uiPriority="39"/>
+    <w:lsdException w:name="caption" w:uiPriority="35" w:qFormat="1"/>
+    <w:lsdException w:name="Title" w:semiHidden="0" w:uiPriority="10" w:unhideWhenUsed="0" w:qFormat="1"/>
+    <w:lsdException w:name="Default Paragraph Font" w:uiPriority="1"/>
+    <w:lsdException w:name="Subtitle" w:semiHidden="0" w:uiPriority="11" w:unhideWhenUsed="0" w:qFormat="1"/>
+    <w:lsdException w:name="Strong" w:semiHidden="0" w:uiPriority="22" w:unhideWhenUsed="0" w:qFormat="1"/>
+    <w:lsdException w:name="Emphasis" w:semiHidden="0" w:uiPriority="20" w:unhideWhenUsed="0" w:qFormat="1"/>
+    <w:lsdException w:name="Table Grid" w:semiHidden="0" w:uiPriority="39" w:unhideWhenUsed="0"/>
+    <w:lsdException w:name="Placeholder Text" w:unhideWhenUsed="0"/>
+    <w:lsdException w:name="No Spacing" w:semiHidden="0" w:uiPriority="1" w:unhideWhenUsed="0" w:qFormat="1"/>
+    <w:lsdException w:name="Light Shading" w:semiHidden="0" w:uiPriority="60" w:unhideWhenUsed="0"/>
+    <w:lsdException w:name="Light List" w:semiHidden="0" w:uiPriority="61" w:unhideWhenUsed="0"/>
+    <w:lsdException w:name="Light Grid" w:semiHidden="0" w:uiPriority="62" w:unhideWhenUsed="0"/>
+    <w:lsdException w:name="Medium Shading 1" w:semiHidden="0" w:uiPriority="63" w:unhideWhenUsed="0"/>
+    <w:lsdException w:name="Medium Shading 2" w:semiHidden="0" w:uiPriority="64" w:unhideWhenUsed="0"/>
+    <w:lsdException w:name="Medium List 1" w:semiHidden="0" w:uiPriority="65" w:unhideWhenUsed="0"/>
+    <w:lsdException w:name="Medium List 2" w:semiHidden="0" w:uiPriority="66" w:unhideWhenUsed="0"/>
+    <w:lsdException w:name="Medium Grid 1" w:semiHidden="0" w:uiPriority="67" w:unhideWhenUsed="0"/>
+    <w:lsdException w:name="Medium Grid 2" w:semiHidden="0" w:uiPriority="68" w:unhideWhenUsed="0"/>
+    <w:lsdException w:name="Medium Grid 3" w:semiHidden="0" w:uiPriority="69" w:unhideWhenUsed="0"/>
+    <w:lsdException w:name="Dark List" w:semiHidden="0" w:uiPriority="70" w:unhideWhenUsed="0"/>
+    <w:lsdException w:name="Colorful Shading" w:semiHidden="0" w:uiPriority="71" w:unhideWhenUsed="0"/>
+    <w:lsdException w:name="Colorful List" w:semiHidden="0" w:uiPriority="72" w:unhideWhenUsed="0"/>
+    <w:lsdException w:name="Colorful Grid" w:semiHidden="0" w:uiPriority="73" w:unhideWhenUsed="0"/>
+    <w:lsdException w:name="Light Shading Accent 1" w:semiHidden="0" w:uiPriority="60" w:unhideWhenUsed="0"/>
+    <w:lsdException w:name="Light List Accent 1" w:semiHidden="0" w:uiPriority="61" w:unhideWhenUsed="0"/>
+    <w:lsdException w:name="Light Grid Accent 1" w:semiHidden="0" w:uiPriority="62" w:unhideWhenUsed="0"/>
+    <w:lsdException w:name="Medium Shading 1 Accent 1" w:semiHidden="0" w:uiPriority="63" w:unhideWhenUsed="0"/>
+    <w:lsdException w:name="Medium Shading 2 Accent 1" w:semiHidden="0" w:uiPriority="64" w:unhideWhenUsed="0"/>
+    <w:lsdException w:name="Medium List 1 Accent 1" w:semiHidden="0" w:uiPriority="65" w:unhideWhenUsed="0"/>
+    <w:lsdException w:name="Revision" w:unhideWhenUsed="0"/>
+    <w:lsdException w:name="List Paragraph" w:semiHidden="0" w:uiPriority="34" w:unhideWhenUsed="0" w:qFormat="1"/>
+    <w:lsdException w:name="Quote" w:semiHidden="0" w:uiPriority="29" w:unhideWhenUsed="0" w:qFormat="1"/>
+    <w:lsdException w:name="Intense Quote" w:semiHidden="0" w:uiPriority="30" w:unhideWhenUsed="0" w:qFormat="1"/>
+    <w:lsdException w:name="Medium List 2 Accent 1" w:semiHidden="0" w:uiPriority="66" w:unhideWhenUsed="0"/>
+    <w:lsdException w:name="Medium Grid 1 Accent 1" w:semiHidden="0" w:uiPriority="67" w:unhideWhenUsed="0"/>
+    <w:lsdException w:name="Medium Grid 2 Accent 1" w:semiHidden="0" w:uiPriority="68" w:unhideWhenUsed="0"/>
+    <w:lsdException w:name="Medium Grid 3 Accent 1" w:semiHidden="0" w:uiPriority="69" w:unhideWhenUsed="0"/>
+    <w:lsdException w:name="Dark List Accent 1" w:semiHidden="0" w:uiPriority="70" w:unhideWhenUsed="0"/>
+    <w:lsdException w:name="Colorful Shading Accent 1" w:semiHidden="0" w:uiPriority="71" w:unhideWhenUsed="0"/>
+    <w:lsdException w:name="Colorful List Accent 1" w:semiHidden="0" w:uiPriority="72" w:unhideWhenUsed="0"/>
+    <w:lsdException w:name="Colorful Grid Accent 1" w:semiHidden="0" w:uiPriority="73" w:unhideWhenUsed="0"/>
+    <w:lsdException w:name="Light Shading Accent 2" w:semiHidden="0" w:uiPriority="60" w:unhideWhenUsed="0"/>
+    <w:lsdException w:name="Light List Accent 2" w:semiHidden="0" w:uiPriority="61" w:unhideWhenUsed="0"/>
+    <w:lsdException w:name="Light Grid Accent 2" w:semiHidden="0" w:uiPriority="62" w:unhideWhenUsed="0"/>
+    <w:lsdException w:name="Medium Shading 1 Accent 2" w:semiHidden="0" w:uiPriority="63" w:unhideWhenUsed="0"/>
+    <w:lsdException w:name="Medium Shading 2 Accent 2" w:semiHidden="0" w:uiPriority="64" w:unhideWhenUsed="0"/>
+    <w:lsdException w:name="Medium List 1 Accent 2" w:semiHidden="0" w:uiPriority="65" w:unhideWhenUsed="0"/>
+    <w:lsdException w:name="Medium List 2 Accent 2" w:semiHidden="0" w:uiPriority="66" w:unhideWhenUsed="0"/>
+    <w:lsdException w:name="Medium Grid 1 Accent 2" w:semiHidden="0" w:uiPriority="67" w:unhideWhenUsed="0"/>
+    <w:lsdException w:name="Medium Grid 2 Accent 2" w:semiHidden="0" w:uiPriority="68" w:unhideWhenUsed="0"/>
+    <w:lsdException w:name="Medium Grid 3 Accent 2" w:semiHidden="0" w:uiPriority="69" w:unhideWhenUsed="0"/>
+    <w:lsdException w:name="Dark List Accent 2" w:semiHidden="0" w:uiPriority="70" w:unhideWhenUsed="0"/>
+    <w:lsdException w:name="Colorful Shading Accent 2" w:semiHidden="0" w:uiPriority="71" w:unhideWhenUsed="0"/>
+    <w:lsdException w:name="Colorful List Accent 2" w:semiHidden="0" w:uiPriority="72" w:unhideWhenUsed="0"/>
+    <w:lsdException w:name="Colorful Grid Accent 2" w:semiHidden="0" w:uiPriority="73" w:unhideWhenUsed="0"/>
+    <w:lsdException w:name="Light Shading Accent 3" w:semiHidden="0" w:uiPriority="60" w:unhideWhenUsed="0"/>
+    <w:lsdException w:name="Light List Accent 3" w:semiHidden="0" w:uiPriority="61" w:unhideWhenUsed="0"/>
+    <w:lsdException w:name="Light Grid Accent 3" w:semiHidden="0" w:uiPriority="62" w:unhideWhenUsed="0"/>
+    <w:lsdException w:name="Medium Shading 1 Accent 3" w:semiHidden="0" w:uiPriority="63" w:unhideWhenUsed="0"/>
+    <w:lsdException w:name="Medium Shading 2 Accent 3" w:semiHidden="0" w:uiPriority="64" w:unhideWhenUsed="0"/>
+    <w:lsdException w:name="Medium List 1 Accent 3" w:semiHidden="0" w:uiPriority="65" w:unhideWhenUsed="0"/>
+    <w:lsdException w:name="Medium List 2 Accent 3" w:semiHidden="0" w:uiPriority="66" w:unhideWhenUsed="0"/>
+    <w:lsdException w:name="Medium Grid 1 Accent 3" w:semiHidden="0" w:uiPriority="67" w:unhideWhenUsed="0"/>
+    <w:lsdException w:name="Medium Grid 2 Accent 3" w:semiHidden="0" w:uiPriority="68" w:unhideWhenUsed="0"/>
+    <w:lsdException w:name="Medium Grid 3 Accent 3" w:semiHidden="0" w:uiPriority="69" w:unhideWhenUsed="0"/>
+    <w:lsdException w:name="Dark List Accent 3" w:semiHidden="0" w:uiPriority="70" w:unhideWhenUsed="0"/>
+    <w:lsdException w:name="Colorful Shading Accent 3" w:semiHidden="0" w:uiPriority="71" w:unhideWhenUsed="0"/>
+    <w:lsdException w:name="Colorful List Accent 3" w:semiHidden="0" w:uiPriority="72" w:unhideWhenUsed="0"/>
+    <w:lsdException w:name="Colorful Grid Accent 3" w:semiHidden="0" w:uiPriority="73" w:unhideWhenUsed="0"/>
+    <w:lsdException w:name="Light Shading Accent 4" w:semiHidden="0" w:uiPriority="60" w:unhideWhenUsed="0"/>
+    <w:lsdException w:name="Light List Accent 4" w:semiHidden="0" w:uiPriority="61" w:unhideWhenUsed="0"/>
+    <w:lsdException w:name="Light Grid Accent 4" w:semiHidden="0" w:uiPriority="62" w:unhideWhenUsed="0"/>
+    <w:lsdException w:name="Medium Shading 1 Accent 4" w:semiHidden="0" w:uiPriority="63" w:unhideWhenUsed="0"/>
+    <w:lsdException w:name="Medium Shading 2 Accent 4" w:semiHidden="0" w:uiPriority="64" w:unhideWhenUsed="0"/>
+    <w:lsdException w:name="Medium List 1 Accent 4" w:semiHidden="0" w:uiPriority="65" w:unhideWhenUsed="0"/>
+    <w:lsdException w:name="Medium List 2 Accent 4" w:semiHidden="0" w:uiPriority="66" w:unhideWhenUsed="0"/>
+    <w:lsdException w:name="Medium Grid 1 Accent 4" w:semiHidden="0" w:uiPriority="67" w:unhideWhenUsed="0"/>
+    <w:lsdException w:name="Medium Grid 2 Accent 4" w:semiHidden="0" w:uiPriority="68" w:unhideWhenUsed="0"/>
+    <w:lsdException w:name="Medium Grid 3 Accent 4" w:semiHidden="0" w:uiPriority="69" w:unhideWhenUsed="0"/>
+    <w:lsdException w:name="Dark List Accent 4" w:semiHidden="0" w:uiPriority="70" w:unhideWhenUsed="0"/>
+    <w:lsdException w:name="Colorful Shading Accent 4" w:semiHidden="0" w:uiPriority="71" w:unhideWhenUsed="0"/>
+    <w:lsdException w:name="Colorful List Accent 4" w:semiHidden="0" w:uiPriority="72" w:unhideWhenUsed="0"/>
+    <w:lsdException w:name="Colorful Grid Accent 4" w:semiHidden="0" w:uiPriority="73" w:unhideWhenUsed="0"/>
+    <w:lsdException w:name="Light Shading Accent 5" w:semiHidden="0" w:uiPriority="60" w:unhideWhenUsed="0"/>
+    <w:lsdException w:name="Light List Accent 5" w:semiHidden="0" w:uiPriority="61" w:unhideWhenUsed="0"/>
+    <w:lsdException w:name="Light Grid Accent 5" w:semiHidden="0" w:uiPriority="62" w:unhideWhenUsed="0"/>
+    <w:lsdException w:name="Medium Shading 1 Accent 5" w:semiHidden="0" w:uiPriority="63" w:unhideWhenUsed="0"/>
+    <w:lsdException w:name="Medium Shading 2 Accent 5" w:semiHidden="0" w:uiPriority="64" w:unhideWhenUsed="0"/>
+    <w:lsdException w:name="Medium List 1 Accent 5" w:semiHidden="0" w:uiPriority="65" w:unhideWhenUsed="0"/>
+    <w:lsdException w:name="Medium List 2 Accent 5" w:semiHidden="0" w:uiPriority="66" w:unhideWhenUsed="0"/>
+    <w:lsdException w:name="Medium Grid 1 Accent 5" w:semiHidden="0" w:uiPriority="67" w:unhideWhenUsed="0"/>
+    <w:lsdException w:name="Medium Grid 2 Accent 5" w:semiHidden="0" w:uiPriority="68" w:unhideWhenUsed="0"/>
+    <w:lsdException w:name="Medium Grid 3 Accent 5" w:semiHidden="0" w:uiPriority="69" w:unhideWhenUsed="0"/>
+    <w:lsdException w:name="Dark List Accent 5" w:semiHidden="0" w:uiPriority="70" w:unhideWhenUsed="0"/>
+    <w:lsdException w:name="Colorful Shading Accent 5" w:semiHidden="0" w:uiPriority="71" w:unhideWhenUsed="0"/>
+    <w:lsdException w:name="Colorful List Accent 5" w:semiHidden="0" w:uiPriority="72" w:unhideWhenUsed="0"/>
+    <w:lsdException w:name="Colorful Grid Accent 5" w:semiHidden="0" w:uiPriority="73" w:unhideWhenUsed="0"/>
+    <w:lsdException w:name="Light Shading Accent 6" w:semiHidden="0" w:uiPriority="60" w:unhideWhenUsed="0"/>
+    <w:lsdException w:name="Light List Accent 6" w:semiHidden="0" w:uiPriority="61" w:unhideWhenUsed="0"/>
+    <w:lsdException w:name="Light Grid Accent 6" w:semiHidden="0" w:uiPriority="62" w:unhideWhenUsed="0"/>
+    <w:lsdException w:name="Medium Shading 1 Accent 6" w:semiHidden="0" w:uiPriority="63" w:unhideWhenUsed="0"/>
+    <w:lsdException w:name="Medium Shading 2 Accent 6" w:semiHidden="0" w:uiPriority="64" w:unhideWhenUsed="0"/>
+    <w:lsdException w:name="Medium List 1 Accent 6" w:semiHidden="0" w:uiPriority="65" w:unhideWhenUsed="0"/>
+    <w:lsdException w:name="Medium List 2 Accent 6" w:semiHidden="0" w:uiPriority="66" w:unhideWhenUsed="0"/>
+    <w:lsdException w:name="Medium Grid 1 Accent 6" w:semiHidden="0" w:uiPriority="67" w:unhideWhenUsed="0"/>
+    <w:lsdException w:name="Medium Grid 2 Accent 6" w:semiHidden="0" w:uiPriority="68" w:unhideWhenUsed="0"/>
+    <w:lsdException w:name="Medium Grid 3 Accent 6" w:semiHidden="0" w:uiPriority="69" w:unhideWhenUsed="0"/>
+    <w:lsdException w:name="Dark List Accent 6" w:semiHidden="0" w:uiPriority="70" w:unhideWhenUsed="0"/>
+    <w:lsdException w:name="Colorful Shading Accent 6" w:semiHidden="0" w:uiPriority="71" w:unhideWhenUsed="0"/>
+    <w:lsdException w:name="Colorful List Accent 6" w:semiHidden="0" w:uiPriority="72" w:unhideWhenUsed="0"/>
+    <w:lsdException w:name="Colorful Grid Accent 6" w:semiHidden="0" w:uiPriority="73" w:unhideWhenUsed="0"/>
+    <w:lsdException w:name="Subtle Emphasis" w:semiHidden="0" w:uiPriority="19" w:unhideWhenUsed="0" w:qFormat="1"/>
+    <w:lsdException w:name="Intense Emphasis" w:semiHidden="0" w:uiPriority="21" w:unhideWhenUsed="0" w:qFormat="1"/>
+    <w:lsdException w:name="Subtle Reference" w:semiHidden="0" w:uiPriority="31" w:unhideWhenUsed="0" w:qFormat="1"/>
+    <w:lsdException w:name="Intense Reference" w:semiHidden="0" w:uiPriority="32" w:unhideWhenUsed="0" w:qFormat="1"/>
+    <w:lsdException w:name="Book Title" w:semiHidden="0" w:uiPriority="33" w:unhideWhenUsed="0" w:qFormat="1"/>
+    <w:lsdException w:name="Bibliography" w:uiPriority="37"/>
+    <w:lsdException w:name="TOC Heading" w:uiPriority="39" w:qFormat="1"/>
+  </w:latentStyles>
+  <w:style w:type="paragraph" w:default="1" w:styleId="Normalny">
+    <w:name w:val="Normal"/>
+    <w:qFormat/>
+  </w:style>
+  <w:style w:type="paragraph" w:styleId="Nagwek1">
+    <w:name w:val="heading 1"/>
+    <w:basedOn w:val="Normalny"/>
+    <w:next w:val="Normalny"/>
+    <w:link w:val="Nagwek1Znak"/>
+    <w:uiPriority w:val="9"/>
+    <w:qFormat/>
+    <w:rsid w:val="00927739"/>
+    <w:pPr>
+      <w:keepNext/>
+      <w:keepLines/>
+      <w:spacing w:before="240" w:after="0"/>
+      <w:outlineLvl w:val="0"/>
+    </w:pPr>
+    <w:rPr>
+      <w:rFonts w:asciiTheme="majorHAnsi" w:eastAsiaTheme="majorEastAsia" w:hAnsiTheme="majorHAnsi" w:cstheme="majorBidi"/>
+      <w:color w:val="2E74B5" w:themeColor="accent1" w:themeShade="BF"/>
+      <w:sz w:val="32"/>
+      <w:szCs w:val="32"/>
+    </w:rPr>
+  </w:style>
+  <w:style w:type="paragraph" w:styleId="Nagwek2">
+    <w:name w:val="heading 2"/>
+    <w:basedOn w:val="Normalny"/>
+    <w:next w:val="Normalny"/>
+    <w:link w:val="Nagwek2Znak"/>
+    <w:uiPriority w:val="9"/>
+    <w:unhideWhenUsed/>
+    <w:qFormat/>
+    <w:rsid w:val="00B306DF"/>
+    <w:pPr>
+      <w:keepNext/>
+      <w:keepLines/>
+      <w:spacing w:before="40" w:after="0"/>
+      <w:outlineLvl w:val="1"/>
+    </w:pPr>
+    <w:rPr>
+      <w:rFonts w:asciiTheme="majorHAnsi" w:eastAsiaTheme="majorEastAsia" w:hAnsiTheme="majorHAnsi" w:cstheme="majorBidi"/>
+      <w:color w:val="2E74B5" w:themeColor="accent1" w:themeShade="BF"/>
+      <w:sz w:val="26"/>
+      <w:szCs w:val="26"/>
+    </w:rPr>
+  </w:style>
+  <w:style w:type="paragraph" w:styleId="Nagwek3">
+    <w:name w:val="heading 3"/>
+    <w:basedOn w:val="Normalny"/>
+    <w:next w:val="Normalny"/>
+    <w:link w:val="Nagwek3Znak"/>
+    <w:uiPriority w:val="9"/>
+    <w:unhideWhenUsed/>
+    <w:qFormat/>
+    <w:rsid w:val="003E4508"/>
+    <w:pPr>
+      <w:keepNext/>
+      <w:keepLines/>
+      <w:spacing w:before="40" w:after="0"/>
+      <w:outlineLvl w:val="2"/>
+    </w:pPr>
+    <w:rPr>
+      <w:rFonts w:asciiTheme="majorHAnsi" w:eastAsiaTheme="majorEastAsia" w:hAnsiTheme="majorHAnsi" w:cstheme="majorBidi"/>
+      <w:color w:val="1F4D78" w:themeColor="accent1" w:themeShade="7F"/>
+      <w:sz w:val="24"/>
+      <w:szCs w:val="24"/>
+    </w:rPr>
+  </w:style>
+  <w:style w:type="character" w:default="1" w:styleId="Domylnaczcionkaakapitu">
+    <w:name w:val="Default Paragraph Font"/>
+    <w:uiPriority w:val="1"/>
+    <w:semiHidden/>
+    <w:unhideWhenUsed/>
+  </w:style>
+  <w:style w:type="table" w:default="1" w:styleId="Standardowy">
+    <w:name w:val="Normal Table"/>
+    <w:uiPriority w:val="99"/>
+    <w:semiHidden/>
+    <w:unhideWhenUsed/>
+    <w:tblPr>
+      <w:tblInd w:w="0" w:type="dxa"/>
+      <w:tblCellMar>
+        <w:top w:w="0" w:type="dxa"/>
+        <w:left w:w="108" w:type="dxa"/>
+        <w:bottom w:w="0" w:type="dxa"/>
+        <w:right w:w="108" w:type="dxa"/>
+      </w:tblCellMar>
+    </w:tblPr>
+  </w:style>
+  <w:style w:type="numbering" w:default="1" w:styleId="Bezlisty">
+    <w:name w:val="No List"/>
+    <w:uiPriority w:val="99"/>
+    <w:semiHidden/>
+    <w:unhideWhenUsed/>
+  </w:style>
+  <w:style w:type="character" w:customStyle="1" w:styleId="Nagwek1Znak">
+    <w:name w:val="Nagłówek 1 Znak"/>
+    <w:basedOn w:val="Domylnaczcionkaakapitu"/>
+    <w:link w:val="Nagwek1"/>
+    <w:uiPriority w:val="9"/>
+    <w:rsid w:val="00927739"/>
+    <w:rPr>
+      <w:rFonts w:asciiTheme="majorHAnsi" w:eastAsiaTheme="majorEastAsia" w:hAnsiTheme="majorHAnsi" w:cstheme="majorBidi"/>
+      <w:color w:val="2E74B5" w:themeColor="accent1" w:themeShade="BF"/>
+      <w:sz w:val="32"/>
+      <w:szCs w:val="32"/>
+    </w:rPr>
+  </w:style>
+  <w:style w:type="paragraph" w:styleId="Tytu">
+    <w:name w:val="Title"/>
+    <w:basedOn w:val="Normalny"/>
+    <w:next w:val="Normalny"/>
+    <w:link w:val="TytuZnak"/>
+    <w:uiPriority w:val="10"/>
+    <w:qFormat/>
+    <w:rsid w:val="00D71D9D"/>
+    <w:pPr>
+      <w:spacing w:after="0" w:line="240" w:lineRule="auto"/>
+      <w:contextualSpacing/>
+    </w:pPr>
+    <w:rPr>
+      <w:rFonts w:asciiTheme="majorHAnsi" w:eastAsiaTheme="majorEastAsia" w:hAnsiTheme="majorHAnsi" w:cstheme="majorBidi"/>
+      <w:spacing w:val="-10"/>
+      <w:kern w:val="28"/>
+      <w:sz w:val="56"/>
+      <w:szCs w:val="56"/>
+    </w:rPr>
+  </w:style>
+  <w:style w:type="character" w:customStyle="1" w:styleId="TytuZnak">
+    <w:name w:val="Tytuł Znak"/>
+    <w:basedOn w:val="Domylnaczcionkaakapitu"/>
+    <w:link w:val="Tytu"/>
+    <w:uiPriority w:val="10"/>
+    <w:rsid w:val="00D71D9D"/>
+    <w:rPr>
+      <w:rFonts w:asciiTheme="majorHAnsi" w:eastAsiaTheme="majorEastAsia" w:hAnsiTheme="majorHAnsi" w:cstheme="majorBidi"/>
+      <w:spacing w:val="-10"/>
+      <w:kern w:val="28"/>
+      <w:sz w:val="56"/>
+      <w:szCs w:val="56"/>
+    </w:rPr>
+  </w:style>
+  <w:style w:type="paragraph" w:styleId="Podtytu">
+    <w:name w:val="Subtitle"/>
+    <w:basedOn w:val="Normalny"/>
+    <w:next w:val="Normalny"/>
+    <w:link w:val="PodtytuZnak"/>
+    <w:uiPriority w:val="11"/>
+    <w:qFormat/>
+    <w:rsid w:val="00D71D9D"/>
+    <w:pPr>
+      <w:numPr>
+        <w:ilvl w:val="1"/>
+      </w:numPr>
+    </w:pPr>
+    <w:rPr>
+      <w:rFonts w:eastAsiaTheme="minorEastAsia"/>
+      <w:color w:val="5A5A5A" w:themeColor="text1" w:themeTint="A5"/>
+      <w:spacing w:val="15"/>
+    </w:rPr>
+  </w:style>
+  <w:style w:type="character" w:customStyle="1" w:styleId="PodtytuZnak">
+    <w:name w:val="Podtytuł Znak"/>
+    <w:basedOn w:val="Domylnaczcionkaakapitu"/>
+    <w:link w:val="Podtytu"/>
+    <w:uiPriority w:val="11"/>
+    <w:rsid w:val="00D71D9D"/>
+    <w:rPr>
+      <w:rFonts w:eastAsiaTheme="minorEastAsia"/>
+      <w:color w:val="5A5A5A" w:themeColor="text1" w:themeTint="A5"/>
+      <w:spacing w:val="15"/>
+    </w:rPr>
+  </w:style>
+  <w:style w:type="character" w:customStyle="1" w:styleId="Nagwek3Znak">
+    <w:name w:val="Nagłówek 3 Znak"/>
+    <w:basedOn w:val="Domylnaczcionkaakapitu"/>
+    <w:link w:val="Nagwek3"/>
+    <w:uiPriority w:val="9"/>
+    <w:rsid w:val="003E4508"/>
+    <w:rPr>
+      <w:rFonts w:asciiTheme="majorHAnsi" w:eastAsiaTheme="majorEastAsia" w:hAnsiTheme="majorHAnsi" w:cstheme="majorBidi"/>
+      <w:color w:val="1F4D78" w:themeColor="accent1" w:themeShade="7F"/>
+      <w:sz w:val="24"/>
+      <w:szCs w:val="24"/>
+    </w:rPr>
+  </w:style>
+  <w:style w:type="table" w:styleId="Tabela-Siatka">
+    <w:name w:val="Table Grid"/>
+    <w:basedOn w:val="Standardowy"/>
+    <w:uiPriority w:val="39"/>
+    <w:rsid w:val="003E4508"/>
+    <w:pPr>
+      <w:spacing w:after="0" w:line="240" w:lineRule="auto"/>
+    </w:pPr>
+    <w:tblPr>
+      <w:tblBorders>
+        <w:top w:val="single" w:sz="4" w:space="0" w:color="auto"/>
+        <w:left w:val="single" w:sz="4" w:space="0" w:color="auto"/>
+        <w:bottom w:val="single" w:sz="4" w:space="0" w:color="auto"/>
+        <w:right w:val="single" w:sz="4" w:space="0" w:color="auto"/>
+        <w:insideH w:val="single" w:sz="4" w:space="0" w:color="auto"/>
+        <w:insideV w:val="single" w:sz="4" w:space="0" w:color="auto"/>
+      </w:tblBorders>
+    </w:tblPr>
+  </w:style>
+  <w:style w:type="paragraph" w:styleId="Bezodstpw">
+    <w:name w:val="No Spacing"/>
+    <w:uiPriority w:val="1"/>
+    <w:qFormat/>
+    <w:rsid w:val="00B306DF"/>
+    <w:pPr>
+      <w:spacing w:after="0" w:line="240" w:lineRule="auto"/>
+    </w:pPr>
+  </w:style>
+  <w:style w:type="character" w:customStyle="1" w:styleId="Nagwek2Znak">
+    <w:name w:val="Nagłówek 2 Znak"/>
+    <w:basedOn w:val="Domylnaczcionkaakapitu"/>
+    <w:link w:val="Nagwek2"/>
+    <w:uiPriority w:val="9"/>
+    <w:rsid w:val="00B306DF"/>
+    <w:rPr>
+      <w:rFonts w:asciiTheme="majorHAnsi" w:eastAsiaTheme="majorEastAsia" w:hAnsiTheme="majorHAnsi" w:cstheme="majorBidi"/>
+      <w:color w:val="2E74B5" w:themeColor="accent1" w:themeShade="BF"/>
+      <w:sz w:val="26"/>
+      <w:szCs w:val="26"/>
+    </w:rPr>
+  </w:style>
+  <w:style w:type="paragraph" w:styleId="Akapitzlist">
+    <w:name w:val="List Paragraph"/>
+    <w:basedOn w:val="Normalny"/>
+    <w:uiPriority w:val="34"/>
+    <w:qFormat/>
+    <w:rsid w:val="003A6AF4"/>
+    <w:pPr>
+      <w:ind w:left="720"/>
+      <w:contextualSpacing/>
+    </w:pPr>
+  </w:style>
+  <w:style w:type="paragraph" w:styleId="Nagwekspisutreci">
+    <w:name w:val="TOC Heading"/>
+    <w:basedOn w:val="Nagwek1"/>
+    <w:next w:val="Normalny"/>
+    <w:uiPriority w:val="39"/>
+    <w:unhideWhenUsed/>
+    <w:qFormat/>
+    <w:rsid w:val="0008252F"/>
+    <w:pPr>
+      <w:outlineLvl w:val="9"/>
+    </w:pPr>
+    <w:rPr>
+      <w:lang w:eastAsia="pl-PL"/>
+    </w:rPr>
+  </w:style>
+  <w:style w:type="paragraph" w:styleId="Spistreci1">
+    <w:name w:val="toc 1"/>
+    <w:basedOn w:val="Normalny"/>
+    <w:next w:val="Normalny"/>
+    <w:autoRedefine/>
+    <w:uiPriority w:val="39"/>
+    <w:unhideWhenUsed/>
+    <w:rsid w:val="0008252F"/>
+    <w:pPr>
+      <w:spacing w:after="100"/>
+    </w:pPr>
+  </w:style>
+  <w:style w:type="paragraph" w:styleId="Spistreci2">
+    <w:name w:val="toc 2"/>
+    <w:basedOn w:val="Normalny"/>
+    <w:next w:val="Normalny"/>
+    <w:autoRedefine/>
+    <w:uiPriority w:val="39"/>
+    <w:unhideWhenUsed/>
+    <w:rsid w:val="0008252F"/>
+    <w:pPr>
+      <w:spacing w:after="100"/>
+      <w:ind w:left="220"/>
+    </w:pPr>
+  </w:style>
+  <w:style w:type="character" w:styleId="Hipercze">
+    <w:name w:val="Hyperlink"/>
+    <w:basedOn w:val="Domylnaczcionkaakapitu"/>
+    <w:uiPriority w:val="99"/>
+    <w:unhideWhenUsed/>
+    <w:rsid w:val="0008252F"/>
+    <w:rPr>
+      <w:color w:val="0563C1" w:themeColor="hyperlink"/>
+      <w:u w:val="single"/>
+    </w:rPr>
+  </w:style>
+  <w:style w:type="paragraph" w:styleId="Spistreci3">
+    <w:name w:val="toc 3"/>
+    <w:basedOn w:val="Normalny"/>
+    <w:next w:val="Normalny"/>
+    <w:autoRedefine/>
+    <w:uiPriority w:val="39"/>
+    <w:unhideWhenUsed/>
+    <w:rsid w:val="00AF3D0F"/>
+    <w:pPr>
+      <w:spacing w:after="100"/>
+      <w:ind w:left="440"/>
+    </w:pPr>
+  </w:style>
+  <w:style w:type="paragraph" w:styleId="Tekstdymka">
+    <w:name w:val="Balloon Text"/>
+    <w:basedOn w:val="Normalny"/>
+    <w:link w:val="TekstdymkaZnak"/>
+    <w:uiPriority w:val="99"/>
+    <w:semiHidden/>
+    <w:unhideWhenUsed/>
+    <w:rsid w:val="00772642"/>
+    <w:pPr>
+      <w:spacing w:after="0" w:line="240" w:lineRule="auto"/>
+    </w:pPr>
+    <w:rPr>
+      <w:rFonts w:ascii="Tahoma" w:hAnsi="Tahoma" w:cs="Tahoma"/>
+      <w:sz w:val="16"/>
+      <w:szCs w:val="16"/>
+    </w:rPr>
+  </w:style>
+  <w:style w:type="character" w:customStyle="1" w:styleId="TekstdymkaZnak">
+    <w:name w:val="Tekst dymka Znak"/>
+    <w:basedOn w:val="Domylnaczcionkaakapitu"/>
+    <w:link w:val="Tekstdymka"/>
+    <w:uiPriority w:val="99"/>
+    <w:semiHidden/>
+    <w:rsid w:val="00772642"/>
+    <w:rPr>
+      <w:rFonts w:ascii="Tahoma" w:hAnsi="Tahoma" w:cs="Tahoma"/>
+      <w:sz w:val="16"/>
+      <w:szCs w:val="16"/>
+    </w:rPr>
+  </w:style>
 </w:styles>
 </file>
 
@@ -8204,7 +8386,7 @@
   <a:extraClrSchemeLst/>
   <a:extLst>
     <a:ext uri="{05A4C25C-085E-4340-85A3-A5531E510DB2}">
-      <thm15:themeFamily xmlns:thm15="http://schemas.microsoft.com/office/thememl/2012/main" name="Office Theme" id="{62F939B6-93AF-4DB8-9C6B-D6C7DFDC589F}" vid="{4A3C46E8-61CC-4603-A589-7422A47A8E4A}"/>
+      <thm15:themeFamily xmlns:thm15="http://schemas.microsoft.com/office/thememl/2012/main" xmlns="" name="Office Theme" id="{62F939B6-93AF-4DB8-9C6B-D6C7DFDC589F}" vid="{4A3C46E8-61CC-4603-A589-7422A47A8E4A}"/>
     </a:ext>
   </a:extLst>
 </a:theme>
@@ -8215,7 +8397,7 @@
 </file>
 
 <file path=customXml/itemProps1.xml><?xml version="1.0" encoding="utf-8"?>
-<ds:datastoreItem xmlns:ds="http://schemas.openxmlformats.org/officeDocument/2006/customXml" ds:itemID="{A8B1F06E-DCA2-4F73-9D2B-C915CB14F4FD}">
+<ds:datastoreItem xmlns:ds="http://schemas.openxmlformats.org/officeDocument/2006/customXml" ds:itemID="{80263DB7-9448-4AE3-8202-224A3F760A9B}">
   <ds:schemaRefs>
     <ds:schemaRef ds:uri="http://schemas.openxmlformats.org/officeDocument/2006/bibliography"/>
   </ds:schemaRefs>

</xml_diff>

<commit_message>
Kolejna wersja dokumentacji, jeszcze nie skończona
</commit_message>
<xml_diff>
--- a/Budżet Domowy.docx
+++ b/Budżet Domowy.docx
@@ -1,161 +1,172 @@
 
 <file path=word/document.xml><?xml version="1.0" encoding="utf-8"?>
-<w:document xmlns:wpc="http://schemas.microsoft.com/office/word/2010/wordprocessingCanvas" xmlns:mc="http://schemas.openxmlformats.org/markup-compatibility/2006" xmlns:o="urn:schemas-microsoft-com:office:office" xmlns:r="http://schemas.openxmlformats.org/officeDocument/2006/relationships" xmlns:m="http://schemas.openxmlformats.org/officeDocument/2006/math" xmlns:v="urn:schemas-microsoft-com:vml" xmlns:wp14="http://schemas.microsoft.com/office/word/2010/wordprocessingDrawing" xmlns:wp="http://schemas.openxmlformats.org/drawingml/2006/wordprocessingDrawing" xmlns:w10="urn:schemas-microsoft-com:office:word" xmlns:w="http://schemas.openxmlformats.org/wordprocessingml/2006/main" xmlns:w14="http://schemas.microsoft.com/office/word/2010/wordml" xmlns:wpg="http://schemas.microsoft.com/office/word/2010/wordprocessingGroup" xmlns:wpi="http://schemas.microsoft.com/office/word/2010/wordprocessingInk" xmlns:wne="http://schemas.microsoft.com/office/word/2006/wordml" xmlns:wps="http://schemas.microsoft.com/office/word/2010/wordprocessingShape" mc:Ignorable="w14 wp14">
+<w:document xmlns:wpc="http://schemas.microsoft.com/office/word/2010/wordprocessingCanvas" xmlns:mc="http://schemas.openxmlformats.org/markup-compatibility/2006" xmlns:o="urn:schemas-microsoft-com:office:office" xmlns:r="http://schemas.openxmlformats.org/officeDocument/2006/relationships" xmlns:m="http://schemas.openxmlformats.org/officeDocument/2006/math" xmlns:v="urn:schemas-microsoft-com:vml" xmlns:wp14="http://schemas.microsoft.com/office/word/2010/wordprocessingDrawing" xmlns:wp="http://schemas.openxmlformats.org/drawingml/2006/wordprocessingDrawing" xmlns:w10="urn:schemas-microsoft-com:office:word" xmlns:w="http://schemas.openxmlformats.org/wordprocessingml/2006/main" xmlns:w14="http://schemas.microsoft.com/office/word/2010/wordml" xmlns:w15="http://schemas.microsoft.com/office/word/2012/wordml" xmlns:wpg="http://schemas.microsoft.com/office/word/2010/wordprocessingGroup" xmlns:wpi="http://schemas.microsoft.com/office/word/2010/wordprocessingInk" xmlns:wne="http://schemas.microsoft.com/office/word/2006/wordml" xmlns:wps="http://schemas.microsoft.com/office/word/2010/wordprocessingShape" mc:Ignorable="w14 w15 wp14">
   <w:body>
     <w:p>
       <w:pPr>
+        <w:suppressAutoHyphens/>
         <w:spacing w:after="0" w:line="240" w:lineRule="auto"/>
         <w:jc w:val="center"/>
         <w:rPr>
-          <w:rFonts w:eastAsia="Times New Roman" w:cs="Times New Roman"/>
-          <w:b/>
-          <w:smallCaps/>
-          <w:sz w:val="40"/>
-          <w:szCs w:val="20"/>
-          <w:lang w:eastAsia="pl-PL"/>
-        </w:rPr>
-      </w:pPr>
-      <w:r>
-        <w:rPr>
-          <w:noProof/>
-          <w:lang w:eastAsia="pl-PL"/>
-        </w:rPr>
-        <w:drawing>
-          <wp:anchor distT="0" distB="0" distL="114300" distR="114300" simplePos="0" relativeHeight="251658240" behindDoc="0" locked="0" layoutInCell="1" allowOverlap="1" wp14:anchorId="1A5F4686" wp14:editId="54213B06">
-            <wp:simplePos x="0" y="0"/>
-            <wp:positionH relativeFrom="margin">
-              <wp:posOffset>25238</wp:posOffset>
-            </wp:positionH>
-            <wp:positionV relativeFrom="paragraph">
-              <wp:posOffset>-6660</wp:posOffset>
-            </wp:positionV>
-            <wp:extent cx="712381" cy="703855"/>
-            <wp:effectExtent l="0" t="0" r="0" b="1270"/>
-            <wp:wrapNone/>
-            <wp:docPr id="1" name="Obraz 1"/>
-            <wp:cNvGraphicFramePr>
-              <a:graphicFrameLocks xmlns:a="http://schemas.openxmlformats.org/drawingml/2006/main" noChangeAspect="1"/>
-            </wp:cNvGraphicFramePr>
-            <a:graphic xmlns:a="http://schemas.openxmlformats.org/drawingml/2006/main">
-              <a:graphicData uri="http://schemas.openxmlformats.org/drawingml/2006/picture">
-                <pic:pic xmlns:pic="http://schemas.openxmlformats.org/drawingml/2006/picture">
-                  <pic:nvPicPr>
-                    <pic:cNvPr id="1" name="pwr.jpg"/>
-                    <pic:cNvPicPr/>
-                  </pic:nvPicPr>
-                  <pic:blipFill>
-                    <a:blip r:embed="rId7" cstate="print">
-                      <a:extLst>
-                        <a:ext uri="{28A0092B-C50C-407E-A947-70E740481C1C}">
-                          <a14:useLocalDpi xmlns:a14="http://schemas.microsoft.com/office/drawing/2010/main" val="0"/>
-                        </a:ext>
-                      </a:extLst>
-                    </a:blip>
-                    <a:stretch>
-                      <a:fillRect/>
-                    </a:stretch>
-                  </pic:blipFill>
-                  <pic:spPr>
-                    <a:xfrm>
-                      <a:off x="0" y="0"/>
-                      <a:ext cx="731786" cy="723028"/>
-                    </a:xfrm>
-                    <a:prstGeom prst="rect">
-                      <a:avLst/>
-                    </a:prstGeom>
-                  </pic:spPr>
-                </pic:pic>
-              </a:graphicData>
-            </a:graphic>
-            <wp14:sizeRelH relativeFrom="page">
-              <wp14:pctWidth>0</wp14:pctWidth>
-            </wp14:sizeRelH>
-            <wp14:sizeRelV relativeFrom="page">
-              <wp14:pctHeight>0</wp14:pctHeight>
-            </wp14:sizeRelV>
-          </wp:anchor>
-        </w:drawing>
-      </w:r>
-      <w:r>
-        <w:rPr>
-          <w:rFonts w:eastAsia="Times New Roman" w:cs="Times New Roman"/>
-          <w:b/>
-          <w:smallCaps/>
-          <w:sz w:val="40"/>
-          <w:szCs w:val="20"/>
-          <w:lang w:eastAsia="pl-PL"/>
-        </w:rPr>
-        <w:t>Politechnika Wrocławska</w:t>
-      </w:r>
-    </w:p>
-    <w:p>
-      <w:pPr>
+          <w:rFonts w:ascii="Garamond" w:eastAsia="Times New Roman" w:hAnsi="Garamond" w:cs="Times New Roman"/>
+          <w:sz w:val="44"/>
+          <w:szCs w:val="44"/>
+          <w:lang w:eastAsia="ar-SA"/>
+        </w:rPr>
+      </w:pPr>
+      <w:r>
+        <w:rPr>
+          <w:rFonts w:ascii="Garamond" w:eastAsia="Times New Roman" w:hAnsi="Garamond" w:cs="Times New Roman"/>
+          <w:sz w:val="44"/>
+          <w:szCs w:val="44"/>
+          <w:lang w:eastAsia="ar-SA"/>
+        </w:rPr>
+        <w:t>POLITECHNIKA WROCŁAWSKA</w:t>
+      </w:r>
+    </w:p>
+    <w:p>
+      <w:pPr>
+        <w:pBdr>
+          <w:bottom w:val="single" w:sz="4" w:space="1" w:color="auto"/>
+        </w:pBdr>
+        <w:suppressAutoHyphens/>
         <w:spacing w:after="0" w:line="240" w:lineRule="auto"/>
         <w:jc w:val="center"/>
         <w:rPr>
+          <w:rFonts w:ascii="Garamond" w:eastAsia="Times New Roman" w:hAnsi="Garamond" w:cs="Times New Roman"/>
+          <w:sz w:val="40"/>
+          <w:szCs w:val="40"/>
+          <w:lang w:eastAsia="ar-SA"/>
+        </w:rPr>
+      </w:pPr>
+      <w:r>
+        <w:rPr>
+          <w:rFonts w:ascii="Garamond" w:eastAsia="Times New Roman" w:hAnsi="Garamond" w:cs="Times New Roman"/>
+          <w:sz w:val="40"/>
+          <w:szCs w:val="40"/>
+          <w:lang w:eastAsia="ar-SA"/>
+        </w:rPr>
+        <w:t>WYDZIAŁ ELEKTRONIKI</w:t>
+      </w:r>
+    </w:p>
+    <w:p>
+      <w:pPr>
+        <w:suppressAutoHyphens/>
+        <w:spacing w:after="0" w:line="240" w:lineRule="auto"/>
+        <w:ind w:firstLine="1"/>
+        <w:jc w:val="center"/>
+        <w:rPr>
+          <w:rFonts w:ascii="Garamond" w:eastAsia="Times New Roman" w:hAnsi="Garamond" w:cs="Times New Roman"/>
+          <w:sz w:val="40"/>
+          <w:szCs w:val="40"/>
+          <w:lang w:eastAsia="ar-SA"/>
+        </w:rPr>
+      </w:pPr>
+    </w:p>
+    <w:p>
+      <w:pPr>
+        <w:suppressAutoHyphens/>
+        <w:spacing w:after="0" w:line="240" w:lineRule="auto"/>
+        <w:jc w:val="both"/>
+        <w:rPr>
           <w:rFonts w:eastAsia="Times New Roman" w:cs="Times New Roman"/>
-          <w:b/>
-          <w:smallCaps/>
-          <w:sz w:val="40"/>
-          <w:szCs w:val="20"/>
-          <w:lang w:eastAsia="pl-PL"/>
+          <w:sz w:val="32"/>
+          <w:szCs w:val="32"/>
+          <w:lang w:eastAsia="ar-SA"/>
         </w:rPr>
       </w:pPr>
       <w:r>
         <w:rPr>
           <w:rFonts w:eastAsia="Times New Roman" w:cs="Times New Roman"/>
-          <w:b/>
-          <w:smallCaps/>
-          <w:sz w:val="40"/>
-          <w:szCs w:val="20"/>
-          <w:lang w:eastAsia="pl-PL"/>
-        </w:rPr>
-        <w:t>Wydział Elektroniki</w:t>
-      </w:r>
-    </w:p>
-    <w:p>
-      <w:pPr>
+          <w:sz w:val="32"/>
+          <w:szCs w:val="32"/>
+          <w:lang w:eastAsia="ar-SA"/>
+        </w:rPr>
+        <w:t>KIERUNEK:</w:t>
+      </w:r>
+    </w:p>
+    <w:p>
+      <w:pPr>
+        <w:suppressAutoHyphens/>
+        <w:spacing w:line="240" w:lineRule="auto"/>
+        <w:jc w:val="both"/>
+        <w:rPr>
+          <w:rFonts w:eastAsia="Times New Roman" w:cs="Times New Roman"/>
+          <w:sz w:val="28"/>
+          <w:szCs w:val="28"/>
+          <w:lang w:eastAsia="ar-SA"/>
+        </w:rPr>
+      </w:pPr>
+      <w:r>
+        <w:rPr>
+          <w:rFonts w:eastAsia="Times New Roman" w:cs="Times New Roman"/>
+          <w:sz w:val="28"/>
+          <w:szCs w:val="28"/>
+          <w:lang w:eastAsia="ar-SA"/>
+        </w:rPr>
+        <w:t>Informatyka</w:t>
+      </w:r>
+    </w:p>
+    <w:p>
+      <w:pPr>
+        <w:suppressAutoHyphens/>
         <w:spacing w:after="0" w:line="240" w:lineRule="auto"/>
-        <w:jc w:val="center"/>
-        <w:rPr>
-          <w:rFonts w:ascii="Times New Roman" w:eastAsia="Times New Roman" w:hAnsi="Times New Roman" w:cs="Times New Roman"/>
-          <w:b/>
-          <w:smallCaps/>
-          <w:sz w:val="12"/>
-          <w:szCs w:val="20"/>
-          <w:lang w:eastAsia="pl-PL"/>
-        </w:rPr>
-      </w:pPr>
-    </w:p>
-    <w:p>
-      <w:pPr>
-        <w:pBdr>
-          <w:top w:val="double" w:sz="4" w:space="1" w:color="auto"/>
-        </w:pBdr>
+        <w:jc w:val="both"/>
+        <w:rPr>
+          <w:rFonts w:eastAsia="Times New Roman" w:cs="Times New Roman"/>
+          <w:sz w:val="32"/>
+          <w:szCs w:val="32"/>
+          <w:lang w:eastAsia="ar-SA"/>
+        </w:rPr>
+      </w:pPr>
+      <w:r>
+        <w:rPr>
+          <w:rFonts w:eastAsia="Times New Roman" w:cs="Times New Roman"/>
+          <w:sz w:val="32"/>
+          <w:szCs w:val="32"/>
+          <w:lang w:eastAsia="ar-SA"/>
+        </w:rPr>
+        <w:t>SPECJALNOŚĆ</w:t>
+      </w:r>
+      <w:r>
+        <w:rPr>
+          <w:rFonts w:eastAsia="Times New Roman" w:cs="Times New Roman"/>
+          <w:sz w:val="32"/>
+          <w:szCs w:val="32"/>
+          <w:lang w:eastAsia="ar-SA"/>
+        </w:rPr>
+        <w:t>:</w:t>
+      </w:r>
+    </w:p>
+    <w:p>
+      <w:pPr>
+        <w:suppressAutoHyphens/>
         <w:spacing w:after="0" w:line="240" w:lineRule="auto"/>
-        <w:jc w:val="center"/>
-        <w:rPr>
-          <w:rFonts w:ascii="Times New Roman" w:eastAsia="Times New Roman" w:hAnsi="Times New Roman" w:cs="Times New Roman"/>
-          <w:sz w:val="20"/>
-          <w:szCs w:val="20"/>
-          <w:lang w:eastAsia="pl-PL"/>
-        </w:rPr>
-      </w:pPr>
-    </w:p>
-    <w:p>
-      <w:pPr>
-        <w:pStyle w:val="Tytu"/>
-        <w:rPr>
-          <w:sz w:val="72"/>
-        </w:rPr>
-      </w:pPr>
+        <w:jc w:val="both"/>
+        <w:rPr>
+          <w:rFonts w:eastAsia="Times New Roman" w:cs="Times New Roman"/>
+          <w:sz w:val="28"/>
+          <w:szCs w:val="28"/>
+          <w:lang w:eastAsia="ar-SA"/>
+        </w:rPr>
+      </w:pPr>
+      <w:r>
+        <w:rPr>
+          <w:rFonts w:eastAsia="Times New Roman" w:cs="Times New Roman"/>
+          <w:sz w:val="28"/>
+          <w:szCs w:val="28"/>
+          <w:lang w:eastAsia="ar-SA"/>
+        </w:rPr>
+        <w:t>Inżynieria Systemów Komputerowych</w:t>
+      </w:r>
     </w:p>
     <w:p>
       <w:pPr>
         <w:pStyle w:val="Tytu"/>
         <w:jc w:val="center"/>
         <w:rPr>
-          <w:sz w:val="72"/>
+          <w:sz w:val="28"/>
+          <w:szCs w:val="28"/>
         </w:rPr>
       </w:pPr>
     </w:p>
@@ -164,12 +175,14 @@
         <w:pStyle w:val="Tytu"/>
         <w:jc w:val="center"/>
         <w:rPr>
-          <w:sz w:val="96"/>
-        </w:rPr>
-      </w:pPr>
-      <w:r>
-        <w:rPr>
-          <w:sz w:val="96"/>
+          <w:sz w:val="60"/>
+          <w:szCs w:val="60"/>
+        </w:rPr>
+      </w:pPr>
+      <w:r>
+        <w:rPr>
+          <w:sz w:val="60"/>
+          <w:szCs w:val="60"/>
         </w:rPr>
         <w:t>Projekt Zespołowy</w:t>
       </w:r>
@@ -183,365 +196,423 @@
     </w:p>
     <w:p>
       <w:pPr>
-        <w:pStyle w:val="Podtytu"/>
+        <w:spacing w:after="0"/>
+        <w:ind w:left="4820"/>
+        <w:rPr>
+          <w:sz w:val="32"/>
+          <w:szCs w:val="32"/>
+        </w:rPr>
+      </w:pPr>
+      <w:r>
+        <w:rPr>
+          <w:sz w:val="32"/>
+          <w:szCs w:val="32"/>
+        </w:rPr>
+        <w:t>TEMAT PROJEKTU</w:t>
+      </w:r>
+      <w:r>
+        <w:rPr>
+          <w:sz w:val="32"/>
+          <w:szCs w:val="32"/>
+        </w:rPr>
+        <w:t>:</w:t>
+      </w:r>
+    </w:p>
+    <w:p>
+      <w:pPr>
+        <w:ind w:left="4820" w:firstLine="567"/>
+        <w:rPr>
+          <w:sz w:val="28"/>
+          <w:szCs w:val="32"/>
+        </w:rPr>
+      </w:pPr>
+      <w:r>
+        <w:rPr>
+          <w:sz w:val="28"/>
+          <w:szCs w:val="32"/>
+        </w:rPr>
+        <w:t>Budżet Domowy</w:t>
+      </w:r>
+    </w:p>
+    <w:p>
+      <w:pPr>
+        <w:spacing w:after="0"/>
+        <w:ind w:left="4820"/>
+        <w:rPr>
+          <w:sz w:val="32"/>
+          <w:szCs w:val="32"/>
+        </w:rPr>
+      </w:pPr>
+      <w:r>
+        <w:rPr>
+          <w:sz w:val="32"/>
+          <w:szCs w:val="32"/>
+        </w:rPr>
+        <w:t>TOPIC OF THE PROJECT</w:t>
+      </w:r>
+      <w:r>
+        <w:rPr>
+          <w:sz w:val="32"/>
+          <w:szCs w:val="32"/>
+        </w:rPr>
+        <w:t>:</w:t>
+      </w:r>
+    </w:p>
+    <w:p>
+      <w:pPr>
+        <w:spacing w:after="0"/>
+        <w:ind w:left="4820" w:firstLine="567"/>
+        <w:rPr>
+          <w:sz w:val="28"/>
+          <w:szCs w:val="32"/>
+          <w:lang w:val="en-US"/>
+        </w:rPr>
+      </w:pPr>
+      <w:r>
+        <w:rPr>
+          <w:sz w:val="28"/>
+          <w:szCs w:val="32"/>
+          <w:lang w:val="en-US"/>
+        </w:rPr>
+        <w:t>Household Budget</w:t>
+      </w:r>
+    </w:p>
+    <w:p>
+      <w:pPr>
+        <w:spacing w:after="0"/>
+        <w:ind w:left="4820"/>
         <w:jc w:val="center"/>
         <w:rPr>
-          <w:sz w:val="52"/>
-        </w:rPr>
-      </w:pPr>
-      <w:r>
-        <w:rPr>
-          <w:sz w:val="52"/>
-        </w:rPr>
-        <w:t>Budżet Domowy</w:t>
-      </w:r>
-    </w:p>
-    <w:p>
-      <w:pPr>
-        <w:rPr>
-          <w:color w:val="FF0000"/>
-        </w:rPr>
-      </w:pPr>
-      <w:r>
-        <w:rPr>
-          <w:color w:val="FF0000"/>
-        </w:rPr>
-        <w:t>Strona według wzoru pracy inż</w:t>
-      </w:r>
-    </w:p>
-    <w:p/>
-    <w:p/>
-    <w:p/>
-    <w:tbl>
-      <w:tblPr>
-        <w:tblStyle w:val="Tabela-Siatka"/>
-        <w:tblW w:w="0" w:type="auto"/>
-        <w:tblBorders>
-          <w:top w:val="none" w:sz="0" w:space="0" w:color="auto"/>
-          <w:left w:val="none" w:sz="0" w:space="0" w:color="auto"/>
-          <w:bottom w:val="none" w:sz="0" w:space="0" w:color="auto"/>
-          <w:right w:val="none" w:sz="0" w:space="0" w:color="auto"/>
-          <w:insideH w:val="none" w:sz="0" w:space="0" w:color="auto"/>
-          <w:insideV w:val="none" w:sz="0" w:space="0" w:color="auto"/>
-        </w:tblBorders>
-        <w:tblLook w:val="04A0" w:firstRow="1" w:lastRow="0" w:firstColumn="1" w:lastColumn="0" w:noHBand="0" w:noVBand="1"/>
-      </w:tblPr>
-      <w:tblGrid>
-        <w:gridCol w:w="4531"/>
-        <w:gridCol w:w="4531"/>
-      </w:tblGrid>
-      <w:tr>
-        <w:tc>
-          <w:tcPr>
-            <w:tcW w:w="4531" w:type="dxa"/>
-          </w:tcPr>
-          <w:p>
-            <w:pPr>
-              <w:rPr>
-                <w:sz w:val="36"/>
-                <w:szCs w:val="24"/>
-              </w:rPr>
-            </w:pPr>
-            <w:r>
-              <w:rPr>
-                <w:sz w:val="36"/>
-                <w:szCs w:val="24"/>
-              </w:rPr>
-              <w:t>Autorzy:</w:t>
-            </w:r>
-          </w:p>
-          <w:p>
-            <w:pPr>
-              <w:rPr>
-                <w:sz w:val="32"/>
-                <w:szCs w:val="24"/>
-              </w:rPr>
-            </w:pPr>
-            <w:r>
-              <w:rPr>
-                <w:sz w:val="32"/>
-                <w:szCs w:val="24"/>
-              </w:rPr>
-              <w:t>Piotr Danowski</w:t>
-            </w:r>
-          </w:p>
-          <w:p>
-            <w:pPr>
-              <w:rPr>
-                <w:sz w:val="24"/>
-                <w:szCs w:val="24"/>
-              </w:rPr>
-            </w:pPr>
-            <w:r>
-              <w:rPr>
-                <w:sz w:val="24"/>
-                <w:szCs w:val="24"/>
-              </w:rPr>
-              <w:t xml:space="preserve">Indeks: </w:t>
-            </w:r>
-          </w:p>
-          <w:p>
-            <w:pPr>
-              <w:rPr>
-                <w:sz w:val="32"/>
-                <w:szCs w:val="24"/>
-              </w:rPr>
-            </w:pPr>
-            <w:r>
-              <w:rPr>
-                <w:sz w:val="32"/>
-                <w:szCs w:val="24"/>
-              </w:rPr>
-              <w:t>Maksymilian Knoski</w:t>
-            </w:r>
-          </w:p>
-          <w:p>
-            <w:pPr>
-              <w:rPr>
-                <w:sz w:val="24"/>
-                <w:szCs w:val="24"/>
-              </w:rPr>
-            </w:pPr>
-            <w:r>
-              <w:rPr>
-                <w:sz w:val="24"/>
-                <w:szCs w:val="24"/>
-              </w:rPr>
-              <w:t xml:space="preserve">Indeks: </w:t>
-            </w:r>
-          </w:p>
-          <w:p>
-            <w:pPr>
-              <w:rPr>
-                <w:sz w:val="32"/>
-                <w:szCs w:val="24"/>
-              </w:rPr>
-            </w:pPr>
-            <w:r>
-              <w:rPr>
-                <w:sz w:val="32"/>
-                <w:szCs w:val="24"/>
-              </w:rPr>
-              <w:t>Wojciech Kuczyński</w:t>
-            </w:r>
-          </w:p>
-          <w:p>
-            <w:pPr>
-              <w:rPr>
-                <w:sz w:val="24"/>
-                <w:szCs w:val="24"/>
-              </w:rPr>
-            </w:pPr>
-            <w:r>
-              <w:rPr>
-                <w:sz w:val="24"/>
-                <w:szCs w:val="24"/>
-              </w:rPr>
-              <w:t xml:space="preserve">Indeks: </w:t>
-            </w:r>
-            <w:r>
-              <w:rPr>
-                <w:sz w:val="24"/>
-                <w:szCs w:val="24"/>
-              </w:rPr>
-              <w:t>200739</w:t>
-            </w:r>
-            <w:bookmarkStart w:id="0" w:name="_GoBack"/>
-            <w:bookmarkEnd w:id="0"/>
-          </w:p>
-          <w:p>
-            <w:pPr>
-              <w:rPr>
-                <w:sz w:val="32"/>
-                <w:szCs w:val="24"/>
-              </w:rPr>
-            </w:pPr>
-            <w:r>
-              <w:rPr>
-                <w:sz w:val="32"/>
-                <w:szCs w:val="24"/>
-              </w:rPr>
-              <w:t>Konrad Puchalski</w:t>
-            </w:r>
-          </w:p>
-          <w:p>
-            <w:pPr>
-              <w:rPr>
-                <w:sz w:val="24"/>
-                <w:szCs w:val="24"/>
-              </w:rPr>
-            </w:pPr>
-            <w:r>
-              <w:rPr>
-                <w:sz w:val="24"/>
-                <w:szCs w:val="24"/>
-              </w:rPr>
-              <w:t xml:space="preserve">Indeks: </w:t>
-            </w:r>
-          </w:p>
-          <w:p>
-            <w:pPr>
-              <w:rPr>
-                <w:sz w:val="32"/>
-                <w:szCs w:val="24"/>
-              </w:rPr>
-            </w:pPr>
-            <w:r>
-              <w:rPr>
-                <w:sz w:val="32"/>
-                <w:szCs w:val="24"/>
-              </w:rPr>
-              <w:t>Jakub Zagrobelny</w:t>
-            </w:r>
-          </w:p>
-          <w:p>
-            <w:pPr>
-              <w:rPr>
-                <w:sz w:val="24"/>
-                <w:szCs w:val="24"/>
-              </w:rPr>
-            </w:pPr>
-            <w:r>
-              <w:rPr>
-                <w:sz w:val="24"/>
-                <w:szCs w:val="24"/>
-              </w:rPr>
-              <w:t>Indeks: 200660</w:t>
-            </w:r>
-          </w:p>
-        </w:tc>
-        <w:tc>
-          <w:tcPr>
-            <w:tcW w:w="4531" w:type="dxa"/>
-          </w:tcPr>
-          <w:p>
-            <w:pPr>
-              <w:rPr>
-                <w:sz w:val="36"/>
-                <w:szCs w:val="24"/>
-              </w:rPr>
-            </w:pPr>
-            <w:r>
-              <w:rPr>
-                <w:sz w:val="36"/>
-                <w:szCs w:val="24"/>
-              </w:rPr>
-              <w:t>Prowadzący:</w:t>
-            </w:r>
-          </w:p>
-          <w:p>
-            <w:pPr>
-              <w:rPr>
-                <w:sz w:val="32"/>
-                <w:szCs w:val="24"/>
-              </w:rPr>
-            </w:pPr>
-            <w:r>
-              <w:rPr>
-                <w:sz w:val="32"/>
-                <w:szCs w:val="24"/>
-              </w:rPr>
-              <w:t xml:space="preserve">Dr Paweł Rogaliński </w:t>
-            </w:r>
-          </w:p>
-          <w:p>
-            <w:pPr>
-              <w:rPr>
-                <w:sz w:val="32"/>
-                <w:szCs w:val="24"/>
-              </w:rPr>
-            </w:pPr>
-          </w:p>
-          <w:p>
-            <w:pPr>
-              <w:rPr>
-                <w:sz w:val="32"/>
-                <w:szCs w:val="24"/>
-              </w:rPr>
-            </w:pPr>
-          </w:p>
-          <w:p>
-            <w:pPr>
-              <w:rPr>
-                <w:sz w:val="36"/>
-                <w:szCs w:val="24"/>
-              </w:rPr>
-            </w:pPr>
-            <w:r>
-              <w:rPr>
-                <w:sz w:val="36"/>
-                <w:szCs w:val="24"/>
-              </w:rPr>
-              <w:t>We współpracy z firmą:</w:t>
-            </w:r>
-          </w:p>
-          <w:p>
-            <w:pPr>
-              <w:rPr>
-                <w:sz w:val="32"/>
-                <w:szCs w:val="24"/>
-              </w:rPr>
-            </w:pPr>
-            <w:r>
-              <w:rPr>
-                <w:sz w:val="32"/>
-                <w:szCs w:val="24"/>
-              </w:rPr>
-              <w:t>InsERT S.A.</w:t>
-            </w:r>
-          </w:p>
-        </w:tc>
-      </w:tr>
-    </w:tbl>
-    <w:p>
-      <w:pPr>
+          <w:sz w:val="32"/>
+          <w:szCs w:val="32"/>
+          <w:lang w:val="en-US"/>
+        </w:rPr>
+      </w:pPr>
+    </w:p>
+    <w:p>
+      <w:pPr>
+        <w:spacing w:after="0"/>
+        <w:ind w:left="4820"/>
+        <w:rPr>
+          <w:sz w:val="32"/>
+          <w:szCs w:val="32"/>
+          <w:lang w:val="en-US"/>
+        </w:rPr>
+      </w:pPr>
+      <w:r>
+        <w:rPr>
+          <w:sz w:val="32"/>
+          <w:szCs w:val="32"/>
+        </w:rPr>
+        <w:t>AUTORZY</w:t>
+      </w:r>
+      <w:r>
+        <w:rPr>
+          <w:sz w:val="32"/>
+          <w:szCs w:val="32"/>
+          <w:lang w:val="en-US"/>
+        </w:rPr>
+        <w:t>:</w:t>
+      </w:r>
+    </w:p>
+    <w:p>
+      <w:pPr>
+        <w:spacing w:after="0"/>
+        <w:ind w:left="4820" w:firstLine="567"/>
         <w:rPr>
           <w:sz w:val="28"/>
           <w:szCs w:val="24"/>
         </w:rPr>
       </w:pPr>
-    </w:p>
-    <w:p>
-      <w:pPr>
+      <w:r>
         <w:rPr>
           <w:sz w:val="28"/>
           <w:szCs w:val="24"/>
         </w:rPr>
-      </w:pPr>
-    </w:p>
-    <w:p>
-      <w:pPr>
+        <w:t>Piotr Danowski</w:t>
+      </w:r>
+    </w:p>
+    <w:p>
+      <w:pPr>
+        <w:spacing w:after="0"/>
+        <w:ind w:left="4820" w:firstLine="567"/>
+        <w:rPr>
+          <w:szCs w:val="24"/>
+        </w:rPr>
+      </w:pPr>
+      <w:r>
+        <w:rPr>
+          <w:szCs w:val="24"/>
+        </w:rPr>
+        <w:t>Indeks:</w:t>
+      </w:r>
+      <w:r>
+        <w:rPr>
+          <w:szCs w:val="24"/>
+        </w:rPr>
+        <w:t xml:space="preserve"> </w:t>
+      </w:r>
+      <w:bookmarkStart w:id="0" w:name="_GoBack"/>
+      <w:bookmarkEnd w:id="0"/>
+    </w:p>
+    <w:p>
+      <w:pPr>
+        <w:spacing w:after="0"/>
+        <w:ind w:left="4820" w:firstLine="567"/>
         <w:rPr>
           <w:sz w:val="28"/>
           <w:szCs w:val="24"/>
         </w:rPr>
       </w:pPr>
-    </w:p>
-    <w:p>
-      <w:pPr>
-        <w:spacing w:after="0" w:line="240" w:lineRule="auto"/>
-        <w:rPr>
-          <w:rFonts w:ascii="Times New Roman" w:eastAsia="Times New Roman" w:hAnsi="Times New Roman" w:cs="Times New Roman"/>
+      <w:r>
+        <w:rPr>
           <w:sz w:val="28"/>
-          <w:szCs w:val="20"/>
-          <w:lang w:eastAsia="pl-PL"/>
-        </w:rPr>
-      </w:pPr>
-    </w:p>
-    <w:p>
-      <w:pPr>
-        <w:keepNext/>
+          <w:szCs w:val="24"/>
+        </w:rPr>
+        <w:t>Maksymilian Knoski</w:t>
+      </w:r>
+    </w:p>
+    <w:p>
+      <w:pPr>
+        <w:spacing w:after="0"/>
+        <w:ind w:left="4820" w:firstLine="567"/>
+        <w:rPr>
+          <w:szCs w:val="24"/>
+        </w:rPr>
+      </w:pPr>
+      <w:r>
+        <w:rPr>
+          <w:szCs w:val="24"/>
+        </w:rPr>
+        <w:t>Indeks:</w:t>
+      </w:r>
+      <w:r>
+        <w:rPr>
+          <w:szCs w:val="24"/>
+        </w:rPr>
+        <w:t xml:space="preserve"> </w:t>
+      </w:r>
+    </w:p>
+    <w:p>
+      <w:pPr>
+        <w:spacing w:after="0"/>
+        <w:ind w:left="4820" w:firstLine="567"/>
+        <w:rPr>
+          <w:sz w:val="28"/>
+          <w:szCs w:val="24"/>
+        </w:rPr>
+      </w:pPr>
+      <w:r>
+        <w:rPr>
+          <w:sz w:val="28"/>
+          <w:szCs w:val="24"/>
+        </w:rPr>
+        <w:t>Wojciech Kuczyński</w:t>
+      </w:r>
+    </w:p>
+    <w:p>
+      <w:pPr>
+        <w:spacing w:after="0"/>
+        <w:ind w:left="4820" w:firstLine="567"/>
+        <w:rPr>
+          <w:szCs w:val="24"/>
+        </w:rPr>
+      </w:pPr>
+      <w:r>
+        <w:rPr>
+          <w:szCs w:val="24"/>
+        </w:rPr>
+        <w:t>Indeks:</w:t>
+      </w:r>
+      <w:r>
+        <w:rPr>
+          <w:szCs w:val="24"/>
+        </w:rPr>
+        <w:t xml:space="preserve"> </w:t>
+      </w:r>
+    </w:p>
+    <w:p>
+      <w:pPr>
+        <w:spacing w:after="0"/>
+        <w:ind w:left="4820" w:firstLine="567"/>
+        <w:rPr>
+          <w:sz w:val="28"/>
+          <w:szCs w:val="24"/>
+        </w:rPr>
+      </w:pPr>
+      <w:r>
+        <w:rPr>
+          <w:sz w:val="28"/>
+          <w:szCs w:val="24"/>
+        </w:rPr>
+        <w:t>Konrad Puchalski</w:t>
+      </w:r>
+    </w:p>
+    <w:p>
+      <w:pPr>
+        <w:spacing w:after="0"/>
+        <w:ind w:left="4820" w:firstLine="567"/>
+        <w:rPr>
+          <w:szCs w:val="24"/>
+        </w:rPr>
+      </w:pPr>
+      <w:r>
+        <w:rPr>
+          <w:szCs w:val="24"/>
+        </w:rPr>
+        <w:t>Indeks:</w:t>
+      </w:r>
+      <w:r>
+        <w:rPr>
+          <w:szCs w:val="24"/>
+        </w:rPr>
+        <w:t xml:space="preserve"> </w:t>
+      </w:r>
+    </w:p>
+    <w:p>
+      <w:pPr>
+        <w:spacing w:after="0"/>
+        <w:ind w:left="4820" w:firstLine="567"/>
+        <w:rPr>
+          <w:sz w:val="28"/>
+          <w:szCs w:val="24"/>
+        </w:rPr>
+      </w:pPr>
+      <w:r>
+        <w:rPr>
+          <w:sz w:val="28"/>
+          <w:szCs w:val="24"/>
+        </w:rPr>
+        <w:t>Jakub Zagrobelny</w:t>
+      </w:r>
+    </w:p>
+    <w:p>
+      <w:pPr>
+        <w:spacing w:after="0"/>
+        <w:ind w:left="4820" w:firstLine="567"/>
+        <w:rPr>
+          <w:szCs w:val="24"/>
+        </w:rPr>
+      </w:pPr>
+      <w:r>
+        <w:rPr>
+          <w:szCs w:val="24"/>
+        </w:rPr>
+        <w:t>Indeks: 200660</w:t>
+      </w:r>
+    </w:p>
+    <w:p>
+      <w:pPr>
+        <w:spacing w:after="0"/>
+        <w:ind w:left="4820"/>
+        <w:jc w:val="center"/>
+        <w:rPr>
+          <w:sz w:val="24"/>
+          <w:szCs w:val="24"/>
+        </w:rPr>
+      </w:pPr>
+    </w:p>
+    <w:p>
+      <w:pPr>
+        <w:spacing w:after="0"/>
+        <w:ind w:left="4820"/>
+        <w:rPr>
+          <w:sz w:val="32"/>
+          <w:szCs w:val="32"/>
+        </w:rPr>
+      </w:pPr>
+      <w:r>
+        <w:rPr>
+          <w:sz w:val="32"/>
+          <w:szCs w:val="32"/>
+        </w:rPr>
+        <w:t>PROWADZĄCY:</w:t>
+      </w:r>
+    </w:p>
+    <w:p>
+      <w:pPr>
+        <w:spacing w:after="0"/>
+        <w:ind w:left="4820" w:firstLine="567"/>
+        <w:rPr>
+          <w:sz w:val="28"/>
+          <w:szCs w:val="24"/>
+        </w:rPr>
+      </w:pPr>
+      <w:r>
+        <w:rPr>
+          <w:sz w:val="28"/>
+          <w:szCs w:val="24"/>
+        </w:rPr>
+        <w:t>Dr Paweł Rogaliński</w:t>
+      </w:r>
+    </w:p>
+    <w:p>
+      <w:pPr>
+        <w:spacing w:after="0"/>
+        <w:ind w:left="4820"/>
+        <w:rPr>
+          <w:sz w:val="32"/>
+          <w:szCs w:val="24"/>
+        </w:rPr>
+      </w:pPr>
+    </w:p>
+    <w:p>
+      <w:pPr>
+        <w:spacing w:after="0"/>
+        <w:ind w:left="4820"/>
+        <w:rPr>
+          <w:sz w:val="32"/>
+          <w:szCs w:val="32"/>
+        </w:rPr>
+      </w:pPr>
+      <w:r>
+        <w:rPr>
+          <w:sz w:val="32"/>
+          <w:szCs w:val="32"/>
+        </w:rPr>
+        <w:t>WE WSPÓŁPRACY Z FIRMĄ:</w:t>
+      </w:r>
+    </w:p>
+    <w:p>
+      <w:pPr>
+        <w:spacing w:after="0"/>
+        <w:ind w:left="4820" w:firstLine="567"/>
+        <w:rPr>
+          <w:sz w:val="28"/>
+          <w:szCs w:val="32"/>
+        </w:rPr>
+      </w:pPr>
+      <w:r>
+        <w:rPr>
+          <w:sz w:val="28"/>
+          <w:szCs w:val="24"/>
+        </w:rPr>
+        <w:t>InsERT S.A.</w:t>
+      </w:r>
+    </w:p>
+    <w:p>
+      <w:pPr>
         <w:pBdr>
-          <w:top w:val="double" w:sz="4" w:space="1" w:color="auto"/>
+          <w:bottom w:val="single" w:sz="4" w:space="1" w:color="auto"/>
         </w:pBdr>
-        <w:spacing w:after="0" w:line="240" w:lineRule="auto"/>
+        <w:spacing w:after="0"/>
         <w:jc w:val="center"/>
-        <w:outlineLvl w:val="2"/>
-        <w:rPr>
-          <w:rFonts w:ascii="Times New Roman" w:eastAsia="Times New Roman" w:hAnsi="Times New Roman" w:cs="Times New Roman"/>
-          <w:sz w:val="12"/>
-          <w:szCs w:val="20"/>
-          <w:lang w:eastAsia="pl-PL"/>
+        <w:rPr>
+          <w:sz w:val="32"/>
+          <w:szCs w:val="32"/>
+        </w:rPr>
+      </w:pPr>
+    </w:p>
+    <w:p>
+      <w:pPr>
+        <w:pBdr>
+          <w:bottom w:val="single" w:sz="4" w:space="1" w:color="auto"/>
+        </w:pBdr>
+        <w:spacing w:after="0"/>
+        <w:jc w:val="center"/>
+        <w:rPr>
+          <w:sz w:val="28"/>
+          <w:szCs w:val="32"/>
         </w:rPr>
       </w:pPr>
     </w:p>
@@ -5800,8 +5871,8 @@
 </file>
 
 <file path=word/numbering.xml><?xml version="1.0" encoding="utf-8"?>
-<w:numbering xmlns:wpc="http://schemas.microsoft.com/office/word/2010/wordprocessingCanvas" xmlns:mc="http://schemas.openxmlformats.org/markup-compatibility/2006" xmlns:o="urn:schemas-microsoft-com:office:office" xmlns:r="http://schemas.openxmlformats.org/officeDocument/2006/relationships" xmlns:m="http://schemas.openxmlformats.org/officeDocument/2006/math" xmlns:v="urn:schemas-microsoft-com:vml" xmlns:wp14="http://schemas.microsoft.com/office/word/2010/wordprocessingDrawing" xmlns:wp="http://schemas.openxmlformats.org/drawingml/2006/wordprocessingDrawing" xmlns:w10="urn:schemas-microsoft-com:office:word" xmlns:w="http://schemas.openxmlformats.org/wordprocessingml/2006/main" xmlns:w14="http://schemas.microsoft.com/office/word/2010/wordml" xmlns:wpg="http://schemas.microsoft.com/office/word/2010/wordprocessingGroup" xmlns:wpi="http://schemas.microsoft.com/office/word/2010/wordprocessingInk" xmlns:wne="http://schemas.microsoft.com/office/word/2006/wordml" xmlns:wps="http://schemas.microsoft.com/office/word/2010/wordprocessingShape" mc:Ignorable="w14 wp14">
-  <w:abstractNum w:abstractNumId="0">
+<w:numbering xmlns:wpc="http://schemas.microsoft.com/office/word/2010/wordprocessingCanvas" xmlns:mc="http://schemas.openxmlformats.org/markup-compatibility/2006" xmlns:o="urn:schemas-microsoft-com:office:office" xmlns:r="http://schemas.openxmlformats.org/officeDocument/2006/relationships" xmlns:m="http://schemas.openxmlformats.org/officeDocument/2006/math" xmlns:v="urn:schemas-microsoft-com:vml" xmlns:wp14="http://schemas.microsoft.com/office/word/2010/wordprocessingDrawing" xmlns:wp="http://schemas.openxmlformats.org/drawingml/2006/wordprocessingDrawing" xmlns:w10="urn:schemas-microsoft-com:office:word" xmlns:w="http://schemas.openxmlformats.org/wordprocessingml/2006/main" xmlns:w14="http://schemas.microsoft.com/office/word/2010/wordml" xmlns:w15="http://schemas.microsoft.com/office/word/2012/wordml" xmlns:wpg="http://schemas.microsoft.com/office/word/2010/wordprocessingGroup" xmlns:wpi="http://schemas.microsoft.com/office/word/2010/wordprocessingInk" xmlns:wne="http://schemas.microsoft.com/office/word/2006/wordml" xmlns:wps="http://schemas.microsoft.com/office/word/2010/wordprocessingShape" mc:Ignorable="w14 w15 wp14">
+  <w:abstractNum w:abstractNumId="0" w15:restartNumberingAfterBreak="0">
     <w:nsid w:val="062565D5"/>
     <w:multiLevelType w:val="multilevel"/>
     <w:tmpl w:val="B450161E"/>
@@ -5922,7 +5993,7 @@
       </w:rPr>
     </w:lvl>
   </w:abstractNum>
-  <w:abstractNum w:abstractNumId="1">
+  <w:abstractNum w:abstractNumId="1" w15:restartNumberingAfterBreak="0">
     <w:nsid w:val="2655419E"/>
     <w:multiLevelType w:val="hybridMultilevel"/>
     <w:tmpl w:val="36F23122"/>
@@ -6008,7 +6079,7 @@
       </w:pPr>
     </w:lvl>
   </w:abstractNum>
-  <w:abstractNum w:abstractNumId="2">
+  <w:abstractNum w:abstractNumId="2" w15:restartNumberingAfterBreak="0">
     <w:nsid w:val="363961CA"/>
     <w:multiLevelType w:val="hybridMultilevel"/>
     <w:tmpl w:val="88DCC85E"/>
@@ -6094,7 +6165,7 @@
       </w:pPr>
     </w:lvl>
   </w:abstractNum>
-  <w:abstractNum w:abstractNumId="3">
+  <w:abstractNum w:abstractNumId="3" w15:restartNumberingAfterBreak="0">
     <w:nsid w:val="37F627D0"/>
     <w:multiLevelType w:val="hybridMultilevel"/>
     <w:tmpl w:val="26FAC2EC"/>
@@ -6180,7 +6251,7 @@
       </w:pPr>
     </w:lvl>
   </w:abstractNum>
-  <w:abstractNum w:abstractNumId="4">
+  <w:abstractNum w:abstractNumId="4" w15:restartNumberingAfterBreak="0">
     <w:nsid w:val="39FE0EB2"/>
     <w:multiLevelType w:val="hybridMultilevel"/>
     <w:tmpl w:val="FF1A3576"/>
@@ -6266,7 +6337,7 @@
       </w:pPr>
     </w:lvl>
   </w:abstractNum>
-  <w:abstractNum w:abstractNumId="5">
+  <w:abstractNum w:abstractNumId="5" w15:restartNumberingAfterBreak="0">
     <w:nsid w:val="3ED952DE"/>
     <w:multiLevelType w:val="hybridMultilevel"/>
     <w:tmpl w:val="86C001BC"/>
@@ -6379,7 +6450,7 @@
       </w:rPr>
     </w:lvl>
   </w:abstractNum>
-  <w:abstractNum w:abstractNumId="6">
+  <w:abstractNum w:abstractNumId="6" w15:restartNumberingAfterBreak="0">
     <w:nsid w:val="48B75BF5"/>
     <w:multiLevelType w:val="multilevel"/>
     <w:tmpl w:val="B450161E"/>
@@ -6500,7 +6571,7 @@
       </w:rPr>
     </w:lvl>
   </w:abstractNum>
-  <w:abstractNum w:abstractNumId="7">
+  <w:abstractNum w:abstractNumId="7" w15:restartNumberingAfterBreak="0">
     <w:nsid w:val="4C023DA1"/>
     <w:multiLevelType w:val="hybridMultilevel"/>
     <w:tmpl w:val="2ABA9514"/>
@@ -6586,7 +6657,7 @@
       </w:pPr>
     </w:lvl>
   </w:abstractNum>
-  <w:abstractNum w:abstractNumId="8">
+  <w:abstractNum w:abstractNumId="8" w15:restartNumberingAfterBreak="0">
     <w:nsid w:val="51D1729A"/>
     <w:multiLevelType w:val="hybridMultilevel"/>
     <w:tmpl w:val="7A3AA784"/>
@@ -6699,7 +6770,7 @@
       </w:rPr>
     </w:lvl>
   </w:abstractNum>
-  <w:abstractNum w:abstractNumId="9">
+  <w:abstractNum w:abstractNumId="9" w15:restartNumberingAfterBreak="0">
     <w:nsid w:val="5B8C602C"/>
     <w:multiLevelType w:val="hybridMultilevel"/>
     <w:tmpl w:val="90E2CE74"/>
@@ -6812,7 +6883,7 @@
       </w:rPr>
     </w:lvl>
   </w:abstractNum>
-  <w:abstractNum w:abstractNumId="10">
+  <w:abstractNum w:abstractNumId="10" w15:restartNumberingAfterBreak="0">
     <w:nsid w:val="61A12FC8"/>
     <w:multiLevelType w:val="multilevel"/>
     <w:tmpl w:val="B450161E"/>
@@ -6933,7 +7004,7 @@
       </w:rPr>
     </w:lvl>
   </w:abstractNum>
-  <w:abstractNum w:abstractNumId="11">
+  <w:abstractNum w:abstractNumId="11" w15:restartNumberingAfterBreak="0">
     <w:nsid w:val="726E3E71"/>
     <w:multiLevelType w:val="hybridMultilevel"/>
     <w:tmpl w:val="90F8DC3A"/>
@@ -7019,7 +7090,7 @@
       </w:pPr>
     </w:lvl>
   </w:abstractNum>
-  <w:abstractNum w:abstractNumId="12">
+  <w:abstractNum w:abstractNumId="12" w15:restartNumberingAfterBreak="0">
     <w:nsid w:val="78511DAB"/>
     <w:multiLevelType w:val="hybridMultilevel"/>
     <w:tmpl w:val="CDCCCA3A"/>
@@ -7148,7 +7219,7 @@
 </file>
 
 <file path=word/styles.xml><?xml version="1.0" encoding="utf-8"?>
-<w:styles xmlns:mc="http://schemas.openxmlformats.org/markup-compatibility/2006" xmlns:r="http://schemas.openxmlformats.org/officeDocument/2006/relationships" xmlns:w="http://schemas.openxmlformats.org/wordprocessingml/2006/main" xmlns:w14="http://schemas.microsoft.com/office/word/2010/wordml" mc:Ignorable="w14">
+<w:styles xmlns:mc="http://schemas.openxmlformats.org/markup-compatibility/2006" xmlns:r="http://schemas.openxmlformats.org/officeDocument/2006/relationships" xmlns:w="http://schemas.openxmlformats.org/wordprocessingml/2006/main" xmlns:w14="http://schemas.microsoft.com/office/word/2010/wordml" xmlns:w15="http://schemas.microsoft.com/office/word/2012/wordml" mc:Ignorable="w14 w15">
   <w:docDefaults>
     <w:rPrDefault>
       <w:rPr>
@@ -7164,144 +7235,378 @@
       </w:pPr>
     </w:pPrDefault>
   </w:docDefaults>
-  <w:latentStyles w:defLockedState="0" w:defUIPriority="99" w:defSemiHidden="1" w:defUnhideWhenUsed="1" w:defQFormat="0" w:count="267">
-    <w:lsdException w:name="Normal" w:semiHidden="0" w:uiPriority="0" w:unhideWhenUsed="0" w:qFormat="1"/>
-    <w:lsdException w:name="heading 1" w:semiHidden="0" w:uiPriority="9" w:unhideWhenUsed="0" w:qFormat="1"/>
-    <w:lsdException w:name="heading 2" w:uiPriority="9" w:qFormat="1"/>
-    <w:lsdException w:name="heading 3" w:uiPriority="9" w:qFormat="1"/>
-    <w:lsdException w:name="heading 4" w:uiPriority="9" w:qFormat="1"/>
-    <w:lsdException w:name="heading 5" w:uiPriority="9" w:qFormat="1"/>
-    <w:lsdException w:name="heading 6" w:uiPriority="9" w:qFormat="1"/>
-    <w:lsdException w:name="heading 7" w:uiPriority="9" w:qFormat="1"/>
-    <w:lsdException w:name="heading 8" w:uiPriority="9" w:qFormat="1"/>
-    <w:lsdException w:name="heading 9" w:uiPriority="9" w:qFormat="1"/>
-    <w:lsdException w:name="toc 1" w:uiPriority="39"/>
-    <w:lsdException w:name="toc 2" w:uiPriority="39"/>
-    <w:lsdException w:name="toc 3" w:uiPriority="39"/>
-    <w:lsdException w:name="toc 4" w:uiPriority="39"/>
-    <w:lsdException w:name="toc 5" w:uiPriority="39"/>
-    <w:lsdException w:name="toc 6" w:uiPriority="39"/>
-    <w:lsdException w:name="toc 7" w:uiPriority="39"/>
-    <w:lsdException w:name="toc 8" w:uiPriority="39"/>
-    <w:lsdException w:name="toc 9" w:uiPriority="39"/>
-    <w:lsdException w:name="caption" w:uiPriority="35" w:qFormat="1"/>
-    <w:lsdException w:name="Title" w:semiHidden="0" w:uiPriority="10" w:unhideWhenUsed="0" w:qFormat="1"/>
-    <w:lsdException w:name="Default Paragraph Font" w:uiPriority="1"/>
-    <w:lsdException w:name="Subtitle" w:semiHidden="0" w:uiPriority="11" w:unhideWhenUsed="0" w:qFormat="1"/>
-    <w:lsdException w:name="Strong" w:semiHidden="0" w:uiPriority="22" w:unhideWhenUsed="0" w:qFormat="1"/>
-    <w:lsdException w:name="Emphasis" w:semiHidden="0" w:uiPriority="20" w:unhideWhenUsed="0" w:qFormat="1"/>
-    <w:lsdException w:name="Table Grid" w:semiHidden="0" w:uiPriority="39" w:unhideWhenUsed="0"/>
-    <w:lsdException w:name="Placeholder Text" w:unhideWhenUsed="0"/>
-    <w:lsdException w:name="No Spacing" w:semiHidden="0" w:uiPriority="1" w:unhideWhenUsed="0" w:qFormat="1"/>
-    <w:lsdException w:name="Light Shading" w:semiHidden="0" w:uiPriority="60" w:unhideWhenUsed="0"/>
-    <w:lsdException w:name="Light List" w:semiHidden="0" w:uiPriority="61" w:unhideWhenUsed="0"/>
-    <w:lsdException w:name="Light Grid" w:semiHidden="0" w:uiPriority="62" w:unhideWhenUsed="0"/>
-    <w:lsdException w:name="Medium Shading 1" w:semiHidden="0" w:uiPriority="63" w:unhideWhenUsed="0"/>
-    <w:lsdException w:name="Medium Shading 2" w:semiHidden="0" w:uiPriority="64" w:unhideWhenUsed="0"/>
-    <w:lsdException w:name="Medium List 1" w:semiHidden="0" w:uiPriority="65" w:unhideWhenUsed="0"/>
-    <w:lsdException w:name="Medium List 2" w:semiHidden="0" w:uiPriority="66" w:unhideWhenUsed="0"/>
-    <w:lsdException w:name="Medium Grid 1" w:semiHidden="0" w:uiPriority="67" w:unhideWhenUsed="0"/>
-    <w:lsdException w:name="Medium Grid 2" w:semiHidden="0" w:uiPriority="68" w:unhideWhenUsed="0"/>
-    <w:lsdException w:name="Medium Grid 3" w:semiHidden="0" w:uiPriority="69" w:unhideWhenUsed="0"/>
-    <w:lsdException w:name="Dark List" w:semiHidden="0" w:uiPriority="70" w:unhideWhenUsed="0"/>
-    <w:lsdException w:name="Colorful Shading" w:semiHidden="0" w:uiPriority="71" w:unhideWhenUsed="0"/>
-    <w:lsdException w:name="Colorful List" w:semiHidden="0" w:uiPriority="72" w:unhideWhenUsed="0"/>
-    <w:lsdException w:name="Colorful Grid" w:semiHidden="0" w:uiPriority="73" w:unhideWhenUsed="0"/>
-    <w:lsdException w:name="Light Shading Accent 1" w:semiHidden="0" w:uiPriority="60" w:unhideWhenUsed="0"/>
-    <w:lsdException w:name="Light List Accent 1" w:semiHidden="0" w:uiPriority="61" w:unhideWhenUsed="0"/>
-    <w:lsdException w:name="Light Grid Accent 1" w:semiHidden="0" w:uiPriority="62" w:unhideWhenUsed="0"/>
-    <w:lsdException w:name="Medium Shading 1 Accent 1" w:semiHidden="0" w:uiPriority="63" w:unhideWhenUsed="0"/>
-    <w:lsdException w:name="Medium Shading 2 Accent 1" w:semiHidden="0" w:uiPriority="64" w:unhideWhenUsed="0"/>
-    <w:lsdException w:name="Medium List 1 Accent 1" w:semiHidden="0" w:uiPriority="65" w:unhideWhenUsed="0"/>
-    <w:lsdException w:name="Revision" w:unhideWhenUsed="0"/>
-    <w:lsdException w:name="List Paragraph" w:semiHidden="0" w:uiPriority="34" w:unhideWhenUsed="0" w:qFormat="1"/>
-    <w:lsdException w:name="Quote" w:semiHidden="0" w:uiPriority="29" w:unhideWhenUsed="0" w:qFormat="1"/>
-    <w:lsdException w:name="Intense Quote" w:semiHidden="0" w:uiPriority="30" w:unhideWhenUsed="0" w:qFormat="1"/>
-    <w:lsdException w:name="Medium List 2 Accent 1" w:semiHidden="0" w:uiPriority="66" w:unhideWhenUsed="0"/>
-    <w:lsdException w:name="Medium Grid 1 Accent 1" w:semiHidden="0" w:uiPriority="67" w:unhideWhenUsed="0"/>
-    <w:lsdException w:name="Medium Grid 2 Accent 1" w:semiHidden="0" w:uiPriority="68" w:unhideWhenUsed="0"/>
-    <w:lsdException w:name="Medium Grid 3 Accent 1" w:semiHidden="0" w:uiPriority="69" w:unhideWhenUsed="0"/>
-    <w:lsdException w:name="Dark List Accent 1" w:semiHidden="0" w:uiPriority="70" w:unhideWhenUsed="0"/>
-    <w:lsdException w:name="Colorful Shading Accent 1" w:semiHidden="0" w:uiPriority="71" w:unhideWhenUsed="0"/>
-    <w:lsdException w:name="Colorful List Accent 1" w:semiHidden="0" w:uiPriority="72" w:unhideWhenUsed="0"/>
-    <w:lsdException w:name="Colorful Grid Accent 1" w:semiHidden="0" w:uiPriority="73" w:unhideWhenUsed="0"/>
-    <w:lsdException w:name="Light Shading Accent 2" w:semiHidden="0" w:uiPriority="60" w:unhideWhenUsed="0"/>
-    <w:lsdException w:name="Light List Accent 2" w:semiHidden="0" w:uiPriority="61" w:unhideWhenUsed="0"/>
-    <w:lsdException w:name="Light Grid Accent 2" w:semiHidden="0" w:uiPriority="62" w:unhideWhenUsed="0"/>
-    <w:lsdException w:name="Medium Shading 1 Accent 2" w:semiHidden="0" w:uiPriority="63" w:unhideWhenUsed="0"/>
-    <w:lsdException w:name="Medium Shading 2 Accent 2" w:semiHidden="0" w:uiPriority="64" w:unhideWhenUsed="0"/>
-    <w:lsdException w:name="Medium List 1 Accent 2" w:semiHidden="0" w:uiPriority="65" w:unhideWhenUsed="0"/>
-    <w:lsdException w:name="Medium List 2 Accent 2" w:semiHidden="0" w:uiPriority="66" w:unhideWhenUsed="0"/>
-    <w:lsdException w:name="Medium Grid 1 Accent 2" w:semiHidden="0" w:uiPriority="67" w:unhideWhenUsed="0"/>
-    <w:lsdException w:name="Medium Grid 2 Accent 2" w:semiHidden="0" w:uiPriority="68" w:unhideWhenUsed="0"/>
-    <w:lsdException w:name="Medium Grid 3 Accent 2" w:semiHidden="0" w:uiPriority="69" w:unhideWhenUsed="0"/>
-    <w:lsdException w:name="Dark List Accent 2" w:semiHidden="0" w:uiPriority="70" w:unhideWhenUsed="0"/>
-    <w:lsdException w:name="Colorful Shading Accent 2" w:semiHidden="0" w:uiPriority="71" w:unhideWhenUsed="0"/>
-    <w:lsdException w:name="Colorful List Accent 2" w:semiHidden="0" w:uiPriority="72" w:unhideWhenUsed="0"/>
-    <w:lsdException w:name="Colorful Grid Accent 2" w:semiHidden="0" w:uiPriority="73" w:unhideWhenUsed="0"/>
-    <w:lsdException w:name="Light Shading Accent 3" w:semiHidden="0" w:uiPriority="60" w:unhideWhenUsed="0"/>
-    <w:lsdException w:name="Light List Accent 3" w:semiHidden="0" w:uiPriority="61" w:unhideWhenUsed="0"/>
-    <w:lsdException w:name="Light Grid Accent 3" w:semiHidden="0" w:uiPriority="62" w:unhideWhenUsed="0"/>
-    <w:lsdException w:name="Medium Shading 1 Accent 3" w:semiHidden="0" w:uiPriority="63" w:unhideWhenUsed="0"/>
-    <w:lsdException w:name="Medium Shading 2 Accent 3" w:semiHidden="0" w:uiPriority="64" w:unhideWhenUsed="0"/>
-    <w:lsdException w:name="Medium List 1 Accent 3" w:semiHidden="0" w:uiPriority="65" w:unhideWhenUsed="0"/>
-    <w:lsdException w:name="Medium List 2 Accent 3" w:semiHidden="0" w:uiPriority="66" w:unhideWhenUsed="0"/>
-    <w:lsdException w:name="Medium Grid 1 Accent 3" w:semiHidden="0" w:uiPriority="67" w:unhideWhenUsed="0"/>
-    <w:lsdException w:name="Medium Grid 2 Accent 3" w:semiHidden="0" w:uiPriority="68" w:unhideWhenUsed="0"/>
-    <w:lsdException w:name="Medium Grid 3 Accent 3" w:semiHidden="0" w:uiPriority="69" w:unhideWhenUsed="0"/>
-    <w:lsdException w:name="Dark List Accent 3" w:semiHidden="0" w:uiPriority="70" w:unhideWhenUsed="0"/>
-    <w:lsdException w:name="Colorful Shading Accent 3" w:semiHidden="0" w:uiPriority="71" w:unhideWhenUsed="0"/>
-    <w:lsdException w:name="Colorful List Accent 3" w:semiHidden="0" w:uiPriority="72" w:unhideWhenUsed="0"/>
-    <w:lsdException w:name="Colorful Grid Accent 3" w:semiHidden="0" w:uiPriority="73" w:unhideWhenUsed="0"/>
-    <w:lsdException w:name="Light Shading Accent 4" w:semiHidden="0" w:uiPriority="60" w:unhideWhenUsed="0"/>
-    <w:lsdException w:name="Light List Accent 4" w:semiHidden="0" w:uiPriority="61" w:unhideWhenUsed="0"/>
-    <w:lsdException w:name="Light Grid Accent 4" w:semiHidden="0" w:uiPriority="62" w:unhideWhenUsed="0"/>
-    <w:lsdException w:name="Medium Shading 1 Accent 4" w:semiHidden="0" w:uiPriority="63" w:unhideWhenUsed="0"/>
-    <w:lsdException w:name="Medium Shading 2 Accent 4" w:semiHidden="0" w:uiPriority="64" w:unhideWhenUsed="0"/>
-    <w:lsdException w:name="Medium List 1 Accent 4" w:semiHidden="0" w:uiPriority="65" w:unhideWhenUsed="0"/>
-    <w:lsdException w:name="Medium List 2 Accent 4" w:semiHidden="0" w:uiPriority="66" w:unhideWhenUsed="0"/>
-    <w:lsdException w:name="Medium Grid 1 Accent 4" w:semiHidden="0" w:uiPriority="67" w:unhideWhenUsed="0"/>
-    <w:lsdException w:name="Medium Grid 2 Accent 4" w:semiHidden="0" w:uiPriority="68" w:unhideWhenUsed="0"/>
-    <w:lsdException w:name="Medium Grid 3 Accent 4" w:semiHidden="0" w:uiPriority="69" w:unhideWhenUsed="0"/>
-    <w:lsdException w:name="Dark List Accent 4" w:semiHidden="0" w:uiPriority="70" w:unhideWhenUsed="0"/>
-    <w:lsdException w:name="Colorful Shading Accent 4" w:semiHidden="0" w:uiPriority="71" w:unhideWhenUsed="0"/>
-    <w:lsdException w:name="Colorful List Accent 4" w:semiHidden="0" w:uiPriority="72" w:unhideWhenUsed="0"/>
-    <w:lsdException w:name="Colorful Grid Accent 4" w:semiHidden="0" w:uiPriority="73" w:unhideWhenUsed="0"/>
-    <w:lsdException w:name="Light Shading Accent 5" w:semiHidden="0" w:uiPriority="60" w:unhideWhenUsed="0"/>
-    <w:lsdException w:name="Light List Accent 5" w:semiHidden="0" w:uiPriority="61" w:unhideWhenUsed="0"/>
-    <w:lsdException w:name="Light Grid Accent 5" w:semiHidden="0" w:uiPriority="62" w:unhideWhenUsed="0"/>
-    <w:lsdException w:name="Medium Shading 1 Accent 5" w:semiHidden="0" w:uiPriority="63" w:unhideWhenUsed="0"/>
-    <w:lsdException w:name="Medium Shading 2 Accent 5" w:semiHidden="0" w:uiPriority="64" w:unhideWhenUsed="0"/>
-    <w:lsdException w:name="Medium List 1 Accent 5" w:semiHidden="0" w:uiPriority="65" w:unhideWhenUsed="0"/>
-    <w:lsdException w:name="Medium List 2 Accent 5" w:semiHidden="0" w:uiPriority="66" w:unhideWhenUsed="0"/>
-    <w:lsdException w:name="Medium Grid 1 Accent 5" w:semiHidden="0" w:uiPriority="67" w:unhideWhenUsed="0"/>
-    <w:lsdException w:name="Medium Grid 2 Accent 5" w:semiHidden="0" w:uiPriority="68" w:unhideWhenUsed="0"/>
-    <w:lsdException w:name="Medium Grid 3 Accent 5" w:semiHidden="0" w:uiPriority="69" w:unhideWhenUsed="0"/>
-    <w:lsdException w:name="Dark List Accent 5" w:semiHidden="0" w:uiPriority="70" w:unhideWhenUsed="0"/>
-    <w:lsdException w:name="Colorful Shading Accent 5" w:semiHidden="0" w:uiPriority="71" w:unhideWhenUsed="0"/>
-    <w:lsdException w:name="Colorful List Accent 5" w:semiHidden="0" w:uiPriority="72" w:unhideWhenUsed="0"/>
-    <w:lsdException w:name="Colorful Grid Accent 5" w:semiHidden="0" w:uiPriority="73" w:unhideWhenUsed="0"/>
-    <w:lsdException w:name="Light Shading Accent 6" w:semiHidden="0" w:uiPriority="60" w:unhideWhenUsed="0"/>
-    <w:lsdException w:name="Light List Accent 6" w:semiHidden="0" w:uiPriority="61" w:unhideWhenUsed="0"/>
-    <w:lsdException w:name="Light Grid Accent 6" w:semiHidden="0" w:uiPriority="62" w:unhideWhenUsed="0"/>
-    <w:lsdException w:name="Medium Shading 1 Accent 6" w:semiHidden="0" w:uiPriority="63" w:unhideWhenUsed="0"/>
-    <w:lsdException w:name="Medium Shading 2 Accent 6" w:semiHidden="0" w:uiPriority="64" w:unhideWhenUsed="0"/>
-    <w:lsdException w:name="Medium List 1 Accent 6" w:semiHidden="0" w:uiPriority="65" w:unhideWhenUsed="0"/>
-    <w:lsdException w:name="Medium List 2 Accent 6" w:semiHidden="0" w:uiPriority="66" w:unhideWhenUsed="0"/>
-    <w:lsdException w:name="Medium Grid 1 Accent 6" w:semiHidden="0" w:uiPriority="67" w:unhideWhenUsed="0"/>
-    <w:lsdException w:name="Medium Grid 2 Accent 6" w:semiHidden="0" w:uiPriority="68" w:unhideWhenUsed="0"/>
-    <w:lsdException w:name="Medium Grid 3 Accent 6" w:semiHidden="0" w:uiPriority="69" w:unhideWhenUsed="0"/>
-    <w:lsdException w:name="Dark List Accent 6" w:semiHidden="0" w:uiPriority="70" w:unhideWhenUsed="0"/>
-    <w:lsdException w:name="Colorful Shading Accent 6" w:semiHidden="0" w:uiPriority="71" w:unhideWhenUsed="0"/>
-    <w:lsdException w:name="Colorful List Accent 6" w:semiHidden="0" w:uiPriority="72" w:unhideWhenUsed="0"/>
-    <w:lsdException w:name="Colorful Grid Accent 6" w:semiHidden="0" w:uiPriority="73" w:unhideWhenUsed="0"/>
-    <w:lsdException w:name="Subtle Emphasis" w:semiHidden="0" w:uiPriority="19" w:unhideWhenUsed="0" w:qFormat="1"/>
-    <w:lsdException w:name="Intense Emphasis" w:semiHidden="0" w:uiPriority="21" w:unhideWhenUsed="0" w:qFormat="1"/>
-    <w:lsdException w:name="Subtle Reference" w:semiHidden="0" w:uiPriority="31" w:unhideWhenUsed="0" w:qFormat="1"/>
-    <w:lsdException w:name="Intense Reference" w:semiHidden="0" w:uiPriority="32" w:unhideWhenUsed="0" w:qFormat="1"/>
-    <w:lsdException w:name="Book Title" w:semiHidden="0" w:uiPriority="33" w:unhideWhenUsed="0" w:qFormat="1"/>
-    <w:lsdException w:name="Bibliography" w:uiPriority="37"/>
-    <w:lsdException w:name="TOC Heading" w:uiPriority="39" w:qFormat="1"/>
+  <w:latentStyles w:defLockedState="0" w:defUIPriority="99" w:defSemiHidden="0" w:defUnhideWhenUsed="0" w:defQFormat="0" w:count="371">
+    <w:lsdException w:name="Normal" w:uiPriority="0" w:qFormat="1"/>
+    <w:lsdException w:name="heading 1" w:uiPriority="9" w:qFormat="1"/>
+    <w:lsdException w:name="heading 2" w:semiHidden="1" w:uiPriority="9" w:unhideWhenUsed="1" w:qFormat="1"/>
+    <w:lsdException w:name="heading 3" w:semiHidden="1" w:uiPriority="9" w:unhideWhenUsed="1" w:qFormat="1"/>
+    <w:lsdException w:name="heading 4" w:semiHidden="1" w:uiPriority="9" w:unhideWhenUsed="1" w:qFormat="1"/>
+    <w:lsdException w:name="heading 5" w:semiHidden="1" w:uiPriority="9" w:unhideWhenUsed="1" w:qFormat="1"/>
+    <w:lsdException w:name="heading 6" w:semiHidden="1" w:uiPriority="9" w:unhideWhenUsed="1" w:qFormat="1"/>
+    <w:lsdException w:name="heading 7" w:semiHidden="1" w:uiPriority="9" w:unhideWhenUsed="1" w:qFormat="1"/>
+    <w:lsdException w:name="heading 8" w:semiHidden="1" w:uiPriority="9" w:unhideWhenUsed="1" w:qFormat="1"/>
+    <w:lsdException w:name="heading 9" w:semiHidden="1" w:uiPriority="9" w:unhideWhenUsed="1" w:qFormat="1"/>
+    <w:lsdException w:name="index 1" w:semiHidden="1" w:unhideWhenUsed="1"/>
+    <w:lsdException w:name="index 2" w:semiHidden="1" w:unhideWhenUsed="1"/>
+    <w:lsdException w:name="index 3" w:semiHidden="1" w:unhideWhenUsed="1"/>
+    <w:lsdException w:name="index 4" w:semiHidden="1" w:unhideWhenUsed="1"/>
+    <w:lsdException w:name="index 5" w:semiHidden="1" w:unhideWhenUsed="1"/>
+    <w:lsdException w:name="index 6" w:semiHidden="1" w:unhideWhenUsed="1"/>
+    <w:lsdException w:name="index 7" w:semiHidden="1" w:unhideWhenUsed="1"/>
+    <w:lsdException w:name="index 8" w:semiHidden="1" w:unhideWhenUsed="1"/>
+    <w:lsdException w:name="index 9" w:semiHidden="1" w:unhideWhenUsed="1"/>
+    <w:lsdException w:name="toc 1" w:semiHidden="1" w:uiPriority="39" w:unhideWhenUsed="1"/>
+    <w:lsdException w:name="toc 2" w:semiHidden="1" w:uiPriority="39" w:unhideWhenUsed="1"/>
+    <w:lsdException w:name="toc 3" w:semiHidden="1" w:uiPriority="39" w:unhideWhenUsed="1"/>
+    <w:lsdException w:name="toc 4" w:semiHidden="1" w:uiPriority="39" w:unhideWhenUsed="1"/>
+    <w:lsdException w:name="toc 5" w:semiHidden="1" w:uiPriority="39" w:unhideWhenUsed="1"/>
+    <w:lsdException w:name="toc 6" w:semiHidden="1" w:uiPriority="39" w:unhideWhenUsed="1"/>
+    <w:lsdException w:name="toc 7" w:semiHidden="1" w:uiPriority="39" w:unhideWhenUsed="1"/>
+    <w:lsdException w:name="toc 8" w:semiHidden="1" w:uiPriority="39" w:unhideWhenUsed="1"/>
+    <w:lsdException w:name="toc 9" w:semiHidden="1" w:uiPriority="39" w:unhideWhenUsed="1"/>
+    <w:lsdException w:name="Normal Indent" w:semiHidden="1" w:unhideWhenUsed="1"/>
+    <w:lsdException w:name="footnote text" w:semiHidden="1" w:unhideWhenUsed="1"/>
+    <w:lsdException w:name="annotation text" w:semiHidden="1" w:unhideWhenUsed="1"/>
+    <w:lsdException w:name="header" w:semiHidden="1" w:unhideWhenUsed="1"/>
+    <w:lsdException w:name="footer" w:semiHidden="1" w:unhideWhenUsed="1"/>
+    <w:lsdException w:name="index heading" w:semiHidden="1" w:unhideWhenUsed="1"/>
+    <w:lsdException w:name="caption" w:semiHidden="1" w:uiPriority="35" w:unhideWhenUsed="1" w:qFormat="1"/>
+    <w:lsdException w:name="table of figures" w:semiHidden="1" w:unhideWhenUsed="1"/>
+    <w:lsdException w:name="envelope address" w:semiHidden="1" w:unhideWhenUsed="1"/>
+    <w:lsdException w:name="envelope return" w:semiHidden="1" w:unhideWhenUsed="1"/>
+    <w:lsdException w:name="footnote reference" w:semiHidden="1" w:unhideWhenUsed="1"/>
+    <w:lsdException w:name="annotation reference" w:semiHidden="1" w:unhideWhenUsed="1"/>
+    <w:lsdException w:name="line number" w:semiHidden="1" w:unhideWhenUsed="1"/>
+    <w:lsdException w:name="page number" w:semiHidden="1" w:unhideWhenUsed="1"/>
+    <w:lsdException w:name="endnote reference" w:semiHidden="1" w:unhideWhenUsed="1"/>
+    <w:lsdException w:name="endnote text" w:semiHidden="1" w:unhideWhenUsed="1"/>
+    <w:lsdException w:name="table of authorities" w:semiHidden="1" w:unhideWhenUsed="1"/>
+    <w:lsdException w:name="macro" w:semiHidden="1" w:unhideWhenUsed="1"/>
+    <w:lsdException w:name="toa heading" w:semiHidden="1" w:unhideWhenUsed="1"/>
+    <w:lsdException w:name="List" w:semiHidden="1" w:unhideWhenUsed="1"/>
+    <w:lsdException w:name="List Bullet" w:semiHidden="1" w:unhideWhenUsed="1"/>
+    <w:lsdException w:name="List Number" w:semiHidden="1" w:unhideWhenUsed="1"/>
+    <w:lsdException w:name="List 2" w:semiHidden="1" w:unhideWhenUsed="1"/>
+    <w:lsdException w:name="List 3" w:semiHidden="1" w:unhideWhenUsed="1"/>
+    <w:lsdException w:name="List 4" w:semiHidden="1" w:unhideWhenUsed="1"/>
+    <w:lsdException w:name="List 5" w:semiHidden="1" w:unhideWhenUsed="1"/>
+    <w:lsdException w:name="List Bullet 2" w:semiHidden="1" w:unhideWhenUsed="1"/>
+    <w:lsdException w:name="List Bullet 3" w:semiHidden="1" w:unhideWhenUsed="1"/>
+    <w:lsdException w:name="List Bullet 4" w:semiHidden="1" w:unhideWhenUsed="1"/>
+    <w:lsdException w:name="List Bullet 5" w:semiHidden="1" w:unhideWhenUsed="1"/>
+    <w:lsdException w:name="List Number 2" w:semiHidden="1" w:unhideWhenUsed="1"/>
+    <w:lsdException w:name="List Number 3" w:semiHidden="1" w:unhideWhenUsed="1"/>
+    <w:lsdException w:name="List Number 4" w:semiHidden="1" w:unhideWhenUsed="1"/>
+    <w:lsdException w:name="List Number 5" w:semiHidden="1" w:unhideWhenUsed="1"/>
+    <w:lsdException w:name="Title" w:uiPriority="10" w:qFormat="1"/>
+    <w:lsdException w:name="Closing" w:semiHidden="1" w:unhideWhenUsed="1"/>
+    <w:lsdException w:name="Signature" w:semiHidden="1" w:unhideWhenUsed="1"/>
+    <w:lsdException w:name="Default Paragraph Font" w:semiHidden="1" w:uiPriority="1" w:unhideWhenUsed="1"/>
+    <w:lsdException w:name="Body Text" w:semiHidden="1" w:unhideWhenUsed="1"/>
+    <w:lsdException w:name="Body Text Indent" w:semiHidden="1" w:unhideWhenUsed="1"/>
+    <w:lsdException w:name="List Continue" w:semiHidden="1" w:unhideWhenUsed="1"/>
+    <w:lsdException w:name="List Continue 2" w:semiHidden="1" w:unhideWhenUsed="1"/>
+    <w:lsdException w:name="List Continue 3" w:semiHidden="1" w:unhideWhenUsed="1"/>
+    <w:lsdException w:name="List Continue 4" w:semiHidden="1" w:unhideWhenUsed="1"/>
+    <w:lsdException w:name="List Continue 5" w:semiHidden="1" w:unhideWhenUsed="1"/>
+    <w:lsdException w:name="Message Header" w:semiHidden="1" w:unhideWhenUsed="1"/>
+    <w:lsdException w:name="Subtitle" w:uiPriority="11" w:qFormat="1"/>
+    <w:lsdException w:name="Salutation" w:semiHidden="1" w:unhideWhenUsed="1"/>
+    <w:lsdException w:name="Date" w:semiHidden="1" w:unhideWhenUsed="1"/>
+    <w:lsdException w:name="Body Text First Indent" w:semiHidden="1" w:unhideWhenUsed="1"/>
+    <w:lsdException w:name="Body Text First Indent 2" w:semiHidden="1" w:unhideWhenUsed="1"/>
+    <w:lsdException w:name="Note Heading" w:semiHidden="1" w:unhideWhenUsed="1"/>
+    <w:lsdException w:name="Body Text 2" w:semiHidden="1" w:unhideWhenUsed="1"/>
+    <w:lsdException w:name="Body Text 3" w:semiHidden="1" w:unhideWhenUsed="1"/>
+    <w:lsdException w:name="Body Text Indent 2" w:semiHidden="1" w:unhideWhenUsed="1"/>
+    <w:lsdException w:name="Body Text Indent 3" w:semiHidden="1" w:unhideWhenUsed="1"/>
+    <w:lsdException w:name="Block Text" w:semiHidden="1" w:unhideWhenUsed="1"/>
+    <w:lsdException w:name="Hyperlink" w:semiHidden="1" w:unhideWhenUsed="1"/>
+    <w:lsdException w:name="FollowedHyperlink" w:semiHidden="1" w:unhideWhenUsed="1"/>
+    <w:lsdException w:name="Strong" w:uiPriority="22" w:qFormat="1"/>
+    <w:lsdException w:name="Emphasis" w:uiPriority="20" w:qFormat="1"/>
+    <w:lsdException w:name="Document Map" w:semiHidden="1" w:unhideWhenUsed="1"/>
+    <w:lsdException w:name="Plain Text" w:semiHidden="1" w:unhideWhenUsed="1"/>
+    <w:lsdException w:name="E-mail Signature" w:semiHidden="1" w:unhideWhenUsed="1"/>
+    <w:lsdException w:name="HTML Top of Form" w:semiHidden="1" w:unhideWhenUsed="1"/>
+    <w:lsdException w:name="HTML Bottom of Form" w:semiHidden="1" w:unhideWhenUsed="1"/>
+    <w:lsdException w:name="Normal (Web)" w:semiHidden="1" w:unhideWhenUsed="1"/>
+    <w:lsdException w:name="HTML Acronym" w:semiHidden="1" w:unhideWhenUsed="1"/>
+    <w:lsdException w:name="HTML Address" w:semiHidden="1" w:unhideWhenUsed="1"/>
+    <w:lsdException w:name="HTML Cite" w:semiHidden="1" w:unhideWhenUsed="1"/>
+    <w:lsdException w:name="HTML Code" w:semiHidden="1" w:unhideWhenUsed="1"/>
+    <w:lsdException w:name="HTML Definition" w:semiHidden="1" w:unhideWhenUsed="1"/>
+    <w:lsdException w:name="HTML Keyboard" w:semiHidden="1" w:unhideWhenUsed="1"/>
+    <w:lsdException w:name="HTML Preformatted" w:semiHidden="1" w:unhideWhenUsed="1"/>
+    <w:lsdException w:name="HTML Sample" w:semiHidden="1" w:unhideWhenUsed="1"/>
+    <w:lsdException w:name="HTML Typewriter" w:semiHidden="1" w:unhideWhenUsed="1"/>
+    <w:lsdException w:name="HTML Variable" w:semiHidden="1" w:unhideWhenUsed="1"/>
+    <w:lsdException w:name="Normal Table" w:semiHidden="1" w:unhideWhenUsed="1"/>
+    <w:lsdException w:name="annotation subject" w:semiHidden="1" w:unhideWhenUsed="1"/>
+    <w:lsdException w:name="No List" w:semiHidden="1" w:unhideWhenUsed="1"/>
+    <w:lsdException w:name="Outline List 1" w:semiHidden="1" w:unhideWhenUsed="1"/>
+    <w:lsdException w:name="Outline List 2" w:semiHidden="1" w:unhideWhenUsed="1"/>
+    <w:lsdException w:name="Outline List 3" w:semiHidden="1" w:unhideWhenUsed="1"/>
+    <w:lsdException w:name="Table Simple 1" w:semiHidden="1" w:unhideWhenUsed="1"/>
+    <w:lsdException w:name="Table Simple 2" w:semiHidden="1" w:unhideWhenUsed="1"/>
+    <w:lsdException w:name="Table Simple 3" w:semiHidden="1" w:unhideWhenUsed="1"/>
+    <w:lsdException w:name="Table Classic 1" w:semiHidden="1" w:unhideWhenUsed="1"/>
+    <w:lsdException w:name="Table Classic 2" w:semiHidden="1" w:unhideWhenUsed="1"/>
+    <w:lsdException w:name="Table Classic 3" w:semiHidden="1" w:unhideWhenUsed="1"/>
+    <w:lsdException w:name="Table Classic 4" w:semiHidden="1" w:unhideWhenUsed="1"/>
+    <w:lsdException w:name="Table Colorful 1" w:semiHidden="1" w:unhideWhenUsed="1"/>
+    <w:lsdException w:name="Table Colorful 2" w:semiHidden="1" w:unhideWhenUsed="1"/>
+    <w:lsdException w:name="Table Colorful 3" w:semiHidden="1" w:unhideWhenUsed="1"/>
+    <w:lsdException w:name="Table Columns 1" w:semiHidden="1" w:unhideWhenUsed="1"/>
+    <w:lsdException w:name="Table Columns 2" w:semiHidden="1" w:unhideWhenUsed="1"/>
+    <w:lsdException w:name="Table Columns 3" w:semiHidden="1" w:unhideWhenUsed="1"/>
+    <w:lsdException w:name="Table Columns 4" w:semiHidden="1" w:unhideWhenUsed="1"/>
+    <w:lsdException w:name="Table Columns 5" w:semiHidden="1" w:unhideWhenUsed="1"/>
+    <w:lsdException w:name="Table Grid 1" w:semiHidden="1" w:unhideWhenUsed="1"/>
+    <w:lsdException w:name="Table Grid 2" w:semiHidden="1" w:unhideWhenUsed="1"/>
+    <w:lsdException w:name="Table Grid 3" w:semiHidden="1" w:unhideWhenUsed="1"/>
+    <w:lsdException w:name="Table Grid 4" w:semiHidden="1" w:unhideWhenUsed="1"/>
+    <w:lsdException w:name="Table Grid 5" w:semiHidden="1" w:unhideWhenUsed="1"/>
+    <w:lsdException w:name="Table Grid 6" w:semiHidden="1" w:unhideWhenUsed="1"/>
+    <w:lsdException w:name="Table Grid 7" w:semiHidden="1" w:unhideWhenUsed="1"/>
+    <w:lsdException w:name="Table Grid 8" w:semiHidden="1" w:unhideWhenUsed="1"/>
+    <w:lsdException w:name="Table List 1" w:semiHidden="1" w:unhideWhenUsed="1"/>
+    <w:lsdException w:name="Table List 2" w:semiHidden="1" w:unhideWhenUsed="1"/>
+    <w:lsdException w:name="Table List 3" w:semiHidden="1" w:unhideWhenUsed="1"/>
+    <w:lsdException w:name="Table List 4" w:semiHidden="1" w:unhideWhenUsed="1"/>
+    <w:lsdException w:name="Table List 5" w:semiHidden="1" w:unhideWhenUsed="1"/>
+    <w:lsdException w:name="Table List 6" w:semiHidden="1" w:unhideWhenUsed="1"/>
+    <w:lsdException w:name="Table List 7" w:semiHidden="1" w:unhideWhenUsed="1"/>
+    <w:lsdException w:name="Table List 8" w:semiHidden="1" w:unhideWhenUsed="1"/>
+    <w:lsdException w:name="Table 3D effects 1" w:semiHidden="1" w:unhideWhenUsed="1"/>
+    <w:lsdException w:name="Table 3D effects 2" w:semiHidden="1" w:unhideWhenUsed="1"/>
+    <w:lsdException w:name="Table 3D effects 3" w:semiHidden="1" w:unhideWhenUsed="1"/>
+    <w:lsdException w:name="Table Contemporary" w:semiHidden="1" w:unhideWhenUsed="1"/>
+    <w:lsdException w:name="Table Elegant" w:semiHidden="1" w:unhideWhenUsed="1"/>
+    <w:lsdException w:name="Table Professional" w:semiHidden="1" w:unhideWhenUsed="1"/>
+    <w:lsdException w:name="Table Subtle 1" w:semiHidden="1" w:unhideWhenUsed="1"/>
+    <w:lsdException w:name="Table Subtle 2" w:semiHidden="1" w:unhideWhenUsed="1"/>
+    <w:lsdException w:name="Table Web 1" w:semiHidden="1" w:unhideWhenUsed="1"/>
+    <w:lsdException w:name="Table Web 2" w:semiHidden="1" w:unhideWhenUsed="1"/>
+    <w:lsdException w:name="Table Web 3" w:semiHidden="1" w:unhideWhenUsed="1"/>
+    <w:lsdException w:name="Balloon Text" w:semiHidden="1" w:unhideWhenUsed="1"/>
+    <w:lsdException w:name="Table Grid" w:uiPriority="39"/>
+    <w:lsdException w:name="Table Theme" w:semiHidden="1" w:unhideWhenUsed="1"/>
+    <w:lsdException w:name="Placeholder Text" w:semiHidden="1"/>
+    <w:lsdException w:name="No Spacing" w:uiPriority="1" w:qFormat="1"/>
+    <w:lsdException w:name="Light Shading" w:uiPriority="60"/>
+    <w:lsdException w:name="Light List" w:uiPriority="61"/>
+    <w:lsdException w:name="Light Grid" w:uiPriority="62"/>
+    <w:lsdException w:name="Medium Shading 1" w:uiPriority="63"/>
+    <w:lsdException w:name="Medium Shading 2" w:uiPriority="64"/>
+    <w:lsdException w:name="Medium List 1" w:uiPriority="65"/>
+    <w:lsdException w:name="Medium List 2" w:uiPriority="66"/>
+    <w:lsdException w:name="Medium Grid 1" w:uiPriority="67"/>
+    <w:lsdException w:name="Medium Grid 2" w:uiPriority="68"/>
+    <w:lsdException w:name="Medium Grid 3" w:uiPriority="69"/>
+    <w:lsdException w:name="Dark List" w:uiPriority="70"/>
+    <w:lsdException w:name="Colorful Shading" w:uiPriority="71"/>
+    <w:lsdException w:name="Colorful List" w:uiPriority="72"/>
+    <w:lsdException w:name="Colorful Grid" w:uiPriority="73"/>
+    <w:lsdException w:name="Light Shading Accent 1" w:uiPriority="60"/>
+    <w:lsdException w:name="Light List Accent 1" w:uiPriority="61"/>
+    <w:lsdException w:name="Light Grid Accent 1" w:uiPriority="62"/>
+    <w:lsdException w:name="Medium Shading 1 Accent 1" w:uiPriority="63"/>
+    <w:lsdException w:name="Medium Shading 2 Accent 1" w:uiPriority="64"/>
+    <w:lsdException w:name="Medium List 1 Accent 1" w:uiPriority="65"/>
+    <w:lsdException w:name="Revision" w:semiHidden="1"/>
+    <w:lsdException w:name="List Paragraph" w:uiPriority="34" w:qFormat="1"/>
+    <w:lsdException w:name="Quote" w:uiPriority="29" w:qFormat="1"/>
+    <w:lsdException w:name="Intense Quote" w:uiPriority="30" w:qFormat="1"/>
+    <w:lsdException w:name="Medium List 2 Accent 1" w:uiPriority="66"/>
+    <w:lsdException w:name="Medium Grid 1 Accent 1" w:uiPriority="67"/>
+    <w:lsdException w:name="Medium Grid 2 Accent 1" w:uiPriority="68"/>
+    <w:lsdException w:name="Medium Grid 3 Accent 1" w:uiPriority="69"/>
+    <w:lsdException w:name="Dark List Accent 1" w:uiPriority="70"/>
+    <w:lsdException w:name="Colorful Shading Accent 1" w:uiPriority="71"/>
+    <w:lsdException w:name="Colorful List Accent 1" w:uiPriority="72"/>
+    <w:lsdException w:name="Colorful Grid Accent 1" w:uiPriority="73"/>
+    <w:lsdException w:name="Light Shading Accent 2" w:uiPriority="60"/>
+    <w:lsdException w:name="Light List Accent 2" w:uiPriority="61"/>
+    <w:lsdException w:name="Light Grid Accent 2" w:uiPriority="62"/>
+    <w:lsdException w:name="Medium Shading 1 Accent 2" w:uiPriority="63"/>
+    <w:lsdException w:name="Medium Shading 2 Accent 2" w:uiPriority="64"/>
+    <w:lsdException w:name="Medium List 1 Accent 2" w:uiPriority="65"/>
+    <w:lsdException w:name="Medium List 2 Accent 2" w:uiPriority="66"/>
+    <w:lsdException w:name="Medium Grid 1 Accent 2" w:uiPriority="67"/>
+    <w:lsdException w:name="Medium Grid 2 Accent 2" w:uiPriority="68"/>
+    <w:lsdException w:name="Medium Grid 3 Accent 2" w:uiPriority="69"/>
+    <w:lsdException w:name="Dark List Accent 2" w:uiPriority="70"/>
+    <w:lsdException w:name="Colorful Shading Accent 2" w:uiPriority="71"/>
+    <w:lsdException w:name="Colorful List Accent 2" w:uiPriority="72"/>
+    <w:lsdException w:name="Colorful Grid Accent 2" w:uiPriority="73"/>
+    <w:lsdException w:name="Light Shading Accent 3" w:uiPriority="60"/>
+    <w:lsdException w:name="Light List Accent 3" w:uiPriority="61"/>
+    <w:lsdException w:name="Light Grid Accent 3" w:uiPriority="62"/>
+    <w:lsdException w:name="Medium Shading 1 Accent 3" w:uiPriority="63"/>
+    <w:lsdException w:name="Medium Shading 2 Accent 3" w:uiPriority="64"/>
+    <w:lsdException w:name="Medium List 1 Accent 3" w:uiPriority="65"/>
+    <w:lsdException w:name="Medium List 2 Accent 3" w:uiPriority="66"/>
+    <w:lsdException w:name="Medium Grid 1 Accent 3" w:uiPriority="67"/>
+    <w:lsdException w:name="Medium Grid 2 Accent 3" w:uiPriority="68"/>
+    <w:lsdException w:name="Medium Grid 3 Accent 3" w:uiPriority="69"/>
+    <w:lsdException w:name="Dark List Accent 3" w:uiPriority="70"/>
+    <w:lsdException w:name="Colorful Shading Accent 3" w:uiPriority="71"/>
+    <w:lsdException w:name="Colorful List Accent 3" w:uiPriority="72"/>
+    <w:lsdException w:name="Colorful Grid Accent 3" w:uiPriority="73"/>
+    <w:lsdException w:name="Light Shading Accent 4" w:uiPriority="60"/>
+    <w:lsdException w:name="Light List Accent 4" w:uiPriority="61"/>
+    <w:lsdException w:name="Light Grid Accent 4" w:uiPriority="62"/>
+    <w:lsdException w:name="Medium Shading 1 Accent 4" w:uiPriority="63"/>
+    <w:lsdException w:name="Medium Shading 2 Accent 4" w:uiPriority="64"/>
+    <w:lsdException w:name="Medium List 1 Accent 4" w:uiPriority="65"/>
+    <w:lsdException w:name="Medium List 2 Accent 4" w:uiPriority="66"/>
+    <w:lsdException w:name="Medium Grid 1 Accent 4" w:uiPriority="67"/>
+    <w:lsdException w:name="Medium Grid 2 Accent 4" w:uiPriority="68"/>
+    <w:lsdException w:name="Medium Grid 3 Accent 4" w:uiPriority="69"/>
+    <w:lsdException w:name="Dark List Accent 4" w:uiPriority="70"/>
+    <w:lsdException w:name="Colorful Shading Accent 4" w:uiPriority="71"/>
+    <w:lsdException w:name="Colorful List Accent 4" w:uiPriority="72"/>
+    <w:lsdException w:name="Colorful Grid Accent 4" w:uiPriority="73"/>
+    <w:lsdException w:name="Light Shading Accent 5" w:uiPriority="60"/>
+    <w:lsdException w:name="Light List Accent 5" w:uiPriority="61"/>
+    <w:lsdException w:name="Light Grid Accent 5" w:uiPriority="62"/>
+    <w:lsdException w:name="Medium Shading 1 Accent 5" w:uiPriority="63"/>
+    <w:lsdException w:name="Medium Shading 2 Accent 5" w:uiPriority="64"/>
+    <w:lsdException w:name="Medium List 1 Accent 5" w:uiPriority="65"/>
+    <w:lsdException w:name="Medium List 2 Accent 5" w:uiPriority="66"/>
+    <w:lsdException w:name="Medium Grid 1 Accent 5" w:uiPriority="67"/>
+    <w:lsdException w:name="Medium Grid 2 Accent 5" w:uiPriority="68"/>
+    <w:lsdException w:name="Medium Grid 3 Accent 5" w:uiPriority="69"/>
+    <w:lsdException w:name="Dark List Accent 5" w:uiPriority="70"/>
+    <w:lsdException w:name="Colorful Shading Accent 5" w:uiPriority="71"/>
+    <w:lsdException w:name="Colorful List Accent 5" w:uiPriority="72"/>
+    <w:lsdException w:name="Colorful Grid Accent 5" w:uiPriority="73"/>
+    <w:lsdException w:name="Light Shading Accent 6" w:uiPriority="60"/>
+    <w:lsdException w:name="Light List Accent 6" w:uiPriority="61"/>
+    <w:lsdException w:name="Light Grid Accent 6" w:uiPriority="62"/>
+    <w:lsdException w:name="Medium Shading 1 Accent 6" w:uiPriority="63"/>
+    <w:lsdException w:name="Medium Shading 2 Accent 6" w:uiPriority="64"/>
+    <w:lsdException w:name="Medium List 1 Accent 6" w:uiPriority="65"/>
+    <w:lsdException w:name="Medium List 2 Accent 6" w:uiPriority="66"/>
+    <w:lsdException w:name="Medium Grid 1 Accent 6" w:uiPriority="67"/>
+    <w:lsdException w:name="Medium Grid 2 Accent 6" w:uiPriority="68"/>
+    <w:lsdException w:name="Medium Grid 3 Accent 6" w:uiPriority="69"/>
+    <w:lsdException w:name="Dark List Accent 6" w:uiPriority="70"/>
+    <w:lsdException w:name="Colorful Shading Accent 6" w:uiPriority="71"/>
+    <w:lsdException w:name="Colorful List Accent 6" w:uiPriority="72"/>
+    <w:lsdException w:name="Colorful Grid Accent 6" w:uiPriority="73"/>
+    <w:lsdException w:name="Subtle Emphasis" w:uiPriority="19" w:qFormat="1"/>
+    <w:lsdException w:name="Intense Emphasis" w:uiPriority="21" w:qFormat="1"/>
+    <w:lsdException w:name="Subtle Reference" w:uiPriority="31" w:qFormat="1"/>
+    <w:lsdException w:name="Intense Reference" w:uiPriority="32" w:qFormat="1"/>
+    <w:lsdException w:name="Book Title" w:uiPriority="33" w:qFormat="1"/>
+    <w:lsdException w:name="Bibliography" w:semiHidden="1" w:uiPriority="37" w:unhideWhenUsed="1"/>
+    <w:lsdException w:name="TOC Heading" w:semiHidden="1" w:uiPriority="39" w:unhideWhenUsed="1" w:qFormat="1"/>
+    <w:lsdException w:name="Plain Table 1" w:uiPriority="41"/>
+    <w:lsdException w:name="Plain Table 2" w:uiPriority="42"/>
+    <w:lsdException w:name="Plain Table 3" w:uiPriority="43"/>
+    <w:lsdException w:name="Plain Table 4" w:uiPriority="44"/>
+    <w:lsdException w:name="Plain Table 5" w:uiPriority="45"/>
+    <w:lsdException w:name="Grid Table Light" w:uiPriority="40"/>
+    <w:lsdException w:name="Grid Table 1 Light" w:uiPriority="46"/>
+    <w:lsdException w:name="Grid Table 2" w:uiPriority="47"/>
+    <w:lsdException w:name="Grid Table 3" w:uiPriority="48"/>
+    <w:lsdException w:name="Grid Table 4" w:uiPriority="49"/>
+    <w:lsdException w:name="Grid Table 5 Dark" w:uiPriority="50"/>
+    <w:lsdException w:name="Grid Table 6 Colorful" w:uiPriority="51"/>
+    <w:lsdException w:name="Grid Table 7 Colorful" w:uiPriority="52"/>
+    <w:lsdException w:name="Grid Table 1 Light Accent 1" w:uiPriority="46"/>
+    <w:lsdException w:name="Grid Table 2 Accent 1" w:uiPriority="47"/>
+    <w:lsdException w:name="Grid Table 3 Accent 1" w:uiPriority="48"/>
+    <w:lsdException w:name="Grid Table 4 Accent 1" w:uiPriority="49"/>
+    <w:lsdException w:name="Grid Table 5 Dark Accent 1" w:uiPriority="50"/>
+    <w:lsdException w:name="Grid Table 6 Colorful Accent 1" w:uiPriority="51"/>
+    <w:lsdException w:name="Grid Table 7 Colorful Accent 1" w:uiPriority="52"/>
+    <w:lsdException w:name="Grid Table 1 Light Accent 2" w:uiPriority="46"/>
+    <w:lsdException w:name="Grid Table 2 Accent 2" w:uiPriority="47"/>
+    <w:lsdException w:name="Grid Table 3 Accent 2" w:uiPriority="48"/>
+    <w:lsdException w:name="Grid Table 4 Accent 2" w:uiPriority="49"/>
+    <w:lsdException w:name="Grid Table 5 Dark Accent 2" w:uiPriority="50"/>
+    <w:lsdException w:name="Grid Table 6 Colorful Accent 2" w:uiPriority="51"/>
+    <w:lsdException w:name="Grid Table 7 Colorful Accent 2" w:uiPriority="52"/>
+    <w:lsdException w:name="Grid Table 1 Light Accent 3" w:uiPriority="46"/>
+    <w:lsdException w:name="Grid Table 2 Accent 3" w:uiPriority="47"/>
+    <w:lsdException w:name="Grid Table 3 Accent 3" w:uiPriority="48"/>
+    <w:lsdException w:name="Grid Table 4 Accent 3" w:uiPriority="49"/>
+    <w:lsdException w:name="Grid Table 5 Dark Accent 3" w:uiPriority="50"/>
+    <w:lsdException w:name="Grid Table 6 Colorful Accent 3" w:uiPriority="51"/>
+    <w:lsdException w:name="Grid Table 7 Colorful Accent 3" w:uiPriority="52"/>
+    <w:lsdException w:name="Grid Table 1 Light Accent 4" w:uiPriority="46"/>
+    <w:lsdException w:name="Grid Table 2 Accent 4" w:uiPriority="47"/>
+    <w:lsdException w:name="Grid Table 3 Accent 4" w:uiPriority="48"/>
+    <w:lsdException w:name="Grid Table 4 Accent 4" w:uiPriority="49"/>
+    <w:lsdException w:name="Grid Table 5 Dark Accent 4" w:uiPriority="50"/>
+    <w:lsdException w:name="Grid Table 6 Colorful Accent 4" w:uiPriority="51"/>
+    <w:lsdException w:name="Grid Table 7 Colorful Accent 4" w:uiPriority="52"/>
+    <w:lsdException w:name="Grid Table 1 Light Accent 5" w:uiPriority="46"/>
+    <w:lsdException w:name="Grid Table 2 Accent 5" w:uiPriority="47"/>
+    <w:lsdException w:name="Grid Table 3 Accent 5" w:uiPriority="48"/>
+    <w:lsdException w:name="Grid Table 4 Accent 5" w:uiPriority="49"/>
+    <w:lsdException w:name="Grid Table 5 Dark Accent 5" w:uiPriority="50"/>
+    <w:lsdException w:name="Grid Table 6 Colorful Accent 5" w:uiPriority="51"/>
+    <w:lsdException w:name="Grid Table 7 Colorful Accent 5" w:uiPriority="52"/>
+    <w:lsdException w:name="Grid Table 1 Light Accent 6" w:uiPriority="46"/>
+    <w:lsdException w:name="Grid Table 2 Accent 6" w:uiPriority="47"/>
+    <w:lsdException w:name="Grid Table 3 Accent 6" w:uiPriority="48"/>
+    <w:lsdException w:name="Grid Table 4 Accent 6" w:uiPriority="49"/>
+    <w:lsdException w:name="Grid Table 5 Dark Accent 6" w:uiPriority="50"/>
+    <w:lsdException w:name="Grid Table 6 Colorful Accent 6" w:uiPriority="51"/>
+    <w:lsdException w:name="Grid Table 7 Colorful Accent 6" w:uiPriority="52"/>
+    <w:lsdException w:name="List Table 1 Light" w:uiPriority="46"/>
+    <w:lsdException w:name="List Table 2" w:uiPriority="47"/>
+    <w:lsdException w:name="List Table 3" w:uiPriority="48"/>
+    <w:lsdException w:name="List Table 4" w:uiPriority="49"/>
+    <w:lsdException w:name="List Table 5 Dark" w:uiPriority="50"/>
+    <w:lsdException w:name="List Table 6 Colorful" w:uiPriority="51"/>
+    <w:lsdException w:name="List Table 7 Colorful" w:uiPriority="52"/>
+    <w:lsdException w:name="List Table 1 Light Accent 1" w:uiPriority="46"/>
+    <w:lsdException w:name="List Table 2 Accent 1" w:uiPriority="47"/>
+    <w:lsdException w:name="List Table 3 Accent 1" w:uiPriority="48"/>
+    <w:lsdException w:name="List Table 4 Accent 1" w:uiPriority="49"/>
+    <w:lsdException w:name="List Table 5 Dark Accent 1" w:uiPriority="50"/>
+    <w:lsdException w:name="List Table 6 Colorful Accent 1" w:uiPriority="51"/>
+    <w:lsdException w:name="List Table 7 Colorful Accent 1" w:uiPriority="52"/>
+    <w:lsdException w:name="List Table 1 Light Accent 2" w:uiPriority="46"/>
+    <w:lsdException w:name="List Table 2 Accent 2" w:uiPriority="47"/>
+    <w:lsdException w:name="List Table 3 Accent 2" w:uiPriority="48"/>
+    <w:lsdException w:name="List Table 4 Accent 2" w:uiPriority="49"/>
+    <w:lsdException w:name="List Table 5 Dark Accent 2" w:uiPriority="50"/>
+    <w:lsdException w:name="List Table 6 Colorful Accent 2" w:uiPriority="51"/>
+    <w:lsdException w:name="List Table 7 Colorful Accent 2" w:uiPriority="52"/>
+    <w:lsdException w:name="List Table 1 Light Accent 3" w:uiPriority="46"/>
+    <w:lsdException w:name="List Table 2 Accent 3" w:uiPriority="47"/>
+    <w:lsdException w:name="List Table 3 Accent 3" w:uiPriority="48"/>
+    <w:lsdException w:name="List Table 4 Accent 3" w:uiPriority="49"/>
+    <w:lsdException w:name="List Table 5 Dark Accent 3" w:uiPriority="50"/>
+    <w:lsdException w:name="List Table 6 Colorful Accent 3" w:uiPriority="51"/>
+    <w:lsdException w:name="List Table 7 Colorful Accent 3" w:uiPriority="52"/>
+    <w:lsdException w:name="List Table 1 Light Accent 4" w:uiPriority="46"/>
+    <w:lsdException w:name="List Table 2 Accent 4" w:uiPriority="47"/>
+    <w:lsdException w:name="List Table 3 Accent 4" w:uiPriority="48"/>
+    <w:lsdException w:name="List Table 4 Accent 4" w:uiPriority="49"/>
+    <w:lsdException w:name="List Table 5 Dark Accent 4" w:uiPriority="50"/>
+    <w:lsdException w:name="List Table 6 Colorful Accent 4" w:uiPriority="51"/>
+    <w:lsdException w:name="List Table 7 Colorful Accent 4" w:uiPriority="52"/>
+    <w:lsdException w:name="List Table 1 Light Accent 5" w:uiPriority="46"/>
+    <w:lsdException w:name="List Table 2 Accent 5" w:uiPriority="47"/>
+    <w:lsdException w:name="List Table 3 Accent 5" w:uiPriority="48"/>
+    <w:lsdException w:name="List Table 4 Accent 5" w:uiPriority="49"/>
+    <w:lsdException w:name="List Table 5 Dark Accent 5" w:uiPriority="50"/>
+    <w:lsdException w:name="List Table 6 Colorful Accent 5" w:uiPriority="51"/>
+    <w:lsdException w:name="List Table 7 Colorful Accent 5" w:uiPriority="52"/>
+    <w:lsdException w:name="List Table 1 Light Accent 6" w:uiPriority="46"/>
+    <w:lsdException w:name="List Table 2 Accent 6" w:uiPriority="47"/>
+    <w:lsdException w:name="List Table 3 Accent 6" w:uiPriority="48"/>
+    <w:lsdException w:name="List Table 4 Accent 6" w:uiPriority="49"/>
+    <w:lsdException w:name="List Table 5 Dark Accent 6" w:uiPriority="50"/>
+    <w:lsdException w:name="List Table 6 Colorful Accent 6" w:uiPriority="51"/>
+    <w:lsdException w:name="List Table 7 Colorful Accent 6" w:uiPriority="52"/>
   </w:latentStyles>
   <w:style w:type="paragraph" w:default="1" w:styleId="Normalny">
     <w:name w:val="Normal"/>
@@ -7606,528 +7911,6 @@
       <w:ind w:left="440"/>
     </w:pPr>
   </w:style>
-  <w:style w:type="paragraph" w:styleId="Tekstdymka">
-    <w:name w:val="Balloon Text"/>
-    <w:basedOn w:val="Normalny"/>
-    <w:link w:val="TekstdymkaZnak"/>
-    <w:uiPriority w:val="99"/>
-    <w:semiHidden/>
-    <w:unhideWhenUsed/>
-    <w:rsid w:val="00772642"/>
-    <w:pPr>
-      <w:spacing w:after="0" w:line="240" w:lineRule="auto"/>
-    </w:pPr>
-    <w:rPr>
-      <w:rFonts w:ascii="Tahoma" w:hAnsi="Tahoma" w:cs="Tahoma"/>
-      <w:sz w:val="16"/>
-      <w:szCs w:val="16"/>
-    </w:rPr>
-  </w:style>
-  <w:style w:type="character" w:customStyle="1" w:styleId="TekstdymkaZnak">
-    <w:name w:val="Tekst dymka Znak"/>
-    <w:basedOn w:val="Domylnaczcionkaakapitu"/>
-    <w:link w:val="Tekstdymka"/>
-    <w:uiPriority w:val="99"/>
-    <w:semiHidden/>
-    <w:rsid w:val="00772642"/>
-    <w:rPr>
-      <w:rFonts w:ascii="Tahoma" w:hAnsi="Tahoma" w:cs="Tahoma"/>
-      <w:sz w:val="16"/>
-      <w:szCs w:val="16"/>
-    </w:rPr>
-  </w:style>
-</w:styles>
-</file>
-
-<file path=word/stylesWithEffects.xml><?xml version="1.0" encoding="utf-8"?>
-<w:styles xmlns:wpc="http://schemas.microsoft.com/office/word/2010/wordprocessingCanvas" xmlns:mc="http://schemas.openxmlformats.org/markup-compatibility/2006" xmlns:o="urn:schemas-microsoft-com:office:office" xmlns:r="http://schemas.openxmlformats.org/officeDocument/2006/relationships" xmlns:m="http://schemas.openxmlformats.org/officeDocument/2006/math" xmlns:v="urn:schemas-microsoft-com:vml" xmlns:wp14="http://schemas.microsoft.com/office/word/2010/wordprocessingDrawing" xmlns:wp="http://schemas.openxmlformats.org/drawingml/2006/wordprocessingDrawing" xmlns:w10="urn:schemas-microsoft-com:office:word" xmlns:w="http://schemas.openxmlformats.org/wordprocessingml/2006/main" xmlns:w14="http://schemas.microsoft.com/office/word/2010/wordml" xmlns:wpg="http://schemas.microsoft.com/office/word/2010/wordprocessingGroup" xmlns:wpi="http://schemas.microsoft.com/office/word/2010/wordprocessingInk" xmlns:wne="http://schemas.microsoft.com/office/word/2006/wordml" xmlns:wps="http://schemas.microsoft.com/office/word/2010/wordprocessingShape" mc:Ignorable="w14 wp14">
-  <w:docDefaults>
-    <w:rPrDefault>
-      <w:rPr>
-        <w:rFonts w:asciiTheme="minorHAnsi" w:eastAsiaTheme="minorHAnsi" w:hAnsiTheme="minorHAnsi" w:cstheme="minorBidi"/>
-        <w:sz w:val="22"/>
-        <w:szCs w:val="22"/>
-        <w:lang w:val="pl-PL" w:eastAsia="en-US" w:bidi="ar-SA"/>
-      </w:rPr>
-    </w:rPrDefault>
-    <w:pPrDefault>
-      <w:pPr>
-        <w:spacing w:after="160" w:line="259" w:lineRule="auto"/>
-      </w:pPr>
-    </w:pPrDefault>
-  </w:docDefaults>
-  <w:latentStyles w:defLockedState="0" w:defUIPriority="99" w:defSemiHidden="1" w:defUnhideWhenUsed="1" w:defQFormat="0" w:count="267">
-    <w:lsdException w:name="Normal" w:semiHidden="0" w:uiPriority="0" w:unhideWhenUsed="0" w:qFormat="1"/>
-    <w:lsdException w:name="heading 1" w:semiHidden="0" w:uiPriority="9" w:unhideWhenUsed="0" w:qFormat="1"/>
-    <w:lsdException w:name="heading 2" w:uiPriority="9" w:qFormat="1"/>
-    <w:lsdException w:name="heading 3" w:uiPriority="9" w:qFormat="1"/>
-    <w:lsdException w:name="heading 4" w:uiPriority="9" w:qFormat="1"/>
-    <w:lsdException w:name="heading 5" w:uiPriority="9" w:qFormat="1"/>
-    <w:lsdException w:name="heading 6" w:uiPriority="9" w:qFormat="1"/>
-    <w:lsdException w:name="heading 7" w:uiPriority="9" w:qFormat="1"/>
-    <w:lsdException w:name="heading 8" w:uiPriority="9" w:qFormat="1"/>
-    <w:lsdException w:name="heading 9" w:uiPriority="9" w:qFormat="1"/>
-    <w:lsdException w:name="toc 1" w:uiPriority="39"/>
-    <w:lsdException w:name="toc 2" w:uiPriority="39"/>
-    <w:lsdException w:name="toc 3" w:uiPriority="39"/>
-    <w:lsdException w:name="toc 4" w:uiPriority="39"/>
-    <w:lsdException w:name="toc 5" w:uiPriority="39"/>
-    <w:lsdException w:name="toc 6" w:uiPriority="39"/>
-    <w:lsdException w:name="toc 7" w:uiPriority="39"/>
-    <w:lsdException w:name="toc 8" w:uiPriority="39"/>
-    <w:lsdException w:name="toc 9" w:uiPriority="39"/>
-    <w:lsdException w:name="caption" w:uiPriority="35" w:qFormat="1"/>
-    <w:lsdException w:name="Title" w:semiHidden="0" w:uiPriority="10" w:unhideWhenUsed="0" w:qFormat="1"/>
-    <w:lsdException w:name="Default Paragraph Font" w:uiPriority="1"/>
-    <w:lsdException w:name="Subtitle" w:semiHidden="0" w:uiPriority="11" w:unhideWhenUsed="0" w:qFormat="1"/>
-    <w:lsdException w:name="Strong" w:semiHidden="0" w:uiPriority="22" w:unhideWhenUsed="0" w:qFormat="1"/>
-    <w:lsdException w:name="Emphasis" w:semiHidden="0" w:uiPriority="20" w:unhideWhenUsed="0" w:qFormat="1"/>
-    <w:lsdException w:name="Table Grid" w:semiHidden="0" w:uiPriority="39" w:unhideWhenUsed="0"/>
-    <w:lsdException w:name="Placeholder Text" w:unhideWhenUsed="0"/>
-    <w:lsdException w:name="No Spacing" w:semiHidden="0" w:uiPriority="1" w:unhideWhenUsed="0" w:qFormat="1"/>
-    <w:lsdException w:name="Light Shading" w:semiHidden="0" w:uiPriority="60" w:unhideWhenUsed="0"/>
-    <w:lsdException w:name="Light List" w:semiHidden="0" w:uiPriority="61" w:unhideWhenUsed="0"/>
-    <w:lsdException w:name="Light Grid" w:semiHidden="0" w:uiPriority="62" w:unhideWhenUsed="0"/>
-    <w:lsdException w:name="Medium Shading 1" w:semiHidden="0" w:uiPriority="63" w:unhideWhenUsed="0"/>
-    <w:lsdException w:name="Medium Shading 2" w:semiHidden="0" w:uiPriority="64" w:unhideWhenUsed="0"/>
-    <w:lsdException w:name="Medium List 1" w:semiHidden="0" w:uiPriority="65" w:unhideWhenUsed="0"/>
-    <w:lsdException w:name="Medium List 2" w:semiHidden="0" w:uiPriority="66" w:unhideWhenUsed="0"/>
-    <w:lsdException w:name="Medium Grid 1" w:semiHidden="0" w:uiPriority="67" w:unhideWhenUsed="0"/>
-    <w:lsdException w:name="Medium Grid 2" w:semiHidden="0" w:uiPriority="68" w:unhideWhenUsed="0"/>
-    <w:lsdException w:name="Medium Grid 3" w:semiHidden="0" w:uiPriority="69" w:unhideWhenUsed="0"/>
-    <w:lsdException w:name="Dark List" w:semiHidden="0" w:uiPriority="70" w:unhideWhenUsed="0"/>
-    <w:lsdException w:name="Colorful Shading" w:semiHidden="0" w:uiPriority="71" w:unhideWhenUsed="0"/>
-    <w:lsdException w:name="Colorful List" w:semiHidden="0" w:uiPriority="72" w:unhideWhenUsed="0"/>
-    <w:lsdException w:name="Colorful Grid" w:semiHidden="0" w:uiPriority="73" w:unhideWhenUsed="0"/>
-    <w:lsdException w:name="Light Shading Accent 1" w:semiHidden="0" w:uiPriority="60" w:unhideWhenUsed="0"/>
-    <w:lsdException w:name="Light List Accent 1" w:semiHidden="0" w:uiPriority="61" w:unhideWhenUsed="0"/>
-    <w:lsdException w:name="Light Grid Accent 1" w:semiHidden="0" w:uiPriority="62" w:unhideWhenUsed="0"/>
-    <w:lsdException w:name="Medium Shading 1 Accent 1" w:semiHidden="0" w:uiPriority="63" w:unhideWhenUsed="0"/>
-    <w:lsdException w:name="Medium Shading 2 Accent 1" w:semiHidden="0" w:uiPriority="64" w:unhideWhenUsed="0"/>
-    <w:lsdException w:name="Medium List 1 Accent 1" w:semiHidden="0" w:uiPriority="65" w:unhideWhenUsed="0"/>
-    <w:lsdException w:name="Revision" w:unhideWhenUsed="0"/>
-    <w:lsdException w:name="List Paragraph" w:semiHidden="0" w:uiPriority="34" w:unhideWhenUsed="0" w:qFormat="1"/>
-    <w:lsdException w:name="Quote" w:semiHidden="0" w:uiPriority="29" w:unhideWhenUsed="0" w:qFormat="1"/>
-    <w:lsdException w:name="Intense Quote" w:semiHidden="0" w:uiPriority="30" w:unhideWhenUsed="0" w:qFormat="1"/>
-    <w:lsdException w:name="Medium List 2 Accent 1" w:semiHidden="0" w:uiPriority="66" w:unhideWhenUsed="0"/>
-    <w:lsdException w:name="Medium Grid 1 Accent 1" w:semiHidden="0" w:uiPriority="67" w:unhideWhenUsed="0"/>
-    <w:lsdException w:name="Medium Grid 2 Accent 1" w:semiHidden="0" w:uiPriority="68" w:unhideWhenUsed="0"/>
-    <w:lsdException w:name="Medium Grid 3 Accent 1" w:semiHidden="0" w:uiPriority="69" w:unhideWhenUsed="0"/>
-    <w:lsdException w:name="Dark List Accent 1" w:semiHidden="0" w:uiPriority="70" w:unhideWhenUsed="0"/>
-    <w:lsdException w:name="Colorful Shading Accent 1" w:semiHidden="0" w:uiPriority="71" w:unhideWhenUsed="0"/>
-    <w:lsdException w:name="Colorful List Accent 1" w:semiHidden="0" w:uiPriority="72" w:unhideWhenUsed="0"/>
-    <w:lsdException w:name="Colorful Grid Accent 1" w:semiHidden="0" w:uiPriority="73" w:unhideWhenUsed="0"/>
-    <w:lsdException w:name="Light Shading Accent 2" w:semiHidden="0" w:uiPriority="60" w:unhideWhenUsed="0"/>
-    <w:lsdException w:name="Light List Accent 2" w:semiHidden="0" w:uiPriority="61" w:unhideWhenUsed="0"/>
-    <w:lsdException w:name="Light Grid Accent 2" w:semiHidden="0" w:uiPriority="62" w:unhideWhenUsed="0"/>
-    <w:lsdException w:name="Medium Shading 1 Accent 2" w:semiHidden="0" w:uiPriority="63" w:unhideWhenUsed="0"/>
-    <w:lsdException w:name="Medium Shading 2 Accent 2" w:semiHidden="0" w:uiPriority="64" w:unhideWhenUsed="0"/>
-    <w:lsdException w:name="Medium List 1 Accent 2" w:semiHidden="0" w:uiPriority="65" w:unhideWhenUsed="0"/>
-    <w:lsdException w:name="Medium List 2 Accent 2" w:semiHidden="0" w:uiPriority="66" w:unhideWhenUsed="0"/>
-    <w:lsdException w:name="Medium Grid 1 Accent 2" w:semiHidden="0" w:uiPriority="67" w:unhideWhenUsed="0"/>
-    <w:lsdException w:name="Medium Grid 2 Accent 2" w:semiHidden="0" w:uiPriority="68" w:unhideWhenUsed="0"/>
-    <w:lsdException w:name="Medium Grid 3 Accent 2" w:semiHidden="0" w:uiPriority="69" w:unhideWhenUsed="0"/>
-    <w:lsdException w:name="Dark List Accent 2" w:semiHidden="0" w:uiPriority="70" w:unhideWhenUsed="0"/>
-    <w:lsdException w:name="Colorful Shading Accent 2" w:semiHidden="0" w:uiPriority="71" w:unhideWhenUsed="0"/>
-    <w:lsdException w:name="Colorful List Accent 2" w:semiHidden="0" w:uiPriority="72" w:unhideWhenUsed="0"/>
-    <w:lsdException w:name="Colorful Grid Accent 2" w:semiHidden="0" w:uiPriority="73" w:unhideWhenUsed="0"/>
-    <w:lsdException w:name="Light Shading Accent 3" w:semiHidden="0" w:uiPriority="60" w:unhideWhenUsed="0"/>
-    <w:lsdException w:name="Light List Accent 3" w:semiHidden="0" w:uiPriority="61" w:unhideWhenUsed="0"/>
-    <w:lsdException w:name="Light Grid Accent 3" w:semiHidden="0" w:uiPriority="62" w:unhideWhenUsed="0"/>
-    <w:lsdException w:name="Medium Shading 1 Accent 3" w:semiHidden="0" w:uiPriority="63" w:unhideWhenUsed="0"/>
-    <w:lsdException w:name="Medium Shading 2 Accent 3" w:semiHidden="0" w:uiPriority="64" w:unhideWhenUsed="0"/>
-    <w:lsdException w:name="Medium List 1 Accent 3" w:semiHidden="0" w:uiPriority="65" w:unhideWhenUsed="0"/>
-    <w:lsdException w:name="Medium List 2 Accent 3" w:semiHidden="0" w:uiPriority="66" w:unhideWhenUsed="0"/>
-    <w:lsdException w:name="Medium Grid 1 Accent 3" w:semiHidden="0" w:uiPriority="67" w:unhideWhenUsed="0"/>
-    <w:lsdException w:name="Medium Grid 2 Accent 3" w:semiHidden="0" w:uiPriority="68" w:unhideWhenUsed="0"/>
-    <w:lsdException w:name="Medium Grid 3 Accent 3" w:semiHidden="0" w:uiPriority="69" w:unhideWhenUsed="0"/>
-    <w:lsdException w:name="Dark List Accent 3" w:semiHidden="0" w:uiPriority="70" w:unhideWhenUsed="0"/>
-    <w:lsdException w:name="Colorful Shading Accent 3" w:semiHidden="0" w:uiPriority="71" w:unhideWhenUsed="0"/>
-    <w:lsdException w:name="Colorful List Accent 3" w:semiHidden="0" w:uiPriority="72" w:unhideWhenUsed="0"/>
-    <w:lsdException w:name="Colorful Grid Accent 3" w:semiHidden="0" w:uiPriority="73" w:unhideWhenUsed="0"/>
-    <w:lsdException w:name="Light Shading Accent 4" w:semiHidden="0" w:uiPriority="60" w:unhideWhenUsed="0"/>
-    <w:lsdException w:name="Light List Accent 4" w:semiHidden="0" w:uiPriority="61" w:unhideWhenUsed="0"/>
-    <w:lsdException w:name="Light Grid Accent 4" w:semiHidden="0" w:uiPriority="62" w:unhideWhenUsed="0"/>
-    <w:lsdException w:name="Medium Shading 1 Accent 4" w:semiHidden="0" w:uiPriority="63" w:unhideWhenUsed="0"/>
-    <w:lsdException w:name="Medium Shading 2 Accent 4" w:semiHidden="0" w:uiPriority="64" w:unhideWhenUsed="0"/>
-    <w:lsdException w:name="Medium List 1 Accent 4" w:semiHidden="0" w:uiPriority="65" w:unhideWhenUsed="0"/>
-    <w:lsdException w:name="Medium List 2 Accent 4" w:semiHidden="0" w:uiPriority="66" w:unhideWhenUsed="0"/>
-    <w:lsdException w:name="Medium Grid 1 Accent 4" w:semiHidden="0" w:uiPriority="67" w:unhideWhenUsed="0"/>
-    <w:lsdException w:name="Medium Grid 2 Accent 4" w:semiHidden="0" w:uiPriority="68" w:unhideWhenUsed="0"/>
-    <w:lsdException w:name="Medium Grid 3 Accent 4" w:semiHidden="0" w:uiPriority="69" w:unhideWhenUsed="0"/>
-    <w:lsdException w:name="Dark List Accent 4" w:semiHidden="0" w:uiPriority="70" w:unhideWhenUsed="0"/>
-    <w:lsdException w:name="Colorful Shading Accent 4" w:semiHidden="0" w:uiPriority="71" w:unhideWhenUsed="0"/>
-    <w:lsdException w:name="Colorful List Accent 4" w:semiHidden="0" w:uiPriority="72" w:unhideWhenUsed="0"/>
-    <w:lsdException w:name="Colorful Grid Accent 4" w:semiHidden="0" w:uiPriority="73" w:unhideWhenUsed="0"/>
-    <w:lsdException w:name="Light Shading Accent 5" w:semiHidden="0" w:uiPriority="60" w:unhideWhenUsed="0"/>
-    <w:lsdException w:name="Light List Accent 5" w:semiHidden="0" w:uiPriority="61" w:unhideWhenUsed="0"/>
-    <w:lsdException w:name="Light Grid Accent 5" w:semiHidden="0" w:uiPriority="62" w:unhideWhenUsed="0"/>
-    <w:lsdException w:name="Medium Shading 1 Accent 5" w:semiHidden="0" w:uiPriority="63" w:unhideWhenUsed="0"/>
-    <w:lsdException w:name="Medium Shading 2 Accent 5" w:semiHidden="0" w:uiPriority="64" w:unhideWhenUsed="0"/>
-    <w:lsdException w:name="Medium List 1 Accent 5" w:semiHidden="0" w:uiPriority="65" w:unhideWhenUsed="0"/>
-    <w:lsdException w:name="Medium List 2 Accent 5" w:semiHidden="0" w:uiPriority="66" w:unhideWhenUsed="0"/>
-    <w:lsdException w:name="Medium Grid 1 Accent 5" w:semiHidden="0" w:uiPriority="67" w:unhideWhenUsed="0"/>
-    <w:lsdException w:name="Medium Grid 2 Accent 5" w:semiHidden="0" w:uiPriority="68" w:unhideWhenUsed="0"/>
-    <w:lsdException w:name="Medium Grid 3 Accent 5" w:semiHidden="0" w:uiPriority="69" w:unhideWhenUsed="0"/>
-    <w:lsdException w:name="Dark List Accent 5" w:semiHidden="0" w:uiPriority="70" w:unhideWhenUsed="0"/>
-    <w:lsdException w:name="Colorful Shading Accent 5" w:semiHidden="0" w:uiPriority="71" w:unhideWhenUsed="0"/>
-    <w:lsdException w:name="Colorful List Accent 5" w:semiHidden="0" w:uiPriority="72" w:unhideWhenUsed="0"/>
-    <w:lsdException w:name="Colorful Grid Accent 5" w:semiHidden="0" w:uiPriority="73" w:unhideWhenUsed="0"/>
-    <w:lsdException w:name="Light Shading Accent 6" w:semiHidden="0" w:uiPriority="60" w:unhideWhenUsed="0"/>
-    <w:lsdException w:name="Light List Accent 6" w:semiHidden="0" w:uiPriority="61" w:unhideWhenUsed="0"/>
-    <w:lsdException w:name="Light Grid Accent 6" w:semiHidden="0" w:uiPriority="62" w:unhideWhenUsed="0"/>
-    <w:lsdException w:name="Medium Shading 1 Accent 6" w:semiHidden="0" w:uiPriority="63" w:unhideWhenUsed="0"/>
-    <w:lsdException w:name="Medium Shading 2 Accent 6" w:semiHidden="0" w:uiPriority="64" w:unhideWhenUsed="0"/>
-    <w:lsdException w:name="Medium List 1 Accent 6" w:semiHidden="0" w:uiPriority="65" w:unhideWhenUsed="0"/>
-    <w:lsdException w:name="Medium List 2 Accent 6" w:semiHidden="0" w:uiPriority="66" w:unhideWhenUsed="0"/>
-    <w:lsdException w:name="Medium Grid 1 Accent 6" w:semiHidden="0" w:uiPriority="67" w:unhideWhenUsed="0"/>
-    <w:lsdException w:name="Medium Grid 2 Accent 6" w:semiHidden="0" w:uiPriority="68" w:unhideWhenUsed="0"/>
-    <w:lsdException w:name="Medium Grid 3 Accent 6" w:semiHidden="0" w:uiPriority="69" w:unhideWhenUsed="0"/>
-    <w:lsdException w:name="Dark List Accent 6" w:semiHidden="0" w:uiPriority="70" w:unhideWhenUsed="0"/>
-    <w:lsdException w:name="Colorful Shading Accent 6" w:semiHidden="0" w:uiPriority="71" w:unhideWhenUsed="0"/>
-    <w:lsdException w:name="Colorful List Accent 6" w:semiHidden="0" w:uiPriority="72" w:unhideWhenUsed="0"/>
-    <w:lsdException w:name="Colorful Grid Accent 6" w:semiHidden="0" w:uiPriority="73" w:unhideWhenUsed="0"/>
-    <w:lsdException w:name="Subtle Emphasis" w:semiHidden="0" w:uiPriority="19" w:unhideWhenUsed="0" w:qFormat="1"/>
-    <w:lsdException w:name="Intense Emphasis" w:semiHidden="0" w:uiPriority="21" w:unhideWhenUsed="0" w:qFormat="1"/>
-    <w:lsdException w:name="Subtle Reference" w:semiHidden="0" w:uiPriority="31" w:unhideWhenUsed="0" w:qFormat="1"/>
-    <w:lsdException w:name="Intense Reference" w:semiHidden="0" w:uiPriority="32" w:unhideWhenUsed="0" w:qFormat="1"/>
-    <w:lsdException w:name="Book Title" w:semiHidden="0" w:uiPriority="33" w:unhideWhenUsed="0" w:qFormat="1"/>
-    <w:lsdException w:name="Bibliography" w:uiPriority="37"/>
-    <w:lsdException w:name="TOC Heading" w:uiPriority="39" w:qFormat="1"/>
-  </w:latentStyles>
-  <w:style w:type="paragraph" w:default="1" w:styleId="Normalny">
-    <w:name w:val="Normal"/>
-    <w:qFormat/>
-  </w:style>
-  <w:style w:type="paragraph" w:styleId="Nagwek1">
-    <w:name w:val="heading 1"/>
-    <w:basedOn w:val="Normalny"/>
-    <w:next w:val="Normalny"/>
-    <w:link w:val="Nagwek1Znak"/>
-    <w:uiPriority w:val="9"/>
-    <w:qFormat/>
-    <w:rsid w:val="00927739"/>
-    <w:pPr>
-      <w:keepNext/>
-      <w:keepLines/>
-      <w:spacing w:before="240" w:after="0"/>
-      <w:outlineLvl w:val="0"/>
-    </w:pPr>
-    <w:rPr>
-      <w:rFonts w:asciiTheme="majorHAnsi" w:eastAsiaTheme="majorEastAsia" w:hAnsiTheme="majorHAnsi" w:cstheme="majorBidi"/>
-      <w:color w:val="2E74B5" w:themeColor="accent1" w:themeShade="BF"/>
-      <w:sz w:val="32"/>
-      <w:szCs w:val="32"/>
-    </w:rPr>
-  </w:style>
-  <w:style w:type="paragraph" w:styleId="Nagwek2">
-    <w:name w:val="heading 2"/>
-    <w:basedOn w:val="Normalny"/>
-    <w:next w:val="Normalny"/>
-    <w:link w:val="Nagwek2Znak"/>
-    <w:uiPriority w:val="9"/>
-    <w:unhideWhenUsed/>
-    <w:qFormat/>
-    <w:rsid w:val="00B306DF"/>
-    <w:pPr>
-      <w:keepNext/>
-      <w:keepLines/>
-      <w:spacing w:before="40" w:after="0"/>
-      <w:outlineLvl w:val="1"/>
-    </w:pPr>
-    <w:rPr>
-      <w:rFonts w:asciiTheme="majorHAnsi" w:eastAsiaTheme="majorEastAsia" w:hAnsiTheme="majorHAnsi" w:cstheme="majorBidi"/>
-      <w:color w:val="2E74B5" w:themeColor="accent1" w:themeShade="BF"/>
-      <w:sz w:val="26"/>
-      <w:szCs w:val="26"/>
-    </w:rPr>
-  </w:style>
-  <w:style w:type="paragraph" w:styleId="Nagwek3">
-    <w:name w:val="heading 3"/>
-    <w:basedOn w:val="Normalny"/>
-    <w:next w:val="Normalny"/>
-    <w:link w:val="Nagwek3Znak"/>
-    <w:uiPriority w:val="9"/>
-    <w:unhideWhenUsed/>
-    <w:qFormat/>
-    <w:rsid w:val="003E4508"/>
-    <w:pPr>
-      <w:keepNext/>
-      <w:keepLines/>
-      <w:spacing w:before="40" w:after="0"/>
-      <w:outlineLvl w:val="2"/>
-    </w:pPr>
-    <w:rPr>
-      <w:rFonts w:asciiTheme="majorHAnsi" w:eastAsiaTheme="majorEastAsia" w:hAnsiTheme="majorHAnsi" w:cstheme="majorBidi"/>
-      <w:color w:val="1F4D78" w:themeColor="accent1" w:themeShade="7F"/>
-      <w:sz w:val="24"/>
-      <w:szCs w:val="24"/>
-    </w:rPr>
-  </w:style>
-  <w:style w:type="character" w:default="1" w:styleId="Domylnaczcionkaakapitu">
-    <w:name w:val="Default Paragraph Font"/>
-    <w:uiPriority w:val="1"/>
-    <w:semiHidden/>
-    <w:unhideWhenUsed/>
-  </w:style>
-  <w:style w:type="table" w:default="1" w:styleId="Standardowy">
-    <w:name w:val="Normal Table"/>
-    <w:uiPriority w:val="99"/>
-    <w:semiHidden/>
-    <w:unhideWhenUsed/>
-    <w:tblPr>
-      <w:tblInd w:w="0" w:type="dxa"/>
-      <w:tblCellMar>
-        <w:top w:w="0" w:type="dxa"/>
-        <w:left w:w="108" w:type="dxa"/>
-        <w:bottom w:w="0" w:type="dxa"/>
-        <w:right w:w="108" w:type="dxa"/>
-      </w:tblCellMar>
-    </w:tblPr>
-  </w:style>
-  <w:style w:type="numbering" w:default="1" w:styleId="Bezlisty">
-    <w:name w:val="No List"/>
-    <w:uiPriority w:val="99"/>
-    <w:semiHidden/>
-    <w:unhideWhenUsed/>
-  </w:style>
-  <w:style w:type="character" w:customStyle="1" w:styleId="Nagwek1Znak">
-    <w:name w:val="Nagłówek 1 Znak"/>
-    <w:basedOn w:val="Domylnaczcionkaakapitu"/>
-    <w:link w:val="Nagwek1"/>
-    <w:uiPriority w:val="9"/>
-    <w:rsid w:val="00927739"/>
-    <w:rPr>
-      <w:rFonts w:asciiTheme="majorHAnsi" w:eastAsiaTheme="majorEastAsia" w:hAnsiTheme="majorHAnsi" w:cstheme="majorBidi"/>
-      <w:color w:val="2E74B5" w:themeColor="accent1" w:themeShade="BF"/>
-      <w:sz w:val="32"/>
-      <w:szCs w:val="32"/>
-    </w:rPr>
-  </w:style>
-  <w:style w:type="paragraph" w:styleId="Tytu">
-    <w:name w:val="Title"/>
-    <w:basedOn w:val="Normalny"/>
-    <w:next w:val="Normalny"/>
-    <w:link w:val="TytuZnak"/>
-    <w:uiPriority w:val="10"/>
-    <w:qFormat/>
-    <w:rsid w:val="00D71D9D"/>
-    <w:pPr>
-      <w:spacing w:after="0" w:line="240" w:lineRule="auto"/>
-      <w:contextualSpacing/>
-    </w:pPr>
-    <w:rPr>
-      <w:rFonts w:asciiTheme="majorHAnsi" w:eastAsiaTheme="majorEastAsia" w:hAnsiTheme="majorHAnsi" w:cstheme="majorBidi"/>
-      <w:spacing w:val="-10"/>
-      <w:kern w:val="28"/>
-      <w:sz w:val="56"/>
-      <w:szCs w:val="56"/>
-    </w:rPr>
-  </w:style>
-  <w:style w:type="character" w:customStyle="1" w:styleId="TytuZnak">
-    <w:name w:val="Tytuł Znak"/>
-    <w:basedOn w:val="Domylnaczcionkaakapitu"/>
-    <w:link w:val="Tytu"/>
-    <w:uiPriority w:val="10"/>
-    <w:rsid w:val="00D71D9D"/>
-    <w:rPr>
-      <w:rFonts w:asciiTheme="majorHAnsi" w:eastAsiaTheme="majorEastAsia" w:hAnsiTheme="majorHAnsi" w:cstheme="majorBidi"/>
-      <w:spacing w:val="-10"/>
-      <w:kern w:val="28"/>
-      <w:sz w:val="56"/>
-      <w:szCs w:val="56"/>
-    </w:rPr>
-  </w:style>
-  <w:style w:type="paragraph" w:styleId="Podtytu">
-    <w:name w:val="Subtitle"/>
-    <w:basedOn w:val="Normalny"/>
-    <w:next w:val="Normalny"/>
-    <w:link w:val="PodtytuZnak"/>
-    <w:uiPriority w:val="11"/>
-    <w:qFormat/>
-    <w:rsid w:val="00D71D9D"/>
-    <w:pPr>
-      <w:numPr>
-        <w:ilvl w:val="1"/>
-      </w:numPr>
-    </w:pPr>
-    <w:rPr>
-      <w:rFonts w:eastAsiaTheme="minorEastAsia"/>
-      <w:color w:val="5A5A5A" w:themeColor="text1" w:themeTint="A5"/>
-      <w:spacing w:val="15"/>
-    </w:rPr>
-  </w:style>
-  <w:style w:type="character" w:customStyle="1" w:styleId="PodtytuZnak">
-    <w:name w:val="Podtytuł Znak"/>
-    <w:basedOn w:val="Domylnaczcionkaakapitu"/>
-    <w:link w:val="Podtytu"/>
-    <w:uiPriority w:val="11"/>
-    <w:rsid w:val="00D71D9D"/>
-    <w:rPr>
-      <w:rFonts w:eastAsiaTheme="minorEastAsia"/>
-      <w:color w:val="5A5A5A" w:themeColor="text1" w:themeTint="A5"/>
-      <w:spacing w:val="15"/>
-    </w:rPr>
-  </w:style>
-  <w:style w:type="character" w:customStyle="1" w:styleId="Nagwek3Znak">
-    <w:name w:val="Nagłówek 3 Znak"/>
-    <w:basedOn w:val="Domylnaczcionkaakapitu"/>
-    <w:link w:val="Nagwek3"/>
-    <w:uiPriority w:val="9"/>
-    <w:rsid w:val="003E4508"/>
-    <w:rPr>
-      <w:rFonts w:asciiTheme="majorHAnsi" w:eastAsiaTheme="majorEastAsia" w:hAnsiTheme="majorHAnsi" w:cstheme="majorBidi"/>
-      <w:color w:val="1F4D78" w:themeColor="accent1" w:themeShade="7F"/>
-      <w:sz w:val="24"/>
-      <w:szCs w:val="24"/>
-    </w:rPr>
-  </w:style>
-  <w:style w:type="table" w:styleId="Tabela-Siatka">
-    <w:name w:val="Table Grid"/>
-    <w:basedOn w:val="Standardowy"/>
-    <w:uiPriority w:val="39"/>
-    <w:rsid w:val="003E4508"/>
-    <w:pPr>
-      <w:spacing w:after="0" w:line="240" w:lineRule="auto"/>
-    </w:pPr>
-    <w:tblPr>
-      <w:tblBorders>
-        <w:top w:val="single" w:sz="4" w:space="0" w:color="auto"/>
-        <w:left w:val="single" w:sz="4" w:space="0" w:color="auto"/>
-        <w:bottom w:val="single" w:sz="4" w:space="0" w:color="auto"/>
-        <w:right w:val="single" w:sz="4" w:space="0" w:color="auto"/>
-        <w:insideH w:val="single" w:sz="4" w:space="0" w:color="auto"/>
-        <w:insideV w:val="single" w:sz="4" w:space="0" w:color="auto"/>
-      </w:tblBorders>
-    </w:tblPr>
-  </w:style>
-  <w:style w:type="paragraph" w:styleId="Bezodstpw">
-    <w:name w:val="No Spacing"/>
-    <w:uiPriority w:val="1"/>
-    <w:qFormat/>
-    <w:rsid w:val="00B306DF"/>
-    <w:pPr>
-      <w:spacing w:after="0" w:line="240" w:lineRule="auto"/>
-    </w:pPr>
-  </w:style>
-  <w:style w:type="character" w:customStyle="1" w:styleId="Nagwek2Znak">
-    <w:name w:val="Nagłówek 2 Znak"/>
-    <w:basedOn w:val="Domylnaczcionkaakapitu"/>
-    <w:link w:val="Nagwek2"/>
-    <w:uiPriority w:val="9"/>
-    <w:rsid w:val="00B306DF"/>
-    <w:rPr>
-      <w:rFonts w:asciiTheme="majorHAnsi" w:eastAsiaTheme="majorEastAsia" w:hAnsiTheme="majorHAnsi" w:cstheme="majorBidi"/>
-      <w:color w:val="2E74B5" w:themeColor="accent1" w:themeShade="BF"/>
-      <w:sz w:val="26"/>
-      <w:szCs w:val="26"/>
-    </w:rPr>
-  </w:style>
-  <w:style w:type="paragraph" w:styleId="Akapitzlist">
-    <w:name w:val="List Paragraph"/>
-    <w:basedOn w:val="Normalny"/>
-    <w:uiPriority w:val="34"/>
-    <w:qFormat/>
-    <w:rsid w:val="003A6AF4"/>
-    <w:pPr>
-      <w:ind w:left="720"/>
-      <w:contextualSpacing/>
-    </w:pPr>
-  </w:style>
-  <w:style w:type="paragraph" w:styleId="Nagwekspisutreci">
-    <w:name w:val="TOC Heading"/>
-    <w:basedOn w:val="Nagwek1"/>
-    <w:next w:val="Normalny"/>
-    <w:uiPriority w:val="39"/>
-    <w:unhideWhenUsed/>
-    <w:qFormat/>
-    <w:rsid w:val="0008252F"/>
-    <w:pPr>
-      <w:outlineLvl w:val="9"/>
-    </w:pPr>
-    <w:rPr>
-      <w:lang w:eastAsia="pl-PL"/>
-    </w:rPr>
-  </w:style>
-  <w:style w:type="paragraph" w:styleId="Spistreci1">
-    <w:name w:val="toc 1"/>
-    <w:basedOn w:val="Normalny"/>
-    <w:next w:val="Normalny"/>
-    <w:autoRedefine/>
-    <w:uiPriority w:val="39"/>
-    <w:unhideWhenUsed/>
-    <w:rsid w:val="0008252F"/>
-    <w:pPr>
-      <w:spacing w:after="100"/>
-    </w:pPr>
-  </w:style>
-  <w:style w:type="paragraph" w:styleId="Spistreci2">
-    <w:name w:val="toc 2"/>
-    <w:basedOn w:val="Normalny"/>
-    <w:next w:val="Normalny"/>
-    <w:autoRedefine/>
-    <w:uiPriority w:val="39"/>
-    <w:unhideWhenUsed/>
-    <w:rsid w:val="0008252F"/>
-    <w:pPr>
-      <w:spacing w:after="100"/>
-      <w:ind w:left="220"/>
-    </w:pPr>
-  </w:style>
-  <w:style w:type="character" w:styleId="Hipercze">
-    <w:name w:val="Hyperlink"/>
-    <w:basedOn w:val="Domylnaczcionkaakapitu"/>
-    <w:uiPriority w:val="99"/>
-    <w:unhideWhenUsed/>
-    <w:rsid w:val="0008252F"/>
-    <w:rPr>
-      <w:color w:val="0563C1" w:themeColor="hyperlink"/>
-      <w:u w:val="single"/>
-    </w:rPr>
-  </w:style>
-  <w:style w:type="paragraph" w:styleId="Spistreci3">
-    <w:name w:val="toc 3"/>
-    <w:basedOn w:val="Normalny"/>
-    <w:next w:val="Normalny"/>
-    <w:autoRedefine/>
-    <w:uiPriority w:val="39"/>
-    <w:unhideWhenUsed/>
-    <w:rsid w:val="00AF3D0F"/>
-    <w:pPr>
-      <w:spacing w:after="100"/>
-      <w:ind w:left="440"/>
-    </w:pPr>
-  </w:style>
-  <w:style w:type="paragraph" w:styleId="Tekstdymka">
-    <w:name w:val="Balloon Text"/>
-    <w:basedOn w:val="Normalny"/>
-    <w:link w:val="TekstdymkaZnak"/>
-    <w:uiPriority w:val="99"/>
-    <w:semiHidden/>
-    <w:unhideWhenUsed/>
-    <w:rsid w:val="00772642"/>
-    <w:pPr>
-      <w:spacing w:after="0" w:line="240" w:lineRule="auto"/>
-    </w:pPr>
-    <w:rPr>
-      <w:rFonts w:ascii="Tahoma" w:hAnsi="Tahoma" w:cs="Tahoma"/>
-      <w:sz w:val="16"/>
-      <w:szCs w:val="16"/>
-    </w:rPr>
-  </w:style>
-  <w:style w:type="character" w:customStyle="1" w:styleId="TekstdymkaZnak">
-    <w:name w:val="Tekst dymka Znak"/>
-    <w:basedOn w:val="Domylnaczcionkaakapitu"/>
-    <w:link w:val="Tekstdymka"/>
-    <w:uiPriority w:val="99"/>
-    <w:semiHidden/>
-    <w:rsid w:val="00772642"/>
-    <w:rPr>
-      <w:rFonts w:ascii="Tahoma" w:hAnsi="Tahoma" w:cs="Tahoma"/>
-      <w:sz w:val="16"/>
-      <w:szCs w:val="16"/>
-    </w:rPr>
-  </w:style>
 </w:styles>
 </file>
 
@@ -8386,7 +8169,7 @@
   <a:extraClrSchemeLst/>
   <a:extLst>
     <a:ext uri="{05A4C25C-085E-4340-85A3-A5531E510DB2}">
-      <thm15:themeFamily xmlns:thm15="http://schemas.microsoft.com/office/thememl/2012/main" xmlns="" name="Office Theme" id="{62F939B6-93AF-4DB8-9C6B-D6C7DFDC589F}" vid="{4A3C46E8-61CC-4603-A589-7422A47A8E4A}"/>
+      <thm15:themeFamily xmlns:thm15="http://schemas.microsoft.com/office/thememl/2012/main" name="Office Theme" id="{62F939B6-93AF-4DB8-9C6B-D6C7DFDC589F}" vid="{4A3C46E8-61CC-4603-A589-7422A47A8E4A}"/>
     </a:ext>
   </a:extLst>
 </a:theme>
@@ -8397,7 +8180,7 @@
 </file>
 
 <file path=customXml/itemProps1.xml><?xml version="1.0" encoding="utf-8"?>
-<ds:datastoreItem xmlns:ds="http://schemas.openxmlformats.org/officeDocument/2006/customXml" ds:itemID="{80263DB7-9448-4AE3-8202-224A3F760A9B}">
+<ds:datastoreItem xmlns:ds="http://schemas.openxmlformats.org/officeDocument/2006/customXml" ds:itemID="{0172146E-326C-4ED7-9991-E8F604C549B3}">
   <ds:schemaRefs>
     <ds:schemaRef ds:uri="http://schemas.openxmlformats.org/officeDocument/2006/bibliography"/>
   </ds:schemaRefs>

</xml_diff>

<commit_message>
Kilka poprawek w dokumentacji.
</commit_message>
<xml_diff>
--- a/Budżet Domowy.docx
+++ b/Budżet Domowy.docx
@@ -4204,29 +4204,6 @@
     </w:p>
     <w:p>
       <w:pPr>
-        <w:pStyle w:val="Bezodstpw"/>
-        <w:ind w:left="360"/>
-        <w:rPr>
-          <w:sz w:val="24"/>
-          <w:szCs w:val="24"/>
-        </w:rPr>
-      </w:pPr>
-      <w:r>
-        <w:rPr>
-          <w:sz w:val="24"/>
-          <w:szCs w:val="24"/>
-        </w:rPr>
-        <w:t>W niniejszym rozdziale przedstawiono podstawowe cele i zakres projektu.</w:t>
-      </w:r>
-    </w:p>
-    <w:p>
-      <w:pPr>
-        <w:pStyle w:val="Bezodstpw"/>
-        <w:ind w:left="360"/>
-      </w:pPr>
-    </w:p>
-    <w:p>
-      <w:pPr>
         <w:pStyle w:val="Nagwek2"/>
         <w:numPr>
           <w:ilvl w:val="1"/>
@@ -4288,6 +4265,18 @@
         <w:rPr>
           <w:sz w:val="24"/>
         </w:rPr>
+        <w:t>zaprojektowanie i</w:t>
+      </w:r>
+      <w:r>
+        <w:rPr>
+          <w:sz w:val="24"/>
+        </w:rPr>
+        <w:t xml:space="preserve"> </w:t>
+      </w:r>
+      <w:r>
+        <w:rPr>
+          <w:sz w:val="24"/>
+        </w:rPr>
         <w:t>z</w:t>
       </w:r>
       <w:r>
@@ -4326,6 +4315,8 @@
         </w:rPr>
         <w:t>zespole.</w:t>
       </w:r>
+      <w:bookmarkStart w:id="2" w:name="_GoBack"/>
+      <w:bookmarkEnd w:id="2"/>
     </w:p>
     <w:p>
       <w:pPr>
@@ -4345,14 +4336,14 @@
           <w:numId w:val="1"/>
         </w:numPr>
       </w:pPr>
-      <w:bookmarkStart w:id="2" w:name="_Toc421875556"/>
+      <w:bookmarkStart w:id="3" w:name="_Toc421875556"/>
       <w:r>
         <w:t>Implementacja</w:t>
       </w:r>
       <w:r>
         <w:t xml:space="preserve"> aplikacji</w:t>
       </w:r>
-      <w:bookmarkEnd w:id="2"/>
+      <w:bookmarkEnd w:id="3"/>
     </w:p>
     <w:p>
       <w:pPr>
@@ -4446,11 +4437,11 @@
           <w:numId w:val="1"/>
         </w:numPr>
       </w:pPr>
-      <w:bookmarkStart w:id="3" w:name="_Toc421875557"/>
+      <w:bookmarkStart w:id="4" w:name="_Toc421875557"/>
       <w:r>
         <w:t>Organizacja pracy</w:t>
       </w:r>
-      <w:bookmarkEnd w:id="3"/>
+      <w:bookmarkEnd w:id="4"/>
     </w:p>
     <w:p>
       <w:pPr>
@@ -4576,11 +4567,11 @@
           <w:numId w:val="1"/>
         </w:numPr>
       </w:pPr>
-      <w:bookmarkStart w:id="4" w:name="_Toc421875558"/>
+      <w:bookmarkStart w:id="5" w:name="_Toc421875558"/>
       <w:r>
         <w:t>Zakres projektu</w:t>
       </w:r>
-      <w:bookmarkEnd w:id="4"/>
+      <w:bookmarkEnd w:id="5"/>
     </w:p>
     <w:p>
       <w:pPr>
@@ -4594,6 +4585,76 @@
         <w:ind w:left="708"/>
         <w:jc w:val="both"/>
         <w:rPr>
+          <w:sz w:val="24"/>
+        </w:rPr>
+      </w:pPr>
+      <w:r>
+        <w:rPr>
+          <w:sz w:val="24"/>
+        </w:rPr>
+        <w:t>Projekt aplikacji Budżet Domowy obej</w:t>
+      </w:r>
+      <w:r>
+        <w:rPr>
+          <w:sz w:val="24"/>
+        </w:rPr>
+        <w:t>mie</w:t>
+      </w:r>
+      <w:r>
+        <w:rPr>
+          <w:sz w:val="24"/>
+        </w:rPr>
+        <w:t xml:space="preserve"> zamodelowanie i implementację programu. </w:t>
+      </w:r>
+      <w:r>
+        <w:rPr>
+          <w:sz w:val="24"/>
+        </w:rPr>
+        <w:t>Wymagane b</w:t>
+      </w:r>
+      <w:r>
+        <w:rPr>
+          <w:sz w:val="24"/>
+        </w:rPr>
+        <w:t>ędzie</w:t>
+      </w:r>
+      <w:r>
+        <w:rPr>
+          <w:sz w:val="24"/>
+        </w:rPr>
+        <w:t xml:space="preserve"> realizowanie projektu w grupie by możliwe było wykorzystanie zasad organizacji pracy w zespole informatyczny</w:t>
+      </w:r>
+      <w:r>
+        <w:rPr>
+          <w:sz w:val="24"/>
+        </w:rPr>
+        <w:t>m</w:t>
+      </w:r>
+      <w:r>
+        <w:rPr>
+          <w:sz w:val="24"/>
+        </w:rPr>
+        <w:t xml:space="preserve">. </w:t>
+      </w:r>
+      <w:r>
+        <w:rPr>
+          <w:sz w:val="24"/>
+        </w:rPr>
+        <w:t>Obowiązkiem grupy było</w:t>
+      </w:r>
+      <w:r>
+        <w:rPr>
+          <w:sz w:val="24"/>
+        </w:rPr>
+        <w:t xml:space="preserve"> cotygodniowe przedstawianie prowadzącemu postępów w pracy.</w:t>
+      </w:r>
+    </w:p>
+    <w:p>
+      <w:pPr>
+        <w:pStyle w:val="Bezodstpw"/>
+        <w:ind w:left="708"/>
+        <w:jc w:val="both"/>
+        <w:rPr>
           <w:color w:val="FF0000"/>
           <w:sz w:val="24"/>
         </w:rPr>
@@ -4602,67 +4663,7 @@
         <w:rPr>
           <w:sz w:val="24"/>
         </w:rPr>
-        <w:t>Projekt aplikacji Budżet Domowy obej</w:t>
-      </w:r>
-      <w:r>
-        <w:rPr>
-          <w:sz w:val="24"/>
-        </w:rPr>
-        <w:t>mie</w:t>
-      </w:r>
-      <w:r>
-        <w:rPr>
-          <w:sz w:val="24"/>
-        </w:rPr>
-        <w:t xml:space="preserve"> zamodelowanie i implementację programu. </w:t>
-      </w:r>
-      <w:r>
-        <w:rPr>
-          <w:sz w:val="24"/>
-        </w:rPr>
-        <w:t>Wymagane b</w:t>
-      </w:r>
-      <w:r>
-        <w:rPr>
-          <w:sz w:val="24"/>
-        </w:rPr>
-        <w:t>ędzie</w:t>
-      </w:r>
-      <w:r>
-        <w:rPr>
-          <w:sz w:val="24"/>
-        </w:rPr>
-        <w:t xml:space="preserve"> realizowanie projektu w grupie by możliwe było wykorzystanie zasad organizacji pracy w zespole informatyczny</w:t>
-      </w:r>
-      <w:r>
-        <w:rPr>
-          <w:sz w:val="24"/>
-        </w:rPr>
-        <w:t>m</w:t>
-      </w:r>
-      <w:r>
-        <w:rPr>
-          <w:sz w:val="24"/>
-        </w:rPr>
-        <w:t>. Wymogiem b</w:t>
-      </w:r>
-      <w:r>
-        <w:rPr>
-          <w:sz w:val="24"/>
-        </w:rPr>
-        <w:t>ędzie</w:t>
-      </w:r>
-      <w:r>
-        <w:rPr>
-          <w:sz w:val="24"/>
-        </w:rPr>
-        <w:t xml:space="preserve"> też cotygodniowe przedstawianie prowadzącemu postępów w pracy.</w:t>
-      </w:r>
-      <w:r>
-        <w:rPr>
-          <w:sz w:val="24"/>
-        </w:rPr>
-        <w:t xml:space="preserve"> Kolejnymi etapami projektu b</w:t>
+        <w:t>Kolejnymi etapami projektu b</w:t>
       </w:r>
       <w:r>
         <w:rPr>
@@ -4734,9 +4735,46 @@
           <w:szCs w:val="32"/>
         </w:rPr>
       </w:pPr>
-      <w:r>
-        <w:br w:type="page"/>
-      </w:r>
+    </w:p>
+    <w:p>
+      <w:pPr>
+        <w:rPr>
+          <w:rFonts w:asciiTheme="majorHAnsi" w:eastAsiaTheme="majorEastAsia" w:hAnsiTheme="majorHAnsi" w:cstheme="majorBidi"/>
+          <w:color w:val="2E74B5" w:themeColor="accent1" w:themeShade="BF"/>
+          <w:sz w:val="32"/>
+          <w:szCs w:val="32"/>
+        </w:rPr>
+      </w:pPr>
+    </w:p>
+    <w:p>
+      <w:pPr>
+        <w:rPr>
+          <w:rFonts w:asciiTheme="majorHAnsi" w:eastAsiaTheme="majorEastAsia" w:hAnsiTheme="majorHAnsi" w:cstheme="majorBidi"/>
+          <w:color w:val="2E74B5" w:themeColor="accent1" w:themeShade="BF"/>
+          <w:sz w:val="32"/>
+          <w:szCs w:val="32"/>
+        </w:rPr>
+      </w:pPr>
+    </w:p>
+    <w:p>
+      <w:pPr>
+        <w:rPr>
+          <w:rFonts w:asciiTheme="majorHAnsi" w:eastAsiaTheme="majorEastAsia" w:hAnsiTheme="majorHAnsi" w:cstheme="majorBidi"/>
+          <w:color w:val="2E74B5" w:themeColor="accent1" w:themeShade="BF"/>
+          <w:sz w:val="32"/>
+          <w:szCs w:val="32"/>
+        </w:rPr>
+      </w:pPr>
+    </w:p>
+    <w:p>
+      <w:pPr>
+        <w:rPr>
+          <w:rFonts w:asciiTheme="majorHAnsi" w:eastAsiaTheme="majorEastAsia" w:hAnsiTheme="majorHAnsi" w:cstheme="majorBidi"/>
+          <w:color w:val="2E74B5" w:themeColor="accent1" w:themeShade="BF"/>
+          <w:sz w:val="32"/>
+          <w:szCs w:val="32"/>
+        </w:rPr>
+      </w:pPr>
     </w:p>
     <w:p>
       <w:pPr>
@@ -4746,12 +4784,12 @@
           <w:numId w:val="1"/>
         </w:numPr>
       </w:pPr>
-      <w:bookmarkStart w:id="5" w:name="_Toc421875559"/>
+      <w:bookmarkStart w:id="6" w:name="_Toc421875559"/>
       <w:r>
         <w:lastRenderedPageBreak/>
         <w:t>Analiza wymagań</w:t>
       </w:r>
-      <w:bookmarkEnd w:id="5"/>
+      <w:bookmarkEnd w:id="6"/>
     </w:p>
     <w:p>
       <w:pPr>
@@ -4818,11 +4856,11 @@
           <w:numId w:val="1"/>
         </w:numPr>
       </w:pPr>
-      <w:bookmarkStart w:id="6" w:name="_Toc421875560"/>
+      <w:bookmarkStart w:id="7" w:name="_Toc421875560"/>
       <w:r>
         <w:t>Założenia projektowe</w:t>
       </w:r>
-      <w:bookmarkEnd w:id="6"/>
+      <w:bookmarkEnd w:id="7"/>
     </w:p>
     <w:p>
       <w:pPr>
@@ -4898,11 +4936,11 @@
           <w:numId w:val="1"/>
         </w:numPr>
       </w:pPr>
-      <w:bookmarkStart w:id="7" w:name="_Toc421875561"/>
+      <w:bookmarkStart w:id="8" w:name="_Toc421875561"/>
       <w:r>
         <w:t>Słownik pojęć</w:t>
       </w:r>
-      <w:bookmarkEnd w:id="7"/>
+      <w:bookmarkEnd w:id="8"/>
     </w:p>
     <w:p>
       <w:pPr>
@@ -5276,8 +5314,6 @@
         </w:rPr>
         <w:t>wyświetlana w oknie głównym w zakładce Strona główna. Reprezentuje obecnie posiadaną kwotę pieniędzy możliwą do rozdysponowania. Od salda są odejmowane także kwoty odkładane przy celach oszczędzania.</w:t>
       </w:r>
-      <w:bookmarkStart w:id="8" w:name="_GoBack"/>
-      <w:bookmarkEnd w:id="8"/>
     </w:p>
     <w:p>
       <w:pPr>
@@ -5478,19 +5514,79 @@
         <w:rPr>
           <w:sz w:val="24"/>
         </w:rPr>
-        <w:t>Aplikacja Budżet Domowy, to narzędzie</w:t>
-      </w:r>
-      <w:r>
-        <w:rPr>
-          <w:sz w:val="24"/>
-        </w:rPr>
-        <w:t xml:space="preserve"> desktopowe</w:t>
-      </w:r>
-      <w:r>
-        <w:rPr>
-          <w:sz w:val="24"/>
-        </w:rPr>
-        <w:t xml:space="preserve"> usprawniający kontrolę wydatków i przychodów. Użytkownik może wprowadzać swoje wydatki i przychody, przeglądać historię już wprowadzonych oraz personalizować wyświetlanie. Może wyznaczać sobie cele oszczędzania i ma wgląd w zbliżające się przychody lub wydatki okresowe. Na podstawie wprowadzanych przedstawiane są wykresy ułatwiające określenie salda z danego okresu, a także prognozowany jest czas, w którym użytkownik będzie miał możliwość osiągnięcia wyznaczonych celów oszczędzania.</w:t>
+        <w:t>Aplikacja Budżet Domowy, to narzędzie desktopowe usprawniając</w:t>
+      </w:r>
+      <w:r>
+        <w:rPr>
+          <w:sz w:val="24"/>
+        </w:rPr>
+        <w:t>e</w:t>
+      </w:r>
+      <w:r>
+        <w:rPr>
+          <w:sz w:val="24"/>
+        </w:rPr>
+        <w:t xml:space="preserve"> kontrolę wydatków i przychodów. Użytkownik może wprowadzać swoje wydatki i przychody, przeglądać historię już wprowadzonych oraz personalizować wyświetlanie. Może wyz</w:t>
+      </w:r>
+      <w:r>
+        <w:rPr>
+          <w:sz w:val="24"/>
+        </w:rPr>
+        <w:t>naczać sobie cele oszczędzania, a także</w:t>
+      </w:r>
+      <w:r>
+        <w:rPr>
+          <w:sz w:val="24"/>
+        </w:rPr>
+        <w:t xml:space="preserve"> ma wgląd w zbliżające się przychody lub wydatki okresowe</w:t>
+      </w:r>
+      <w:r>
+        <w:rPr>
+          <w:sz w:val="24"/>
+        </w:rPr>
+        <w:t xml:space="preserve"> (otrzymuje też powiadomienia o zbliżających się)</w:t>
+      </w:r>
+      <w:r>
+        <w:rPr>
+          <w:sz w:val="24"/>
+        </w:rPr>
+        <w:t xml:space="preserve">. Na podstawie wprowadzanych </w:t>
+      </w:r>
+      <w:r>
+        <w:rPr>
+          <w:sz w:val="24"/>
+        </w:rPr>
+        <w:t>dane tworzone</w:t>
+      </w:r>
+      <w:r>
+        <w:rPr>
+          <w:sz w:val="24"/>
+        </w:rPr>
+        <w:t xml:space="preserve"> są wykresy ułatwiające określenie salda z danego okresu</w:t>
+      </w:r>
+      <w:r>
+        <w:rPr>
+          <w:sz w:val="24"/>
+        </w:rPr>
+        <w:t>, czy obrazujące zależności np. pomiędzy wydatkami, a przychodami lub różnymi kategoriami płatności. Funkcjonalność celu oszczędzania pokazuje</w:t>
+      </w:r>
+      <w:r>
+        <w:rPr>
+          <w:sz w:val="24"/>
+        </w:rPr>
+        <w:t xml:space="preserve"> także prognozowany jest czas, w którym użytkownik będzie miał możliwo</w:t>
+      </w:r>
+      <w:r>
+        <w:rPr>
+          <w:sz w:val="24"/>
+        </w:rPr>
+        <w:t>ść osiągnięcia wyznaczonych cel</w:t>
+      </w:r>
+      <w:r>
+        <w:rPr>
+          <w:sz w:val="24"/>
+        </w:rPr>
+        <w:t>.</w:t>
       </w:r>
     </w:p>
     <w:p>
@@ -5526,29 +5622,6 @@
     <w:p>
       <w:pPr>
         <w:pStyle w:val="Bezodstpw"/>
-        <w:ind w:left="709"/>
-      </w:pPr>
-    </w:p>
-    <w:p>
-      <w:pPr>
-        <w:pStyle w:val="Bezodstpw"/>
-        <w:ind w:left="720"/>
-        <w:jc w:val="both"/>
-        <w:rPr>
-          <w:sz w:val="24"/>
-        </w:rPr>
-      </w:pPr>
-      <w:r>
-        <w:rPr>
-          <w:sz w:val="24"/>
-        </w:rPr>
-        <w:t>W tym punkcie zostaną przedstawione wymagania odnośnie funkcji realizowanych przez zaprojektowaną aplikację.</w:t>
-      </w:r>
-    </w:p>
-    <w:p>
-      <w:pPr>
-        <w:pStyle w:val="Bezodstpw"/>
-        <w:ind w:left="709"/>
         <w:rPr>
           <w:sz w:val="24"/>
         </w:rPr>
@@ -6610,28 +6683,6 @@
     <w:p>
       <w:pPr>
         <w:pStyle w:val="Bezodstpw"/>
-      </w:pPr>
-    </w:p>
-    <w:p>
-      <w:pPr>
-        <w:pStyle w:val="Bezodstpw"/>
-        <w:ind w:left="720"/>
-        <w:jc w:val="both"/>
-        <w:rPr>
-          <w:sz w:val="24"/>
-        </w:rPr>
-      </w:pPr>
-      <w:r>
-        <w:rPr>
-          <w:sz w:val="24"/>
-        </w:rPr>
-        <w:t>W poniższym punkcie zostały przedstawione wymagania niefunkcjonalne dotyczące projektowanej aplikacji.</w:t>
-      </w:r>
-    </w:p>
-    <w:p>
-      <w:pPr>
-        <w:pStyle w:val="Bezodstpw"/>
-        <w:ind w:left="709"/>
         <w:rPr>
           <w:sz w:val="24"/>
           <w:szCs w:val="28"/>
@@ -6771,14 +6822,7 @@
         <w:rPr>
           <w:sz w:val="24"/>
         </w:rPr>
-        <w:t xml:space="preserve">Interfejs użytkownika powinien być możliwie prosty i zrozumiały, a także funkcjonalny. Program nie powinien się wieszać, a zapis i odczyt z bazy danych powinien być możliwie szybki tak, by nie był uciążliwy. Program nie powinien mieć </w:t>
-      </w:r>
-      <w:r>
-        <w:rPr>
-          <w:sz w:val="24"/>
-        </w:rPr>
-        <w:lastRenderedPageBreak/>
-        <w:t>błędów, więc nie powinien wyrzucać wyjątków podczas korzystania, a jeśli nawet takie wystąpią, to powinny być w odpowiedni sposób obsłużone.</w:t>
+        <w:t>Interfejs użytkownika powinien być możliwie prosty i zrozumiały, a także funkcjonalny. Program nie powinien się wieszać, a zapis i odczyt z bazy danych powinien być możliwie szybki tak, by nie był uciążliwy. Program nie powinien mieć błędów, więc nie powinien wyrzucać wyjątków podczas korzystania, a jeśli nawet takie wystąpią, to powinny być w odpowiedni sposób obsłużone.</w:t>
       </w:r>
     </w:p>
     <w:p>
@@ -6801,6 +6845,7 @@
       </w:pPr>
       <w:bookmarkStart w:id="17" w:name="_Toc421875570"/>
       <w:r>
+        <w:lastRenderedPageBreak/>
         <w:t>Wymagania dotyczące bezpieczeństwa systemu</w:t>
       </w:r>
       <w:bookmarkEnd w:id="17"/>
@@ -6901,22 +6946,6 @@
     <w:p>
       <w:pPr>
         <w:pStyle w:val="Bezodstpw"/>
-        <w:ind w:left="720"/>
-      </w:pPr>
-    </w:p>
-    <w:p>
-      <w:pPr>
-        <w:pStyle w:val="Bezodstpw"/>
-        <w:ind w:left="720"/>
-      </w:pPr>
-      <w:r>
-        <w:t>Ten podpunkt przedstawia opis bazy danych i odwzorowanie w rzeczywistości, a także poszczególne typy modeli bazodanowych.</w:t>
-      </w:r>
-    </w:p>
-    <w:p>
-      <w:pPr>
-        <w:pStyle w:val="Bezodstpw"/>
-        <w:ind w:left="720"/>
       </w:pPr>
     </w:p>
     <w:p>
@@ -7032,22 +7061,6 @@
     <w:p>
       <w:pPr>
         <w:pStyle w:val="Bezodstpw"/>
-        <w:ind w:left="720"/>
-      </w:pPr>
-    </w:p>
-    <w:p>
-      <w:pPr>
-        <w:pStyle w:val="Bezodstpw"/>
-        <w:ind w:left="720"/>
-      </w:pPr>
-      <w:r>
-        <w:t>Ten podpunkt zawiera opis poszczególnych elementów aplikacji, czyli wykorzystanej architektury, interfejsu graficznego, funkcji i zabezpieczeń.</w:t>
-      </w:r>
-    </w:p>
-    <w:p>
-      <w:pPr>
-        <w:pStyle w:val="Bezodstpw"/>
-        <w:ind w:left="720"/>
       </w:pPr>
     </w:p>
     <w:p>
@@ -7074,18 +7087,30 @@
       <w:pPr>
         <w:pStyle w:val="Bezodstpw"/>
         <w:ind w:left="1077"/>
-      </w:pPr>
-      <w:r>
-        <w:t>Aplikacja została napisana w architekturze języka programowania C# w środowisku programistycznym Microsoft Visual Studio Ultimate 2013.</w:t>
+        <w:jc w:val="both"/>
+      </w:pPr>
+      <w:r>
+        <w:t>Aplikacja została napisana w języku programowania C# w środowisku programistycznym Microsoft Visual Studio Ultimate 2013.</w:t>
       </w:r>
     </w:p>
     <w:p>
       <w:pPr>
         <w:pStyle w:val="Bezodstpw"/>
         <w:ind w:left="1077"/>
-      </w:pPr>
-      <w:r>
-        <w:t>Do zaprojektowania i wygenerowania GUI została wykorzystana nakładka WPF, która ze względu na szerokie możliwości, a także dostęp do designera ułatwiającego pracę, najbardziej nadawała się do naszych potrzeb.</w:t>
+        <w:jc w:val="both"/>
+      </w:pPr>
+      <w:r>
+        <w:t>Do zaprojektowania i wygenerowania GUI została wykorzystane API oraz silnik graficzny WPF, która ze względu na szerokie możliwości, a także dostęp do designera ułatwiającego pracę, najbardziej nadawała się do naszych potrzeb.</w:t>
+      </w:r>
+    </w:p>
+    <w:p>
+      <w:pPr>
+        <w:pStyle w:val="Bezodstpw"/>
+        <w:ind w:left="1077"/>
+        <w:jc w:val="both"/>
+      </w:pPr>
+      <w:r>
+        <w:t xml:space="preserve">Do rysowania wykresów zostały użyte dwie bezpłatne biblioteki zapewniające możliwie największą estetykę i możliwości: Modern UI (Metro) Charting oraz WPF Toolkit. </w:t>
       </w:r>
     </w:p>
     <w:p>
@@ -7120,7 +7145,13 @@
         <w:ind w:left="1077"/>
       </w:pPr>
       <w:r>
-        <w:t>Interfejs graficzny składa się z 4 okien, co upraszcza interfejs i zapewnia większą wygodę korzystania z aplikacji. Wykorzystywane okna to:</w:t>
+        <w:t xml:space="preserve">Interfejs graficzny składa się z 4 </w:t>
+      </w:r>
+      <w:r>
+        <w:t xml:space="preserve">głównych </w:t>
+      </w:r>
+      <w:r>
+        <w:t>okien, co upraszcza interfejs i zapewnia większą wygodę korzystania z aplikacji. Wykorzystywane okna to:</w:t>
       </w:r>
     </w:p>
     <w:p>
@@ -7195,7 +7226,6 @@
         <w:ind w:left="1077"/>
       </w:pPr>
       <w:r>
-        <w:lastRenderedPageBreak/>
         <w:t>Okno główne i okno kreatora są oparte na technologii stron, które można przełączać nie zamykając okna. Wykorzystane są następujące strony:</w:t>
       </w:r>
     </w:p>
@@ -7244,6 +7274,7 @@
         </w:numPr>
       </w:pPr>
       <w:r>
+        <w:lastRenderedPageBreak/>
         <w:t>Strona do wprowadzenia pierwszych przychodów</w:t>
       </w:r>
     </w:p>
@@ -7575,22 +7606,6 @@
     <w:p>
       <w:pPr>
         <w:pStyle w:val="Bezodstpw"/>
-        <w:ind w:left="357"/>
-      </w:pPr>
-    </w:p>
-    <w:p>
-      <w:pPr>
-        <w:pStyle w:val="Bezodstpw"/>
-        <w:ind w:left="357"/>
-      </w:pPr>
-      <w:r>
-        <w:t>W tym punkcie zostanie przedstawiony sposób realizacji implementacji bazy danych oraz samej aplikacji.</w:t>
-      </w:r>
-    </w:p>
-    <w:p>
-      <w:pPr>
-        <w:pStyle w:val="Bezodstpw"/>
-        <w:ind w:left="357"/>
       </w:pPr>
     </w:p>
     <w:p>
@@ -7763,21 +7778,6 @@
     </w:p>
     <w:p>
       <w:pPr>
-        <w:pStyle w:val="Bezodstpw"/>
-        <w:ind w:left="357"/>
-      </w:pPr>
-      <w:r>
-        <w:t>Ten punkt zawiera testy wybranych funkcji aplikacji oraz ocenę ich efektywności.</w:t>
-      </w:r>
-    </w:p>
-    <w:p>
-      <w:pPr>
-        <w:pStyle w:val="Bezodstpw"/>
-        <w:ind w:left="357"/>
-      </w:pPr>
-    </w:p>
-    <w:p>
-      <w:pPr>
         <w:pStyle w:val="Nagwek2"/>
         <w:numPr>
           <w:ilvl w:val="1"/>
@@ -7905,7 +7905,7 @@
         <w:ind w:left="720"/>
       </w:pPr>
       <w:r>
-        <w:t>Po przetestowaniu funkcji widać, zę wszystkie działają poprawnie i zgodnie z założeniami. Wszelkie zabezpieczenia przed niepoprawną autoryzacją zostały przetestowanie uniemożliwiają dostęp do danych budżetu bez znajomości hasła. Wyniki testów aplikacji są zadowalające.</w:t>
+        <w:t>Po przetestowaniu funkcji programu można stwierdzić, że wszystkie działają poprawnie i zgodnie z założeniami. Wszelkie zabezpieczenia przed niepoprawną autoryzacją zostały przetestowanie uniemożliwiają dostęp do danych budżetu bez znajomości hasła. Wyniki testów aplikacji są zadowalające.</w:t>
       </w:r>
     </w:p>
     <w:p>
@@ -8056,11 +8056,24 @@
     <w:p>
       <w:pPr>
         <w:pStyle w:val="Bezodstpw"/>
+        <w:ind w:left="360" w:firstLine="348"/>
+        <w:jc w:val="both"/>
+      </w:pPr>
+      <w:r>
+        <w:t>Projekt zespołowy skutecznie wypróbował zdobytą w czasie studiów wiedzę, a także pozwolił na naukę skutecznej organizacji pracy w zespole informatycznym. Udało się także zaprojektować i zaimplementować praktyczną i w pełni funkcjonalną aplikację wspomagającą prowadzenie budżetu. Jest to projekt, który ma szerokie możliwości rozwoju, jednak czas semestru jest ograniczony pozwolił na implementacji jedynie podstawowych funkcji. Mimo ograniczeń czasowych efekt pracy jest zadowalający. Można uznać, że wszystkie cele projektowe zostały osiągnięte.</w:t>
+      </w:r>
+    </w:p>
+    <w:p>
+      <w:pPr>
+        <w:pStyle w:val="Bezodstpw"/>
         <w:ind w:left="360"/>
       </w:pPr>
-      <w:r>
-        <w:t>Projekt skutecznie wypróbował zdobytą w czasie studiów wiedzę, a także pozwolił na naukę skutecznej organizacji pracy w zespole informatycznym. Udało się także zaprojektować i zaimplementować aplikację wspomagającą prowadzenie budżetu. Jest to projekt, który ma szerokie możliwości rozwoju, jednak czas semestru jest ograniczony pozwolił na implementacji jedynie podstawowych funkcji. Mimo ograniczeń czasowych efekt pracy jest zadowalający. Można zatem uznać, że wszystkie cele projektowe zostały osiągnięte.</w:t>
-      </w:r>
+    </w:p>
+    <w:p>
+      <w:pPr>
+        <w:pStyle w:val="Bezodstpw"/>
+        <w:ind w:left="360"/>
+      </w:pPr>
     </w:p>
     <w:p>
       <w:pPr>
@@ -8197,8 +8210,34 @@
         <w:ind w:left="360"/>
       </w:pPr>
       <w:r>
-        <w:t>[1] strona internetowa: wikipedia.pl</w:t>
-      </w:r>
+        <w:t xml:space="preserve">[1] </w:t>
+      </w:r>
+      <w:hyperlink r:id="rId9" w:anchor="howto1" w:history="1">
+        <w:r>
+          <w:rPr>
+            <w:rStyle w:val="Hipercze"/>
+          </w:rPr>
+          <w:t>http://modernuicharts.codeplex.com/documentation#howto1</w:t>
+        </w:r>
+      </w:hyperlink>
+    </w:p>
+    <w:p>
+      <w:pPr>
+        <w:pStyle w:val="Bezodstpw"/>
+        <w:ind w:left="360"/>
+      </w:pPr>
+      <w:r>
+        <w:t xml:space="preserve">[2] </w:t>
+      </w:r>
+      <w:r>
+        <w:t>http://www.c-sharpcorner.com/uploadfile/mahesh/charting-in-wpf/</w:t>
+      </w:r>
+    </w:p>
+    <w:p>
+      <w:pPr>
+        <w:pStyle w:val="Bezodstpw"/>
+        <w:ind w:left="360"/>
+      </w:pPr>
     </w:p>
     <w:sectPr>
       <w:pgSz w:w="11906" w:h="16838"/>
@@ -11904,7 +11943,7 @@
 </file>
 
 <file path=customXml/itemProps1.xml><?xml version="1.0" encoding="utf-8"?>
-<ds:datastoreItem xmlns:ds="http://schemas.openxmlformats.org/officeDocument/2006/customXml" ds:itemID="{05736351-E488-46E6-BDED-963E5BBD019F}">
+<ds:datastoreItem xmlns:ds="http://schemas.openxmlformats.org/officeDocument/2006/customXml" ds:itemID="{606824E2-9AC6-4BC1-A4A7-B671AC4E6CF6}">
   <ds:schemaRefs>
     <ds:schemaRef ds:uri="http://schemas.openxmlformats.org/officeDocument/2006/bibliography"/>
   </ds:schemaRefs>

</xml_diff>

<commit_message>
Drobne poprawki w GUI analizy + kolejne poprawki w dokumentacji
</commit_message>
<xml_diff>
--- a/Budżet Domowy.docx
+++ b/Budżet Domowy.docx
@@ -13319,8 +13319,6 @@
         </w:rPr>
         <w:t xml:space="preserve">Okno celów oszczędzania - </w:t>
       </w:r>
-      <w:bookmarkStart w:id="21" w:name="_GoBack"/>
-      <w:bookmarkEnd w:id="21"/>
     </w:p>
     <w:p>
       <w:pPr>
@@ -13587,6 +13585,7 @@
     <w:p>
       <w:pPr>
         <w:pStyle w:val="Bezodstpw"/>
+        <w:ind w:left="1077"/>
         <w:jc w:val="both"/>
         <w:rPr>
           <w:sz w:val="24"/>
@@ -13596,17 +13595,373 @@
     <w:p>
       <w:pPr>
         <w:pStyle w:val="Bezodstpw"/>
-        <w:jc w:val="both"/>
-        <w:rPr>
-          <w:color w:val="FF0000"/>
-        </w:rPr>
-      </w:pPr>
-      <w:r>
-        <w:rPr>
-          <w:color w:val="FF0000"/>
-        </w:rPr>
-        <w:t>Tu będą okna i podpisy</w:t>
-      </w:r>
+        <w:jc w:val="center"/>
+        <w:rPr>
+          <w:sz w:val="24"/>
+        </w:rPr>
+      </w:pPr>
+      <w:r>
+        <w:rPr>
+          <w:noProof/>
+          <w:lang w:eastAsia="pl-PL"/>
+        </w:rPr>
+        <w:drawing>
+          <wp:inline distT="0" distB="0" distL="0" distR="0" wp14:anchorId="5F439B80" wp14:editId="1122D9C6">
+            <wp:extent cx="2495550" cy="2305050"/>
+            <wp:effectExtent l="0" t="0" r="0" b="0"/>
+            <wp:docPr id="3" name="Obraz 3"/>
+            <wp:cNvGraphicFramePr>
+              <a:graphicFrameLocks xmlns:a="http://schemas.openxmlformats.org/drawingml/2006/main" noChangeAspect="1"/>
+            </wp:cNvGraphicFramePr>
+            <a:graphic xmlns:a="http://schemas.openxmlformats.org/drawingml/2006/main">
+              <a:graphicData uri="http://schemas.openxmlformats.org/drawingml/2006/picture">
+                <pic:pic xmlns:pic="http://schemas.openxmlformats.org/drawingml/2006/picture">
+                  <pic:nvPicPr>
+                    <pic:cNvPr id="1" name=""/>
+                    <pic:cNvPicPr/>
+                  </pic:nvPicPr>
+                  <pic:blipFill>
+                    <a:blip r:embed="rId10"/>
+                    <a:stretch>
+                      <a:fillRect/>
+                    </a:stretch>
+                  </pic:blipFill>
+                  <pic:spPr>
+                    <a:xfrm>
+                      <a:off x="0" y="0"/>
+                      <a:ext cx="2495550" cy="2305050"/>
+                    </a:xfrm>
+                    <a:prstGeom prst="rect">
+                      <a:avLst/>
+                    </a:prstGeom>
+                  </pic:spPr>
+                </pic:pic>
+              </a:graphicData>
+            </a:graphic>
+          </wp:inline>
+        </w:drawing>
+      </w:r>
+    </w:p>
+    <w:p>
+      <w:pPr>
+        <w:pStyle w:val="Podpisrysunku"/>
+      </w:pPr>
+      <w:r>
+        <w:t>Okno Logowania</w:t>
+      </w:r>
+    </w:p>
+    <w:p>
+      <w:pPr>
+        <w:pStyle w:val="Bezodstpw"/>
+        <w:jc w:val="center"/>
+      </w:pPr>
+      <w:r>
+        <w:rPr>
+          <w:noProof/>
+          <w:lang w:eastAsia="pl-PL"/>
+        </w:rPr>
+        <w:lastRenderedPageBreak/>
+        <w:drawing>
+          <wp:inline distT="0" distB="0" distL="0" distR="0" wp14:anchorId="693F5E50" wp14:editId="314AEE24">
+            <wp:extent cx="4190260" cy="4207021"/>
+            <wp:effectExtent l="0" t="0" r="1270" b="3175"/>
+            <wp:docPr id="4" name="Obraz 4"/>
+            <wp:cNvGraphicFramePr>
+              <a:graphicFrameLocks xmlns:a="http://schemas.openxmlformats.org/drawingml/2006/main" noChangeAspect="1"/>
+            </wp:cNvGraphicFramePr>
+            <a:graphic xmlns:a="http://schemas.openxmlformats.org/drawingml/2006/main">
+              <a:graphicData uri="http://schemas.openxmlformats.org/drawingml/2006/picture">
+                <pic:pic xmlns:pic="http://schemas.openxmlformats.org/drawingml/2006/picture">
+                  <pic:nvPicPr>
+                    <pic:cNvPr id="1" name=""/>
+                    <pic:cNvPicPr/>
+                  </pic:nvPicPr>
+                  <pic:blipFill>
+                    <a:blip r:embed="rId11"/>
+                    <a:stretch>
+                      <a:fillRect/>
+                    </a:stretch>
+                  </pic:blipFill>
+                  <pic:spPr>
+                    <a:xfrm>
+                      <a:off x="0" y="0"/>
+                      <a:ext cx="4219347" cy="4236224"/>
+                    </a:xfrm>
+                    <a:prstGeom prst="rect">
+                      <a:avLst/>
+                    </a:prstGeom>
+                  </pic:spPr>
+                </pic:pic>
+              </a:graphicData>
+            </a:graphic>
+          </wp:inline>
+        </w:drawing>
+      </w:r>
+    </w:p>
+    <w:p>
+      <w:pPr>
+        <w:pStyle w:val="Podpisrysunku"/>
+      </w:pPr>
+      <w:r>
+        <w:t>Okno kreatora budżetu – strona 1</w:t>
+      </w:r>
+    </w:p>
+    <w:p>
+      <w:pPr>
+        <w:pStyle w:val="Bezodstpw"/>
+        <w:jc w:val="center"/>
+      </w:pPr>
+      <w:r>
+        <w:rPr>
+          <w:noProof/>
+          <w:lang w:eastAsia="pl-PL"/>
+        </w:rPr>
+        <w:drawing>
+          <wp:inline distT="0" distB="0" distL="0" distR="0" wp14:anchorId="6C49E921" wp14:editId="04537570">
+            <wp:extent cx="4154749" cy="4171367"/>
+            <wp:effectExtent l="0" t="0" r="0" b="635"/>
+            <wp:docPr id="5" name="Obraz 5"/>
+            <wp:cNvGraphicFramePr>
+              <a:graphicFrameLocks xmlns:a="http://schemas.openxmlformats.org/drawingml/2006/main" noChangeAspect="1"/>
+            </wp:cNvGraphicFramePr>
+            <a:graphic xmlns:a="http://schemas.openxmlformats.org/drawingml/2006/main">
+              <a:graphicData uri="http://schemas.openxmlformats.org/drawingml/2006/picture">
+                <pic:pic xmlns:pic="http://schemas.openxmlformats.org/drawingml/2006/picture">
+                  <pic:nvPicPr>
+                    <pic:cNvPr id="1" name=""/>
+                    <pic:cNvPicPr/>
+                  </pic:nvPicPr>
+                  <pic:blipFill>
+                    <a:blip r:embed="rId12"/>
+                    <a:stretch>
+                      <a:fillRect/>
+                    </a:stretch>
+                  </pic:blipFill>
+                  <pic:spPr>
+                    <a:xfrm>
+                      <a:off x="0" y="0"/>
+                      <a:ext cx="4184971" cy="4201710"/>
+                    </a:xfrm>
+                    <a:prstGeom prst="rect">
+                      <a:avLst/>
+                    </a:prstGeom>
+                  </pic:spPr>
+                </pic:pic>
+              </a:graphicData>
+            </a:graphic>
+          </wp:inline>
+        </w:drawing>
+      </w:r>
+    </w:p>
+    <w:p>
+      <w:pPr>
+        <w:pStyle w:val="Podpisrysunku"/>
+      </w:pPr>
+      <w:r>
+        <w:t>Okno kreatora budżetu – strona 2</w:t>
+      </w:r>
+    </w:p>
+    <w:p>
+      <w:pPr>
+        <w:pStyle w:val="Bezodstpw"/>
+        <w:jc w:val="center"/>
+      </w:pPr>
+      <w:r>
+        <w:rPr>
+          <w:noProof/>
+          <w:lang w:eastAsia="pl-PL"/>
+        </w:rPr>
+        <w:lastRenderedPageBreak/>
+        <w:drawing>
+          <wp:inline distT="0" distB="0" distL="0" distR="0" wp14:anchorId="052259F9" wp14:editId="67F272F2">
+            <wp:extent cx="4074850" cy="4083000"/>
+            <wp:effectExtent l="0" t="0" r="1905" b="0"/>
+            <wp:docPr id="6" name="Obraz 6"/>
+            <wp:cNvGraphicFramePr>
+              <a:graphicFrameLocks xmlns:a="http://schemas.openxmlformats.org/drawingml/2006/main" noChangeAspect="1"/>
+            </wp:cNvGraphicFramePr>
+            <a:graphic xmlns:a="http://schemas.openxmlformats.org/drawingml/2006/main">
+              <a:graphicData uri="http://schemas.openxmlformats.org/drawingml/2006/picture">
+                <pic:pic xmlns:pic="http://schemas.openxmlformats.org/drawingml/2006/picture">
+                  <pic:nvPicPr>
+                    <pic:cNvPr id="1" name=""/>
+                    <pic:cNvPicPr/>
+                  </pic:nvPicPr>
+                  <pic:blipFill>
+                    <a:blip r:embed="rId13"/>
+                    <a:stretch>
+                      <a:fillRect/>
+                    </a:stretch>
+                  </pic:blipFill>
+                  <pic:spPr>
+                    <a:xfrm>
+                      <a:off x="0" y="0"/>
+                      <a:ext cx="4094082" cy="4102271"/>
+                    </a:xfrm>
+                    <a:prstGeom prst="rect">
+                      <a:avLst/>
+                    </a:prstGeom>
+                  </pic:spPr>
+                </pic:pic>
+              </a:graphicData>
+            </a:graphic>
+          </wp:inline>
+        </w:drawing>
+      </w:r>
+    </w:p>
+    <w:p>
+      <w:pPr>
+        <w:pStyle w:val="Podpisrysunku"/>
+      </w:pPr>
+      <w:r>
+        <w:t>Okno kreatora budżetu – strona 3</w:t>
+      </w:r>
+    </w:p>
+    <w:p>
+      <w:pPr>
+        <w:pStyle w:val="Bezodstpw"/>
+      </w:pPr>
+      <w:r>
+        <w:rPr>
+          <w:noProof/>
+          <w:lang w:eastAsia="pl-PL"/>
+        </w:rPr>
+        <w:drawing>
+          <wp:inline distT="0" distB="0" distL="0" distR="0" wp14:anchorId="396A92DD" wp14:editId="3D67CD84">
+            <wp:extent cx="5760720" cy="4080510"/>
+            <wp:effectExtent l="0" t="0" r="0" b="0"/>
+            <wp:docPr id="7" name="Obraz 7"/>
+            <wp:cNvGraphicFramePr>
+              <a:graphicFrameLocks xmlns:a="http://schemas.openxmlformats.org/drawingml/2006/main" noChangeAspect="1"/>
+            </wp:cNvGraphicFramePr>
+            <a:graphic xmlns:a="http://schemas.openxmlformats.org/drawingml/2006/main">
+              <a:graphicData uri="http://schemas.openxmlformats.org/drawingml/2006/picture">
+                <pic:pic xmlns:pic="http://schemas.openxmlformats.org/drawingml/2006/picture">
+                  <pic:nvPicPr>
+                    <pic:cNvPr id="1" name=""/>
+                    <pic:cNvPicPr/>
+                  </pic:nvPicPr>
+                  <pic:blipFill>
+                    <a:blip r:embed="rId14"/>
+                    <a:stretch>
+                      <a:fillRect/>
+                    </a:stretch>
+                  </pic:blipFill>
+                  <pic:spPr>
+                    <a:xfrm>
+                      <a:off x="0" y="0"/>
+                      <a:ext cx="5760720" cy="4080510"/>
+                    </a:xfrm>
+                    <a:prstGeom prst="rect">
+                      <a:avLst/>
+                    </a:prstGeom>
+                  </pic:spPr>
+                </pic:pic>
+              </a:graphicData>
+            </a:graphic>
+          </wp:inline>
+        </w:drawing>
+      </w:r>
+    </w:p>
+    <w:p>
+      <w:pPr>
+        <w:pStyle w:val="Podpisrysunku"/>
+      </w:pPr>
+      <w:r>
+        <w:t>Okno główne – Strona Główna</w:t>
+      </w:r>
+    </w:p>
+    <w:p>
+      <w:pPr>
+        <w:pStyle w:val="Bezodstpw"/>
+      </w:pPr>
+    </w:p>
+    <w:p>
+      <w:pPr>
+        <w:pStyle w:val="Bezodstpw"/>
+      </w:pPr>
+      <w:r>
+        <w:rPr>
+          <w:noProof/>
+          <w:lang w:eastAsia="pl-PL"/>
+        </w:rPr>
+        <w:lastRenderedPageBreak/>
+        <w:drawing>
+          <wp:inline distT="0" distB="0" distL="0" distR="0" wp14:anchorId="6B41A41B" wp14:editId="33C08F1A">
+            <wp:extent cx="5760720" cy="4088765"/>
+            <wp:effectExtent l="0" t="0" r="0" b="6985"/>
+            <wp:docPr id="8" name="Obraz 8"/>
+            <wp:cNvGraphicFramePr>
+              <a:graphicFrameLocks xmlns:a="http://schemas.openxmlformats.org/drawingml/2006/main" noChangeAspect="1"/>
+            </wp:cNvGraphicFramePr>
+            <a:graphic xmlns:a="http://schemas.openxmlformats.org/drawingml/2006/main">
+              <a:graphicData uri="http://schemas.openxmlformats.org/drawingml/2006/picture">
+                <pic:pic xmlns:pic="http://schemas.openxmlformats.org/drawingml/2006/picture">
+                  <pic:nvPicPr>
+                    <pic:cNvPr id="1" name=""/>
+                    <pic:cNvPicPr/>
+                  </pic:nvPicPr>
+                  <pic:blipFill>
+                    <a:blip r:embed="rId15"/>
+                    <a:stretch>
+                      <a:fillRect/>
+                    </a:stretch>
+                  </pic:blipFill>
+                  <pic:spPr>
+                    <a:xfrm>
+                      <a:off x="0" y="0"/>
+                      <a:ext cx="5760720" cy="4088765"/>
+                    </a:xfrm>
+                    <a:prstGeom prst="rect">
+                      <a:avLst/>
+                    </a:prstGeom>
+                  </pic:spPr>
+                </pic:pic>
+              </a:graphicData>
+            </a:graphic>
+          </wp:inline>
+        </w:drawing>
+      </w:r>
+    </w:p>
+    <w:p>
+      <w:pPr>
+        <w:pStyle w:val="Podpisrysunku"/>
+      </w:pPr>
+      <w:r>
+        <w:t>Okno główne – Historia</w:t>
+      </w:r>
+    </w:p>
+    <w:p>
+      <w:pPr>
+        <w:pStyle w:val="Bezodstpw"/>
+      </w:pPr>
+    </w:p>
+    <w:p>
+      <w:pPr>
+        <w:pStyle w:val="Bezodstpw"/>
+      </w:pPr>
+      <w:bookmarkStart w:id="21" w:name="_GoBack"/>
+      <w:bookmarkEnd w:id="21"/>
+    </w:p>
+    <w:p>
+      <w:pPr>
+        <w:pStyle w:val="Bezodstpw"/>
+      </w:pPr>
+    </w:p>
+    <w:p>
+      <w:pPr>
+        <w:pStyle w:val="Bezodstpw"/>
+      </w:pPr>
+    </w:p>
+    <w:p>
+      <w:pPr>
+        <w:pStyle w:val="Bezodstpw"/>
+      </w:pPr>
+    </w:p>
+    <w:p>
+      <w:pPr>
+        <w:pStyle w:val="Bezodstpw"/>
+      </w:pPr>
     </w:p>
     <w:p>
       <w:pPr>
@@ -13740,7 +14095,6 @@
       </w:pPr>
       <w:bookmarkStart w:id="23" w:name="_Toc421940092"/>
       <w:r>
-        <w:lastRenderedPageBreak/>
         <w:t>Metoda komunikacji z bazą danych</w:t>
       </w:r>
       <w:bookmarkEnd w:id="23"/>
@@ -13772,7 +14126,14 @@
         <w:rPr>
           <w:sz w:val="24"/>
         </w:rPr>
-        <w:t>Po zalogowaniu dane z bazy są kopiowane do obiektu budżet i operacje na danych odbywają się na zmiennych. Wszelkie zmiany za zapisywane w przez czasowy autozapis, przez wciśnięcie przycisku Zapisz lub przy kończeniu pracy z programem, jeśli użytkownik zatwierdzi zmiany.</w:t>
+        <w:t xml:space="preserve">Po zalogowaniu dane z bazy są kopiowane do obiektu budżet i operacje na danych odbywają się na zmiennych. Wszelkie zmiany za zapisywane </w:t>
+      </w:r>
+      <w:r>
+        <w:rPr>
+          <w:sz w:val="24"/>
+        </w:rPr>
+        <w:lastRenderedPageBreak/>
+        <w:t>w przez czasowy autozapis, przez wciśnięcie przycisku Zapisz lub przy kończeniu pracy z programem, jeśli użytkownik zatwierdzi zmiany.</w:t>
       </w:r>
     </w:p>
     <w:p>
@@ -16118,8 +16479,8 @@
   <w:abstractNum w:abstractNumId="17" w15:restartNumberingAfterBreak="0">
     <w:nsid w:val="2ABC1DA0"/>
     <w:multiLevelType w:val="hybridMultilevel"/>
-    <w:tmpl w:val="55D2ADF0"/>
-    <w:lvl w:ilvl="0" w:tplc="2AF6A578">
+    <w:tmpl w:val="A9DE3C1C"/>
+    <w:lvl w:ilvl="0" w:tplc="4C1AF986">
       <w:start w:val="1"/>
       <w:numFmt w:val="decimal"/>
       <w:pStyle w:val="Podpisrysunku"/>
@@ -19590,12 +19951,13 @@
     <w:next w:val="Bezodstpw"/>
     <w:autoRedefine/>
     <w:qFormat/>
-    <w:rsid w:val="00ED2BB2"/>
+    <w:rsid w:val="00504A26"/>
     <w:pPr>
       <w:numPr>
         <w:numId w:val="45"/>
       </w:numPr>
       <w:spacing w:line="240" w:lineRule="auto"/>
+      <w:ind w:left="0" w:firstLine="0"/>
       <w:jc w:val="center"/>
     </w:pPr>
     <w:rPr>
@@ -19955,7 +20317,7 @@
 </file>
 
 <file path=customXml/itemProps1.xml><?xml version="1.0" encoding="utf-8"?>
-<ds:datastoreItem xmlns:ds="http://schemas.openxmlformats.org/officeDocument/2006/customXml" ds:itemID="{3D8F5F2B-5223-4257-A230-4F5822840904}">
+<ds:datastoreItem xmlns:ds="http://schemas.openxmlformats.org/officeDocument/2006/customXml" ds:itemID="{1BCAF8FB-04C2-4AA8-93B1-A67381B00B45}">
   <ds:schemaRefs>
     <ds:schemaRef ds:uri="http://schemas.openxmlformats.org/officeDocument/2006/bibliography"/>
   </ds:schemaRefs>

</xml_diff>

<commit_message>
Ostatnie zmiany przed 18, reszta po 20
</commit_message>
<xml_diff>
--- a/Budżet Domowy.docx
+++ b/Budżet Domowy.docx
@@ -13940,18 +13940,423 @@
       <w:pPr>
         <w:pStyle w:val="Bezodstpw"/>
       </w:pPr>
+      <w:r>
+        <w:rPr>
+          <w:noProof/>
+          <w:lang w:eastAsia="pl-PL"/>
+        </w:rPr>
+        <w:drawing>
+          <wp:inline distT="0" distB="0" distL="0" distR="0" wp14:anchorId="0FBE6BE1" wp14:editId="6BAFA6AC">
+            <wp:extent cx="5760720" cy="4093845"/>
+            <wp:effectExtent l="0" t="0" r="0" b="1905"/>
+            <wp:docPr id="9" name="Obraz 9"/>
+            <wp:cNvGraphicFramePr>
+              <a:graphicFrameLocks xmlns:a="http://schemas.openxmlformats.org/drawingml/2006/main" noChangeAspect="1"/>
+            </wp:cNvGraphicFramePr>
+            <a:graphic xmlns:a="http://schemas.openxmlformats.org/drawingml/2006/main">
+              <a:graphicData uri="http://schemas.openxmlformats.org/drawingml/2006/picture">
+                <pic:pic xmlns:pic="http://schemas.openxmlformats.org/drawingml/2006/picture">
+                  <pic:nvPicPr>
+                    <pic:cNvPr id="1" name=""/>
+                    <pic:cNvPicPr/>
+                  </pic:nvPicPr>
+                  <pic:blipFill>
+                    <a:blip r:embed="rId16"/>
+                    <a:stretch>
+                      <a:fillRect/>
+                    </a:stretch>
+                  </pic:blipFill>
+                  <pic:spPr>
+                    <a:xfrm>
+                      <a:off x="0" y="0"/>
+                      <a:ext cx="5760720" cy="4093845"/>
+                    </a:xfrm>
+                    <a:prstGeom prst="rect">
+                      <a:avLst/>
+                    </a:prstGeom>
+                  </pic:spPr>
+                </pic:pic>
+              </a:graphicData>
+            </a:graphic>
+          </wp:inline>
+        </w:drawing>
+      </w:r>
+    </w:p>
+    <w:p>
+      <w:pPr>
+        <w:pStyle w:val="Podpisrysunku"/>
+      </w:pPr>
+      <w:r>
+        <w:t>Okno główne – Analiza – Zakładka 1</w:t>
+      </w:r>
+    </w:p>
+    <w:p>
+      <w:pPr>
+        <w:pStyle w:val="Bezodstpw"/>
+      </w:pPr>
+      <w:r>
+        <w:rPr>
+          <w:noProof/>
+          <w:lang w:eastAsia="pl-PL"/>
+        </w:rPr>
+        <w:lastRenderedPageBreak/>
+        <w:drawing>
+          <wp:inline distT="0" distB="0" distL="0" distR="0" wp14:anchorId="0A5A10E7" wp14:editId="6C25AB08">
+            <wp:extent cx="5760720" cy="4093845"/>
+            <wp:effectExtent l="0" t="0" r="0" b="1905"/>
+            <wp:docPr id="10" name="Obraz 10"/>
+            <wp:cNvGraphicFramePr>
+              <a:graphicFrameLocks xmlns:a="http://schemas.openxmlformats.org/drawingml/2006/main" noChangeAspect="1"/>
+            </wp:cNvGraphicFramePr>
+            <a:graphic xmlns:a="http://schemas.openxmlformats.org/drawingml/2006/main">
+              <a:graphicData uri="http://schemas.openxmlformats.org/drawingml/2006/picture">
+                <pic:pic xmlns:pic="http://schemas.openxmlformats.org/drawingml/2006/picture">
+                  <pic:nvPicPr>
+                    <pic:cNvPr id="1" name=""/>
+                    <pic:cNvPicPr/>
+                  </pic:nvPicPr>
+                  <pic:blipFill>
+                    <a:blip r:embed="rId17"/>
+                    <a:stretch>
+                      <a:fillRect/>
+                    </a:stretch>
+                  </pic:blipFill>
+                  <pic:spPr>
+                    <a:xfrm>
+                      <a:off x="0" y="0"/>
+                      <a:ext cx="5760720" cy="4093845"/>
+                    </a:xfrm>
+                    <a:prstGeom prst="rect">
+                      <a:avLst/>
+                    </a:prstGeom>
+                  </pic:spPr>
+                </pic:pic>
+              </a:graphicData>
+            </a:graphic>
+          </wp:inline>
+        </w:drawing>
+      </w:r>
+    </w:p>
+    <w:p>
+      <w:pPr>
+        <w:pStyle w:val="Podpisrysunku"/>
+      </w:pPr>
+      <w:r>
+        <w:t xml:space="preserve">Okno główne – Analiza – Zakładka </w:t>
+      </w:r>
+      <w:r>
+        <w:t>2</w:t>
+      </w:r>
+    </w:p>
+    <w:p>
+      <w:pPr>
+        <w:pStyle w:val="Bezodstpw"/>
+      </w:pPr>
+    </w:p>
+    <w:p>
+      <w:pPr>
+        <w:pStyle w:val="Bezodstpw"/>
+      </w:pPr>
+      <w:r>
+        <w:rPr>
+          <w:noProof/>
+          <w:lang w:eastAsia="pl-PL"/>
+        </w:rPr>
+        <w:drawing>
+          <wp:inline distT="0" distB="0" distL="0" distR="0" wp14:anchorId="385B1E4D" wp14:editId="4A3E2B27">
+            <wp:extent cx="5760720" cy="4086860"/>
+            <wp:effectExtent l="0" t="0" r="0" b="8890"/>
+            <wp:docPr id="11" name="Obraz 11"/>
+            <wp:cNvGraphicFramePr>
+              <a:graphicFrameLocks xmlns:a="http://schemas.openxmlformats.org/drawingml/2006/main" noChangeAspect="1"/>
+            </wp:cNvGraphicFramePr>
+            <a:graphic xmlns:a="http://schemas.openxmlformats.org/drawingml/2006/main">
+              <a:graphicData uri="http://schemas.openxmlformats.org/drawingml/2006/picture">
+                <pic:pic xmlns:pic="http://schemas.openxmlformats.org/drawingml/2006/picture">
+                  <pic:nvPicPr>
+                    <pic:cNvPr id="1" name=""/>
+                    <pic:cNvPicPr/>
+                  </pic:nvPicPr>
+                  <pic:blipFill>
+                    <a:blip r:embed="rId18"/>
+                    <a:stretch>
+                      <a:fillRect/>
+                    </a:stretch>
+                  </pic:blipFill>
+                  <pic:spPr>
+                    <a:xfrm>
+                      <a:off x="0" y="0"/>
+                      <a:ext cx="5760720" cy="4086860"/>
+                    </a:xfrm>
+                    <a:prstGeom prst="rect">
+                      <a:avLst/>
+                    </a:prstGeom>
+                  </pic:spPr>
+                </pic:pic>
+              </a:graphicData>
+            </a:graphic>
+          </wp:inline>
+        </w:drawing>
+      </w:r>
+    </w:p>
+    <w:p>
+      <w:pPr>
+        <w:pStyle w:val="Podpisrysunku"/>
+      </w:pPr>
+      <w:r>
+        <w:t xml:space="preserve">Okno główne – Analiza – Zakładka </w:t>
+      </w:r>
+      <w:r>
+        <w:t>3</w:t>
+      </w:r>
+    </w:p>
+    <w:p>
+      <w:pPr>
+        <w:pStyle w:val="Bezodstpw"/>
+      </w:pPr>
+      <w:r>
+        <w:rPr>
+          <w:noProof/>
+          <w:lang w:eastAsia="pl-PL"/>
+        </w:rPr>
+        <w:lastRenderedPageBreak/>
+        <w:drawing>
+          <wp:inline distT="0" distB="0" distL="0" distR="0" wp14:anchorId="739CC03E" wp14:editId="030B7942">
+            <wp:extent cx="5760720" cy="4086860"/>
+            <wp:effectExtent l="0" t="0" r="0" b="8890"/>
+            <wp:docPr id="13" name="Obraz 13"/>
+            <wp:cNvGraphicFramePr>
+              <a:graphicFrameLocks xmlns:a="http://schemas.openxmlformats.org/drawingml/2006/main" noChangeAspect="1"/>
+            </wp:cNvGraphicFramePr>
+            <a:graphic xmlns:a="http://schemas.openxmlformats.org/drawingml/2006/main">
+              <a:graphicData uri="http://schemas.openxmlformats.org/drawingml/2006/picture">
+                <pic:pic xmlns:pic="http://schemas.openxmlformats.org/drawingml/2006/picture">
+                  <pic:nvPicPr>
+                    <pic:cNvPr id="1" name=""/>
+                    <pic:cNvPicPr/>
+                  </pic:nvPicPr>
+                  <pic:blipFill>
+                    <a:blip r:embed="rId19"/>
+                    <a:stretch>
+                      <a:fillRect/>
+                    </a:stretch>
+                  </pic:blipFill>
+                  <pic:spPr>
+                    <a:xfrm>
+                      <a:off x="0" y="0"/>
+                      <a:ext cx="5760720" cy="4086860"/>
+                    </a:xfrm>
+                    <a:prstGeom prst="rect">
+                      <a:avLst/>
+                    </a:prstGeom>
+                  </pic:spPr>
+                </pic:pic>
+              </a:graphicData>
+            </a:graphic>
+          </wp:inline>
+        </w:drawing>
+      </w:r>
+    </w:p>
+    <w:p>
+      <w:pPr>
+        <w:pStyle w:val="Podpisrysunku"/>
+      </w:pPr>
+      <w:r>
+        <w:t xml:space="preserve">Okno główne – Analiza – Zakładka </w:t>
+      </w:r>
+      <w:r>
+        <w:t>4</w:t>
+      </w:r>
+    </w:p>
+    <w:p>
+      <w:pPr>
+        <w:pStyle w:val="Bezodstpw"/>
+      </w:pPr>
+    </w:p>
+    <w:p>
+      <w:pPr>
+        <w:pStyle w:val="Bezodstpw"/>
+      </w:pPr>
+      <w:r>
+        <w:rPr>
+          <w:noProof/>
+          <w:lang w:eastAsia="pl-PL"/>
+        </w:rPr>
+        <w:drawing>
+          <wp:inline distT="0" distB="0" distL="0" distR="0" wp14:anchorId="1D910956" wp14:editId="039E5001">
+            <wp:extent cx="5760720" cy="4086860"/>
+            <wp:effectExtent l="0" t="0" r="0" b="8890"/>
+            <wp:docPr id="14" name="Obraz 14"/>
+            <wp:cNvGraphicFramePr>
+              <a:graphicFrameLocks xmlns:a="http://schemas.openxmlformats.org/drawingml/2006/main" noChangeAspect="1"/>
+            </wp:cNvGraphicFramePr>
+            <a:graphic xmlns:a="http://schemas.openxmlformats.org/drawingml/2006/main">
+              <a:graphicData uri="http://schemas.openxmlformats.org/drawingml/2006/picture">
+                <pic:pic xmlns:pic="http://schemas.openxmlformats.org/drawingml/2006/picture">
+                  <pic:nvPicPr>
+                    <pic:cNvPr id="1" name=""/>
+                    <pic:cNvPicPr/>
+                  </pic:nvPicPr>
+                  <pic:blipFill>
+                    <a:blip r:embed="rId20"/>
+                    <a:stretch>
+                      <a:fillRect/>
+                    </a:stretch>
+                  </pic:blipFill>
+                  <pic:spPr>
+                    <a:xfrm>
+                      <a:off x="0" y="0"/>
+                      <a:ext cx="5760720" cy="4086860"/>
+                    </a:xfrm>
+                    <a:prstGeom prst="rect">
+                      <a:avLst/>
+                    </a:prstGeom>
+                  </pic:spPr>
+                </pic:pic>
+              </a:graphicData>
+            </a:graphic>
+          </wp:inline>
+        </w:drawing>
+      </w:r>
+    </w:p>
+    <w:p>
+      <w:pPr>
+        <w:pStyle w:val="Podpisrysunku"/>
+      </w:pPr>
+      <w:r>
+        <w:t xml:space="preserve">Okno główne – </w:t>
+      </w:r>
+      <w:r>
+        <w:t>Przychody i wydatki</w:t>
+      </w:r>
+    </w:p>
+    <w:p>
+      <w:pPr>
+        <w:pStyle w:val="Bezodstpw"/>
+      </w:pPr>
+      <w:r>
+        <w:rPr>
+          <w:noProof/>
+          <w:lang w:eastAsia="pl-PL"/>
+        </w:rPr>
+        <w:lastRenderedPageBreak/>
+        <w:drawing>
+          <wp:inline distT="0" distB="0" distL="0" distR="0" wp14:anchorId="4EC84E47" wp14:editId="085CE52E">
+            <wp:extent cx="5760720" cy="4086860"/>
+            <wp:effectExtent l="0" t="0" r="0" b="8890"/>
+            <wp:docPr id="15" name="Obraz 15"/>
+            <wp:cNvGraphicFramePr>
+              <a:graphicFrameLocks xmlns:a="http://schemas.openxmlformats.org/drawingml/2006/main" noChangeAspect="1"/>
+            </wp:cNvGraphicFramePr>
+            <a:graphic xmlns:a="http://schemas.openxmlformats.org/drawingml/2006/main">
+              <a:graphicData uri="http://schemas.openxmlformats.org/drawingml/2006/picture">
+                <pic:pic xmlns:pic="http://schemas.openxmlformats.org/drawingml/2006/picture">
+                  <pic:nvPicPr>
+                    <pic:cNvPr id="1" name=""/>
+                    <pic:cNvPicPr/>
+                  </pic:nvPicPr>
+                  <pic:blipFill>
+                    <a:blip r:embed="rId21"/>
+                    <a:stretch>
+                      <a:fillRect/>
+                    </a:stretch>
+                  </pic:blipFill>
+                  <pic:spPr>
+                    <a:xfrm>
+                      <a:off x="0" y="0"/>
+                      <a:ext cx="5760720" cy="4086860"/>
+                    </a:xfrm>
+                    <a:prstGeom prst="rect">
+                      <a:avLst/>
+                    </a:prstGeom>
+                  </pic:spPr>
+                </pic:pic>
+              </a:graphicData>
+            </a:graphic>
+          </wp:inline>
+        </w:drawing>
+      </w:r>
+    </w:p>
+    <w:p>
+      <w:pPr>
+        <w:pStyle w:val="Podpisrysunku"/>
+      </w:pPr>
+      <w:r>
+        <w:t xml:space="preserve">Okno główne – </w:t>
+      </w:r>
+      <w:r>
+        <w:t>Ustawienia - Ogólne</w:t>
+      </w:r>
+    </w:p>
+    <w:p>
+      <w:pPr>
+        <w:pStyle w:val="Bezodstpw"/>
+      </w:pPr>
+    </w:p>
+    <w:p>
+      <w:pPr>
+        <w:pStyle w:val="Bezodstpw"/>
+      </w:pPr>
+      <w:r>
+        <w:rPr>
+          <w:noProof/>
+          <w:lang w:eastAsia="pl-PL"/>
+        </w:rPr>
+        <w:drawing>
+          <wp:inline distT="0" distB="0" distL="0" distR="0" wp14:anchorId="3BA62BD2" wp14:editId="3B49D29C">
+            <wp:extent cx="5760720" cy="4086860"/>
+            <wp:effectExtent l="0" t="0" r="0" b="8890"/>
+            <wp:docPr id="16" name="Obraz 16"/>
+            <wp:cNvGraphicFramePr>
+              <a:graphicFrameLocks xmlns:a="http://schemas.openxmlformats.org/drawingml/2006/main" noChangeAspect="1"/>
+            </wp:cNvGraphicFramePr>
+            <a:graphic xmlns:a="http://schemas.openxmlformats.org/drawingml/2006/main">
+              <a:graphicData uri="http://schemas.openxmlformats.org/drawingml/2006/picture">
+                <pic:pic xmlns:pic="http://schemas.openxmlformats.org/drawingml/2006/picture">
+                  <pic:nvPicPr>
+                    <pic:cNvPr id="1" name=""/>
+                    <pic:cNvPicPr/>
+                  </pic:nvPicPr>
+                  <pic:blipFill>
+                    <a:blip r:embed="rId22"/>
+                    <a:stretch>
+                      <a:fillRect/>
+                    </a:stretch>
+                  </pic:blipFill>
+                  <pic:spPr>
+                    <a:xfrm>
+                      <a:off x="0" y="0"/>
+                      <a:ext cx="5760720" cy="4086860"/>
+                    </a:xfrm>
+                    <a:prstGeom prst="rect">
+                      <a:avLst/>
+                    </a:prstGeom>
+                  </pic:spPr>
+                </pic:pic>
+              </a:graphicData>
+            </a:graphic>
+          </wp:inline>
+        </w:drawing>
+      </w:r>
+    </w:p>
+    <w:p>
+      <w:pPr>
+        <w:pStyle w:val="Podpisrysunku"/>
+      </w:pPr>
+      <w:r>
+        <w:t xml:space="preserve">Okno główne – Ustawienia </w:t>
+      </w:r>
+      <w:r>
+        <w:t>–</w:t>
+      </w:r>
+      <w:r>
+        <w:t xml:space="preserve"> </w:t>
+      </w:r>
+      <w:r>
+        <w:t>Dostosuj wyświetlanie historii</w:t>
+      </w:r>
       <w:bookmarkStart w:id="21" w:name="_GoBack"/>
       <w:bookmarkEnd w:id="21"/>
-    </w:p>
-    <w:p>
-      <w:pPr>
-        <w:pStyle w:val="Bezodstpw"/>
-      </w:pPr>
-    </w:p>
-    <w:p>
-      <w:pPr>
-        <w:pStyle w:val="Bezodstpw"/>
-      </w:pPr>
     </w:p>
     <w:p>
       <w:pPr>
@@ -14126,14 +14531,7 @@
         <w:rPr>
           <w:sz w:val="24"/>
         </w:rPr>
-        <w:t xml:space="preserve">Po zalogowaniu dane z bazy są kopiowane do obiektu budżet i operacje na danych odbywają się na zmiennych. Wszelkie zmiany za zapisywane </w:t>
-      </w:r>
-      <w:r>
-        <w:rPr>
-          <w:sz w:val="24"/>
-        </w:rPr>
-        <w:lastRenderedPageBreak/>
-        <w:t>w przez czasowy autozapis, przez wciśnięcie przycisku Zapisz lub przy kończeniu pracy z programem, jeśli użytkownik zatwierdzi zmiany.</w:t>
+        <w:t>Po zalogowaniu dane z bazy są kopiowane do obiektu budżet i operacje na danych odbywają się na zmiennych. Wszelkie zmiany za zapisywane w przez czasowy autozapis, przez wciśnięcie przycisku Zapisz lub przy kończeniu pracy z programem, jeśli użytkownik zatwierdzi zmiany.</w:t>
       </w:r>
     </w:p>
     <w:p>
@@ -20317,7 +20715,7 @@
 </file>
 
 <file path=customXml/itemProps1.xml><?xml version="1.0" encoding="utf-8"?>
-<ds:datastoreItem xmlns:ds="http://schemas.openxmlformats.org/officeDocument/2006/customXml" ds:itemID="{1BCAF8FB-04C2-4AA8-93B1-A67381B00B45}">
+<ds:datastoreItem xmlns:ds="http://schemas.openxmlformats.org/officeDocument/2006/customXml" ds:itemID="{D4B1E9AC-6946-4394-9A3D-4A9717CB58D1}">
   <ds:schemaRefs>
     <ds:schemaRef ds:uri="http://schemas.openxmlformats.org/officeDocument/2006/bibliography"/>
   </ds:schemaRefs>

</xml_diff>

<commit_message>
Już niewiele zostało + GUI
</commit_message>
<xml_diff>
--- a/Budżet Domowy.docx
+++ b/Budżet Domowy.docx
@@ -805,7 +805,7 @@
           <w:r>
             <w:fldChar w:fldCharType="separate"/>
           </w:r>
-          <w:hyperlink w:anchor="_Toc421940070" w:history="1">
+          <w:hyperlink w:anchor="_Toc421999011" w:history="1">
             <w:r>
               <w:rPr>
                 <w:rStyle w:val="Hipercze"/>
@@ -847,7 +847,7 @@
                 <w:noProof/>
                 <w:webHidden/>
               </w:rPr>
-              <w:instrText xml:space="preserve"> PAGEREF _Toc421940070 \h </w:instrText>
+              <w:instrText xml:space="preserve"> PAGEREF _Toc421999011 \h </w:instrText>
             </w:r>
             <w:r>
               <w:rPr>
@@ -891,7 +891,7 @@
               <w:lang w:eastAsia="pl-PL"/>
             </w:rPr>
           </w:pPr>
-          <w:hyperlink w:anchor="_Toc421940071" w:history="1">
+          <w:hyperlink w:anchor="_Toc421999012" w:history="1">
             <w:r>
               <w:rPr>
                 <w:rStyle w:val="Hipercze"/>
@@ -933,7 +933,7 @@
                 <w:noProof/>
                 <w:webHidden/>
               </w:rPr>
-              <w:instrText xml:space="preserve"> PAGEREF _Toc421940071 \h </w:instrText>
+              <w:instrText xml:space="preserve"> PAGEREF _Toc421999012 \h </w:instrText>
             </w:r>
             <w:r>
               <w:rPr>
@@ -977,7 +977,7 @@
               <w:lang w:eastAsia="pl-PL"/>
             </w:rPr>
           </w:pPr>
-          <w:hyperlink w:anchor="_Toc421940072" w:history="1">
+          <w:hyperlink w:anchor="_Toc421999013" w:history="1">
             <w:r>
               <w:rPr>
                 <w:rStyle w:val="Hipercze"/>
@@ -1019,7 +1019,7 @@
                 <w:noProof/>
                 <w:webHidden/>
               </w:rPr>
-              <w:instrText xml:space="preserve"> PAGEREF _Toc421940072 \h </w:instrText>
+              <w:instrText xml:space="preserve"> PAGEREF _Toc421999013 \h </w:instrText>
             </w:r>
             <w:r>
               <w:rPr>
@@ -1063,7 +1063,7 @@
               <w:lang w:eastAsia="pl-PL"/>
             </w:rPr>
           </w:pPr>
-          <w:hyperlink w:anchor="_Toc421940073" w:history="1">
+          <w:hyperlink w:anchor="_Toc421999014" w:history="1">
             <w:r>
               <w:rPr>
                 <w:rStyle w:val="Hipercze"/>
@@ -1105,7 +1105,7 @@
                 <w:noProof/>
                 <w:webHidden/>
               </w:rPr>
-              <w:instrText xml:space="preserve"> PAGEREF _Toc421940073 \h </w:instrText>
+              <w:instrText xml:space="preserve"> PAGEREF _Toc421999014 \h </w:instrText>
             </w:r>
             <w:r>
               <w:rPr>
@@ -1149,7 +1149,7 @@
               <w:lang w:eastAsia="pl-PL"/>
             </w:rPr>
           </w:pPr>
-          <w:hyperlink w:anchor="_Toc421940074" w:history="1">
+          <w:hyperlink w:anchor="_Toc421999015" w:history="1">
             <w:r>
               <w:rPr>
                 <w:rStyle w:val="Hipercze"/>
@@ -1191,7 +1191,7 @@
                 <w:noProof/>
                 <w:webHidden/>
               </w:rPr>
-              <w:instrText xml:space="preserve"> PAGEREF _Toc421940074 \h </w:instrText>
+              <w:instrText xml:space="preserve"> PAGEREF _Toc421999015 \h </w:instrText>
             </w:r>
             <w:r>
               <w:rPr>
@@ -1235,7 +1235,7 @@
               <w:lang w:eastAsia="pl-PL"/>
             </w:rPr>
           </w:pPr>
-          <w:hyperlink w:anchor="_Toc421940075" w:history="1">
+          <w:hyperlink w:anchor="_Toc421999016" w:history="1">
             <w:r>
               <w:rPr>
                 <w:rStyle w:val="Hipercze"/>
@@ -1277,7 +1277,7 @@
                 <w:noProof/>
                 <w:webHidden/>
               </w:rPr>
-              <w:instrText xml:space="preserve"> PAGEREF _Toc421940075 \h </w:instrText>
+              <w:instrText xml:space="preserve"> PAGEREF _Toc421999016 \h </w:instrText>
             </w:r>
             <w:r>
               <w:rPr>
@@ -1321,7 +1321,7 @@
               <w:lang w:eastAsia="pl-PL"/>
             </w:rPr>
           </w:pPr>
-          <w:hyperlink w:anchor="_Toc421940076" w:history="1">
+          <w:hyperlink w:anchor="_Toc421999017" w:history="1">
             <w:r>
               <w:rPr>
                 <w:rStyle w:val="Hipercze"/>
@@ -1363,7 +1363,7 @@
                 <w:noProof/>
                 <w:webHidden/>
               </w:rPr>
-              <w:instrText xml:space="preserve"> PAGEREF _Toc421940076 \h </w:instrText>
+              <w:instrText xml:space="preserve"> PAGEREF _Toc421999017 \h </w:instrText>
             </w:r>
             <w:r>
               <w:rPr>
@@ -1407,7 +1407,7 @@
               <w:lang w:eastAsia="pl-PL"/>
             </w:rPr>
           </w:pPr>
-          <w:hyperlink w:anchor="_Toc421940077" w:history="1">
+          <w:hyperlink w:anchor="_Toc421999018" w:history="1">
             <w:r>
               <w:rPr>
                 <w:rStyle w:val="Hipercze"/>
@@ -1449,7 +1449,7 @@
                 <w:noProof/>
                 <w:webHidden/>
               </w:rPr>
-              <w:instrText xml:space="preserve"> PAGEREF _Toc421940077 \h </w:instrText>
+              <w:instrText xml:space="preserve"> PAGEREF _Toc421999018 \h </w:instrText>
             </w:r>
             <w:r>
               <w:rPr>
@@ -1493,7 +1493,7 @@
               <w:lang w:eastAsia="pl-PL"/>
             </w:rPr>
           </w:pPr>
-          <w:hyperlink w:anchor="_Toc421940078" w:history="1">
+          <w:hyperlink w:anchor="_Toc421999019" w:history="1">
             <w:r>
               <w:rPr>
                 <w:rStyle w:val="Hipercze"/>
@@ -1535,7 +1535,7 @@
                 <w:noProof/>
                 <w:webHidden/>
               </w:rPr>
-              <w:instrText xml:space="preserve"> PAGEREF _Toc421940078 \h </w:instrText>
+              <w:instrText xml:space="preserve"> PAGEREF _Toc421999019 \h </w:instrText>
             </w:r>
             <w:r>
               <w:rPr>
@@ -1579,7 +1579,7 @@
               <w:lang w:eastAsia="pl-PL"/>
             </w:rPr>
           </w:pPr>
-          <w:hyperlink w:anchor="_Toc421940079" w:history="1">
+          <w:hyperlink w:anchor="_Toc421999020" w:history="1">
             <w:r>
               <w:rPr>
                 <w:rStyle w:val="Hipercze"/>
@@ -1621,7 +1621,7 @@
                 <w:noProof/>
                 <w:webHidden/>
               </w:rPr>
-              <w:instrText xml:space="preserve"> PAGEREF _Toc421940079 \h </w:instrText>
+              <w:instrText xml:space="preserve"> PAGEREF _Toc421999020 \h </w:instrText>
             </w:r>
             <w:r>
               <w:rPr>
@@ -1665,7 +1665,7 @@
               <w:lang w:eastAsia="pl-PL"/>
             </w:rPr>
           </w:pPr>
-          <w:hyperlink w:anchor="_Toc421940080" w:history="1">
+          <w:hyperlink w:anchor="_Toc421999021" w:history="1">
             <w:r>
               <w:rPr>
                 <w:rStyle w:val="Hipercze"/>
@@ -1707,7 +1707,7 @@
                 <w:noProof/>
                 <w:webHidden/>
               </w:rPr>
-              <w:instrText xml:space="preserve"> PAGEREF _Toc421940080 \h </w:instrText>
+              <w:instrText xml:space="preserve"> PAGEREF _Toc421999021 \h </w:instrText>
             </w:r>
             <w:r>
               <w:rPr>
@@ -1751,7 +1751,7 @@
               <w:lang w:eastAsia="pl-PL"/>
             </w:rPr>
           </w:pPr>
-          <w:hyperlink w:anchor="_Toc421940081" w:history="1">
+          <w:hyperlink w:anchor="_Toc421999022" w:history="1">
             <w:r>
               <w:rPr>
                 <w:rStyle w:val="Hipercze"/>
@@ -1793,7 +1793,7 @@
                 <w:noProof/>
                 <w:webHidden/>
               </w:rPr>
-              <w:instrText xml:space="preserve"> PAGEREF _Toc421940081 \h </w:instrText>
+              <w:instrText xml:space="preserve"> PAGEREF _Toc421999022 \h </w:instrText>
             </w:r>
             <w:r>
               <w:rPr>
@@ -1837,7 +1837,7 @@
               <w:lang w:eastAsia="pl-PL"/>
             </w:rPr>
           </w:pPr>
-          <w:hyperlink w:anchor="_Toc421940082" w:history="1">
+          <w:hyperlink w:anchor="_Toc421999023" w:history="1">
             <w:r>
               <w:rPr>
                 <w:rStyle w:val="Hipercze"/>
@@ -1879,7 +1879,7 @@
                 <w:noProof/>
                 <w:webHidden/>
               </w:rPr>
-              <w:instrText xml:space="preserve"> PAGEREF _Toc421940082 \h </w:instrText>
+              <w:instrText xml:space="preserve"> PAGEREF _Toc421999023 \h </w:instrText>
             </w:r>
             <w:r>
               <w:rPr>
@@ -1909,234 +1909,6 @@
               <w:fldChar w:fldCharType="end"/>
             </w:r>
           </w:hyperlink>
-        </w:p>
-        <w:bookmarkStart w:id="0" w:name="_GoBack"/>
-        <w:p>
-          <w:pPr>
-            <w:pStyle w:val="Spistreci3"/>
-            <w:tabs>
-              <w:tab w:val="left" w:pos="1320"/>
-              <w:tab w:val="right" w:leader="dot" w:pos="9062"/>
-            </w:tabs>
-            <w:rPr>
-              <w:rFonts w:eastAsiaTheme="minorEastAsia"/>
-              <w:noProof/>
-              <w:lang w:eastAsia="pl-PL"/>
-            </w:rPr>
-          </w:pPr>
-          <w:r>
-            <w:rPr>
-              <w:noProof/>
-            </w:rPr>
-            <w:fldChar w:fldCharType="begin"/>
-          </w:r>
-          <w:r>
-            <w:rPr>
-              <w:noProof/>
-            </w:rPr>
-            <w:instrText xml:space="preserve"> HYPERLINK \l "_Toc421940083" </w:instrText>
-          </w:r>
-          <w:r>
-            <w:rPr>
-              <w:noProof/>
-            </w:rPr>
-          </w:r>
-          <w:r>
-            <w:rPr>
-              <w:noProof/>
-            </w:rPr>
-            <w:fldChar w:fldCharType="separate"/>
-          </w:r>
-          <w:r>
-            <w:rPr>
-              <w:rStyle w:val="Hipercze"/>
-              <w:noProof/>
-            </w:rPr>
-            <w:t>2.3.3</w:t>
-          </w:r>
-          <w:r>
-            <w:rPr>
-              <w:rFonts w:eastAsiaTheme="minorEastAsia"/>
-              <w:noProof/>
-              <w:lang w:eastAsia="pl-PL"/>
-            </w:rPr>
-            <w:tab/>
-          </w:r>
-          <w:r>
-            <w:rPr>
-              <w:rStyle w:val="Hipercze"/>
-              <w:noProof/>
-            </w:rPr>
-            <w:t>Wymagania dotyczące bezpieczeństwa systemu</w:t>
-          </w:r>
-          <w:r>
-            <w:rPr>
-              <w:noProof/>
-              <w:webHidden/>
-            </w:rPr>
-            <w:tab/>
-          </w:r>
-          <w:r>
-            <w:rPr>
-              <w:noProof/>
-              <w:webHidden/>
-            </w:rPr>
-            <w:fldChar w:fldCharType="begin"/>
-          </w:r>
-          <w:r>
-            <w:rPr>
-              <w:noProof/>
-              <w:webHidden/>
-            </w:rPr>
-            <w:instrText xml:space="preserve"> PAGEREF _Toc421940083 \h </w:instrText>
-          </w:r>
-          <w:r>
-            <w:rPr>
-              <w:noProof/>
-              <w:webHidden/>
-            </w:rPr>
-          </w:r>
-          <w:r>
-            <w:rPr>
-              <w:noProof/>
-              <w:webHidden/>
-            </w:rPr>
-            <w:fldChar w:fldCharType="separate"/>
-          </w:r>
-          <w:r>
-            <w:rPr>
-              <w:noProof/>
-              <w:webHidden/>
-            </w:rPr>
-            <w:t>6</w:t>
-          </w:r>
-          <w:r>
-            <w:rPr>
-              <w:noProof/>
-              <w:webHidden/>
-            </w:rPr>
-            <w:fldChar w:fldCharType="end"/>
-          </w:r>
-          <w:r>
-            <w:rPr>
-              <w:noProof/>
-            </w:rPr>
-            <w:fldChar w:fldCharType="end"/>
-          </w:r>
-        </w:p>
-        <w:bookmarkEnd w:id="0"/>
-        <w:p>
-          <w:pPr>
-            <w:pStyle w:val="Spistreci2"/>
-            <w:tabs>
-              <w:tab w:val="left" w:pos="880"/>
-              <w:tab w:val="right" w:leader="dot" w:pos="9062"/>
-            </w:tabs>
-            <w:rPr>
-              <w:rFonts w:eastAsiaTheme="minorEastAsia"/>
-              <w:noProof/>
-              <w:lang w:eastAsia="pl-PL"/>
-            </w:rPr>
-          </w:pPr>
-          <w:r>
-            <w:rPr>
-              <w:noProof/>
-            </w:rPr>
-            <w:fldChar w:fldCharType="begin"/>
-          </w:r>
-          <w:r>
-            <w:rPr>
-              <w:noProof/>
-            </w:rPr>
-            <w:instrText xml:space="preserve"> HYPERLINK \l "_Toc421940084" </w:instrText>
-          </w:r>
-          <w:r>
-            <w:rPr>
-              <w:noProof/>
-            </w:rPr>
-          </w:r>
-          <w:r>
-            <w:rPr>
-              <w:noProof/>
-            </w:rPr>
-            <w:fldChar w:fldCharType="separate"/>
-          </w:r>
-          <w:r>
-            <w:rPr>
-              <w:rStyle w:val="Hipercze"/>
-              <w:noProof/>
-            </w:rPr>
-            <w:t>2.4</w:t>
-          </w:r>
-          <w:r>
-            <w:rPr>
-              <w:rFonts w:eastAsiaTheme="minorEastAsia"/>
-              <w:noProof/>
-              <w:lang w:eastAsia="pl-PL"/>
-            </w:rPr>
-            <w:tab/>
-          </w:r>
-          <w:r>
-            <w:rPr>
-              <w:rStyle w:val="Hipercze"/>
-              <w:noProof/>
-            </w:rPr>
-            <w:t>Wymagania funkcjonalne</w:t>
-          </w:r>
-          <w:r>
-            <w:rPr>
-              <w:noProof/>
-              <w:webHidden/>
-            </w:rPr>
-            <w:tab/>
-          </w:r>
-          <w:r>
-            <w:rPr>
-              <w:noProof/>
-              <w:webHidden/>
-            </w:rPr>
-            <w:fldChar w:fldCharType="begin"/>
-          </w:r>
-          <w:r>
-            <w:rPr>
-              <w:noProof/>
-              <w:webHidden/>
-            </w:rPr>
-            <w:instrText xml:space="preserve"> PAGEREF _Toc421940084 \h </w:instrText>
-          </w:r>
-          <w:r>
-            <w:rPr>
-              <w:noProof/>
-              <w:webHidden/>
-            </w:rPr>
-          </w:r>
-          <w:r>
-            <w:rPr>
-              <w:noProof/>
-              <w:webHidden/>
-            </w:rPr>
-            <w:fldChar w:fldCharType="separate"/>
-          </w:r>
-          <w:r>
-            <w:rPr>
-              <w:noProof/>
-              <w:webHidden/>
-            </w:rPr>
-            <w:t>6</w:t>
-          </w:r>
-          <w:r>
-            <w:rPr>
-              <w:noProof/>
-              <w:webHidden/>
-            </w:rPr>
-            <w:fldChar w:fldCharType="end"/>
-          </w:r>
-          <w:r>
-            <w:rPr>
-              <w:noProof/>
-            </w:rPr>
-            <w:fldChar w:fldCharType="end"/>
-          </w:r>
         </w:p>
         <w:p>
           <w:pPr>
@@ -2151,12 +1923,184 @@
               <w:lang w:eastAsia="pl-PL"/>
             </w:rPr>
           </w:pPr>
-          <w:hyperlink w:anchor="_Toc421940085" w:history="1">
+          <w:hyperlink w:anchor="_Toc421999024" w:history="1">
             <w:r>
               <w:rPr>
                 <w:rStyle w:val="Hipercze"/>
                 <w:noProof/>
               </w:rPr>
+              <w:t>2.3.3</w:t>
+            </w:r>
+            <w:r>
+              <w:rPr>
+                <w:rFonts w:eastAsiaTheme="minorEastAsia"/>
+                <w:noProof/>
+                <w:lang w:eastAsia="pl-PL"/>
+              </w:rPr>
+              <w:tab/>
+            </w:r>
+            <w:r>
+              <w:rPr>
+                <w:rStyle w:val="Hipercze"/>
+                <w:noProof/>
+              </w:rPr>
+              <w:t>Wymagania dotyczące bezpieczeństwa systemu</w:t>
+            </w:r>
+            <w:r>
+              <w:rPr>
+                <w:noProof/>
+                <w:webHidden/>
+              </w:rPr>
+              <w:tab/>
+            </w:r>
+            <w:r>
+              <w:rPr>
+                <w:noProof/>
+                <w:webHidden/>
+              </w:rPr>
+              <w:fldChar w:fldCharType="begin"/>
+            </w:r>
+            <w:r>
+              <w:rPr>
+                <w:noProof/>
+                <w:webHidden/>
+              </w:rPr>
+              <w:instrText xml:space="preserve"> PAGEREF _Toc421999024 \h </w:instrText>
+            </w:r>
+            <w:r>
+              <w:rPr>
+                <w:noProof/>
+                <w:webHidden/>
+              </w:rPr>
+            </w:r>
+            <w:r>
+              <w:rPr>
+                <w:noProof/>
+                <w:webHidden/>
+              </w:rPr>
+              <w:fldChar w:fldCharType="separate"/>
+            </w:r>
+            <w:r>
+              <w:rPr>
+                <w:noProof/>
+                <w:webHidden/>
+              </w:rPr>
+              <w:t>6</w:t>
+            </w:r>
+            <w:r>
+              <w:rPr>
+                <w:noProof/>
+                <w:webHidden/>
+              </w:rPr>
+              <w:fldChar w:fldCharType="end"/>
+            </w:r>
+          </w:hyperlink>
+        </w:p>
+        <w:p>
+          <w:pPr>
+            <w:pStyle w:val="Spistreci2"/>
+            <w:tabs>
+              <w:tab w:val="left" w:pos="880"/>
+              <w:tab w:val="right" w:leader="dot" w:pos="9062"/>
+            </w:tabs>
+            <w:rPr>
+              <w:rFonts w:eastAsiaTheme="minorEastAsia"/>
+              <w:noProof/>
+              <w:lang w:eastAsia="pl-PL"/>
+            </w:rPr>
+          </w:pPr>
+          <w:hyperlink w:anchor="_Toc421999025" w:history="1">
+            <w:r>
+              <w:rPr>
+                <w:rStyle w:val="Hipercze"/>
+                <w:noProof/>
+              </w:rPr>
+              <w:t>2.4</w:t>
+            </w:r>
+            <w:r>
+              <w:rPr>
+                <w:rFonts w:eastAsiaTheme="minorEastAsia"/>
+                <w:noProof/>
+                <w:lang w:eastAsia="pl-PL"/>
+              </w:rPr>
+              <w:tab/>
+            </w:r>
+            <w:r>
+              <w:rPr>
+                <w:rStyle w:val="Hipercze"/>
+                <w:noProof/>
+              </w:rPr>
+              <w:t>Wymagania funkcjonalne</w:t>
+            </w:r>
+            <w:r>
+              <w:rPr>
+                <w:noProof/>
+                <w:webHidden/>
+              </w:rPr>
+              <w:tab/>
+            </w:r>
+            <w:r>
+              <w:rPr>
+                <w:noProof/>
+                <w:webHidden/>
+              </w:rPr>
+              <w:fldChar w:fldCharType="begin"/>
+            </w:r>
+            <w:r>
+              <w:rPr>
+                <w:noProof/>
+                <w:webHidden/>
+              </w:rPr>
+              <w:instrText xml:space="preserve"> PAGEREF _Toc421999025 \h </w:instrText>
+            </w:r>
+            <w:r>
+              <w:rPr>
+                <w:noProof/>
+                <w:webHidden/>
+              </w:rPr>
+            </w:r>
+            <w:r>
+              <w:rPr>
+                <w:noProof/>
+                <w:webHidden/>
+              </w:rPr>
+              <w:fldChar w:fldCharType="separate"/>
+            </w:r>
+            <w:r>
+              <w:rPr>
+                <w:noProof/>
+                <w:webHidden/>
+              </w:rPr>
+              <w:t>6</w:t>
+            </w:r>
+            <w:r>
+              <w:rPr>
+                <w:noProof/>
+                <w:webHidden/>
+              </w:rPr>
+              <w:fldChar w:fldCharType="end"/>
+            </w:r>
+          </w:hyperlink>
+        </w:p>
+        <w:p>
+          <w:pPr>
+            <w:pStyle w:val="Spistreci3"/>
+            <w:tabs>
+              <w:tab w:val="left" w:pos="1320"/>
+              <w:tab w:val="right" w:leader="dot" w:pos="9062"/>
+            </w:tabs>
+            <w:rPr>
+              <w:rFonts w:eastAsiaTheme="minorEastAsia"/>
+              <w:noProof/>
+              <w:lang w:eastAsia="pl-PL"/>
+            </w:rPr>
+          </w:pPr>
+          <w:hyperlink w:anchor="_Toc421999026" w:history="1">
+            <w:r>
+              <w:rPr>
+                <w:rStyle w:val="Hipercze"/>
+                <w:noProof/>
+              </w:rPr>
               <w:t>2.4.1</w:t>
             </w:r>
             <w:r>
@@ -2193,7 +2137,7 @@
                 <w:noProof/>
                 <w:webHidden/>
               </w:rPr>
-              <w:instrText xml:space="preserve"> PAGEREF _Toc421940085 \h </w:instrText>
+              <w:instrText xml:space="preserve"> PAGEREF _Toc421999026 \h </w:instrText>
             </w:r>
             <w:r>
               <w:rPr>
@@ -2237,7 +2181,7 @@
               <w:lang w:eastAsia="pl-PL"/>
             </w:rPr>
           </w:pPr>
-          <w:hyperlink w:anchor="_Toc421940086" w:history="1">
+          <w:hyperlink w:anchor="_Toc421999027" w:history="1">
             <w:r>
               <w:rPr>
                 <w:rStyle w:val="Hipercze"/>
@@ -2279,7 +2223,7 @@
                 <w:noProof/>
                 <w:webHidden/>
               </w:rPr>
-              <w:instrText xml:space="preserve"> PAGEREF _Toc421940086 \h </w:instrText>
+              <w:instrText xml:space="preserve"> PAGEREF _Toc421999027 \h </w:instrText>
             </w:r>
             <w:r>
               <w:rPr>
@@ -2323,7 +2267,7 @@
               <w:lang w:eastAsia="pl-PL"/>
             </w:rPr>
           </w:pPr>
-          <w:hyperlink w:anchor="_Toc421940087" w:history="1">
+          <w:hyperlink w:anchor="_Toc421999028" w:history="1">
             <w:r>
               <w:rPr>
                 <w:rStyle w:val="Hipercze"/>
@@ -2344,7 +2288,21 @@
                 <w:rStyle w:val="Hipercze"/>
                 <w:noProof/>
               </w:rPr>
-              <w:t>Projekt bazy danych</w:t>
+              <w:t>Projekt b</w:t>
+            </w:r>
+            <w:r>
+              <w:rPr>
+                <w:rStyle w:val="Hipercze"/>
+                <w:noProof/>
+              </w:rPr>
+              <w:t>a</w:t>
+            </w:r>
+            <w:r>
+              <w:rPr>
+                <w:rStyle w:val="Hipercze"/>
+                <w:noProof/>
+              </w:rPr>
+              <w:t>zy danych</w:t>
             </w:r>
             <w:r>
               <w:rPr>
@@ -2365,7 +2323,7 @@
                 <w:noProof/>
                 <w:webHidden/>
               </w:rPr>
-              <w:instrText xml:space="preserve"> PAGEREF _Toc421940087 \h </w:instrText>
+              <w:instrText xml:space="preserve"> PAGEREF _Toc421999028 \h </w:instrText>
             </w:r>
             <w:r>
               <w:rPr>
@@ -2409,7 +2367,7 @@
               <w:lang w:eastAsia="pl-PL"/>
             </w:rPr>
           </w:pPr>
-          <w:hyperlink w:anchor="_Toc421940088" w:history="1">
+          <w:hyperlink w:anchor="_Toc421999029" w:history="1">
             <w:r>
               <w:rPr>
                 <w:rStyle w:val="Hipercze"/>
@@ -2451,7 +2409,7 @@
                 <w:noProof/>
                 <w:webHidden/>
               </w:rPr>
-              <w:instrText xml:space="preserve"> PAGEREF _Toc421940088 \h </w:instrText>
+              <w:instrText xml:space="preserve"> PAGEREF _Toc421999029 \h </w:instrText>
             </w:r>
             <w:r>
               <w:rPr>
@@ -2495,7 +2453,7 @@
               <w:lang w:eastAsia="pl-PL"/>
             </w:rPr>
           </w:pPr>
-          <w:hyperlink w:anchor="_Toc421940089" w:history="1">
+          <w:hyperlink w:anchor="_Toc421999030" w:history="1">
             <w:r>
               <w:rPr>
                 <w:rStyle w:val="Hipercze"/>
@@ -2537,7 +2495,7 @@
                 <w:noProof/>
                 <w:webHidden/>
               </w:rPr>
-              <w:instrText xml:space="preserve"> PAGEREF _Toc421940089 \h </w:instrText>
+              <w:instrText xml:space="preserve"> PAGEREF _Toc421999030 \h </w:instrText>
             </w:r>
             <w:r>
               <w:rPr>
@@ -2581,7 +2539,7 @@
               <w:lang w:eastAsia="pl-PL"/>
             </w:rPr>
           </w:pPr>
-          <w:hyperlink w:anchor="_Toc421940090" w:history="1">
+          <w:hyperlink w:anchor="_Toc421999031" w:history="1">
             <w:r>
               <w:rPr>
                 <w:rStyle w:val="Hipercze"/>
@@ -2623,7 +2581,7 @@
                 <w:noProof/>
                 <w:webHidden/>
               </w:rPr>
-              <w:instrText xml:space="preserve"> PAGEREF _Toc421940090 \h </w:instrText>
+              <w:instrText xml:space="preserve"> PAGEREF _Toc421999031 \h </w:instrText>
             </w:r>
             <w:r>
               <w:rPr>
@@ -2667,7 +2625,7 @@
               <w:lang w:eastAsia="pl-PL"/>
             </w:rPr>
           </w:pPr>
-          <w:hyperlink w:anchor="_Toc421940091" w:history="1">
+          <w:hyperlink w:anchor="_Toc421999032" w:history="1">
             <w:r>
               <w:rPr>
                 <w:rStyle w:val="Hipercze"/>
@@ -2709,7 +2667,7 @@
                 <w:noProof/>
                 <w:webHidden/>
               </w:rPr>
-              <w:instrText xml:space="preserve"> PAGEREF _Toc421940091 \h </w:instrText>
+              <w:instrText xml:space="preserve"> PAGEREF _Toc421999032 \h </w:instrText>
             </w:r>
             <w:r>
               <w:rPr>
@@ -2753,7 +2711,7 @@
               <w:lang w:eastAsia="pl-PL"/>
             </w:rPr>
           </w:pPr>
-          <w:hyperlink w:anchor="_Toc421940092" w:history="1">
+          <w:hyperlink w:anchor="_Toc421999033" w:history="1">
             <w:r>
               <w:rPr>
                 <w:rStyle w:val="Hipercze"/>
@@ -2795,7 +2753,7 @@
                 <w:noProof/>
                 <w:webHidden/>
               </w:rPr>
-              <w:instrText xml:space="preserve"> PAGEREF _Toc421940092 \h </w:instrText>
+              <w:instrText xml:space="preserve"> PAGEREF _Toc421999033 \h </w:instrText>
             </w:r>
             <w:r>
               <w:rPr>
@@ -2839,7 +2797,7 @@
               <w:lang w:eastAsia="pl-PL"/>
             </w:rPr>
           </w:pPr>
-          <w:hyperlink w:anchor="_Toc421940093" w:history="1">
+          <w:hyperlink w:anchor="_Toc421999034" w:history="1">
             <w:r>
               <w:rPr>
                 <w:rStyle w:val="Hipercze"/>
@@ -2881,7 +2839,7 @@
                 <w:noProof/>
                 <w:webHidden/>
               </w:rPr>
-              <w:instrText xml:space="preserve"> PAGEREF _Toc421940093 \h </w:instrText>
+              <w:instrText xml:space="preserve"> PAGEREF _Toc421999034 \h </w:instrText>
             </w:r>
             <w:r>
               <w:rPr>
@@ -2925,7 +2883,7 @@
               <w:lang w:eastAsia="pl-PL"/>
             </w:rPr>
           </w:pPr>
-          <w:hyperlink w:anchor="_Toc421940094" w:history="1">
+          <w:hyperlink w:anchor="_Toc421999035" w:history="1">
             <w:r>
               <w:rPr>
                 <w:rStyle w:val="Hipercze"/>
@@ -2967,7 +2925,7 @@
                 <w:noProof/>
                 <w:webHidden/>
               </w:rPr>
-              <w:instrText xml:space="preserve"> PAGEREF _Toc421940094 \h </w:instrText>
+              <w:instrText xml:space="preserve"> PAGEREF _Toc421999035 \h </w:instrText>
             </w:r>
             <w:r>
               <w:rPr>
@@ -3011,7 +2969,7 @@
               <w:lang w:eastAsia="pl-PL"/>
             </w:rPr>
           </w:pPr>
-          <w:hyperlink w:anchor="_Toc421940095" w:history="1">
+          <w:hyperlink w:anchor="_Toc421999036" w:history="1">
             <w:r>
               <w:rPr>
                 <w:rStyle w:val="Hipercze"/>
@@ -3053,7 +3011,7 @@
                 <w:noProof/>
                 <w:webHidden/>
               </w:rPr>
-              <w:instrText xml:space="preserve"> PAGEREF _Toc421940095 \h </w:instrText>
+              <w:instrText xml:space="preserve"> PAGEREF _Toc421999036 \h </w:instrText>
             </w:r>
             <w:r>
               <w:rPr>
@@ -3097,7 +3055,7 @@
               <w:lang w:eastAsia="pl-PL"/>
             </w:rPr>
           </w:pPr>
-          <w:hyperlink w:anchor="_Toc421940096" w:history="1">
+          <w:hyperlink w:anchor="_Toc421999037" w:history="1">
             <w:r>
               <w:rPr>
                 <w:rStyle w:val="Hipercze"/>
@@ -3139,7 +3097,7 @@
                 <w:noProof/>
                 <w:webHidden/>
               </w:rPr>
-              <w:instrText xml:space="preserve"> PAGEREF _Toc421940096 \h </w:instrText>
+              <w:instrText xml:space="preserve"> PAGEREF _Toc421999037 \h </w:instrText>
             </w:r>
             <w:r>
               <w:rPr>
@@ -3183,7 +3141,7 @@
               <w:lang w:eastAsia="pl-PL"/>
             </w:rPr>
           </w:pPr>
-          <w:hyperlink w:anchor="_Toc421940097" w:history="1">
+          <w:hyperlink w:anchor="_Toc421999038" w:history="1">
             <w:r>
               <w:rPr>
                 <w:rStyle w:val="Hipercze"/>
@@ -3225,7 +3183,7 @@
                 <w:noProof/>
                 <w:webHidden/>
               </w:rPr>
-              <w:instrText xml:space="preserve"> PAGEREF _Toc421940097 \h </w:instrText>
+              <w:instrText xml:space="preserve"> PAGEREF _Toc421999038 \h </w:instrText>
             </w:r>
             <w:r>
               <w:rPr>
@@ -3269,7 +3227,7 @@
               <w:lang w:eastAsia="pl-PL"/>
             </w:rPr>
           </w:pPr>
-          <w:hyperlink w:anchor="_Toc421940098" w:history="1">
+          <w:hyperlink w:anchor="_Toc421999039" w:history="1">
             <w:r>
               <w:rPr>
                 <w:rStyle w:val="Hipercze"/>
@@ -3311,7 +3269,7 @@
                 <w:noProof/>
                 <w:webHidden/>
               </w:rPr>
-              <w:instrText xml:space="preserve"> PAGEREF _Toc421940098 \h </w:instrText>
+              <w:instrText xml:space="preserve"> PAGEREF _Toc421999039 \h </w:instrText>
             </w:r>
             <w:r>
               <w:rPr>
@@ -3355,7 +3313,7 @@
               <w:lang w:eastAsia="pl-PL"/>
             </w:rPr>
           </w:pPr>
-          <w:hyperlink w:anchor="_Toc421940099" w:history="1">
+          <w:hyperlink w:anchor="_Toc421999040" w:history="1">
             <w:r>
               <w:rPr>
                 <w:rStyle w:val="Hipercze"/>
@@ -3397,7 +3355,7 @@
                 <w:noProof/>
                 <w:webHidden/>
               </w:rPr>
-              <w:instrText xml:space="preserve"> PAGEREF _Toc421940099 \h </w:instrText>
+              <w:instrText xml:space="preserve"> PAGEREF _Toc421999040 \h </w:instrText>
             </w:r>
             <w:r>
               <w:rPr>
@@ -3441,7 +3399,7 @@
               <w:lang w:eastAsia="pl-PL"/>
             </w:rPr>
           </w:pPr>
-          <w:hyperlink w:anchor="_Toc421940100" w:history="1">
+          <w:hyperlink w:anchor="_Toc421999041" w:history="1">
             <w:r>
               <w:rPr>
                 <w:rStyle w:val="Hipercze"/>
@@ -3483,7 +3441,7 @@
                 <w:noProof/>
                 <w:webHidden/>
               </w:rPr>
-              <w:instrText xml:space="preserve"> PAGEREF _Toc421940100 \h </w:instrText>
+              <w:instrText xml:space="preserve"> PAGEREF _Toc421999041 \h </w:instrText>
             </w:r>
             <w:r>
               <w:rPr>
@@ -3527,7 +3485,7 @@
               <w:lang w:eastAsia="pl-PL"/>
             </w:rPr>
           </w:pPr>
-          <w:hyperlink w:anchor="_Toc421940101" w:history="1">
+          <w:hyperlink w:anchor="_Toc421999042" w:history="1">
             <w:r>
               <w:rPr>
                 <w:rStyle w:val="Hipercze"/>
@@ -3569,7 +3527,7 @@
                 <w:noProof/>
                 <w:webHidden/>
               </w:rPr>
-              <w:instrText xml:space="preserve"> PAGEREF _Toc421940101 \h </w:instrText>
+              <w:instrText xml:space="preserve"> PAGEREF _Toc421999042 \h </w:instrText>
             </w:r>
             <w:r>
               <w:rPr>
@@ -3613,7 +3571,7 @@
               <w:lang w:eastAsia="pl-PL"/>
             </w:rPr>
           </w:pPr>
-          <w:hyperlink w:anchor="_Toc421940102" w:history="1">
+          <w:hyperlink w:anchor="_Toc421999043" w:history="1">
             <w:r>
               <w:rPr>
                 <w:rStyle w:val="Hipercze"/>
@@ -3655,7 +3613,7 @@
                 <w:noProof/>
                 <w:webHidden/>
               </w:rPr>
-              <w:instrText xml:space="preserve"> PAGEREF _Toc421940102 \h </w:instrText>
+              <w:instrText xml:space="preserve"> PAGEREF _Toc421999043 \h </w:instrText>
             </w:r>
             <w:r>
               <w:rPr>
@@ -3699,7 +3657,7 @@
               <w:lang w:eastAsia="pl-PL"/>
             </w:rPr>
           </w:pPr>
-          <w:hyperlink w:anchor="_Toc421940103" w:history="1">
+          <w:hyperlink w:anchor="_Toc421999044" w:history="1">
             <w:r>
               <w:rPr>
                 <w:rStyle w:val="Hipercze"/>
@@ -3741,7 +3699,7 @@
                 <w:noProof/>
                 <w:webHidden/>
               </w:rPr>
-              <w:instrText xml:space="preserve"> PAGEREF _Toc421940103 \h </w:instrText>
+              <w:instrText xml:space="preserve"> PAGEREF _Toc421999044 \h </w:instrText>
             </w:r>
             <w:r>
               <w:rPr>
@@ -3762,6 +3720,92 @@
                 <w:webHidden/>
               </w:rPr>
               <w:t>29</w:t>
+            </w:r>
+            <w:r>
+              <w:rPr>
+                <w:noProof/>
+                <w:webHidden/>
+              </w:rPr>
+              <w:fldChar w:fldCharType="end"/>
+            </w:r>
+          </w:hyperlink>
+        </w:p>
+        <w:p>
+          <w:pPr>
+            <w:pStyle w:val="Spistreci1"/>
+            <w:tabs>
+              <w:tab w:val="left" w:pos="440"/>
+              <w:tab w:val="right" w:leader="dot" w:pos="9062"/>
+            </w:tabs>
+            <w:rPr>
+              <w:rFonts w:eastAsiaTheme="minorEastAsia"/>
+              <w:noProof/>
+              <w:lang w:eastAsia="pl-PL"/>
+            </w:rPr>
+          </w:pPr>
+          <w:hyperlink w:anchor="_Toc421999045" w:history="1">
+            <w:r>
+              <w:rPr>
+                <w:rStyle w:val="Hipercze"/>
+                <w:noProof/>
+              </w:rPr>
+              <w:t>9.</w:t>
+            </w:r>
+            <w:r>
+              <w:rPr>
+                <w:rFonts w:eastAsiaTheme="minorEastAsia"/>
+                <w:noProof/>
+                <w:lang w:eastAsia="pl-PL"/>
+              </w:rPr>
+              <w:tab/>
+            </w:r>
+            <w:r>
+              <w:rPr>
+                <w:rStyle w:val="Hipercze"/>
+                <w:noProof/>
+              </w:rPr>
+              <w:t>Literatura</w:t>
+            </w:r>
+            <w:r>
+              <w:rPr>
+                <w:noProof/>
+                <w:webHidden/>
+              </w:rPr>
+              <w:tab/>
+            </w:r>
+            <w:r>
+              <w:rPr>
+                <w:noProof/>
+                <w:webHidden/>
+              </w:rPr>
+              <w:fldChar w:fldCharType="begin"/>
+            </w:r>
+            <w:r>
+              <w:rPr>
+                <w:noProof/>
+                <w:webHidden/>
+              </w:rPr>
+              <w:instrText xml:space="preserve"> PAGEREF _Toc421999045 \h </w:instrText>
+            </w:r>
+            <w:r>
+              <w:rPr>
+                <w:noProof/>
+                <w:webHidden/>
+              </w:rPr>
+            </w:r>
+            <w:r>
+              <w:rPr>
+                <w:noProof/>
+                <w:webHidden/>
+              </w:rPr>
+              <w:fldChar w:fldCharType="separate"/>
+            </w:r>
+            <w:r>
+              <w:rPr>
+                <w:noProof/>
+                <w:webHidden/>
+              </w:rPr>
+              <w:t>30</w:t>
             </w:r>
             <w:r>
               <w:rPr>
@@ -3784,83 +3828,12 @@
               <w:bCs/>
             </w:rPr>
           </w:pPr>
-          <w:hyperlink w:anchor="_Toc421940104" w:history="1">
-            <w:r>
-              <w:rPr>
-                <w:rStyle w:val="Hipercze"/>
-                <w:noProof/>
-              </w:rPr>
-              <w:t>9.</w:t>
-            </w:r>
-            <w:r>
-              <w:rPr>
-                <w:rFonts w:eastAsiaTheme="minorEastAsia"/>
-                <w:noProof/>
-                <w:lang w:eastAsia="pl-PL"/>
-              </w:rPr>
-              <w:tab/>
-            </w:r>
-            <w:r>
-              <w:rPr>
-                <w:rStyle w:val="Hipercze"/>
-                <w:noProof/>
-              </w:rPr>
-              <w:t>Literatura</w:t>
-            </w:r>
-            <w:r>
-              <w:rPr>
-                <w:noProof/>
-                <w:webHidden/>
-              </w:rPr>
-              <w:tab/>
-            </w:r>
-            <w:r>
-              <w:rPr>
-                <w:noProof/>
-                <w:webHidden/>
-              </w:rPr>
-              <w:fldChar w:fldCharType="begin"/>
-            </w:r>
-            <w:r>
-              <w:rPr>
-                <w:noProof/>
-                <w:webHidden/>
-              </w:rPr>
-              <w:instrText xml:space="preserve"> PAGEREF _Toc421940104 \h </w:instrText>
-            </w:r>
-            <w:r>
-              <w:rPr>
-                <w:noProof/>
-                <w:webHidden/>
-              </w:rPr>
-            </w:r>
-            <w:r>
-              <w:rPr>
-                <w:noProof/>
-                <w:webHidden/>
-              </w:rPr>
-              <w:fldChar w:fldCharType="separate"/>
-            </w:r>
-            <w:r>
-              <w:rPr>
-                <w:noProof/>
-                <w:webHidden/>
-              </w:rPr>
-              <w:t>30</w:t>
-            </w:r>
-            <w:r>
-              <w:rPr>
-                <w:noProof/>
-                <w:webHidden/>
-              </w:rPr>
-              <w:fldChar w:fldCharType="end"/>
-            </w:r>
-          </w:hyperlink>
           <w:r>
             <w:rPr>
               <w:b/>
               <w:bCs/>
             </w:rPr>
+            <w:lastRenderedPageBreak/>
             <w:fldChar w:fldCharType="end"/>
           </w:r>
         </w:p>
@@ -3874,12 +3847,11 @@
           <w:numId w:val="1"/>
         </w:numPr>
       </w:pPr>
-      <w:bookmarkStart w:id="1" w:name="_Toc421940070"/>
-      <w:r>
-        <w:lastRenderedPageBreak/>
+      <w:bookmarkStart w:id="0" w:name="_Toc421999011"/>
+      <w:r>
         <w:t>Wstęp</w:t>
       </w:r>
-      <w:bookmarkEnd w:id="1"/>
+      <w:bookmarkEnd w:id="0"/>
     </w:p>
     <w:p>
       <w:pPr>
@@ -3895,7 +3867,7 @@
           <w:numId w:val="1"/>
         </w:numPr>
       </w:pPr>
-      <w:bookmarkStart w:id="2" w:name="_Toc421940071"/>
+      <w:bookmarkStart w:id="1" w:name="_Toc421999012"/>
       <w:r>
         <w:t>Cel</w:t>
       </w:r>
@@ -3905,7 +3877,7 @@
       <w:r>
         <w:t xml:space="preserve"> projektu</w:t>
       </w:r>
-      <w:bookmarkEnd w:id="2"/>
+      <w:bookmarkEnd w:id="1"/>
     </w:p>
     <w:p>
       <w:pPr>
@@ -4007,14 +3979,14 @@
           <w:numId w:val="1"/>
         </w:numPr>
       </w:pPr>
-      <w:bookmarkStart w:id="3" w:name="_Toc421940072"/>
+      <w:bookmarkStart w:id="2" w:name="_Toc421999013"/>
       <w:r>
         <w:t>Implementacja</w:t>
       </w:r>
       <w:r>
         <w:t xml:space="preserve"> aplikacji</w:t>
       </w:r>
-      <w:bookmarkEnd w:id="3"/>
+      <w:bookmarkEnd w:id="2"/>
     </w:p>
     <w:p>
       <w:pPr>
@@ -4132,11 +4104,11 @@
           <w:numId w:val="1"/>
         </w:numPr>
       </w:pPr>
-      <w:bookmarkStart w:id="4" w:name="_Toc421940073"/>
+      <w:bookmarkStart w:id="3" w:name="_Toc421999014"/>
       <w:r>
         <w:t>Organizacja pracy</w:t>
       </w:r>
-      <w:bookmarkEnd w:id="4"/>
+      <w:bookmarkEnd w:id="3"/>
     </w:p>
     <w:p>
       <w:pPr>
@@ -4262,11 +4234,11 @@
           <w:numId w:val="1"/>
         </w:numPr>
       </w:pPr>
-      <w:bookmarkStart w:id="5" w:name="_Toc421940074"/>
+      <w:bookmarkStart w:id="4" w:name="_Toc421999015"/>
       <w:r>
         <w:t>Zakres projektu</w:t>
       </w:r>
-      <w:bookmarkEnd w:id="5"/>
+      <w:bookmarkEnd w:id="4"/>
     </w:p>
     <w:p>
       <w:pPr>
@@ -4444,12 +4416,12 @@
           <w:numId w:val="1"/>
         </w:numPr>
       </w:pPr>
-      <w:bookmarkStart w:id="6" w:name="_Toc421940075"/>
+      <w:bookmarkStart w:id="5" w:name="_Toc421999016"/>
       <w:r>
         <w:lastRenderedPageBreak/>
         <w:t>Analiza wymagań</w:t>
       </w:r>
-      <w:bookmarkEnd w:id="6"/>
+      <w:bookmarkEnd w:id="5"/>
     </w:p>
     <w:p>
       <w:pPr>
@@ -4464,11 +4436,11 @@
           <w:numId w:val="1"/>
         </w:numPr>
       </w:pPr>
-      <w:bookmarkStart w:id="7" w:name="_Toc421940076"/>
+      <w:bookmarkStart w:id="6" w:name="_Toc421999017"/>
       <w:r>
         <w:t>Założenia projektowe</w:t>
       </w:r>
-      <w:bookmarkEnd w:id="7"/>
+      <w:bookmarkEnd w:id="6"/>
     </w:p>
     <w:p>
       <w:pPr>
@@ -4544,11 +4516,11 @@
           <w:numId w:val="1"/>
         </w:numPr>
       </w:pPr>
-      <w:bookmarkStart w:id="8" w:name="_Toc421940077"/>
+      <w:bookmarkStart w:id="7" w:name="_Toc421999018"/>
       <w:r>
         <w:t>Słownik pojęć</w:t>
       </w:r>
-      <w:bookmarkEnd w:id="8"/>
+      <w:bookmarkEnd w:id="7"/>
     </w:p>
     <w:p>
       <w:pPr>
@@ -4574,9 +4546,16 @@
       </w:pPr>
       <w:r>
         <w:rPr>
-          <w:sz w:val="24"/>
-        </w:rPr>
-        <w:t>Użytkownik – osoba korzystająca z programu; jeden budżet może być obsługiwany przez całą rodzinę, a także jedna osoba może prowadzić kilka budżetów.</w:t>
+          <w:b/>
+          <w:sz w:val="24"/>
+        </w:rPr>
+        <w:t>Użytkownik</w:t>
+      </w:r>
+      <w:r>
+        <w:rPr>
+          <w:sz w:val="24"/>
+        </w:rPr>
+        <w:t xml:space="preserve"> – osoba korzystająca z programu; jeden budżet może być obsługiwany przez całą rodzinę, a także jedna osoba może prowadzić kilka budżetów.</w:t>
       </w:r>
     </w:p>
     <w:p>
@@ -4593,9 +4572,29 @@
       </w:pPr>
       <w:r>
         <w:rPr>
-          <w:sz w:val="24"/>
-        </w:rPr>
-        <w:t xml:space="preserve">Wydatek okresowy </w:t>
+          <w:b/>
+          <w:sz w:val="24"/>
+        </w:rPr>
+        <w:t>Wydatek</w:t>
+      </w:r>
+      <w:r>
+        <w:rPr>
+          <w:sz w:val="24"/>
+        </w:rPr>
+        <w:t xml:space="preserve"> </w:t>
+      </w:r>
+      <w:r>
+        <w:rPr>
+          <w:b/>
+          <w:sz w:val="24"/>
+        </w:rPr>
+        <w:t>okresowy</w:t>
+      </w:r>
+      <w:r>
+        <w:rPr>
+          <w:sz w:val="24"/>
+        </w:rPr>
+        <w:t xml:space="preserve"> </w:t>
       </w:r>
       <w:r>
         <w:rPr>
@@ -4630,15 +4629,30 @@
       </w:pPr>
       <w:r>
         <w:rPr>
+          <w:b/>
           <w:sz w:val="24"/>
         </w:rPr>
         <w:t>W</w:t>
       </w:r>
       <w:r>
         <w:rPr>
-          <w:sz w:val="24"/>
-        </w:rPr>
-        <w:t>ydatek pojedynczy</w:t>
+          <w:b/>
+          <w:sz w:val="24"/>
+        </w:rPr>
+        <w:t>ydatek</w:t>
+      </w:r>
+      <w:r>
+        <w:rPr>
+          <w:sz w:val="24"/>
+        </w:rPr>
+        <w:t xml:space="preserve"> </w:t>
+      </w:r>
+      <w:r>
+        <w:rPr>
+          <w:b/>
+          <w:sz w:val="24"/>
+        </w:rPr>
+        <w:t>pojedynczy</w:t>
       </w:r>
       <w:r>
         <w:rPr>
@@ -4697,9 +4711,23 @@
       </w:pPr>
       <w:r>
         <w:rPr>
-          <w:sz w:val="24"/>
-        </w:rPr>
-        <w:t>Przychód okresowy</w:t>
+          <w:b/>
+          <w:sz w:val="24"/>
+        </w:rPr>
+        <w:t>Przychód</w:t>
+      </w:r>
+      <w:r>
+        <w:rPr>
+          <w:sz w:val="24"/>
+        </w:rPr>
+        <w:t xml:space="preserve"> </w:t>
+      </w:r>
+      <w:r>
+        <w:rPr>
+          <w:b/>
+          <w:sz w:val="24"/>
+        </w:rPr>
+        <w:t>okresowy</w:t>
       </w:r>
       <w:r>
         <w:rPr>
@@ -4740,12 +4768,14 @@
       </w:pPr>
       <w:r>
         <w:rPr>
+          <w:b/>
           <w:sz w:val="24"/>
         </w:rPr>
         <w:t>Przychód pojedynczy</w:t>
       </w:r>
       <w:r>
         <w:rPr>
+          <w:b/>
           <w:sz w:val="24"/>
         </w:rPr>
         <w:t xml:space="preserve"> </w:t>
@@ -4795,9 +4825,16 @@
       </w:pPr>
       <w:r>
         <w:rPr>
-          <w:sz w:val="24"/>
-        </w:rPr>
-        <w:t>Budżet domowy – plan oraz zestawienie przychodów i wydatków gospodarstwa domowego w ustalonym przedziale czasowym</w:t>
+          <w:b/>
+          <w:sz w:val="24"/>
+        </w:rPr>
+        <w:t>Budżet domowy</w:t>
+      </w:r>
+      <w:r>
+        <w:rPr>
+          <w:sz w:val="24"/>
+        </w:rPr>
+        <w:t xml:space="preserve"> – plan oraz zestawienie przychodów i wydatków gospodarstwa domowego w ustalonym przedziale czasowym</w:t>
       </w:r>
       <w:r>
         <w:rPr>
@@ -4820,6 +4857,7 @@
       </w:pPr>
       <w:r>
         <w:rPr>
+          <w:b/>
           <w:sz w:val="24"/>
         </w:rPr>
         <w:t>Cel oszczędzania</w:t>
@@ -4887,9 +4925,16 @@
       </w:pPr>
       <w:r>
         <w:rPr>
-          <w:sz w:val="24"/>
-        </w:rPr>
-        <w:t>Tryb oszczędzania – może być automatyczny(poprzez wybór opcji „Automatyczne oszczędzanie”) lub manualny. Automatyczne oszczędzanie dodaje co określony czas wyznaczoną kwotę, a użytkownik tylko zatwierdza jej odłożenie.</w:t>
+          <w:b/>
+          <w:sz w:val="24"/>
+        </w:rPr>
+        <w:t>Tryb oszczędzania</w:t>
+      </w:r>
+      <w:r>
+        <w:rPr>
+          <w:sz w:val="24"/>
+        </w:rPr>
+        <w:t xml:space="preserve"> – może być automatyczny(poprzez wybór opcji „Automatyczne oszczędzanie”) lub manualny. Automatyczne oszczędzanie dodaje co określony czas wyznaczoną kwotę, a użytkownik tylko zatwierdza jej odłożenie.</w:t>
       </w:r>
       <w:r>
         <w:rPr>
@@ -4912,9 +4957,16 @@
       </w:pPr>
       <w:r>
         <w:rPr>
-          <w:sz w:val="24"/>
-        </w:rPr>
-        <w:t xml:space="preserve">Aktualne saldo – kwota </w:t>
+          <w:b/>
+          <w:sz w:val="24"/>
+        </w:rPr>
+        <w:t>Aktualne saldo</w:t>
+      </w:r>
+      <w:r>
+        <w:rPr>
+          <w:sz w:val="24"/>
+        </w:rPr>
+        <w:t xml:space="preserve"> – kwota </w:t>
       </w:r>
       <w:r>
         <w:rPr>
@@ -4922,16 +4974,6 @@
         </w:rPr>
         <w:t>wyświetlana w oknie głównym w zakładce Strona główna. Reprezentuje obecnie posiadaną kwotę pieniędzy możliwą do rozdysponowania. Od salda są odejmowane także kwoty odkładane przy celach oszczędzania.</w:t>
       </w:r>
-    </w:p>
-    <w:p>
-      <w:pPr>
-        <w:pStyle w:val="Bezodstpw"/>
-        <w:ind w:left="1080"/>
-        <w:jc w:val="both"/>
-        <w:rPr>
-          <w:sz w:val="24"/>
-        </w:rPr>
-      </w:pPr>
     </w:p>
     <w:p>
       <w:pPr>
@@ -4951,11 +4993,11 @@
           <w:numId w:val="1"/>
         </w:numPr>
       </w:pPr>
-      <w:bookmarkStart w:id="9" w:name="_Toc421940078"/>
+      <w:bookmarkStart w:id="8" w:name="_Toc421999019"/>
       <w:r>
         <w:t>Założenia</w:t>
       </w:r>
-      <w:bookmarkEnd w:id="9"/>
+      <w:bookmarkEnd w:id="8"/>
     </w:p>
     <w:p>
       <w:pPr>
@@ -5128,11 +5170,11 @@
           <w:numId w:val="1"/>
         </w:numPr>
       </w:pPr>
-      <w:bookmarkStart w:id="10" w:name="_Toc421940079"/>
+      <w:bookmarkStart w:id="9" w:name="_Toc421999020"/>
       <w:r>
         <w:t>Opis projektu</w:t>
       </w:r>
-      <w:bookmarkEnd w:id="10"/>
+      <w:bookmarkEnd w:id="9"/>
     </w:p>
     <w:p>
       <w:pPr>
@@ -5346,11 +5388,11 @@
           <w:numId w:val="1"/>
         </w:numPr>
       </w:pPr>
-      <w:bookmarkStart w:id="11" w:name="_Toc421940080"/>
+      <w:bookmarkStart w:id="10" w:name="_Toc421999021"/>
       <w:r>
         <w:t>Wymagania niefunkcjonalne</w:t>
       </w:r>
-      <w:bookmarkEnd w:id="11"/>
+      <w:bookmarkEnd w:id="10"/>
     </w:p>
     <w:p>
       <w:pPr>
@@ -5368,11 +5410,11 @@
           <w:numId w:val="1"/>
         </w:numPr>
       </w:pPr>
-      <w:bookmarkStart w:id="12" w:name="_Toc421940081"/>
+      <w:bookmarkStart w:id="11" w:name="_Toc421999022"/>
       <w:r>
         <w:t>Wykorzystane technologie i narzędzia</w:t>
       </w:r>
-      <w:bookmarkEnd w:id="12"/>
+      <w:bookmarkEnd w:id="11"/>
     </w:p>
     <w:p>
       <w:pPr>
@@ -5537,12 +5579,12 @@
           <w:numId w:val="1"/>
         </w:numPr>
       </w:pPr>
-      <w:bookmarkStart w:id="13" w:name="_Toc421940082"/>
+      <w:bookmarkStart w:id="12" w:name="_Toc421999023"/>
       <w:r>
         <w:lastRenderedPageBreak/>
         <w:t>Wymagania efektywnościowe i niezawodnościowe</w:t>
       </w:r>
-      <w:bookmarkEnd w:id="13"/>
+      <w:bookmarkEnd w:id="12"/>
     </w:p>
     <w:p>
       <w:pPr>
@@ -5636,11 +5678,11 @@
           <w:numId w:val="1"/>
         </w:numPr>
       </w:pPr>
-      <w:bookmarkStart w:id="14" w:name="_Toc421940083"/>
+      <w:bookmarkStart w:id="13" w:name="_Toc421999024"/>
       <w:r>
         <w:t>Wymagania dotyczące bezpieczeństwa systemu</w:t>
       </w:r>
-      <w:bookmarkEnd w:id="14"/>
+      <w:bookmarkEnd w:id="13"/>
     </w:p>
     <w:p>
       <w:pPr>
@@ -5689,14 +5731,14 @@
           <w:rFonts w:eastAsiaTheme="minorHAnsi"/>
         </w:rPr>
       </w:pPr>
-      <w:bookmarkStart w:id="15" w:name="_Toc421940084"/>
+      <w:bookmarkStart w:id="14" w:name="_Toc421999025"/>
       <w:r>
         <w:rPr>
           <w:rFonts w:eastAsiaTheme="minorHAnsi"/>
         </w:rPr>
         <w:t>Wymagania funkcjonalne</w:t>
       </w:r>
-      <w:bookmarkEnd w:id="15"/>
+      <w:bookmarkEnd w:id="14"/>
     </w:p>
     <w:p>
       <w:pPr>
@@ -5737,7 +5779,7 @@
           <w:numId w:val="1"/>
         </w:numPr>
       </w:pPr>
-      <w:bookmarkStart w:id="16" w:name="_Toc421940085"/>
+      <w:bookmarkStart w:id="15" w:name="_Toc421999026"/>
       <w:r>
         <w:t>Diagram</w:t>
       </w:r>
@@ -5747,7 +5789,7 @@
       <w:r>
         <w:t xml:space="preserve"> przypadków użycia</w:t>
       </w:r>
-      <w:bookmarkEnd w:id="16"/>
+      <w:bookmarkEnd w:id="15"/>
       <w:r>
         <w:t xml:space="preserve"> </w:t>
       </w:r>
@@ -12964,12 +13006,12 @@
           <w:numId w:val="1"/>
         </w:numPr>
       </w:pPr>
-      <w:bookmarkStart w:id="17" w:name="_Toc421940086"/>
+      <w:bookmarkStart w:id="16" w:name="_Toc421999027"/>
       <w:r>
         <w:lastRenderedPageBreak/>
         <w:t>Projekt aplikacji</w:t>
       </w:r>
-      <w:bookmarkEnd w:id="17"/>
+      <w:bookmarkEnd w:id="16"/>
     </w:p>
     <w:p/>
     <w:p>
@@ -12980,11 +13022,11 @@
           <w:numId w:val="1"/>
         </w:numPr>
       </w:pPr>
-      <w:bookmarkStart w:id="18" w:name="_Toc421940087"/>
+      <w:bookmarkStart w:id="17" w:name="_Toc421999028"/>
       <w:r>
         <w:t>Projekt bazy danych</w:t>
       </w:r>
-      <w:bookmarkEnd w:id="18"/>
+      <w:bookmarkEnd w:id="17"/>
     </w:p>
     <w:p>
       <w:pPr>
@@ -13092,6 +13134,16 @@
     <w:p>
       <w:pPr>
         <w:pStyle w:val="Bezodstpw"/>
+        <w:ind w:left="720"/>
+        <w:jc w:val="both"/>
+        <w:rPr>
+          <w:sz w:val="24"/>
+        </w:rPr>
+      </w:pPr>
+    </w:p>
+    <w:p>
+      <w:pPr>
+        <w:pStyle w:val="Bezodstpw"/>
       </w:pPr>
       <w:r>
         <w:rPr>
@@ -13099,10 +13151,10 @@
           <w:lang w:eastAsia="pl-PL"/>
         </w:rPr>
         <w:drawing>
-          <wp:inline distT="0" distB="0" distL="0" distR="0" wp14:anchorId="455CE297" wp14:editId="53792C2D">
-            <wp:extent cx="5736348" cy="4413513"/>
-            <wp:effectExtent l="0" t="0" r="0" b="6350"/>
-            <wp:docPr id="1" name="Obraz 1"/>
+          <wp:inline distT="0" distB="0" distL="0" distR="0">
+            <wp:extent cx="5717219" cy="4459226"/>
+            <wp:effectExtent l="0" t="0" r="0" b="0"/>
+            <wp:docPr id="12" name="Obraz 12"/>
             <wp:cNvGraphicFramePr>
               <a:graphicFrameLocks xmlns:a="http://schemas.openxmlformats.org/drawingml/2006/main" noChangeAspect="1"/>
             </wp:cNvGraphicFramePr>
@@ -13110,11 +13162,17 @@
               <a:graphicData uri="http://schemas.openxmlformats.org/drawingml/2006/picture">
                 <pic:pic xmlns:pic="http://schemas.openxmlformats.org/drawingml/2006/picture">
                   <pic:nvPicPr>
-                    <pic:cNvPr id="1" name=""/>
+                    <pic:cNvPr id="12" name="diagram SQL.jpg"/>
                     <pic:cNvPicPr/>
                   </pic:nvPicPr>
                   <pic:blipFill>
-                    <a:blip r:embed="rId9"/>
+                    <a:blip r:embed="rId9">
+                      <a:extLst>
+                        <a:ext uri="{28A0092B-C50C-407E-A947-70E740481C1C}">
+                          <a14:useLocalDpi xmlns:a14="http://schemas.microsoft.com/office/drawing/2010/main" val="0"/>
+                        </a:ext>
+                      </a:extLst>
+                    </a:blip>
                     <a:stretch>
                       <a:fillRect/>
                     </a:stretch>
@@ -13122,7 +13180,7 @@
                   <pic:spPr>
                     <a:xfrm>
                       <a:off x="0" y="0"/>
-                      <a:ext cx="5736348" cy="4413513"/>
+                      <a:ext cx="5736690" cy="4474413"/>
                     </a:xfrm>
                     <a:prstGeom prst="rect">
                       <a:avLst/>
@@ -13156,11 +13214,11 @@
           <w:numId w:val="1"/>
         </w:numPr>
       </w:pPr>
-      <w:bookmarkStart w:id="19" w:name="_Toc421940088"/>
+      <w:bookmarkStart w:id="18" w:name="_Toc421999029"/>
       <w:r>
         <w:t>Projekt aplikacji</w:t>
       </w:r>
-      <w:bookmarkEnd w:id="19"/>
+      <w:bookmarkEnd w:id="18"/>
     </w:p>
     <w:p>
       <w:pPr>
@@ -13211,6 +13269,26 @@
         </w:rPr>
         <w:t>, interfejsu graficznego, funkcji i zabezpieczeń.</w:t>
       </w:r>
+    </w:p>
+    <w:p>
+      <w:pPr>
+        <w:pStyle w:val="Bezodstpw"/>
+        <w:ind w:left="720"/>
+        <w:jc w:val="both"/>
+        <w:rPr>
+          <w:sz w:val="24"/>
+        </w:rPr>
+      </w:pPr>
+    </w:p>
+    <w:p>
+      <w:pPr>
+        <w:pStyle w:val="Bezodstpw"/>
+        <w:ind w:left="720"/>
+        <w:jc w:val="both"/>
+        <w:rPr>
+          <w:sz w:val="24"/>
+        </w:rPr>
+      </w:pPr>
     </w:p>
     <w:p>
       <w:pPr>
@@ -13230,11 +13308,12 @@
           <w:numId w:val="1"/>
         </w:numPr>
       </w:pPr>
-      <w:bookmarkStart w:id="20" w:name="_Toc421940089"/>
-      <w:r>
+      <w:bookmarkStart w:id="19" w:name="_Toc421999030"/>
+      <w:r>
+        <w:lastRenderedPageBreak/>
         <w:t>Architektura aplikacji</w:t>
       </w:r>
-      <w:bookmarkEnd w:id="20"/>
+      <w:bookmarkEnd w:id="19"/>
     </w:p>
     <w:p>
       <w:pPr>
@@ -13293,7 +13372,6 @@
         <w:rPr>
           <w:sz w:val="24"/>
         </w:rPr>
-        <w:lastRenderedPageBreak/>
         <w:t>Do zaprojektowa</w:t>
       </w:r>
       <w:r>
@@ -13379,11 +13457,11 @@
           <w:numId w:val="1"/>
         </w:numPr>
       </w:pPr>
-      <w:bookmarkStart w:id="21" w:name="_Toc421940090"/>
+      <w:bookmarkStart w:id="20" w:name="_Toc421999031"/>
       <w:r>
         <w:t>Interfejs graficzny i struktura okien</w:t>
       </w:r>
-      <w:bookmarkEnd w:id="21"/>
+      <w:bookmarkEnd w:id="20"/>
     </w:p>
     <w:p>
       <w:pPr>
@@ -13473,15 +13551,41 @@
       </w:pPr>
       <w:r>
         <w:rPr>
+          <w:b/>
           <w:sz w:val="24"/>
         </w:rPr>
         <w:t>Okno logowania</w:t>
       </w:r>
       <w:r>
         <w:rPr>
-          <w:sz w:val="24"/>
-        </w:rPr>
-        <w:t xml:space="preserve"> – obsługuje funkcje autoryzacji oraz rozpoczyna funkcję kreatora nowego budżetu</w:t>
+          <w:b/>
+          <w:sz w:val="24"/>
+        </w:rPr>
+        <w:t xml:space="preserve"> </w:t>
+      </w:r>
+      <w:r>
+        <w:rPr>
+          <w:sz w:val="24"/>
+        </w:rPr>
+        <w:t>– ob</w:t>
+      </w:r>
+      <w:r>
+        <w:rPr>
+          <w:sz w:val="24"/>
+        </w:rPr>
+        <w:t>sługuje funkcje autoryzacji,</w:t>
+      </w:r>
+      <w:r>
+        <w:rPr>
+          <w:sz w:val="24"/>
+        </w:rPr>
+        <w:t xml:space="preserve"> rozpoczyna funkcję kreatora nowego budżetu</w:t>
+      </w:r>
+      <w:r>
+        <w:rPr>
+          <w:sz w:val="24"/>
+        </w:rPr>
+        <w:t xml:space="preserve"> oraz umożliwia import budżetu z archiwum zip</w:t>
       </w:r>
       <w:r>
         <w:rPr>
@@ -13504,18 +13608,21 @@
       </w:pPr>
       <w:r>
         <w:rPr>
+          <w:b/>
           <w:sz w:val="24"/>
         </w:rPr>
         <w:t>Okno kreatora</w:t>
       </w:r>
       <w:r>
         <w:rPr>
+          <w:b/>
           <w:sz w:val="24"/>
         </w:rPr>
         <w:t xml:space="preserve"> nowego</w:t>
       </w:r>
       <w:r>
         <w:rPr>
+          <w:b/>
           <w:sz w:val="24"/>
         </w:rPr>
         <w:t xml:space="preserve"> budżetu</w:t>
@@ -13524,7 +13631,25 @@
         <w:rPr>
           <w:sz w:val="24"/>
         </w:rPr>
-        <w:t xml:space="preserve"> – zawiera strony umożliwiające stworzenie nowego budżetu oraz dodanie pierwszych wydatków i przychodów</w:t>
+        <w:t xml:space="preserve"> – zawiera strony umożliwiające stworzenie nowego budżetu o</w:t>
+      </w:r>
+      <w:r>
+        <w:rPr>
+          <w:sz w:val="24"/>
+        </w:rPr>
+        <w:t>raz dodanie pierwszych</w:t>
+      </w:r>
+      <w:r>
+        <w:rPr>
+          <w:sz w:val="24"/>
+        </w:rPr>
+        <w:t xml:space="preserve"> przychodów</w:t>
+      </w:r>
+      <w:r>
+        <w:rPr>
+          <w:sz w:val="24"/>
+        </w:rPr>
+        <w:t xml:space="preserve"> i wydatków</w:t>
       </w:r>
       <w:r>
         <w:rPr>
@@ -13547,6 +13672,7 @@
       </w:pPr>
       <w:r>
         <w:rPr>
+          <w:b/>
           <w:sz w:val="24"/>
         </w:rPr>
         <w:t>Okno główne</w:t>
@@ -13578,9 +13704,48 @@
       </w:pPr>
       <w:r>
         <w:rPr>
-          <w:sz w:val="24"/>
-        </w:rPr>
-        <w:t xml:space="preserve">Okno celów oszczędzania - </w:t>
+          <w:b/>
+          <w:sz w:val="24"/>
+        </w:rPr>
+        <w:t>Okno</w:t>
+      </w:r>
+      <w:r>
+        <w:rPr>
+          <w:b/>
+          <w:sz w:val="24"/>
+        </w:rPr>
+        <w:t xml:space="preserve"> nowego celu</w:t>
+      </w:r>
+      <w:r>
+        <w:rPr>
+          <w:b/>
+          <w:sz w:val="24"/>
+        </w:rPr>
+        <w:t xml:space="preserve"> oszczędzania</w:t>
+      </w:r>
+      <w:r>
+        <w:rPr>
+          <w:sz w:val="24"/>
+        </w:rPr>
+        <w:t xml:space="preserve"> </w:t>
+      </w:r>
+      <w:r>
+        <w:rPr>
+          <w:sz w:val="24"/>
+        </w:rPr>
+        <w:t>–</w:t>
+      </w:r>
+      <w:r>
+        <w:rPr>
+          <w:sz w:val="24"/>
+        </w:rPr>
+        <w:t xml:space="preserve"> </w:t>
+      </w:r>
+      <w:r>
+        <w:rPr>
+          <w:sz w:val="24"/>
+        </w:rPr>
+        <w:t>obsługuje funkcję dodawania nowego budżetu;</w:t>
       </w:r>
     </w:p>
     <w:p>
@@ -13597,12 +13762,52 @@
       </w:pPr>
       <w:r>
         <w:rPr>
+          <w:b/>
+          <w:sz w:val="24"/>
+        </w:rPr>
+        <w:t>Okno zarządzania oszczędzaniem</w:t>
+      </w:r>
+      <w:r>
+        <w:rPr>
+          <w:sz w:val="24"/>
+        </w:rPr>
+        <w:t xml:space="preserve"> – obsługuje funkcje dodawania lub odejmowania pieniędzy odkładanych na wybrany cel</w:t>
+      </w:r>
+      <w:r>
+        <w:rPr>
+          <w:sz w:val="24"/>
+        </w:rPr>
+        <w:t xml:space="preserve"> po jego wybraniu z listy rozwijanej</w:t>
+      </w:r>
+      <w:r>
+        <w:rPr>
+          <w:sz w:val="24"/>
+        </w:rPr>
+        <w:t>;</w:t>
+      </w:r>
+    </w:p>
+    <w:p>
+      <w:pPr>
+        <w:pStyle w:val="Bezodstpw"/>
+        <w:numPr>
+          <w:ilvl w:val="0"/>
+          <w:numId w:val="8"/>
+        </w:numPr>
+        <w:jc w:val="both"/>
+        <w:rPr>
+          <w:sz w:val="24"/>
+        </w:rPr>
+      </w:pPr>
+      <w:r>
+        <w:rPr>
+          <w:b/>
           <w:sz w:val="24"/>
         </w:rPr>
         <w:t>Okno wylogow</w:t>
       </w:r>
       <w:r>
         <w:rPr>
+          <w:b/>
           <w:sz w:val="24"/>
         </w:rPr>
         <w:t>ania</w:t>
@@ -13669,9 +13874,16 @@
       </w:pPr>
       <w:r>
         <w:rPr>
+          <w:b/>
           <w:sz w:val="24"/>
         </w:rPr>
         <w:t>Strona do wprowadzenia danych nowego budżetu</w:t>
+      </w:r>
+      <w:r>
+        <w:rPr>
+          <w:sz w:val="24"/>
+        </w:rPr>
+        <w:t xml:space="preserve"> – na tej stronie wprowadza się podstawowe dane budżetu jak nazwa, hasło i kwota początkowa;</w:t>
       </w:r>
     </w:p>
     <w:p>
@@ -13688,9 +13900,36 @@
       </w:pPr>
       <w:r>
         <w:rPr>
-          <w:sz w:val="24"/>
-        </w:rPr>
-        <w:t>Strona do wprowadzenia pierwszych wydatków</w:t>
+          <w:b/>
+          <w:sz w:val="24"/>
+        </w:rPr>
+        <w:t xml:space="preserve">Strona do </w:t>
+      </w:r>
+      <w:r>
+        <w:rPr>
+          <w:b/>
+          <w:sz w:val="24"/>
+        </w:rPr>
+        <w:t>dodawania</w:t>
+      </w:r>
+      <w:r>
+        <w:rPr>
+          <w:b/>
+          <w:sz w:val="24"/>
+        </w:rPr>
+        <w:t xml:space="preserve"> pierwszych wydatków</w:t>
+      </w:r>
+      <w:r>
+        <w:rPr>
+          <w:sz w:val="24"/>
+        </w:rPr>
+        <w:t xml:space="preserve"> – na tej stronie można</w:t>
+      </w:r>
+      <w:r>
+        <w:rPr>
+          <w:sz w:val="24"/>
+        </w:rPr>
+        <w:t xml:space="preserve"> dodać pierwsze wydatki pojedyncze lub okresowe;</w:t>
       </w:r>
     </w:p>
     <w:p>
@@ -13707,9 +13946,30 @@
       </w:pPr>
       <w:r>
         <w:rPr>
-          <w:sz w:val="24"/>
-        </w:rPr>
-        <w:t>Strona do wprowadzenia pierwszych przychodów</w:t>
+          <w:b/>
+          <w:sz w:val="24"/>
+        </w:rPr>
+        <w:t xml:space="preserve">Strona do </w:t>
+      </w:r>
+      <w:r>
+        <w:rPr>
+          <w:b/>
+          <w:sz w:val="24"/>
+        </w:rPr>
+        <w:t>dodawania</w:t>
+      </w:r>
+      <w:r>
+        <w:rPr>
+          <w:b/>
+          <w:sz w:val="24"/>
+        </w:rPr>
+        <w:t xml:space="preserve"> pierwszych przychodów</w:t>
+      </w:r>
+      <w:r>
+        <w:rPr>
+          <w:sz w:val="24"/>
+        </w:rPr>
+        <w:t xml:space="preserve"> – na tej stronie można wprowadzić pierwsze przychody pojedyncze lub okresowe.</w:t>
       </w:r>
     </w:p>
     <w:p>
@@ -13745,9 +14005,83 @@
       </w:pPr>
       <w:r>
         <w:rPr>
+          <w:b/>
           <w:sz w:val="24"/>
         </w:rPr>
         <w:t>Strona Główna</w:t>
+      </w:r>
+      <w:r>
+        <w:rPr>
+          <w:b/>
+          <w:sz w:val="24"/>
+        </w:rPr>
+        <w:t xml:space="preserve"> </w:t>
+      </w:r>
+      <w:r>
+        <w:rPr>
+          <w:sz w:val="24"/>
+        </w:rPr>
+        <w:t>– na tej stronie użytkownik ma wgląd w najbliższe wydatki i przychody okresowe, skróconą historię, cele oszczędzania i uproszczony bilans wydatków i przychodów w postaci słupków. Za pomocą odpowiednich przycisków użytkownik może wygenerować historię w formie pliku PDF</w:t>
+      </w:r>
+      <w:r>
+        <w:rPr>
+          <w:sz w:val="24"/>
+        </w:rPr>
+        <w:t xml:space="preserve"> (zaznaczając </w:t>
+      </w:r>
+      <w:r>
+        <w:rPr>
+          <w:sz w:val="24"/>
+        </w:rPr>
+        <w:t xml:space="preserve">wybór </w:t>
+      </w:r>
+      <w:r>
+        <w:rPr>
+          <w:sz w:val="24"/>
+        </w:rPr>
+        <w:t>o</w:t>
+      </w:r>
+      <w:r>
+        <w:rPr>
+          <w:sz w:val="24"/>
+        </w:rPr>
+        <w:t>kresu</w:t>
+      </w:r>
+      <w:r>
+        <w:rPr>
+          <w:sz w:val="24"/>
+        </w:rPr>
+        <w:t xml:space="preserve"> może</w:t>
+      </w:r>
+      <w:r>
+        <w:rPr>
+          <w:sz w:val="24"/>
+        </w:rPr>
+        <w:t xml:space="preserve"> </w:t>
+      </w:r>
+      <w:r>
+        <w:rPr>
+          <w:sz w:val="24"/>
+        </w:rPr>
+        <w:t>sprecyzować z jakiego przedziału czasu ma zostać wygenerowana historia), otworzyć okno</w:t>
+      </w:r>
+      <w:r>
+        <w:rPr>
+          <w:sz w:val="24"/>
+        </w:rPr>
+        <w:t xml:space="preserve"> nowego celu </w:t>
+      </w:r>
+      <w:r>
+        <w:rPr>
+          <w:sz w:val="24"/>
+        </w:rPr>
+        <w:t>oszczędzania lub otworzyć</w:t>
+      </w:r>
+      <w:r>
+        <w:rPr>
+          <w:sz w:val="24"/>
+        </w:rPr>
+        <w:t xml:space="preserve"> okno zarządzania oszczędzaniem;</w:t>
       </w:r>
     </w:p>
     <w:p>
@@ -13764,9 +14098,17 @@
       </w:pPr>
       <w:r>
         <w:rPr>
-          <w:sz w:val="24"/>
-        </w:rPr>
-        <w:t>Strona Historia i Analiza</w:t>
+          <w:b/>
+          <w:sz w:val="24"/>
+        </w:rPr>
+        <w:lastRenderedPageBreak/>
+        <w:t>Strona Historia</w:t>
+      </w:r>
+      <w:r>
+        <w:rPr>
+          <w:sz w:val="24"/>
+        </w:rPr>
+        <w:t xml:space="preserve"> – na tej stronie użytkownik ma wgląd w całą historię swoich przychodów i wydatków. Poprzez różne opcje personalizacji wyświetlania może zobaczyć przychody i wydatki określonego typu, określonej kategorii, z określonego przedziału kwotowego oraz z wyznaczonego przedziału czasu;</w:t>
       </w:r>
     </w:p>
     <w:p>
@@ -13783,9 +14125,23 @@
       </w:pPr>
       <w:r>
         <w:rPr>
-          <w:sz w:val="24"/>
-        </w:rPr>
-        <w:t>Strona Przychody i Wydatki</w:t>
+          <w:b/>
+          <w:sz w:val="24"/>
+        </w:rPr>
+        <w:t>Strona Analiza</w:t>
+      </w:r>
+      <w:r>
+        <w:rPr>
+          <w:b/>
+          <w:sz w:val="24"/>
+        </w:rPr>
+        <w:t xml:space="preserve"> </w:t>
+      </w:r>
+      <w:r>
+        <w:rPr>
+          <w:sz w:val="24"/>
+        </w:rPr>
+        <w:t>– na tej stronie użytkownik</w:t>
       </w:r>
     </w:p>
     <w:p>
@@ -13797,36 +14153,39 @@
         </w:numPr>
         <w:jc w:val="both"/>
         <w:rPr>
-          <w:sz w:val="24"/>
-        </w:rPr>
-      </w:pPr>
-      <w:r>
-        <w:rPr>
+          <w:b/>
+          <w:sz w:val="24"/>
+        </w:rPr>
+      </w:pPr>
+      <w:r>
+        <w:rPr>
+          <w:b/>
+          <w:sz w:val="24"/>
+        </w:rPr>
+        <w:t>Strona Przychody i Wydatki</w:t>
+      </w:r>
+      <w:bookmarkStart w:id="21" w:name="_GoBack"/>
+      <w:bookmarkEnd w:id="21"/>
+    </w:p>
+    <w:p>
+      <w:pPr>
+        <w:pStyle w:val="Bezodstpw"/>
+        <w:numPr>
+          <w:ilvl w:val="1"/>
+          <w:numId w:val="9"/>
+        </w:numPr>
+        <w:jc w:val="both"/>
+        <w:rPr>
+          <w:b/>
+          <w:sz w:val="24"/>
+        </w:rPr>
+      </w:pPr>
+      <w:r>
+        <w:rPr>
+          <w:b/>
           <w:sz w:val="24"/>
         </w:rPr>
         <w:t>Strona Ustawienia</w:t>
-      </w:r>
-    </w:p>
-    <w:p>
-      <w:pPr>
-        <w:pStyle w:val="Bezodstpw"/>
-        <w:ind w:left="1077"/>
-        <w:jc w:val="both"/>
-        <w:rPr>
-          <w:color w:val="FF0000"/>
-        </w:rPr>
-      </w:pPr>
-      <w:r>
-        <w:rPr>
-          <w:color w:val="FF0000"/>
-        </w:rPr>
-        <w:t>Dać d</w:t>
-      </w:r>
-      <w:r>
-        <w:rPr>
-          <w:color w:val="FF0000"/>
-        </w:rPr>
-        <w:t>o okien i stron dodatkowe opisy – jakie oferują funkcjonalności</w:t>
       </w:r>
     </w:p>
     <w:p>
@@ -13923,7 +14282,6 @@
           <w:noProof/>
           <w:lang w:eastAsia="pl-PL"/>
         </w:rPr>
-        <w:lastRenderedPageBreak/>
         <w:drawing>
           <wp:inline distT="0" distB="0" distL="0" distR="0" wp14:anchorId="693F5E50" wp14:editId="314AEE24">
             <wp:extent cx="4190260" cy="4207021"/>
@@ -13979,6 +14337,7 @@
           <w:noProof/>
           <w:lang w:eastAsia="pl-PL"/>
         </w:rPr>
+        <w:lastRenderedPageBreak/>
         <w:drawing>
           <wp:inline distT="0" distB="0" distL="0" distR="0" wp14:anchorId="6C49E921" wp14:editId="04537570">
             <wp:extent cx="4154749" cy="4171367"/>
@@ -14034,7 +14393,6 @@
           <w:noProof/>
           <w:lang w:eastAsia="pl-PL"/>
         </w:rPr>
-        <w:lastRenderedPageBreak/>
         <w:drawing>
           <wp:inline distT="0" distB="0" distL="0" distR="0" wp14:anchorId="052259F9" wp14:editId="67F272F2">
             <wp:extent cx="4074850" cy="4083000"/>
@@ -14083,17 +14441,19 @@
     <w:p>
       <w:pPr>
         <w:pStyle w:val="Bezodstpw"/>
+        <w:jc w:val="center"/>
       </w:pPr>
       <w:r>
         <w:rPr>
           <w:noProof/>
           <w:lang w:eastAsia="pl-PL"/>
         </w:rPr>
+        <w:lastRenderedPageBreak/>
         <w:drawing>
-          <wp:inline distT="0" distB="0" distL="0" distR="0" wp14:anchorId="396A92DD" wp14:editId="3D67CD84">
-            <wp:extent cx="5760720" cy="4080510"/>
+          <wp:inline distT="0" distB="0" distL="0" distR="0" wp14:anchorId="44AE759B" wp14:editId="5627887C">
+            <wp:extent cx="4000500" cy="4191000"/>
             <wp:effectExtent l="0" t="0" r="0" b="0"/>
-            <wp:docPr id="7" name="Obraz 7"/>
+            <wp:docPr id="18" name="Obraz 18"/>
             <wp:cNvGraphicFramePr>
               <a:graphicFrameLocks xmlns:a="http://schemas.openxmlformats.org/drawingml/2006/main" noChangeAspect="1"/>
             </wp:cNvGraphicFramePr>
@@ -14113,7 +14473,7 @@
                   <pic:spPr>
                     <a:xfrm>
                       <a:off x="0" y="0"/>
-                      <a:ext cx="5760720" cy="4080510"/>
+                      <a:ext cx="4000500" cy="4191000"/>
                     </a:xfrm>
                     <a:prstGeom prst="rect">
                       <a:avLst/>
@@ -14131,12 +14491,13 @@
         <w:pStyle w:val="Podpisrysunku"/>
       </w:pPr>
       <w:r>
-        <w:t>Okno główne – Strona Główna</w:t>
+        <w:t>Okno nowego celu oszczędzania</w:t>
       </w:r>
     </w:p>
     <w:p>
       <w:pPr>
         <w:pStyle w:val="Bezodstpw"/>
+        <w:jc w:val="center"/>
       </w:pPr>
     </w:p>
     <w:p>
@@ -14148,12 +14509,11 @@
           <w:noProof/>
           <w:lang w:eastAsia="pl-PL"/>
         </w:rPr>
-        <w:lastRenderedPageBreak/>
         <w:drawing>
-          <wp:inline distT="0" distB="0" distL="0" distR="0" wp14:anchorId="6B41A41B" wp14:editId="33C08F1A">
-            <wp:extent cx="5760720" cy="4088765"/>
-            <wp:effectExtent l="0" t="0" r="0" b="6985"/>
-            <wp:docPr id="8" name="Obraz 8"/>
+          <wp:inline distT="0" distB="0" distL="0" distR="0" wp14:anchorId="02F1D7D0" wp14:editId="2864A87E">
+            <wp:extent cx="5760720" cy="4086860"/>
+            <wp:effectExtent l="0" t="0" r="0" b="8890"/>
+            <wp:docPr id="17" name="Obraz 17"/>
             <wp:cNvGraphicFramePr>
               <a:graphicFrameLocks xmlns:a="http://schemas.openxmlformats.org/drawingml/2006/main" noChangeAspect="1"/>
             </wp:cNvGraphicFramePr>
@@ -14173,7 +14533,7 @@
                   <pic:spPr>
                     <a:xfrm>
                       <a:off x="0" y="0"/>
-                      <a:ext cx="5760720" cy="4088765"/>
+                      <a:ext cx="5760720" cy="4086860"/>
                     </a:xfrm>
                     <a:prstGeom prst="rect">
                       <a:avLst/>
@@ -14191,7 +14551,7 @@
         <w:pStyle w:val="Podpisrysunku"/>
       </w:pPr>
       <w:r>
-        <w:t>Okno główne – Historia</w:t>
+        <w:t>Okno główne – Strona Główna</w:t>
       </w:r>
     </w:p>
     <w:p>
@@ -14209,10 +14569,10 @@
           <w:lang w:eastAsia="pl-PL"/>
         </w:rPr>
         <w:drawing>
-          <wp:inline distT="0" distB="0" distL="0" distR="0" wp14:anchorId="0FBE6BE1" wp14:editId="6BAFA6AC">
-            <wp:extent cx="5760720" cy="4093845"/>
-            <wp:effectExtent l="0" t="0" r="0" b="1905"/>
-            <wp:docPr id="9" name="Obraz 9"/>
+          <wp:inline distT="0" distB="0" distL="0" distR="0" wp14:anchorId="33EA13B8" wp14:editId="46A9C01F">
+            <wp:extent cx="5760720" cy="4086860"/>
+            <wp:effectExtent l="0" t="0" r="0" b="8890"/>
+            <wp:docPr id="1" name="Obraz 1"/>
             <wp:cNvGraphicFramePr>
               <a:graphicFrameLocks xmlns:a="http://schemas.openxmlformats.org/drawingml/2006/main" noChangeAspect="1"/>
             </wp:cNvGraphicFramePr>
@@ -14232,7 +14592,7 @@
                   <pic:spPr>
                     <a:xfrm>
                       <a:off x="0" y="0"/>
-                      <a:ext cx="5760720" cy="4093845"/>
+                      <a:ext cx="5760720" cy="4086860"/>
                     </a:xfrm>
                     <a:prstGeom prst="rect">
                       <a:avLst/>
@@ -14250,8 +14610,13 @@
         <w:pStyle w:val="Podpisrysunku"/>
       </w:pPr>
       <w:r>
-        <w:t>Okno główne – Analiza – Zakładka 1</w:t>
-      </w:r>
+        <w:t>Okno główne – Historia</w:t>
+      </w:r>
+    </w:p>
+    <w:p>
+      <w:pPr>
+        <w:pStyle w:val="Bezodstpw"/>
+      </w:pPr>
     </w:p>
     <w:p>
       <w:pPr>
@@ -14262,12 +14627,11 @@
           <w:noProof/>
           <w:lang w:eastAsia="pl-PL"/>
         </w:rPr>
-        <w:lastRenderedPageBreak/>
         <w:drawing>
-          <wp:inline distT="0" distB="0" distL="0" distR="0" wp14:anchorId="0A5A10E7" wp14:editId="6C25AB08">
+          <wp:inline distT="0" distB="0" distL="0" distR="0" wp14:anchorId="0FBE6BE1" wp14:editId="6BAFA6AC">
             <wp:extent cx="5760720" cy="4093845"/>
             <wp:effectExtent l="0" t="0" r="0" b="1905"/>
-            <wp:docPr id="10" name="Obraz 10"/>
+            <wp:docPr id="9" name="Obraz 9"/>
             <wp:cNvGraphicFramePr>
               <a:graphicFrameLocks xmlns:a="http://schemas.openxmlformats.org/drawingml/2006/main" noChangeAspect="1"/>
             </wp:cNvGraphicFramePr>
@@ -14305,13 +14669,9 @@
         <w:pStyle w:val="Podpisrysunku"/>
       </w:pPr>
       <w:r>
-        <w:t>Okno główne – Analiza – Zakładka 2</w:t>
-      </w:r>
-    </w:p>
-    <w:p>
-      <w:pPr>
-        <w:pStyle w:val="Bezodstpw"/>
-      </w:pPr>
+        <w:lastRenderedPageBreak/>
+        <w:t>Okno główne – Analiza – Zakładka 1</w:t>
+      </w:r>
     </w:p>
     <w:p>
       <w:pPr>
@@ -14323,10 +14683,10 @@
           <w:lang w:eastAsia="pl-PL"/>
         </w:rPr>
         <w:drawing>
-          <wp:inline distT="0" distB="0" distL="0" distR="0" wp14:anchorId="385B1E4D" wp14:editId="4A3E2B27">
-            <wp:extent cx="5760720" cy="4086860"/>
-            <wp:effectExtent l="0" t="0" r="0" b="8890"/>
-            <wp:docPr id="11" name="Obraz 11"/>
+          <wp:inline distT="0" distB="0" distL="0" distR="0" wp14:anchorId="0A5A10E7" wp14:editId="6C25AB08">
+            <wp:extent cx="5760720" cy="4093845"/>
+            <wp:effectExtent l="0" t="0" r="0" b="1905"/>
+            <wp:docPr id="10" name="Obraz 10"/>
             <wp:cNvGraphicFramePr>
               <a:graphicFrameLocks xmlns:a="http://schemas.openxmlformats.org/drawingml/2006/main" noChangeAspect="1"/>
             </wp:cNvGraphicFramePr>
@@ -14346,7 +14706,7 @@
                   <pic:spPr>
                     <a:xfrm>
                       <a:off x="0" y="0"/>
-                      <a:ext cx="5760720" cy="4086860"/>
+                      <a:ext cx="5760720" cy="4093845"/>
                     </a:xfrm>
                     <a:prstGeom prst="rect">
                       <a:avLst/>
@@ -14364,8 +14724,13 @@
         <w:pStyle w:val="Podpisrysunku"/>
       </w:pPr>
       <w:r>
-        <w:t>Okno główne – Analiza – Zakładka 3</w:t>
-      </w:r>
+        <w:t>Okno główne – Analiza – Zakładka 2</w:t>
+      </w:r>
+    </w:p>
+    <w:p>
+      <w:pPr>
+        <w:pStyle w:val="Bezodstpw"/>
+      </w:pPr>
     </w:p>
     <w:p>
       <w:pPr>
@@ -14376,12 +14741,11 @@
           <w:noProof/>
           <w:lang w:eastAsia="pl-PL"/>
         </w:rPr>
-        <w:lastRenderedPageBreak/>
         <w:drawing>
-          <wp:inline distT="0" distB="0" distL="0" distR="0" wp14:anchorId="739CC03E" wp14:editId="030B7942">
+          <wp:inline distT="0" distB="0" distL="0" distR="0" wp14:anchorId="385B1E4D" wp14:editId="4A3E2B27">
             <wp:extent cx="5760720" cy="4086860"/>
             <wp:effectExtent l="0" t="0" r="0" b="8890"/>
-            <wp:docPr id="13" name="Obraz 13"/>
+            <wp:docPr id="11" name="Obraz 11"/>
             <wp:cNvGraphicFramePr>
               <a:graphicFrameLocks xmlns:a="http://schemas.openxmlformats.org/drawingml/2006/main" noChangeAspect="1"/>
             </wp:cNvGraphicFramePr>
@@ -14419,13 +14783,9 @@
         <w:pStyle w:val="Podpisrysunku"/>
       </w:pPr>
       <w:r>
-        <w:t>Okno główne – Analiza – Zakładka 4</w:t>
-      </w:r>
-    </w:p>
-    <w:p>
-      <w:pPr>
-        <w:pStyle w:val="Bezodstpw"/>
-      </w:pPr>
+        <w:lastRenderedPageBreak/>
+        <w:t>Okno główne – Analiza – Zakładka 3</w:t>
+      </w:r>
     </w:p>
     <w:p>
       <w:pPr>
@@ -14437,10 +14797,10 @@
           <w:lang w:eastAsia="pl-PL"/>
         </w:rPr>
         <w:drawing>
-          <wp:inline distT="0" distB="0" distL="0" distR="0" wp14:anchorId="1D910956" wp14:editId="039E5001">
+          <wp:inline distT="0" distB="0" distL="0" distR="0" wp14:anchorId="739CC03E" wp14:editId="030B7942">
             <wp:extent cx="5760720" cy="4086860"/>
             <wp:effectExtent l="0" t="0" r="0" b="8890"/>
-            <wp:docPr id="14" name="Obraz 14"/>
+            <wp:docPr id="13" name="Obraz 13"/>
             <wp:cNvGraphicFramePr>
               <a:graphicFrameLocks xmlns:a="http://schemas.openxmlformats.org/drawingml/2006/main" noChangeAspect="1"/>
             </wp:cNvGraphicFramePr>
@@ -14478,8 +14838,13 @@
         <w:pStyle w:val="Podpisrysunku"/>
       </w:pPr>
       <w:r>
-        <w:t>Okno główne – Przychody i wydatki</w:t>
-      </w:r>
+        <w:t>Okno główne – Analiza – Zakładka 4</w:t>
+      </w:r>
+    </w:p>
+    <w:p>
+      <w:pPr>
+        <w:pStyle w:val="Bezodstpw"/>
+      </w:pPr>
     </w:p>
     <w:p>
       <w:pPr>
@@ -14490,12 +14855,11 @@
           <w:noProof/>
           <w:lang w:eastAsia="pl-PL"/>
         </w:rPr>
-        <w:lastRenderedPageBreak/>
         <w:drawing>
-          <wp:inline distT="0" distB="0" distL="0" distR="0" wp14:anchorId="4EC84E47" wp14:editId="085CE52E">
+          <wp:inline distT="0" distB="0" distL="0" distR="0" wp14:anchorId="1D910956" wp14:editId="039E5001">
             <wp:extent cx="5760720" cy="4086860"/>
             <wp:effectExtent l="0" t="0" r="0" b="8890"/>
-            <wp:docPr id="15" name="Obraz 15"/>
+            <wp:docPr id="14" name="Obraz 14"/>
             <wp:cNvGraphicFramePr>
               <a:graphicFrameLocks xmlns:a="http://schemas.openxmlformats.org/drawingml/2006/main" noChangeAspect="1"/>
             </wp:cNvGraphicFramePr>
@@ -14533,13 +14897,9 @@
         <w:pStyle w:val="Podpisrysunku"/>
       </w:pPr>
       <w:r>
-        <w:t>Okno główne – Ustawienia - Ogólne</w:t>
-      </w:r>
-    </w:p>
-    <w:p>
-      <w:pPr>
-        <w:pStyle w:val="Bezodstpw"/>
-      </w:pPr>
+        <w:lastRenderedPageBreak/>
+        <w:t>Okno główne – Przychody i wydatki</w:t>
+      </w:r>
     </w:p>
     <w:p>
       <w:pPr>
@@ -14551,10 +14911,10 @@
           <w:lang w:eastAsia="pl-PL"/>
         </w:rPr>
         <w:drawing>
-          <wp:inline distT="0" distB="0" distL="0" distR="0" wp14:anchorId="3BA62BD2" wp14:editId="3B49D29C">
+          <wp:inline distT="0" distB="0" distL="0" distR="0" wp14:anchorId="4EC84E47" wp14:editId="085CE52E">
             <wp:extent cx="5760720" cy="4086860"/>
             <wp:effectExtent l="0" t="0" r="0" b="8890"/>
-            <wp:docPr id="16" name="Obraz 16"/>
+            <wp:docPr id="15" name="Obraz 15"/>
             <wp:cNvGraphicFramePr>
               <a:graphicFrameLocks xmlns:a="http://schemas.openxmlformats.org/drawingml/2006/main" noChangeAspect="1"/>
             </wp:cNvGraphicFramePr>
@@ -14592,6 +14952,66 @@
         <w:pStyle w:val="Podpisrysunku"/>
       </w:pPr>
       <w:r>
+        <w:t>Okno główne – Ustawienia - Ogólne</w:t>
+      </w:r>
+    </w:p>
+    <w:p>
+      <w:pPr>
+        <w:pStyle w:val="Bezodstpw"/>
+      </w:pPr>
+    </w:p>
+    <w:p>
+      <w:pPr>
+        <w:pStyle w:val="Bezodstpw"/>
+      </w:pPr>
+      <w:r>
+        <w:rPr>
+          <w:noProof/>
+          <w:lang w:eastAsia="pl-PL"/>
+        </w:rPr>
+        <w:drawing>
+          <wp:inline distT="0" distB="0" distL="0" distR="0" wp14:anchorId="3BA62BD2" wp14:editId="3B49D29C">
+            <wp:extent cx="5760720" cy="4086860"/>
+            <wp:effectExtent l="0" t="0" r="0" b="8890"/>
+            <wp:docPr id="16" name="Obraz 16"/>
+            <wp:cNvGraphicFramePr>
+              <a:graphicFrameLocks xmlns:a="http://schemas.openxmlformats.org/drawingml/2006/main" noChangeAspect="1"/>
+            </wp:cNvGraphicFramePr>
+            <a:graphic xmlns:a="http://schemas.openxmlformats.org/drawingml/2006/main">
+              <a:graphicData uri="http://schemas.openxmlformats.org/drawingml/2006/picture">
+                <pic:pic xmlns:pic="http://schemas.openxmlformats.org/drawingml/2006/picture">
+                  <pic:nvPicPr>
+                    <pic:cNvPr id="1" name=""/>
+                    <pic:cNvPicPr/>
+                  </pic:nvPicPr>
+                  <pic:blipFill>
+                    <a:blip r:embed="rId23"/>
+                    <a:stretch>
+                      <a:fillRect/>
+                    </a:stretch>
+                  </pic:blipFill>
+                  <pic:spPr>
+                    <a:xfrm>
+                      <a:off x="0" y="0"/>
+                      <a:ext cx="5760720" cy="4086860"/>
+                    </a:xfrm>
+                    <a:prstGeom prst="rect">
+                      <a:avLst/>
+                    </a:prstGeom>
+                  </pic:spPr>
+                </pic:pic>
+              </a:graphicData>
+            </a:graphic>
+          </wp:inline>
+        </w:drawing>
+      </w:r>
+    </w:p>
+    <w:p>
+      <w:pPr>
+        <w:pStyle w:val="Podpisrysunku"/>
+      </w:pPr>
+      <w:r>
+        <w:lastRenderedPageBreak/>
         <w:t>Okno główne – Ustawienia – Dostosuj wyświetlanie historii</w:t>
       </w:r>
     </w:p>
@@ -14613,7 +15033,7 @@
           <w:numId w:val="1"/>
         </w:numPr>
       </w:pPr>
-      <w:bookmarkStart w:id="22" w:name="_Toc421940091"/>
+      <w:bookmarkStart w:id="22" w:name="_Toc421999032"/>
       <w:r>
         <w:t>Projekt funkcji systemu</w:t>
       </w:r>
@@ -14735,7 +15155,7 @@
           <w:numId w:val="1"/>
         </w:numPr>
       </w:pPr>
-      <w:bookmarkStart w:id="23" w:name="_Toc421940092"/>
+      <w:bookmarkStart w:id="23" w:name="_Toc421999033"/>
       <w:r>
         <w:t>Metoda komunikacji z bazą danych</w:t>
       </w:r>
@@ -14788,7 +15208,7 @@
           <w:numId w:val="1"/>
         </w:numPr>
       </w:pPr>
-      <w:bookmarkStart w:id="24" w:name="_Toc421940093"/>
+      <w:bookmarkStart w:id="24" w:name="_Toc421999034"/>
       <w:r>
         <w:t>Projekt zabezpieczeń na poziomie aplikacji</w:t>
       </w:r>
@@ -14876,7 +15296,7 @@
           <w:numId w:val="1"/>
         </w:numPr>
       </w:pPr>
-      <w:bookmarkStart w:id="25" w:name="_Toc421940094"/>
+      <w:bookmarkStart w:id="25" w:name="_Toc421999035"/>
       <w:r>
         <w:lastRenderedPageBreak/>
         <w:t>I</w:t>
@@ -14902,7 +15322,7 @@
           <w:numId w:val="1"/>
         </w:numPr>
       </w:pPr>
-      <w:bookmarkStart w:id="26" w:name="_Toc421940095"/>
+      <w:bookmarkStart w:id="26" w:name="_Toc421999036"/>
       <w:r>
         <w:t>Realizacja bazy danych</w:t>
       </w:r>
@@ -14989,7 +15409,7 @@
           <w:numId w:val="1"/>
         </w:numPr>
       </w:pPr>
-      <w:bookmarkStart w:id="27" w:name="_Toc421940096"/>
+      <w:bookmarkStart w:id="27" w:name="_Toc421999037"/>
       <w:r>
         <w:t>Realizacja elementów aplikacji</w:t>
       </w:r>
@@ -15025,7 +15445,7 @@
           <w:numId w:val="1"/>
         </w:numPr>
       </w:pPr>
-      <w:bookmarkStart w:id="28" w:name="_Toc421940097"/>
+      <w:bookmarkStart w:id="28" w:name="_Toc421999038"/>
       <w:r>
         <w:lastRenderedPageBreak/>
         <w:t>Test</w:t>
@@ -15047,7 +15467,7 @@
           <w:numId w:val="1"/>
         </w:numPr>
       </w:pPr>
-      <w:bookmarkStart w:id="29" w:name="_Toc421940098"/>
+      <w:bookmarkStart w:id="29" w:name="_Toc421999039"/>
       <w:r>
         <w:t>Test</w:t>
       </w:r>
@@ -15100,7 +15520,7 @@
           <w:numId w:val="1"/>
         </w:numPr>
       </w:pPr>
-      <w:bookmarkStart w:id="30" w:name="_Toc421940099"/>
+      <w:bookmarkStart w:id="30" w:name="_Toc421999040"/>
       <w:r>
         <w:t>Test</w:t>
       </w:r>
@@ -15150,7 +15570,7 @@
           <w:numId w:val="1"/>
         </w:numPr>
       </w:pPr>
-      <w:bookmarkStart w:id="31" w:name="_Toc421940100"/>
+      <w:bookmarkStart w:id="31" w:name="_Toc421999041"/>
       <w:r>
         <w:t>Wnioski z testów</w:t>
       </w:r>
@@ -15315,7 +15735,7 @@
           <w:numId w:val="1"/>
         </w:numPr>
       </w:pPr>
-      <w:bookmarkStart w:id="32" w:name="_Toc421940101"/>
+      <w:bookmarkStart w:id="32" w:name="_Toc421999042"/>
       <w:r>
         <w:lastRenderedPageBreak/>
         <w:t>Podsumowanie</w:t>
@@ -15422,7 +15842,7 @@
           <w:numId w:val="1"/>
         </w:numPr>
       </w:pPr>
-      <w:bookmarkStart w:id="33" w:name="_Toc421940102"/>
+      <w:bookmarkStart w:id="33" w:name="_Toc421999043"/>
       <w:r>
         <w:lastRenderedPageBreak/>
         <w:t>Spis Rysunków</w:t>
@@ -15450,7 +15870,7 @@
           <w:numId w:val="1"/>
         </w:numPr>
       </w:pPr>
-      <w:bookmarkStart w:id="34" w:name="_Toc421940103"/>
+      <w:bookmarkStart w:id="34" w:name="_Toc421999044"/>
       <w:r>
         <w:lastRenderedPageBreak/>
         <w:t>Spis Listingów</w:t>
@@ -15478,7 +15898,7 @@
           <w:numId w:val="1"/>
         </w:numPr>
       </w:pPr>
-      <w:bookmarkStart w:id="35" w:name="_Toc421940104"/>
+      <w:bookmarkStart w:id="35" w:name="_Toc421999045"/>
       <w:r>
         <w:lastRenderedPageBreak/>
         <w:t>Literatura</w:t>
@@ -15499,7 +15919,7 @@
       <w:r>
         <w:t xml:space="preserve">[1] </w:t>
       </w:r>
-      <w:hyperlink r:id="rId23" w:history="1">
+      <w:hyperlink r:id="rId24" w:history="1">
         <w:r>
           <w:rPr>
             <w:rStyle w:val="Hipercze"/>
@@ -20964,7 +21384,7 @@
 </file>
 
 <file path=customXml/itemProps1.xml><?xml version="1.0" encoding="utf-8"?>
-<ds:datastoreItem xmlns:ds="http://schemas.openxmlformats.org/officeDocument/2006/customXml" ds:itemID="{EABBF42A-9734-4F81-9A75-2D58B78C2484}">
+<ds:datastoreItem xmlns:ds="http://schemas.openxmlformats.org/officeDocument/2006/customXml" ds:itemID="{2541507C-6F0A-4A00-A15A-FCBCACC59436}">
   <ds:schemaRefs>
     <ds:schemaRef ds:uri="http://schemas.openxmlformats.org/officeDocument/2006/bibliography"/>
   </ds:schemaRefs>

</xml_diff>

<commit_message>
Padam na pysk, ale dokumentacja jeszcze nie skończona
</commit_message>
<xml_diff>
--- a/Budżet Domowy.docx
+++ b/Budżet Domowy.docx
@@ -13151,7 +13151,7 @@
           <w:lang w:eastAsia="pl-PL"/>
         </w:rPr>
         <w:drawing>
-          <wp:inline distT="0" distB="0" distL="0" distR="0">
+          <wp:inline distT="0" distB="0" distL="0" distR="0" wp14:anchorId="20880C24" wp14:editId="1E4681F8">
             <wp:extent cx="5717219" cy="4459226"/>
             <wp:effectExtent l="0" t="0" r="0" b="0"/>
             <wp:docPr id="12" name="Obraz 12"/>
@@ -13561,6 +13561,13 @@
           <w:b/>
           <w:sz w:val="24"/>
         </w:rPr>
+        <w:t xml:space="preserve"> (Rys.3.)</w:t>
+      </w:r>
+      <w:r>
+        <w:rPr>
+          <w:b/>
+          <w:sz w:val="24"/>
+        </w:rPr>
         <w:t xml:space="preserve"> </w:t>
       </w:r>
       <w:r>
@@ -13585,7 +13592,19 @@
         <w:rPr>
           <w:sz w:val="24"/>
         </w:rPr>
-        <w:t xml:space="preserve"> oraz umożliwia import budżetu z archiwum zip</w:t>
+        <w:t xml:space="preserve"> </w:t>
+      </w:r>
+      <w:r>
+        <w:rPr>
+          <w:sz w:val="24"/>
+        </w:rPr>
+        <w:t>oraz umożliwia import budżetu z </w:t>
+      </w:r>
+      <w:r>
+        <w:rPr>
+          <w:sz w:val="24"/>
+        </w:rPr>
+        <w:t>archiwum ZIP</w:t>
       </w:r>
       <w:r>
         <w:rPr>
@@ -13611,14 +13630,14 @@
           <w:b/>
           <w:sz w:val="24"/>
         </w:rPr>
-        <w:t>Okno kreatora</w:t>
+        <w:t xml:space="preserve">Okno </w:t>
       </w:r>
       <w:r>
         <w:rPr>
           <w:b/>
           <w:sz w:val="24"/>
         </w:rPr>
-        <w:t xml:space="preserve"> nowego</w:t>
+        <w:t>tworzenia</w:t>
       </w:r>
       <w:r>
         <w:rPr>
@@ -13650,6 +13669,12 @@
           <w:sz w:val="24"/>
         </w:rPr>
         <w:t xml:space="preserve"> i wydatków</w:t>
+      </w:r>
+      <w:r>
+        <w:rPr>
+          <w:sz w:val="24"/>
+        </w:rPr>
+        <w:t xml:space="preserve"> pojedynczych lub okresowych</w:t>
       </w:r>
       <w:r>
         <w:rPr>
@@ -13725,6 +13750,13 @@
       </w:r>
       <w:r>
         <w:rPr>
+          <w:b/>
+          <w:sz w:val="24"/>
+        </w:rPr>
+        <w:t xml:space="preserve"> (Rys.8.)</w:t>
+      </w:r>
+      <w:r>
+        <w:rPr>
           <w:sz w:val="24"/>
         </w:rPr>
         <w:t xml:space="preserve"> </w:t>
@@ -13745,7 +13777,19 @@
         <w:rPr>
           <w:sz w:val="24"/>
         </w:rPr>
-        <w:t>obsługuje funkcję dodawania nowego budżetu;</w:t>
+        <w:t xml:space="preserve">obsługuje </w:t>
+      </w:r>
+      <w:r>
+        <w:rPr>
+          <w:sz w:val="24"/>
+        </w:rPr>
+        <w:t>funkcję dodawania nowego celu oszczędzania</w:t>
+      </w:r>
+      <w:r>
+        <w:rPr>
+          <w:sz w:val="24"/>
+        </w:rPr>
+        <w:t>;</w:t>
       </w:r>
     </w:p>
     <w:p>
@@ -13769,6 +13813,13 @@
       </w:r>
       <w:r>
         <w:rPr>
+          <w:b/>
+          <w:sz w:val="24"/>
+        </w:rPr>
+        <w:t xml:space="preserve"> (Rys.9.)</w:t>
+      </w:r>
+      <w:r>
+        <w:rPr>
           <w:sz w:val="24"/>
         </w:rPr>
         <w:t xml:space="preserve"> – obsługuje funkcje dodawania lub odejmowania pieniędzy odkładanych na wybrany cel</w:t>
@@ -13814,6 +13865,20 @@
       </w:r>
       <w:r>
         <w:rPr>
+          <w:b/>
+          <w:sz w:val="24"/>
+        </w:rPr>
+        <w:t xml:space="preserve"> (</w:t>
+      </w:r>
+      <w:r>
+        <w:rPr>
+          <w:b/>
+          <w:sz w:val="24"/>
+        </w:rPr>
+        <w:t>Rys.19.)</w:t>
+      </w:r>
+      <w:r>
+        <w:rPr>
           <w:sz w:val="24"/>
         </w:rPr>
         <w:t xml:space="preserve"> – obsługuje funkcję wylogowania i funkcję zamknięcia</w:t>
@@ -13824,6 +13889,16 @@
         </w:rPr>
         <w:t>.</w:t>
       </w:r>
+    </w:p>
+    <w:p>
+      <w:pPr>
+        <w:pStyle w:val="Bezodstpw"/>
+        <w:ind w:left="1797"/>
+        <w:jc w:val="both"/>
+        <w:rPr>
+          <w:sz w:val="24"/>
+        </w:rPr>
+      </w:pPr>
     </w:p>
     <w:p>
       <w:pPr>
@@ -13838,7 +13913,31 @@
         <w:rPr>
           <w:sz w:val="24"/>
         </w:rPr>
-        <w:t>Okno główne i okno kreatora są oparte na technologii stron, które można przełączać nie zamykając okna. Wykorzystane są następujące strony:</w:t>
+        <w:t xml:space="preserve">Okno główne </w:t>
+      </w:r>
+      <w:r>
+        <w:rPr>
+          <w:sz w:val="24"/>
+        </w:rPr>
+        <w:t>oraz</w:t>
+      </w:r>
+      <w:r>
+        <w:rPr>
+          <w:sz w:val="24"/>
+        </w:rPr>
+        <w:t xml:space="preserve"> okno kreatora są oparte na technologii stron, które można przełączać nie zamykając okna. </w:t>
+      </w:r>
+      <w:r>
+        <w:rPr>
+          <w:sz w:val="24"/>
+        </w:rPr>
+        <w:t>W ramach obu okien utworzone zostały</w:t>
+      </w:r>
+      <w:r>
+        <w:rPr>
+          <w:sz w:val="24"/>
+        </w:rPr>
+        <w:t xml:space="preserve"> następujące strony:</w:t>
       </w:r>
     </w:p>
     <w:p>
@@ -13857,7 +13956,19 @@
         <w:rPr>
           <w:sz w:val="24"/>
         </w:rPr>
-        <w:t>Dla okna kreatora budżetu:</w:t>
+        <w:t xml:space="preserve">Dla okna </w:t>
+      </w:r>
+      <w:r>
+        <w:rPr>
+          <w:sz w:val="24"/>
+        </w:rPr>
+        <w:t>tworzenia</w:t>
+      </w:r>
+      <w:r>
+        <w:rPr>
+          <w:sz w:val="24"/>
+        </w:rPr>
+        <w:t xml:space="preserve"> budżetu:</w:t>
       </w:r>
     </w:p>
     <w:p>
@@ -13877,7 +13988,42 @@
           <w:b/>
           <w:sz w:val="24"/>
         </w:rPr>
-        <w:t>Strona do wprowadzenia danych nowego budżetu</w:t>
+        <w:t>Strona</w:t>
+      </w:r>
+      <w:r>
+        <w:rPr>
+          <w:b/>
+          <w:sz w:val="24"/>
+        </w:rPr>
+        <w:t xml:space="preserve"> 1:</w:t>
+      </w:r>
+      <w:r>
+        <w:rPr>
+          <w:b/>
+          <w:sz w:val="24"/>
+        </w:rPr>
+        <w:t xml:space="preserve"> </w:t>
+      </w:r>
+      <w:r>
+        <w:rPr>
+          <w:b/>
+          <w:sz w:val="24"/>
+        </w:rPr>
+        <w:t>Wprowadzanie</w:t>
+      </w:r>
+      <w:r>
+        <w:rPr>
+          <w:b/>
+          <w:sz w:val="24"/>
+        </w:rPr>
+        <w:t xml:space="preserve"> danych nowego budżetu</w:t>
+      </w:r>
+      <w:r>
+        <w:rPr>
+          <w:b/>
+          <w:sz w:val="24"/>
+        </w:rPr>
+        <w:t xml:space="preserve"> (Rys.4.)</w:t>
       </w:r>
       <w:r>
         <w:rPr>
@@ -13903,14 +14049,14 @@
           <w:b/>
           <w:sz w:val="24"/>
         </w:rPr>
-        <w:t xml:space="preserve">Strona do </w:t>
+        <w:t xml:space="preserve">Strona </w:t>
       </w:r>
       <w:r>
         <w:rPr>
           <w:b/>
           <w:sz w:val="24"/>
         </w:rPr>
-        <w:t>dodawania</w:t>
+        <w:t>2: Dodawanie</w:t>
       </w:r>
       <w:r>
         <w:rPr>
@@ -13921,6 +14067,13 @@
       </w:r>
       <w:r>
         <w:rPr>
+          <w:b/>
+          <w:sz w:val="24"/>
+        </w:rPr>
+        <w:t xml:space="preserve"> (Rys.5.)</w:t>
+      </w:r>
+      <w:r>
+        <w:rPr>
           <w:sz w:val="24"/>
         </w:rPr>
         <w:t xml:space="preserve"> – na tej stronie można</w:t>
@@ -13929,7 +14082,19 @@
         <w:rPr>
           <w:sz w:val="24"/>
         </w:rPr>
-        <w:t xml:space="preserve"> dodać pierwsze wydatki pojedyncze lub okresowe;</w:t>
+        <w:t xml:space="preserve"> dodać pierwsze wydatki pojedyncze lub okresowe</w:t>
+      </w:r>
+      <w:r>
+        <w:rPr>
+          <w:sz w:val="24"/>
+        </w:rPr>
+        <w:t>, a także wyświetlić listę dodanych wydatków poprzez kliknięcie przycisku</w:t>
+      </w:r>
+      <w:r>
+        <w:rPr>
+          <w:sz w:val="24"/>
+        </w:rPr>
+        <w:t>;</w:t>
       </w:r>
     </w:p>
     <w:p>
@@ -13949,14 +14114,14 @@
           <w:b/>
           <w:sz w:val="24"/>
         </w:rPr>
-        <w:t xml:space="preserve">Strona do </w:t>
+        <w:t xml:space="preserve">Strona </w:t>
       </w:r>
       <w:r>
         <w:rPr>
           <w:b/>
           <w:sz w:val="24"/>
         </w:rPr>
-        <w:t>dodawania</w:t>
+        <w:t>3: Dodawanie</w:t>
       </w:r>
       <w:r>
         <w:rPr>
@@ -13967,10 +14132,74 @@
       </w:r>
       <w:r>
         <w:rPr>
-          <w:sz w:val="24"/>
-        </w:rPr>
-        <w:t xml:space="preserve"> – na tej stronie można wprowadzić pierwsze przychody pojedyncze lub okresowe.</w:t>
-      </w:r>
+          <w:b/>
+          <w:sz w:val="24"/>
+        </w:rPr>
+        <w:t xml:space="preserve"> (Rys.6.)</w:t>
+      </w:r>
+      <w:r>
+        <w:rPr>
+          <w:sz w:val="24"/>
+        </w:rPr>
+        <w:t xml:space="preserve"> – na tej stronie można wprowadzić pierwsze przychody pojedyncze lub okresowe</w:t>
+      </w:r>
+      <w:r>
+        <w:rPr>
+          <w:sz w:val="24"/>
+        </w:rPr>
+        <w:t>, a także</w:t>
+      </w:r>
+      <w:r>
+        <w:rPr>
+          <w:sz w:val="24"/>
+        </w:rPr>
+        <w:t xml:space="preserve"> </w:t>
+      </w:r>
+      <w:r>
+        <w:rPr>
+          <w:sz w:val="24"/>
+        </w:rPr>
+        <w:t xml:space="preserve">wyświetlić listę dodanych </w:t>
+      </w:r>
+      <w:r>
+        <w:rPr>
+          <w:sz w:val="24"/>
+        </w:rPr>
+        <w:t>przychodów</w:t>
+      </w:r>
+      <w:r>
+        <w:rPr>
+          <w:sz w:val="24"/>
+        </w:rPr>
+        <w:t xml:space="preserve"> poprzez kliknięcie przycisku</w:t>
+      </w:r>
+      <w:r>
+        <w:rPr>
+          <w:sz w:val="24"/>
+        </w:rPr>
+        <w:t>.</w:t>
+      </w:r>
+    </w:p>
+    <w:p>
+      <w:pPr>
+        <w:pStyle w:val="Bezodstpw"/>
+        <w:ind w:left="2517"/>
+        <w:jc w:val="both"/>
+        <w:rPr>
+          <w:b/>
+          <w:sz w:val="24"/>
+        </w:rPr>
+      </w:pPr>
+    </w:p>
+    <w:p>
+      <w:pPr>
+        <w:pStyle w:val="Bezodstpw"/>
+        <w:ind w:left="2517"/>
+        <w:jc w:val="both"/>
+        <w:rPr>
+          <w:sz w:val="24"/>
+        </w:rPr>
+      </w:pPr>
     </w:p>
     <w:p>
       <w:pPr>
@@ -13988,6 +14217,7 @@
         <w:rPr>
           <w:sz w:val="24"/>
         </w:rPr>
+        <w:lastRenderedPageBreak/>
         <w:t>Dla okna głównego</w:t>
       </w:r>
     </w:p>
@@ -14015,13 +14245,32 @@
           <w:b/>
           <w:sz w:val="24"/>
         </w:rPr>
+        <w:t xml:space="preserve"> (Rys.7.)</w:t>
+      </w:r>
+      <w:r>
+        <w:rPr>
+          <w:b/>
+          <w:sz w:val="24"/>
+        </w:rPr>
         <w:t xml:space="preserve"> </w:t>
       </w:r>
       <w:r>
         <w:rPr>
           <w:sz w:val="24"/>
         </w:rPr>
-        <w:t>– na tej stronie użytkownik ma wgląd w najbliższe wydatki i przychody okresowe, skróconą historię, cele oszczędzania i uproszczony bilans wydatków i przychodów w postaci słupków. Za pomocą odpowiednich przycisków użytkownik może wygenerować historię w formie pliku PDF</w:t>
+        <w:t>– na te</w:t>
+      </w:r>
+      <w:r>
+        <w:rPr>
+          <w:sz w:val="24"/>
+        </w:rPr>
+        <w:t>j stronie użytkownik ma wgląd w </w:t>
+      </w:r>
+      <w:r>
+        <w:rPr>
+          <w:sz w:val="24"/>
+        </w:rPr>
+        <w:t>najbliższe wydatki i przychody okresowe, skróconą historię, cele oszczędzania i uproszczony bilans wydatków i przychodów w postaci słupków. Za pomocą odpowiednich przycisków użytkownik może wygenerować historię w formie pliku PDF</w:t>
       </w:r>
       <w:r>
         <w:rPr>
@@ -14101,8 +14350,14 @@
           <w:b/>
           <w:sz w:val="24"/>
         </w:rPr>
-        <w:lastRenderedPageBreak/>
         <w:t>Strona Historia</w:t>
+      </w:r>
+      <w:r>
+        <w:rPr>
+          <w:b/>
+          <w:sz w:val="24"/>
+        </w:rPr>
+        <w:t xml:space="preserve"> (Rys.10)</w:t>
       </w:r>
       <w:r>
         <w:rPr>
@@ -14167,7 +14422,21 @@
           <w:b/>
           <w:sz w:val="24"/>
         </w:rPr>
-        <w:t xml:space="preserve">Zakładka 1: Wykres kołowy </w:t>
+        <w:t>Zakładka 1: Wykres kołowy</w:t>
+      </w:r>
+      <w:r>
+        <w:rPr>
+          <w:b/>
+          <w:sz w:val="24"/>
+        </w:rPr>
+        <w:t xml:space="preserve"> (Rys.11.)</w:t>
+      </w:r>
+      <w:r>
+        <w:rPr>
+          <w:b/>
+          <w:sz w:val="24"/>
+        </w:rPr>
+        <w:t xml:space="preserve"> </w:t>
       </w:r>
       <w:r>
         <w:rPr>
@@ -14204,9 +14473,28 @@
       </w:r>
       <w:r>
         <w:rPr>
-          <w:sz w:val="24"/>
-        </w:rPr>
-        <w:t xml:space="preserve"> – użytkownik ma możliwość wyboru 3 miesięcy, dla których zostaną wyświetlone po dwa wykresy słupkowe, gdzie pierwszy oznacza sumę wydatków z miesiąca, a drugi sumę przychodów;</w:t>
+          <w:b/>
+          <w:sz w:val="24"/>
+        </w:rPr>
+        <w:t xml:space="preserve"> (Rys.12.)</w:t>
+      </w:r>
+      <w:r>
+        <w:rPr>
+          <w:sz w:val="24"/>
+        </w:rPr>
+        <w:t xml:space="preserve"> – użytkownik ma możliwość wyboru </w:t>
+      </w:r>
+      <w:r>
+        <w:rPr>
+          <w:sz w:val="24"/>
+        </w:rPr>
+        <w:t>trzech</w:t>
+      </w:r>
+      <w:r>
+        <w:rPr>
+          <w:sz w:val="24"/>
+        </w:rPr>
+        <w:t xml:space="preserve"> miesięcy, dla których zostaną wyświetlone po dwa wykresy słupkowe, gdzie pierwszy oznacza sumę wydatków z miesiąca, a drugi sumę przychodów;</w:t>
       </w:r>
     </w:p>
     <w:p>
@@ -14244,9 +14532,46 @@
       </w:r>
       <w:r>
         <w:rPr>
+          <w:b/>
+          <w:sz w:val="24"/>
+        </w:rPr>
+        <w:t xml:space="preserve"> (Rys.13.)</w:t>
+      </w:r>
+      <w:r>
+        <w:rPr>
           <w:sz w:val="24"/>
         </w:rPr>
         <w:t xml:space="preserve"> – </w:t>
+      </w:r>
+      <w:r>
+        <w:rPr>
+          <w:sz w:val="24"/>
+        </w:rPr>
+        <w:t>wykres przedstawia saldo dla sześciu</w:t>
+      </w:r>
+      <w:r>
+        <w:rPr>
+          <w:sz w:val="24"/>
+        </w:rPr>
+        <w:t xml:space="preserve"> kolejnych</w:t>
+      </w:r>
+      <w:r>
+        <w:rPr>
+          <w:sz w:val="24"/>
+        </w:rPr>
+        <w:t xml:space="preserve"> miesięcy na wykresie punktowym z tendencją liniową. </w:t>
+      </w:r>
+      <w:r>
+        <w:rPr>
+          <w:sz w:val="24"/>
+        </w:rPr>
+        <w:t>Dwa z sześciu miesięcy są przyszłymi miesiącami i wartość ich salda jest przewidywana na podstawie wprowadzanych przez użytkownika danych</w:t>
+      </w:r>
+      <w:r>
+        <w:rPr>
+          <w:sz w:val="24"/>
+        </w:rPr>
+        <w:t>;</w:t>
       </w:r>
     </w:p>
     <w:p>
@@ -14284,9 +14609,34 @@
       </w:r>
       <w:r>
         <w:rPr>
-          <w:sz w:val="24"/>
-        </w:rPr>
-        <w:t xml:space="preserve"> - </w:t>
+          <w:b/>
+          <w:sz w:val="24"/>
+        </w:rPr>
+        <w:t xml:space="preserve"> (Rys.14.)</w:t>
+      </w:r>
+      <w:r>
+        <w:rPr>
+          <w:sz w:val="24"/>
+        </w:rPr>
+        <w:t xml:space="preserve"> </w:t>
+      </w:r>
+      <w:r>
+        <w:rPr>
+          <w:sz w:val="24"/>
+        </w:rPr>
+        <w:t>–</w:t>
+      </w:r>
+      <w:r>
+        <w:rPr>
+          <w:sz w:val="24"/>
+        </w:rPr>
+        <w:t xml:space="preserve"> </w:t>
+      </w:r>
+      <w:r>
+        <w:rPr>
+          <w:sz w:val="24"/>
+        </w:rPr>
+        <w:t>na wykresie punktowym z tendencją liniową są widoczne miesięczne sumaryczne wartości wybranych przez użytkownika kategorii dla sześciu miesięcy wstecz.</w:t>
       </w:r>
     </w:p>
     <w:p>
@@ -14309,6 +14659,44 @@
         </w:rPr>
         <w:t>Strona Przychody i Wydatki</w:t>
       </w:r>
+      <w:r>
+        <w:rPr>
+          <w:b/>
+          <w:sz w:val="24"/>
+        </w:rPr>
+        <w:t xml:space="preserve"> (Rys.15.)</w:t>
+      </w:r>
+      <w:r>
+        <w:rPr>
+          <w:b/>
+          <w:sz w:val="24"/>
+        </w:rPr>
+        <w:t xml:space="preserve"> </w:t>
+      </w:r>
+      <w:r>
+        <w:rPr>
+          <w:sz w:val="24"/>
+        </w:rPr>
+        <w:t>– na tej stronie użytkownik ma możliwość dodawania nowych przychodów i wydatków poprzez wybór odpowiedniego przycisku nad lewą kolumną. W prawej kolumnie znajdują się dwie zakładki. Zakładka ”Ostatnio dodane” przedstawia dodane</w:t>
+      </w:r>
+      <w:r>
+        <w:rPr>
+          <w:sz w:val="24"/>
+        </w:rPr>
+        <w:t xml:space="preserve"> przez użytkownika</w:t>
+      </w:r>
+      <w:r>
+        <w:rPr>
+          <w:sz w:val="24"/>
+        </w:rPr>
+        <w:t xml:space="preserve"> podczas tej sesji programu przychody lub wydatki, natomiast druga</w:t>
+      </w:r>
+      <w:r>
+        <w:rPr>
+          <w:sz w:val="24"/>
+        </w:rPr>
+        <w:t xml:space="preserve"> „Wszystkie okresowe” przedstawia wszystkie przychody i wydatki okresowe jakie dodał użytkownik.</w:t>
+      </w:r>
     </w:p>
     <w:p>
       <w:pPr>
@@ -14330,6 +14718,242 @@
         </w:rPr>
         <w:t>Strona Ustawienia</w:t>
       </w:r>
+      <w:r>
+        <w:rPr>
+          <w:sz w:val="24"/>
+        </w:rPr>
+        <w:t xml:space="preserve"> – na tej stronie użytkownik ma możliwość personalizacji pewnych parametrów programu, które zostały pogrupowane w trzy zakładki:</w:t>
+      </w:r>
+    </w:p>
+    <w:p>
+      <w:pPr>
+        <w:pStyle w:val="Bezodstpw"/>
+        <w:numPr>
+          <w:ilvl w:val="2"/>
+          <w:numId w:val="9"/>
+        </w:numPr>
+        <w:jc w:val="both"/>
+        <w:rPr>
+          <w:b/>
+          <w:sz w:val="24"/>
+        </w:rPr>
+      </w:pPr>
+      <w:r>
+        <w:rPr>
+          <w:b/>
+          <w:sz w:val="24"/>
+        </w:rPr>
+        <w:lastRenderedPageBreak/>
+        <w:t xml:space="preserve">Ogólne (Rys.16.) </w:t>
+      </w:r>
+      <w:r>
+        <w:rPr>
+          <w:sz w:val="24"/>
+        </w:rPr>
+        <w:t xml:space="preserve">– </w:t>
+      </w:r>
+      <w:r>
+        <w:rPr>
+          <w:sz w:val="24"/>
+        </w:rPr>
+        <w:t>w tej zakładce użytkownik może ustawić sobie dowolnie co ile minut będzie się odbywał autozapis danych do bazy, a także eksportować budżet do archiwum ZIP lub usunąć aktualny budżet;</w:t>
+      </w:r>
+    </w:p>
+    <w:p>
+      <w:pPr>
+        <w:pStyle w:val="Bezodstpw"/>
+        <w:numPr>
+          <w:ilvl w:val="2"/>
+          <w:numId w:val="9"/>
+        </w:numPr>
+        <w:jc w:val="both"/>
+        <w:rPr>
+          <w:b/>
+          <w:sz w:val="24"/>
+        </w:rPr>
+      </w:pPr>
+      <w:r>
+        <w:rPr>
+          <w:b/>
+          <w:sz w:val="24"/>
+        </w:rPr>
+        <w:t>Dostosuj wyświetlanie historii</w:t>
+      </w:r>
+      <w:r>
+        <w:rPr>
+          <w:b/>
+          <w:sz w:val="24"/>
+        </w:rPr>
+        <w:t xml:space="preserve"> (Rys.17.)</w:t>
+      </w:r>
+      <w:r>
+        <w:rPr>
+          <w:b/>
+          <w:sz w:val="24"/>
+        </w:rPr>
+        <w:t xml:space="preserve"> </w:t>
+      </w:r>
+      <w:r>
+        <w:rPr>
+          <w:sz w:val="24"/>
+        </w:rPr>
+        <w:t xml:space="preserve">– </w:t>
+      </w:r>
+      <w:r>
+        <w:rPr>
+          <w:sz w:val="24"/>
+        </w:rPr>
+        <w:t>w tej zakładce można spersonalizować wyświetlanie skróconej historii na stronie głównej</w:t>
+      </w:r>
+      <w:r>
+        <w:rPr>
+          <w:sz w:val="24"/>
+        </w:rPr>
+        <w:t xml:space="preserve"> poprzez</w:t>
+      </w:r>
+      <w:r>
+        <w:rPr>
+          <w:sz w:val="24"/>
+        </w:rPr>
+        <w:t xml:space="preserve"> </w:t>
+      </w:r>
+      <w:r>
+        <w:rPr>
+          <w:sz w:val="24"/>
+        </w:rPr>
+        <w:t>ustawi</w:t>
+      </w:r>
+      <w:r>
+        <w:rPr>
+          <w:sz w:val="24"/>
+        </w:rPr>
+        <w:t>enie,</w:t>
+      </w:r>
+      <w:r>
+        <w:rPr>
+          <w:sz w:val="24"/>
+        </w:rPr>
+        <w:t xml:space="preserve"> </w:t>
+      </w:r>
+      <w:r>
+        <w:rPr>
+          <w:sz w:val="24"/>
+        </w:rPr>
+        <w:t>jak daleko przeszłe płatności mają być wyświetlane</w:t>
+      </w:r>
+      <w:r>
+        <w:rPr>
+          <w:sz w:val="24"/>
+        </w:rPr>
+        <w:t>, z jakiego zakresu kwotowego, ile ma być wyświetlonych rekordów i z jakich kategorii.</w:t>
+      </w:r>
+    </w:p>
+    <w:p>
+      <w:pPr>
+        <w:pStyle w:val="Bezodstpw"/>
+        <w:numPr>
+          <w:ilvl w:val="2"/>
+          <w:numId w:val="9"/>
+        </w:numPr>
+        <w:jc w:val="both"/>
+        <w:rPr>
+          <w:b/>
+          <w:sz w:val="24"/>
+        </w:rPr>
+      </w:pPr>
+      <w:r>
+        <w:rPr>
+          <w:b/>
+          <w:sz w:val="24"/>
+        </w:rPr>
+        <w:t>Dostosuj wyświetlanie predykcji</w:t>
+      </w:r>
+      <w:r>
+        <w:rPr>
+          <w:b/>
+          <w:sz w:val="24"/>
+        </w:rPr>
+        <w:t xml:space="preserve"> (Rys.18.)</w:t>
+      </w:r>
+      <w:r>
+        <w:rPr>
+          <w:b/>
+          <w:sz w:val="24"/>
+        </w:rPr>
+        <w:t xml:space="preserve"> </w:t>
+      </w:r>
+      <w:r>
+        <w:rPr>
+          <w:sz w:val="24"/>
+        </w:rPr>
+        <w:t>–</w:t>
+      </w:r>
+      <w:r>
+        <w:rPr>
+          <w:sz w:val="24"/>
+        </w:rPr>
+        <w:t xml:space="preserve"> </w:t>
+      </w:r>
+      <w:r>
+        <w:rPr>
+          <w:sz w:val="24"/>
+        </w:rPr>
+        <w:t>w tej zakładce można spersonalizować wyświetlanie najbliższych wydatków i przychodów okresowych</w:t>
+      </w:r>
+      <w:r>
+        <w:rPr>
+          <w:sz w:val="24"/>
+        </w:rPr>
+        <w:t xml:space="preserve"> poprzez</w:t>
+      </w:r>
+      <w:r>
+        <w:rPr>
+          <w:sz w:val="24"/>
+        </w:rPr>
+        <w:t xml:space="preserve"> ustawi</w:t>
+      </w:r>
+      <w:r>
+        <w:rPr>
+          <w:sz w:val="24"/>
+        </w:rPr>
+        <w:t>enie</w:t>
+      </w:r>
+      <w:r>
+        <w:rPr>
+          <w:sz w:val="24"/>
+        </w:rPr>
+        <w:t xml:space="preserve"> </w:t>
+      </w:r>
+      <w:r>
+        <w:rPr>
+          <w:sz w:val="24"/>
+        </w:rPr>
+        <w:t>jak daleko</w:t>
+      </w:r>
+      <w:r>
+        <w:rPr>
+          <w:sz w:val="24"/>
+        </w:rPr>
+        <w:t xml:space="preserve"> przyszłe wydatki</w:t>
+      </w:r>
+      <w:r>
+        <w:rPr>
+          <w:sz w:val="24"/>
+        </w:rPr>
+        <w:t xml:space="preserve"> i</w:t>
+      </w:r>
+      <w:r>
+        <w:rPr>
+          <w:sz w:val="24"/>
+        </w:rPr>
+        <w:t xml:space="preserve"> przychody mają być wyświetlane, w jakim zakresie kwotowym</w:t>
+      </w:r>
+      <w:r>
+        <w:rPr>
+          <w:sz w:val="24"/>
+        </w:rPr>
+        <w:t>, ile ma być wyświetlonych rekordów i z jakich kategorii.</w:t>
+      </w:r>
     </w:p>
     <w:p>
       <w:pPr>
@@ -14340,12 +14964,6 @@
           <w:sz w:val="24"/>
         </w:rPr>
       </w:pPr>
-      <w:r>
-        <w:rPr>
-          <w:sz w:val="24"/>
-        </w:rPr>
-        <w:t>Poniżej umieszczam rysunki z poszczególnymi oknami o stronami.</w:t>
-      </w:r>
     </w:p>
     <w:p>
       <w:pPr>
@@ -14356,6 +14974,22 @@
           <w:sz w:val="24"/>
         </w:rPr>
       </w:pPr>
+      <w:r>
+        <w:rPr>
+          <w:sz w:val="24"/>
+        </w:rPr>
+        <w:t>Poniżej są umieszczone rysunki przedstawiające poszczególne okna i strony aplikacji desktopowej Budżet domowy.</w:t>
+      </w:r>
+    </w:p>
+    <w:p>
+      <w:pPr>
+        <w:pStyle w:val="Bezodstpw"/>
+        <w:ind w:left="1077"/>
+        <w:jc w:val="both"/>
+        <w:rPr>
+          <w:sz w:val="24"/>
+        </w:rPr>
+      </w:pPr>
     </w:p>
     <w:p>
       <w:pPr>
@@ -14371,7 +15005,7 @@
           <w:lang w:eastAsia="pl-PL"/>
         </w:rPr>
         <w:drawing>
-          <wp:inline distT="0" distB="0" distL="0" distR="0" wp14:anchorId="5F439B80" wp14:editId="1122D9C6">
+          <wp:inline distT="0" distB="0" distL="0" distR="0" wp14:anchorId="11F4D19D" wp14:editId="781A2CF1">
             <wp:extent cx="2495550" cy="2305050"/>
             <wp:effectExtent l="0" t="0" r="0" b="0"/>
             <wp:docPr id="3" name="Obraz 3"/>
@@ -14427,10 +15061,10 @@
         </w:rPr>
         <w:lastRenderedPageBreak/>
         <w:drawing>
-          <wp:inline distT="0" distB="0" distL="0" distR="0" wp14:anchorId="693F5E50" wp14:editId="314AEE24">
-            <wp:extent cx="4190260" cy="4207021"/>
-            <wp:effectExtent l="0" t="0" r="1270" b="3175"/>
-            <wp:docPr id="4" name="Obraz 4"/>
+          <wp:inline distT="0" distB="0" distL="0" distR="0" wp14:anchorId="1F3B04E3" wp14:editId="363746EA">
+            <wp:extent cx="4050000" cy="4050000"/>
+            <wp:effectExtent l="0" t="0" r="8255" b="8255"/>
+            <wp:docPr id="24" name="Obraz 24"/>
             <wp:cNvGraphicFramePr>
               <a:graphicFrameLocks xmlns:a="http://schemas.openxmlformats.org/drawingml/2006/main" noChangeAspect="1"/>
             </wp:cNvGraphicFramePr>
@@ -14450,7 +15084,7 @@
                   <pic:spPr>
                     <a:xfrm>
                       <a:off x="0" y="0"/>
-                      <a:ext cx="4219347" cy="4236224"/>
+                      <a:ext cx="4050000" cy="4050000"/>
                     </a:xfrm>
                     <a:prstGeom prst="rect">
                       <a:avLst/>
@@ -14474,6 +15108,11 @@
     <w:p>
       <w:pPr>
         <w:pStyle w:val="Bezodstpw"/>
+      </w:pPr>
+    </w:p>
+    <w:p>
+      <w:pPr>
+        <w:pStyle w:val="Bezodstpw"/>
         <w:jc w:val="center"/>
       </w:pPr>
       <w:r>
@@ -14482,10 +15121,10 @@
           <w:lang w:eastAsia="pl-PL"/>
         </w:rPr>
         <w:drawing>
-          <wp:inline distT="0" distB="0" distL="0" distR="0" wp14:anchorId="6C49E921" wp14:editId="04537570">
-            <wp:extent cx="4154749" cy="4171367"/>
-            <wp:effectExtent l="0" t="0" r="0" b="635"/>
-            <wp:docPr id="5" name="Obraz 5"/>
+          <wp:inline distT="0" distB="0" distL="0" distR="0" wp14:anchorId="01A85FAB" wp14:editId="336AE2BC">
+            <wp:extent cx="4050000" cy="4050000"/>
+            <wp:effectExtent l="0" t="0" r="8255" b="8255"/>
+            <wp:docPr id="25" name="Obraz 25"/>
             <wp:cNvGraphicFramePr>
               <a:graphicFrameLocks xmlns:a="http://schemas.openxmlformats.org/drawingml/2006/main" noChangeAspect="1"/>
             </wp:cNvGraphicFramePr>
@@ -14505,7 +15144,7 @@
                   <pic:spPr>
                     <a:xfrm>
                       <a:off x="0" y="0"/>
-                      <a:ext cx="4184971" cy="4201710"/>
+                      <a:ext cx="4050000" cy="4050000"/>
                     </a:xfrm>
                     <a:prstGeom prst="rect">
                       <a:avLst/>
@@ -14538,10 +15177,10 @@
         </w:rPr>
         <w:lastRenderedPageBreak/>
         <w:drawing>
-          <wp:inline distT="0" distB="0" distL="0" distR="0" wp14:anchorId="052259F9" wp14:editId="67F272F2">
-            <wp:extent cx="4074850" cy="4083000"/>
-            <wp:effectExtent l="0" t="0" r="1905" b="0"/>
-            <wp:docPr id="6" name="Obraz 6"/>
+          <wp:inline distT="0" distB="0" distL="0" distR="0" wp14:anchorId="2689284E" wp14:editId="76DC0DCA">
+            <wp:extent cx="4050000" cy="4050000"/>
+            <wp:effectExtent l="0" t="0" r="8255" b="8255"/>
+            <wp:docPr id="26" name="Obraz 26"/>
             <wp:cNvGraphicFramePr>
               <a:graphicFrameLocks xmlns:a="http://schemas.openxmlformats.org/drawingml/2006/main" noChangeAspect="1"/>
             </wp:cNvGraphicFramePr>
@@ -14561,7 +15200,7 @@
                   <pic:spPr>
                     <a:xfrm>
                       <a:off x="0" y="0"/>
-                      <a:ext cx="4094082" cy="4102271"/>
+                      <a:ext cx="4050000" cy="4050000"/>
                     </a:xfrm>
                     <a:prstGeom prst="rect">
                       <a:avLst/>
@@ -14585,6 +15224,11 @@
     <w:p>
       <w:pPr>
         <w:pStyle w:val="Bezodstpw"/>
+      </w:pPr>
+    </w:p>
+    <w:p>
+      <w:pPr>
+        <w:pStyle w:val="Bezodstpw"/>
         <w:jc w:val="center"/>
       </w:pPr>
       <w:r>
@@ -14593,10 +15237,10 @@
           <w:lang w:eastAsia="pl-PL"/>
         </w:rPr>
         <w:drawing>
-          <wp:inline distT="0" distB="0" distL="0" distR="0" wp14:anchorId="44AE759B" wp14:editId="5627887C">
-            <wp:extent cx="4000500" cy="4191000"/>
-            <wp:effectExtent l="0" t="0" r="0" b="0"/>
-            <wp:docPr id="18" name="Obraz 18"/>
+          <wp:inline distT="0" distB="0" distL="0" distR="0" wp14:anchorId="7309F195" wp14:editId="5F85D8A3">
+            <wp:extent cx="5760720" cy="4086860"/>
+            <wp:effectExtent l="0" t="0" r="0" b="8890"/>
+            <wp:docPr id="17" name="Obraz 17"/>
             <wp:cNvGraphicFramePr>
               <a:graphicFrameLocks xmlns:a="http://schemas.openxmlformats.org/drawingml/2006/main" noChangeAspect="1"/>
             </wp:cNvGraphicFramePr>
@@ -14616,7 +15260,7 @@
                   <pic:spPr>
                     <a:xfrm>
                       <a:off x="0" y="0"/>
-                      <a:ext cx="4000500" cy="4191000"/>
+                      <a:ext cx="5760720" cy="4086860"/>
                     </a:xfrm>
                     <a:prstGeom prst="rect">
                       <a:avLst/>
@@ -14634,12 +15278,13 @@
         <w:pStyle w:val="Podpisrysunku"/>
       </w:pPr>
       <w:r>
-        <w:t>Okno nowego celu oszczędzania</w:t>
+        <w:t>Okno główne – Strona Główna</w:t>
       </w:r>
     </w:p>
     <w:p>
       <w:pPr>
         <w:pStyle w:val="Bezodstpw"/>
+        <w:jc w:val="center"/>
       </w:pPr>
       <w:r>
         <w:rPr>
@@ -14648,10 +15293,10 @@
         </w:rPr>
         <w:lastRenderedPageBreak/>
         <w:drawing>
-          <wp:inline distT="0" distB="0" distL="0" distR="0" wp14:anchorId="02F1D7D0" wp14:editId="2864A87E">
-            <wp:extent cx="5760720" cy="4086860"/>
-            <wp:effectExtent l="0" t="0" r="0" b="8890"/>
-            <wp:docPr id="17" name="Obraz 17"/>
+          <wp:inline distT="0" distB="0" distL="0" distR="0" wp14:anchorId="2CD4DAA1" wp14:editId="7CD41E2A">
+            <wp:extent cx="4000500" cy="4191000"/>
+            <wp:effectExtent l="0" t="0" r="0" b="0"/>
+            <wp:docPr id="27" name="Obraz 27"/>
             <wp:cNvGraphicFramePr>
               <a:graphicFrameLocks xmlns:a="http://schemas.openxmlformats.org/drawingml/2006/main" noChangeAspect="1"/>
             </wp:cNvGraphicFramePr>
@@ -14671,7 +15316,7 @@
                   <pic:spPr>
                     <a:xfrm>
                       <a:off x="0" y="0"/>
-                      <a:ext cx="5760720" cy="4086860"/>
+                      <a:ext cx="4000500" cy="4191000"/>
                     </a:xfrm>
                     <a:prstGeom prst="rect">
                       <a:avLst/>
@@ -14689,7 +15334,7 @@
         <w:pStyle w:val="Podpisrysunku"/>
       </w:pPr>
       <w:r>
-        <w:t>Okno główne – Strona Główna</w:t>
+        <w:t>Okno nowego celu oszczędzania</w:t>
       </w:r>
     </w:p>
     <w:p>
@@ -14700,6 +15345,7 @@
     <w:p>
       <w:pPr>
         <w:pStyle w:val="Bezodstpw"/>
+        <w:jc w:val="center"/>
       </w:pPr>
       <w:r>
         <w:rPr>
@@ -14707,10 +15353,10 @@
           <w:lang w:eastAsia="pl-PL"/>
         </w:rPr>
         <w:drawing>
-          <wp:inline distT="0" distB="0" distL="0" distR="0" wp14:anchorId="33EA13B8" wp14:editId="46A9C01F">
-            <wp:extent cx="5760720" cy="4086860"/>
-            <wp:effectExtent l="0" t="0" r="0" b="8890"/>
-            <wp:docPr id="1" name="Obraz 1"/>
+          <wp:inline distT="0" distB="0" distL="0" distR="0" wp14:anchorId="70961CA1" wp14:editId="49D53191">
+            <wp:extent cx="3143250" cy="2857500"/>
+            <wp:effectExtent l="0" t="0" r="0" b="0"/>
+            <wp:docPr id="28" name="Obraz 28"/>
             <wp:cNvGraphicFramePr>
               <a:graphicFrameLocks xmlns:a="http://schemas.openxmlformats.org/drawingml/2006/main" noChangeAspect="1"/>
             </wp:cNvGraphicFramePr>
@@ -14730,7 +15376,7 @@
                   <pic:spPr>
                     <a:xfrm>
                       <a:off x="0" y="0"/>
-                      <a:ext cx="5760720" cy="4086860"/>
+                      <a:ext cx="3143250" cy="2857500"/>
                     </a:xfrm>
                     <a:prstGeom prst="rect">
                       <a:avLst/>
@@ -14748,12 +15394,13 @@
         <w:pStyle w:val="Podpisrysunku"/>
       </w:pPr>
       <w:r>
-        <w:t>Okno główne – Historia</w:t>
+        <w:t>Okno zarządzania oszczędzaniem</w:t>
       </w:r>
     </w:p>
     <w:p>
       <w:pPr>
         <w:pStyle w:val="Bezodstpw"/>
+        <w:jc w:val="center"/>
       </w:pPr>
       <w:r>
         <w:rPr>
@@ -14762,10 +15409,10 @@
         </w:rPr>
         <w:lastRenderedPageBreak/>
         <w:drawing>
-          <wp:inline distT="0" distB="0" distL="0" distR="0" wp14:anchorId="308CF702" wp14:editId="2A8607BA">
+          <wp:inline distT="0" distB="0" distL="0" distR="0" wp14:anchorId="12DB62DE" wp14:editId="056C944D">
             <wp:extent cx="5760720" cy="4086860"/>
             <wp:effectExtent l="0" t="0" r="0" b="8890"/>
-            <wp:docPr id="23" name="Obraz 23"/>
+            <wp:docPr id="1" name="Obraz 1"/>
             <wp:cNvGraphicFramePr>
               <a:graphicFrameLocks xmlns:a="http://schemas.openxmlformats.org/drawingml/2006/main" noChangeAspect="1"/>
             </wp:cNvGraphicFramePr>
@@ -14797,15 +15444,13 @@
           </wp:inline>
         </w:drawing>
       </w:r>
-      <w:bookmarkStart w:id="21" w:name="_GoBack"/>
-      <w:bookmarkEnd w:id="21"/>
     </w:p>
     <w:p>
       <w:pPr>
         <w:pStyle w:val="Podpisrysunku"/>
       </w:pPr>
       <w:r>
-        <w:t>Okno główne – Analiza – Zakładka 1</w:t>
+        <w:t>Okno główne – Historia</w:t>
       </w:r>
     </w:p>
     <w:p>
@@ -14816,6 +15461,7 @@
     <w:p>
       <w:pPr>
         <w:pStyle w:val="Bezodstpw"/>
+        <w:jc w:val="center"/>
       </w:pPr>
       <w:r>
         <w:rPr>
@@ -14823,10 +15469,10 @@
           <w:lang w:eastAsia="pl-PL"/>
         </w:rPr>
         <w:drawing>
-          <wp:inline distT="0" distB="0" distL="0" distR="0" wp14:anchorId="25D46324" wp14:editId="26F4A123">
+          <wp:inline distT="0" distB="0" distL="0" distR="0" wp14:anchorId="3182038C" wp14:editId="63CEE6D4">
             <wp:extent cx="5760720" cy="4086860"/>
             <wp:effectExtent l="0" t="0" r="0" b="8890"/>
-            <wp:docPr id="22" name="Obraz 22"/>
+            <wp:docPr id="23" name="Obraz 23"/>
             <wp:cNvGraphicFramePr>
               <a:graphicFrameLocks xmlns:a="http://schemas.openxmlformats.org/drawingml/2006/main" noChangeAspect="1"/>
             </wp:cNvGraphicFramePr>
@@ -14864,12 +15510,13 @@
         <w:pStyle w:val="Podpisrysunku"/>
       </w:pPr>
       <w:r>
-        <w:t>Okno główne – Analiza – Zakładka 2</w:t>
+        <w:t>Okno główne – Analiza – Zakładka 1</w:t>
       </w:r>
     </w:p>
     <w:p>
       <w:pPr>
         <w:pStyle w:val="Bezodstpw"/>
+        <w:jc w:val="center"/>
       </w:pPr>
       <w:r>
         <w:rPr>
@@ -14878,10 +15525,10 @@
         </w:rPr>
         <w:lastRenderedPageBreak/>
         <w:drawing>
-          <wp:inline distT="0" distB="0" distL="0" distR="0" wp14:anchorId="5131CBA4" wp14:editId="38345462">
+          <wp:inline distT="0" distB="0" distL="0" distR="0" wp14:anchorId="137A2C1C" wp14:editId="50FAE086">
             <wp:extent cx="5760720" cy="4086860"/>
             <wp:effectExtent l="0" t="0" r="0" b="8890"/>
-            <wp:docPr id="21" name="Obraz 21"/>
+            <wp:docPr id="22" name="Obraz 22"/>
             <wp:cNvGraphicFramePr>
               <a:graphicFrameLocks xmlns:a="http://schemas.openxmlformats.org/drawingml/2006/main" noChangeAspect="1"/>
             </wp:cNvGraphicFramePr>
@@ -14919,7 +15566,7 @@
         <w:pStyle w:val="Podpisrysunku"/>
       </w:pPr>
       <w:r>
-        <w:t>Okno główne – Analiza – Zakładka 3</w:t>
+        <w:t>Okno główne – Analiza – Zakładka 2</w:t>
       </w:r>
     </w:p>
     <w:p>
@@ -14930,6 +15577,7 @@
     <w:p>
       <w:pPr>
         <w:pStyle w:val="Bezodstpw"/>
+        <w:jc w:val="center"/>
       </w:pPr>
       <w:r>
         <w:rPr>
@@ -14937,10 +15585,10 @@
           <w:lang w:eastAsia="pl-PL"/>
         </w:rPr>
         <w:drawing>
-          <wp:inline distT="0" distB="0" distL="0" distR="0" wp14:anchorId="001F49B5" wp14:editId="25F4FB3E">
+          <wp:inline distT="0" distB="0" distL="0" distR="0" wp14:anchorId="438450EB" wp14:editId="462111DA">
             <wp:extent cx="5760720" cy="4086860"/>
             <wp:effectExtent l="0" t="0" r="0" b="8890"/>
-            <wp:docPr id="20" name="Obraz 20"/>
+            <wp:docPr id="21" name="Obraz 21"/>
             <wp:cNvGraphicFramePr>
               <a:graphicFrameLocks xmlns:a="http://schemas.openxmlformats.org/drawingml/2006/main" noChangeAspect="1"/>
             </wp:cNvGraphicFramePr>
@@ -14978,12 +15626,13 @@
         <w:pStyle w:val="Podpisrysunku"/>
       </w:pPr>
       <w:r>
-        <w:t>Okno główne – Analiza – Zakładka 4</w:t>
+        <w:t>Okno główne – Analiza – Zakładka 3</w:t>
       </w:r>
     </w:p>
     <w:p>
       <w:pPr>
         <w:pStyle w:val="Bezodstpw"/>
+        <w:jc w:val="center"/>
       </w:pPr>
       <w:r>
         <w:rPr>
@@ -14992,10 +15641,10 @@
         </w:rPr>
         <w:lastRenderedPageBreak/>
         <w:drawing>
-          <wp:inline distT="0" distB="0" distL="0" distR="0" wp14:anchorId="1D910956" wp14:editId="039E5001">
+          <wp:inline distT="0" distB="0" distL="0" distR="0" wp14:anchorId="7DB6A0CC" wp14:editId="6243B2AF">
             <wp:extent cx="5760720" cy="4086860"/>
             <wp:effectExtent l="0" t="0" r="0" b="8890"/>
-            <wp:docPr id="14" name="Obraz 14"/>
+            <wp:docPr id="20" name="Obraz 20"/>
             <wp:cNvGraphicFramePr>
               <a:graphicFrameLocks xmlns:a="http://schemas.openxmlformats.org/drawingml/2006/main" noChangeAspect="1"/>
             </wp:cNvGraphicFramePr>
@@ -15033,7 +15682,7 @@
         <w:pStyle w:val="Podpisrysunku"/>
       </w:pPr>
       <w:r>
-        <w:t>Okno główne – Przychody i wydatki</w:t>
+        <w:t>Okno główne – Analiza – Zakładka 4</w:t>
       </w:r>
     </w:p>
     <w:p>
@@ -15044,6 +15693,7 @@
     <w:p>
       <w:pPr>
         <w:pStyle w:val="Bezodstpw"/>
+        <w:jc w:val="center"/>
       </w:pPr>
       <w:r>
         <w:rPr>
@@ -15051,10 +15701,10 @@
           <w:lang w:eastAsia="pl-PL"/>
         </w:rPr>
         <w:drawing>
-          <wp:inline distT="0" distB="0" distL="0" distR="0" wp14:anchorId="4EC84E47" wp14:editId="085CE52E">
+          <wp:inline distT="0" distB="0" distL="0" distR="0" wp14:anchorId="5A2AD816" wp14:editId="38B0AF24">
             <wp:extent cx="5760720" cy="4086860"/>
             <wp:effectExtent l="0" t="0" r="0" b="8890"/>
-            <wp:docPr id="15" name="Obraz 15"/>
+            <wp:docPr id="14" name="Obraz 14"/>
             <wp:cNvGraphicFramePr>
               <a:graphicFrameLocks xmlns:a="http://schemas.openxmlformats.org/drawingml/2006/main" noChangeAspect="1"/>
             </wp:cNvGraphicFramePr>
@@ -15092,12 +15742,13 @@
         <w:pStyle w:val="Podpisrysunku"/>
       </w:pPr>
       <w:r>
-        <w:t>Okno główne – Ustawienia - Ogólne</w:t>
+        <w:t>Okno główne – Przychody i wydatki</w:t>
       </w:r>
     </w:p>
     <w:p>
       <w:pPr>
         <w:pStyle w:val="Bezodstpw"/>
+        <w:jc w:val="center"/>
       </w:pPr>
       <w:r>
         <w:rPr>
@@ -15106,10 +15757,10 @@
         </w:rPr>
         <w:lastRenderedPageBreak/>
         <w:drawing>
-          <wp:inline distT="0" distB="0" distL="0" distR="0" wp14:anchorId="3BA62BD2" wp14:editId="3B49D29C">
+          <wp:inline distT="0" distB="0" distL="0" distR="0" wp14:anchorId="6D3BC82D" wp14:editId="297B46DB">
             <wp:extent cx="5760720" cy="4086860"/>
             <wp:effectExtent l="0" t="0" r="0" b="8890"/>
-            <wp:docPr id="16" name="Obraz 16"/>
+            <wp:docPr id="29" name="Obraz 29"/>
             <wp:cNvGraphicFramePr>
               <a:graphicFrameLocks xmlns:a="http://schemas.openxmlformats.org/drawingml/2006/main" noChangeAspect="1"/>
             </wp:cNvGraphicFramePr>
@@ -15147,7 +15798,13 @@
         <w:pStyle w:val="Podpisrysunku"/>
       </w:pPr>
       <w:r>
-        <w:t>Okno główne – Ustawienia – Dostosuj wyświetlanie historii</w:t>
+        <w:t xml:space="preserve">Okno główne – Ustawienia </w:t>
+      </w:r>
+      <w:r>
+        <w:t>–</w:t>
+      </w:r>
+      <w:r>
+        <w:t xml:space="preserve"> Ogólne</w:t>
       </w:r>
     </w:p>
     <w:p>
@@ -15158,6 +15815,187 @@
     <w:p>
       <w:pPr>
         <w:pStyle w:val="Bezodstpw"/>
+        <w:jc w:val="center"/>
+      </w:pPr>
+      <w:r>
+        <w:rPr>
+          <w:noProof/>
+          <w:lang w:eastAsia="pl-PL"/>
+        </w:rPr>
+        <w:drawing>
+          <wp:inline distT="0" distB="0" distL="0" distR="0" wp14:anchorId="795A1799" wp14:editId="104832D5">
+            <wp:extent cx="5760720" cy="4086860"/>
+            <wp:effectExtent l="0" t="0" r="0" b="8890"/>
+            <wp:docPr id="30" name="Obraz 30"/>
+            <wp:cNvGraphicFramePr>
+              <a:graphicFrameLocks xmlns:a="http://schemas.openxmlformats.org/drawingml/2006/main" noChangeAspect="1"/>
+            </wp:cNvGraphicFramePr>
+            <a:graphic xmlns:a="http://schemas.openxmlformats.org/drawingml/2006/main">
+              <a:graphicData uri="http://schemas.openxmlformats.org/drawingml/2006/picture">
+                <pic:pic xmlns:pic="http://schemas.openxmlformats.org/drawingml/2006/picture">
+                  <pic:nvPicPr>
+                    <pic:cNvPr id="1" name=""/>
+                    <pic:cNvPicPr/>
+                  </pic:nvPicPr>
+                  <pic:blipFill>
+                    <a:blip r:embed="rId24"/>
+                    <a:stretch>
+                      <a:fillRect/>
+                    </a:stretch>
+                  </pic:blipFill>
+                  <pic:spPr>
+                    <a:xfrm>
+                      <a:off x="0" y="0"/>
+                      <a:ext cx="5760720" cy="4086860"/>
+                    </a:xfrm>
+                    <a:prstGeom prst="rect">
+                      <a:avLst/>
+                    </a:prstGeom>
+                  </pic:spPr>
+                </pic:pic>
+              </a:graphicData>
+            </a:graphic>
+          </wp:inline>
+        </w:drawing>
+      </w:r>
+    </w:p>
+    <w:p>
+      <w:pPr>
+        <w:pStyle w:val="Podpisrysunku"/>
+      </w:pPr>
+      <w:r>
+        <w:t xml:space="preserve">Okno główne – Ustawienia </w:t>
+      </w:r>
+      <w:r>
+        <w:t>– Dostosuj wyświetlanie historii</w:t>
+      </w:r>
+    </w:p>
+    <w:p>
+      <w:pPr>
+        <w:pStyle w:val="Bezodstpw"/>
+        <w:jc w:val="center"/>
+      </w:pPr>
+      <w:r>
+        <w:rPr>
+          <w:noProof/>
+          <w:lang w:eastAsia="pl-PL"/>
+        </w:rPr>
+        <w:lastRenderedPageBreak/>
+        <w:drawing>
+          <wp:inline distT="0" distB="0" distL="0" distR="0" wp14:anchorId="3CD2DEBC" wp14:editId="00B7A579">
+            <wp:extent cx="5760720" cy="4086860"/>
+            <wp:effectExtent l="0" t="0" r="0" b="8890"/>
+            <wp:docPr id="31" name="Obraz 31"/>
+            <wp:cNvGraphicFramePr>
+              <a:graphicFrameLocks xmlns:a="http://schemas.openxmlformats.org/drawingml/2006/main" noChangeAspect="1"/>
+            </wp:cNvGraphicFramePr>
+            <a:graphic xmlns:a="http://schemas.openxmlformats.org/drawingml/2006/main">
+              <a:graphicData uri="http://schemas.openxmlformats.org/drawingml/2006/picture">
+                <pic:pic xmlns:pic="http://schemas.openxmlformats.org/drawingml/2006/picture">
+                  <pic:nvPicPr>
+                    <pic:cNvPr id="1" name=""/>
+                    <pic:cNvPicPr/>
+                  </pic:nvPicPr>
+                  <pic:blipFill>
+                    <a:blip r:embed="rId25"/>
+                    <a:stretch>
+                      <a:fillRect/>
+                    </a:stretch>
+                  </pic:blipFill>
+                  <pic:spPr>
+                    <a:xfrm>
+                      <a:off x="0" y="0"/>
+                      <a:ext cx="5760720" cy="4086860"/>
+                    </a:xfrm>
+                    <a:prstGeom prst="rect">
+                      <a:avLst/>
+                    </a:prstGeom>
+                  </pic:spPr>
+                </pic:pic>
+              </a:graphicData>
+            </a:graphic>
+          </wp:inline>
+        </w:drawing>
+      </w:r>
+    </w:p>
+    <w:p>
+      <w:pPr>
+        <w:pStyle w:val="Podpisrysunku"/>
+      </w:pPr>
+      <w:r>
+        <w:t>Okno główne – Ustawienia –</w:t>
+      </w:r>
+      <w:r>
+        <w:t xml:space="preserve"> Dostosuj wyświetlanie predykcji</w:t>
+      </w:r>
+    </w:p>
+    <w:p>
+      <w:pPr>
+        <w:pStyle w:val="Bezodstpw"/>
+      </w:pPr>
+    </w:p>
+    <w:p>
+      <w:pPr>
+        <w:pStyle w:val="Bezodstpw"/>
+        <w:jc w:val="center"/>
+      </w:pPr>
+      <w:r>
+        <w:rPr>
+          <w:noProof/>
+          <w:lang w:eastAsia="pl-PL"/>
+        </w:rPr>
+        <w:drawing>
+          <wp:inline distT="0" distB="0" distL="0" distR="0" wp14:anchorId="2053B7E6" wp14:editId="46C2BB16">
+            <wp:extent cx="3362325" cy="1114425"/>
+            <wp:effectExtent l="0" t="0" r="9525" b="9525"/>
+            <wp:docPr id="32" name="Obraz 32"/>
+            <wp:cNvGraphicFramePr>
+              <a:graphicFrameLocks xmlns:a="http://schemas.openxmlformats.org/drawingml/2006/main" noChangeAspect="1"/>
+            </wp:cNvGraphicFramePr>
+            <a:graphic xmlns:a="http://schemas.openxmlformats.org/drawingml/2006/main">
+              <a:graphicData uri="http://schemas.openxmlformats.org/drawingml/2006/picture">
+                <pic:pic xmlns:pic="http://schemas.openxmlformats.org/drawingml/2006/picture">
+                  <pic:nvPicPr>
+                    <pic:cNvPr id="1" name=""/>
+                    <pic:cNvPicPr/>
+                  </pic:nvPicPr>
+                  <pic:blipFill>
+                    <a:blip r:embed="rId26"/>
+                    <a:stretch>
+                      <a:fillRect/>
+                    </a:stretch>
+                  </pic:blipFill>
+                  <pic:spPr>
+                    <a:xfrm>
+                      <a:off x="0" y="0"/>
+                      <a:ext cx="3362325" cy="1114425"/>
+                    </a:xfrm>
+                    <a:prstGeom prst="rect">
+                      <a:avLst/>
+                    </a:prstGeom>
+                  </pic:spPr>
+                </pic:pic>
+              </a:graphicData>
+            </a:graphic>
+          </wp:inline>
+        </w:drawing>
+      </w:r>
+    </w:p>
+    <w:p>
+      <w:pPr>
+        <w:pStyle w:val="Podpisrysunku"/>
+      </w:pPr>
+      <w:r>
+        <w:t>Okno wylogowania</w:t>
+      </w:r>
+    </w:p>
+    <w:p>
+      <w:pPr>
+        <w:pStyle w:val="Bezodstpw"/>
+        <w:ind w:left="1077"/>
+        <w:rPr>
+          <w:sz w:val="24"/>
+        </w:rPr>
       </w:pPr>
     </w:p>
     <w:p>
@@ -15168,16 +16006,16 @@
           <w:numId w:val="1"/>
         </w:numPr>
       </w:pPr>
-      <w:bookmarkStart w:id="22" w:name="_Toc421999032"/>
-      <w:r>
-        <w:t>Projekt funkcji systemu</w:t>
-      </w:r>
-      <w:bookmarkEnd w:id="22"/>
+      <w:bookmarkStart w:id="21" w:name="_Toc421999033"/>
+      <w:r>
+        <w:t>Diagram klas</w:t>
+      </w:r>
     </w:p>
     <w:p>
       <w:pPr>
         <w:pStyle w:val="Bezodstpw"/>
-        <w:ind w:left="1077"/>
+        <w:ind w:left="1080"/>
+        <w:jc w:val="both"/>
         <w:rPr>
           <w:sz w:val="24"/>
         </w:rPr>
@@ -15186,97 +16024,196 @@
     <w:p>
       <w:pPr>
         <w:pStyle w:val="Bezodstpw"/>
-        <w:ind w:left="1077"/>
-        <w:rPr>
-          <w:sz w:val="24"/>
-        </w:rPr>
-      </w:pPr>
-      <w:r>
-        <w:rPr>
-          <w:sz w:val="24"/>
-        </w:rPr>
-        <w:t>Funkcja autoryzacji jest obsługiwana przez pierwsze wyświetlane okno programu – Okno Logowania. Po poprawnej autoryzacji aplikacja przechodzi do głównego okna programu z domyślnie otwartą Stroną Główną. Logowania rozpoczyna się po wciśnięciu przycisku Zaloguj lub klawisza Enter na klawiaturze komputera i przebiega w następujący sposób:</w:t>
+        <w:ind w:left="1080"/>
+        <w:jc w:val="both"/>
+        <w:rPr>
+          <w:sz w:val="24"/>
+        </w:rPr>
+      </w:pPr>
+      <w:r>
+        <w:rPr>
+          <w:sz w:val="24"/>
+        </w:rPr>
+        <w:t xml:space="preserve">W celu określenia </w:t>
+      </w:r>
+      <w:r>
+        <w:rPr>
+          <w:sz w:val="24"/>
+        </w:rPr>
+        <w:t>w jaki sposób program będzie obsługiwał poszczególne zdarzenia i funkcje, został utworzony poniższy diagram klas. Implementacja programu będzie przebiegała według poniższego diagramu.</w:t>
       </w:r>
     </w:p>
     <w:p>
       <w:pPr>
         <w:pStyle w:val="Bezodstpw"/>
-        <w:numPr>
-          <w:ilvl w:val="0"/>
-          <w:numId w:val="11"/>
-        </w:numPr>
-        <w:rPr>
-          <w:sz w:val="24"/>
-        </w:rPr>
-      </w:pPr>
-      <w:r>
-        <w:rPr>
-          <w:sz w:val="24"/>
-        </w:rPr>
-        <w:t>Z pól wyboru nazwy budżetu i pola hasła pobierane są dane</w:t>
-      </w:r>
+        <w:ind w:left="1080"/>
+        <w:jc w:val="both"/>
+        <w:rPr>
+          <w:sz w:val="24"/>
+        </w:rPr>
+      </w:pPr>
     </w:p>
     <w:p>
       <w:pPr>
         <w:pStyle w:val="Bezodstpw"/>
-        <w:numPr>
-          <w:ilvl w:val="0"/>
-          <w:numId w:val="11"/>
-        </w:numPr>
-        <w:rPr>
-          <w:sz w:val="24"/>
-        </w:rPr>
-      </w:pPr>
-      <w:r>
-        <w:rPr>
-          <w:sz w:val="24"/>
-        </w:rPr>
-        <w:t>Pobrane dane są porównywane z zapisanymi w bazie danych</w:t>
-      </w:r>
+        <w:ind w:left="1080"/>
+        <w:jc w:val="both"/>
+        <w:rPr>
+          <w:sz w:val="24"/>
+        </w:rPr>
+      </w:pPr>
     </w:p>
     <w:p>
       <w:pPr>
         <w:pStyle w:val="Bezodstpw"/>
-        <w:numPr>
-          <w:ilvl w:val="0"/>
-          <w:numId w:val="11"/>
-        </w:numPr>
-        <w:rPr>
-          <w:sz w:val="24"/>
-        </w:rPr>
-      </w:pPr>
-      <w:r>
-        <w:rPr>
-          <w:sz w:val="24"/>
-        </w:rPr>
-        <w:t>W zależności od wyniku porównania, program przechodzi dalej lub wyświetla komunikat o niezgodności danych.</w:t>
-      </w:r>
+        <w:ind w:left="1080"/>
+        <w:jc w:val="both"/>
+        <w:rPr>
+          <w:sz w:val="24"/>
+        </w:rPr>
+      </w:pPr>
     </w:p>
     <w:p>
       <w:pPr>
         <w:pStyle w:val="Bezodstpw"/>
-        <w:ind w:left="1077"/>
-        <w:rPr>
-          <w:color w:val="FF0000"/>
-        </w:rPr>
-      </w:pPr>
-      <w:r>
-        <w:rPr>
-          <w:color w:val="FF0000"/>
-        </w:rPr>
-        <w:t>Kolejne funkcje podobnie</w:t>
-      </w:r>
-      <w:r>
-        <w:rPr>
-          <w:color w:val="FF0000"/>
-        </w:rPr>
-        <w:t xml:space="preserve"> w tym funkcje analizy danych</w:t>
-      </w:r>
+        <w:ind w:left="1080"/>
+        <w:jc w:val="both"/>
+        <w:rPr>
+          <w:sz w:val="24"/>
+        </w:rPr>
+      </w:pPr>
     </w:p>
     <w:p>
       <w:pPr>
         <w:pStyle w:val="Bezodstpw"/>
-        <w:ind w:left="1077"/>
+        <w:ind w:left="1080"/>
+        <w:jc w:val="both"/>
+        <w:rPr>
+          <w:sz w:val="24"/>
+        </w:rPr>
+      </w:pPr>
+    </w:p>
+    <w:p>
+      <w:pPr>
+        <w:pStyle w:val="Bezodstpw"/>
+        <w:ind w:left="1080"/>
+        <w:jc w:val="both"/>
+        <w:rPr>
+          <w:sz w:val="24"/>
+        </w:rPr>
+      </w:pPr>
+    </w:p>
+    <w:p>
+      <w:pPr>
+        <w:pStyle w:val="Bezodstpw"/>
+        <w:ind w:left="1080"/>
+        <w:jc w:val="both"/>
+        <w:rPr>
+          <w:sz w:val="24"/>
+        </w:rPr>
+      </w:pPr>
+    </w:p>
+    <w:p>
+      <w:pPr>
+        <w:pStyle w:val="Bezodstpw"/>
+        <w:ind w:left="1080"/>
+        <w:jc w:val="both"/>
+        <w:rPr>
+          <w:sz w:val="24"/>
+        </w:rPr>
+      </w:pPr>
+    </w:p>
+    <w:p>
+      <w:pPr>
+        <w:pStyle w:val="Bezodstpw"/>
+        <w:ind w:left="1080"/>
+        <w:jc w:val="both"/>
+        <w:rPr>
+          <w:sz w:val="24"/>
+        </w:rPr>
+      </w:pPr>
+    </w:p>
+    <w:p>
+      <w:pPr>
+        <w:pStyle w:val="Bezodstpw"/>
+        <w:ind w:left="1080"/>
+        <w:jc w:val="both"/>
+        <w:rPr>
+          <w:sz w:val="24"/>
+        </w:rPr>
+      </w:pPr>
+    </w:p>
+    <w:p>
+      <w:pPr>
+        <w:pStyle w:val="Bezodstpw"/>
+        <w:jc w:val="both"/>
+        <w:rPr>
+          <w:sz w:val="24"/>
+        </w:rPr>
+      </w:pPr>
+      <w:r>
+        <w:rPr>
+          <w:noProof/>
+          <w:sz w:val="24"/>
+          <w:lang w:eastAsia="pl-PL"/>
+        </w:rPr>
+        <w:lastRenderedPageBreak/>
+        <w:drawing>
+          <wp:inline distT="0" distB="0" distL="0" distR="0" wp14:anchorId="379019BD" wp14:editId="2E38489E">
+            <wp:extent cx="5760720" cy="3765550"/>
+            <wp:effectExtent l="0" t="0" r="0" b="6350"/>
+            <wp:docPr id="33" name="Obraz 33"/>
+            <wp:cNvGraphicFramePr>
+              <a:graphicFrameLocks xmlns:a="http://schemas.openxmlformats.org/drawingml/2006/main" noChangeAspect="1"/>
+            </wp:cNvGraphicFramePr>
+            <a:graphic xmlns:a="http://schemas.openxmlformats.org/drawingml/2006/main">
+              <a:graphicData uri="http://schemas.openxmlformats.org/drawingml/2006/picture">
+                <pic:pic xmlns:pic="http://schemas.openxmlformats.org/drawingml/2006/picture">
+                  <pic:nvPicPr>
+                    <pic:cNvPr id="33" name="diagram klas.png"/>
+                    <pic:cNvPicPr/>
+                  </pic:nvPicPr>
+                  <pic:blipFill>
+                    <a:blip r:embed="rId27">
+                      <a:extLst>
+                        <a:ext uri="{28A0092B-C50C-407E-A947-70E740481C1C}">
+                          <a14:useLocalDpi xmlns:a14="http://schemas.microsoft.com/office/drawing/2010/main" val="0"/>
+                        </a:ext>
+                      </a:extLst>
+                    </a:blip>
+                    <a:stretch>
+                      <a:fillRect/>
+                    </a:stretch>
+                  </pic:blipFill>
+                  <pic:spPr>
+                    <a:xfrm>
+                      <a:off x="0" y="0"/>
+                      <a:ext cx="5760720" cy="3765550"/>
+                    </a:xfrm>
+                    <a:prstGeom prst="rect">
+                      <a:avLst/>
+                    </a:prstGeom>
+                  </pic:spPr>
+                </pic:pic>
+              </a:graphicData>
+            </a:graphic>
+          </wp:inline>
+        </w:drawing>
+      </w:r>
+    </w:p>
+    <w:p>
+      <w:pPr>
+        <w:pStyle w:val="Podpisrysunku"/>
+      </w:pPr>
+      <w:r>
+        <w:t>Diagram klas aplikacji</w:t>
+      </w:r>
+    </w:p>
+    <w:p>
+      <w:pPr>
+        <w:pStyle w:val="Bezodstpw"/>
+        <w:ind w:left="1080"/>
+        <w:jc w:val="both"/>
         <w:rPr>
           <w:sz w:val="24"/>
         </w:rPr>
@@ -15290,16 +16227,16 @@
           <w:numId w:val="1"/>
         </w:numPr>
       </w:pPr>
-      <w:bookmarkStart w:id="23" w:name="_Toc421999033"/>
       <w:r>
         <w:t>Metoda komunikacji z bazą danych</w:t>
       </w:r>
-      <w:bookmarkEnd w:id="23"/>
+      <w:bookmarkEnd w:id="21"/>
     </w:p>
     <w:p>
       <w:pPr>
         <w:pStyle w:val="Bezodstpw"/>
         <w:ind w:left="1077"/>
+        <w:jc w:val="both"/>
         <w:rPr>
           <w:sz w:val="24"/>
         </w:rPr>
@@ -15309,27 +16246,95 @@
       <w:pPr>
         <w:pStyle w:val="Bezodstpw"/>
         <w:ind w:left="1077"/>
-        <w:rPr>
-          <w:sz w:val="24"/>
-        </w:rPr>
-      </w:pPr>
-      <w:r>
-        <w:rPr>
-          <w:sz w:val="24"/>
-        </w:rPr>
-        <w:t xml:space="preserve">Łączenie z bazą danych odbywa się przy wykorzystaniu bibliotek do komunikacji z bazą SQLite. </w:t>
-      </w:r>
-      <w:r>
-        <w:rPr>
-          <w:sz w:val="24"/>
-        </w:rPr>
-        <w:t>Po zalogowaniu dane z bazy są kopiowane do obiektu budżet i operacje na danych odbywają się na zmiennych. Wszelkie zmiany za zapisywane w przez czasowy autozapis, przez wciśnięcie przycisku Zapisz lub przy kończeniu pracy z programem, jeśli użytkownik zatwierdzi zmiany.</w:t>
+        <w:jc w:val="both"/>
+        <w:rPr>
+          <w:sz w:val="24"/>
+        </w:rPr>
+      </w:pPr>
+      <w:r>
+        <w:rPr>
+          <w:sz w:val="24"/>
+        </w:rPr>
+        <w:t>Łączenie z bazą danych odbywa</w:t>
+      </w:r>
+      <w:r>
+        <w:rPr>
+          <w:sz w:val="24"/>
+        </w:rPr>
+        <w:t>ć</w:t>
+      </w:r>
+      <w:r>
+        <w:rPr>
+          <w:sz w:val="24"/>
+        </w:rPr>
+        <w:t xml:space="preserve"> się</w:t>
+      </w:r>
+      <w:r>
+        <w:rPr>
+          <w:sz w:val="24"/>
+        </w:rPr>
+        <w:t xml:space="preserve"> będzie</w:t>
+      </w:r>
+      <w:r>
+        <w:rPr>
+          <w:sz w:val="24"/>
+        </w:rPr>
+        <w:t xml:space="preserve"> przy wykorzystaniu bibliotek do komunikacji z bazą SQLite. </w:t>
+      </w:r>
+      <w:r>
+        <w:rPr>
+          <w:sz w:val="24"/>
+        </w:rPr>
+        <w:t>Po zalogowaniu dane z bazy będą</w:t>
+      </w:r>
+      <w:r>
+        <w:rPr>
+          <w:sz w:val="24"/>
+        </w:rPr>
+        <w:t xml:space="preserve"> kopiowane do obiektu budżet i operacje na danych odbywają się </w:t>
+      </w:r>
+      <w:r>
+        <w:rPr>
+          <w:sz w:val="24"/>
+        </w:rPr>
+        <w:t>na zmiennych. Wszelkie zmiany</w:t>
+      </w:r>
+      <w:r>
+        <w:rPr>
+          <w:sz w:val="24"/>
+        </w:rPr>
+        <w:t xml:space="preserve"> zapisywane</w:t>
+      </w:r>
+      <w:r>
+        <w:rPr>
+          <w:sz w:val="24"/>
+        </w:rPr>
+        <w:t xml:space="preserve"> będą</w:t>
+      </w:r>
+      <w:r>
+        <w:rPr>
+          <w:sz w:val="24"/>
+        </w:rPr>
+        <w:t xml:space="preserve"> w</w:t>
+      </w:r>
+      <w:r>
+        <w:rPr>
+          <w:sz w:val="24"/>
+        </w:rPr>
+        <w:t xml:space="preserve"> bazie danych</w:t>
+      </w:r>
+      <w:r>
+        <w:rPr>
+          <w:sz w:val="24"/>
+        </w:rPr>
+        <w:t xml:space="preserve"> przez czasowy autozapis, przez wciśnięcie przycisku Zapisz lub przy kończeniu pracy z programem, jeśli użytkownik zatwierdzi zmiany.</w:t>
       </w:r>
     </w:p>
     <w:p>
       <w:pPr>
         <w:pStyle w:val="Bezodstpw"/>
         <w:ind w:left="1077"/>
+        <w:jc w:val="both"/>
         <w:rPr>
           <w:sz w:val="24"/>
         </w:rPr>
@@ -15343,17 +16348,17 @@
           <w:numId w:val="1"/>
         </w:numPr>
       </w:pPr>
-      <w:bookmarkStart w:id="24" w:name="_Toc421999034"/>
-      <w:r>
-        <w:lastRenderedPageBreak/>
+      <w:bookmarkStart w:id="22" w:name="_Toc421999034"/>
+      <w:r>
         <w:t>Projekt zabezpieczeń na poziomie aplikacji</w:t>
       </w:r>
-      <w:bookmarkEnd w:id="24"/>
+      <w:bookmarkEnd w:id="22"/>
     </w:p>
     <w:p>
       <w:pPr>
         <w:pStyle w:val="Bezodstpw"/>
         <w:ind w:left="1077"/>
+        <w:jc w:val="both"/>
         <w:rPr>
           <w:sz w:val="24"/>
         </w:rPr>
@@ -15363,64 +16368,47 @@
       <w:pPr>
         <w:pStyle w:val="Bezodstpw"/>
         <w:ind w:left="1077"/>
-        <w:rPr>
-          <w:sz w:val="24"/>
-        </w:rPr>
-      </w:pPr>
-      <w:r>
-        <w:rPr>
-          <w:sz w:val="24"/>
-        </w:rPr>
-        <w:t>Na poziomie aplikacji zostało wprowadzone zabezpieczenie przed nieautoryzowanym dostępem do Budżetu poprzez wprowadzenie funkcji logowania.</w:t>
-      </w:r>
-    </w:p>
-    <w:p>
-      <w:pPr>
-        <w:pStyle w:val="Bezodstpw"/>
-        <w:ind w:left="1077"/>
-        <w:rPr>
-          <w:sz w:val="24"/>
-        </w:rPr>
-      </w:pPr>
-    </w:p>
-    <w:p>
-      <w:pPr>
-        <w:pStyle w:val="Bezodstpw"/>
-        <w:rPr>
-          <w:sz w:val="24"/>
-        </w:rPr>
-      </w:pPr>
-    </w:p>
-    <w:p>
-      <w:pPr>
-        <w:pStyle w:val="Bezodstpw"/>
-        <w:ind w:left="1077"/>
-        <w:rPr>
-          <w:sz w:val="24"/>
-        </w:rPr>
-      </w:pPr>
-    </w:p>
-    <w:p>
-      <w:pPr>
-        <w:pStyle w:val="Bezodstpw"/>
-        <w:rPr>
-          <w:sz w:val="24"/>
-        </w:rPr>
-      </w:pPr>
+        <w:jc w:val="both"/>
+        <w:rPr>
+          <w:sz w:val="24"/>
+        </w:rPr>
+      </w:pPr>
+      <w:r>
+        <w:rPr>
+          <w:sz w:val="24"/>
+        </w:rPr>
+        <w:t>Na poziomie aplikacji zostało wprowadzone zabezpieczenie przed nieautoryzowanym dostępem do Budżetu poprze</w:t>
+      </w:r>
+      <w:r>
+        <w:rPr>
+          <w:sz w:val="24"/>
+        </w:rPr>
+        <w:t>z wprowadzenie funkcji logowania</w:t>
+      </w:r>
+      <w:r>
+        <w:rPr>
+          <w:sz w:val="24"/>
+        </w:rPr>
+        <w:t>.</w:t>
+      </w:r>
+      <w:r>
+        <w:rPr>
+          <w:sz w:val="24"/>
+        </w:rPr>
+        <w:t xml:space="preserve"> </w:t>
+      </w:r>
     </w:p>
     <w:p>
       <w:pPr>
         <w:rPr>
           <w:rFonts w:asciiTheme="majorHAnsi" w:eastAsiaTheme="majorEastAsia" w:hAnsiTheme="majorHAnsi" w:cstheme="majorBidi"/>
           <w:color w:val="2E74B5" w:themeColor="accent1" w:themeShade="BF"/>
-          <w:sz w:val="36"/>
+          <w:sz w:val="32"/>
           <w:szCs w:val="32"/>
         </w:rPr>
       </w:pPr>
-      <w:r>
-        <w:rPr>
-          <w:sz w:val="24"/>
-        </w:rPr>
+      <w:bookmarkStart w:id="23" w:name="_Toc421999035"/>
+      <w:r>
         <w:br w:type="page"/>
       </w:r>
     </w:p>
@@ -15432,7 +16420,6 @@
           <w:numId w:val="1"/>
         </w:numPr>
       </w:pPr>
-      <w:bookmarkStart w:id="25" w:name="_Toc421999035"/>
       <w:r>
         <w:lastRenderedPageBreak/>
         <w:t>I</w:t>
@@ -15440,7 +16427,7 @@
       <w:r>
         <w:t>mplementacja systemu</w:t>
       </w:r>
-      <w:bookmarkEnd w:id="25"/>
+      <w:bookmarkEnd w:id="23"/>
     </w:p>
     <w:p>
       <w:pPr>
@@ -15458,16 +16445,17 @@
           <w:numId w:val="1"/>
         </w:numPr>
       </w:pPr>
-      <w:bookmarkStart w:id="26" w:name="_Toc421999036"/>
+      <w:bookmarkStart w:id="24" w:name="_Toc421999036"/>
       <w:r>
         <w:t>Realizacja bazy danych</w:t>
       </w:r>
-      <w:bookmarkEnd w:id="26"/>
+      <w:bookmarkEnd w:id="24"/>
     </w:p>
     <w:p>
       <w:pPr>
         <w:pStyle w:val="Bezodstpw"/>
         <w:ind w:left="720"/>
+        <w:jc w:val="both"/>
         <w:rPr>
           <w:sz w:val="24"/>
         </w:rPr>
@@ -15477,6 +16465,7 @@
       <w:pPr>
         <w:pStyle w:val="Bezodstpw"/>
         <w:ind w:left="720"/>
+        <w:jc w:val="both"/>
         <w:rPr>
           <w:sz w:val="24"/>
         </w:rPr>
@@ -15486,6 +16475,12 @@
           <w:sz w:val="24"/>
         </w:rPr>
         <w:t>Baza została zrealizowana i zaimplementowana przy użyciu bibliotek C# do obsługi bazy SQLite. Baza jest tworzona podczas tworzenia nowego budżetu. Odbywa się to poprzez wykonanie kodu z Listingu 1.</w:t>
+      </w:r>
+      <w:r>
+        <w:rPr>
+          <w:sz w:val="24"/>
+        </w:rPr>
+        <w:t xml:space="preserve"> Funkcja MakeDb() zawiera skrypt SQL, tworzący strukturę bazy danych</w:t>
       </w:r>
     </w:p>
     <w:p>
@@ -15497,45 +16492,345 @@
         </w:rPr>
       </w:pPr>
     </w:p>
+    <w:tbl>
+      <w:tblPr>
+        <w:tblStyle w:val="Tabela-Siatka"/>
+        <w:tblW w:w="0" w:type="auto"/>
+        <w:tblLook w:val="04A0" w:firstRow="1" w:lastRow="0" w:firstColumn="1" w:lastColumn="0" w:noHBand="0" w:noVBand="1"/>
+      </w:tblPr>
+      <w:tblGrid>
+        <w:gridCol w:w="9062"/>
+      </w:tblGrid>
+      <w:tr>
+        <w:tc>
+          <w:tcPr>
+            <w:tcW w:w="9062" w:type="dxa"/>
+          </w:tcPr>
+          <w:p>
+            <w:pPr>
+              <w:autoSpaceDE w:val="0"/>
+              <w:autoSpaceDN w:val="0"/>
+              <w:adjustRightInd w:val="0"/>
+              <w:rPr>
+                <w:rFonts w:ascii="Consolas" w:hAnsi="Consolas" w:cs="Consolas"/>
+                <w:color w:val="000000"/>
+                <w:sz w:val="19"/>
+                <w:szCs w:val="19"/>
+                <w:highlight w:val="white"/>
+                <w:lang w:val="en-US"/>
+              </w:rPr>
+            </w:pPr>
+            <w:r>
+              <w:rPr>
+                <w:rFonts w:ascii="Consolas" w:hAnsi="Consolas" w:cs="Consolas"/>
+                <w:color w:val="2B91AF"/>
+                <w:sz w:val="19"/>
+                <w:szCs w:val="19"/>
+                <w:highlight w:val="white"/>
+                <w:lang w:val="en-US"/>
+              </w:rPr>
+              <w:t>SQLiteConnection</w:t>
+            </w:r>
+            <w:r>
+              <w:rPr>
+                <w:rFonts w:ascii="Consolas" w:hAnsi="Consolas" w:cs="Consolas"/>
+                <w:color w:val="000000"/>
+                <w:sz w:val="19"/>
+                <w:szCs w:val="19"/>
+                <w:highlight w:val="white"/>
+                <w:lang w:val="en-US"/>
+              </w:rPr>
+              <w:t xml:space="preserve">.CreateFile(name + </w:t>
+            </w:r>
+            <w:r>
+              <w:rPr>
+                <w:rFonts w:ascii="Consolas" w:hAnsi="Consolas" w:cs="Consolas"/>
+                <w:color w:val="A31515"/>
+                <w:sz w:val="19"/>
+                <w:szCs w:val="19"/>
+                <w:highlight w:val="white"/>
+                <w:lang w:val="en-US"/>
+              </w:rPr>
+              <w:t>".sqlite"</w:t>
+            </w:r>
+            <w:r>
+              <w:rPr>
+                <w:rFonts w:ascii="Consolas" w:hAnsi="Consolas" w:cs="Consolas"/>
+                <w:color w:val="000000"/>
+                <w:sz w:val="19"/>
+                <w:szCs w:val="19"/>
+                <w:highlight w:val="white"/>
+                <w:lang w:val="en-US"/>
+              </w:rPr>
+              <w:t>);</w:t>
+            </w:r>
+          </w:p>
+          <w:p>
+            <w:pPr>
+              <w:autoSpaceDE w:val="0"/>
+              <w:autoSpaceDN w:val="0"/>
+              <w:adjustRightInd w:val="0"/>
+              <w:rPr>
+                <w:rFonts w:ascii="Consolas" w:hAnsi="Consolas" w:cs="Consolas"/>
+                <w:color w:val="000000"/>
+                <w:sz w:val="19"/>
+                <w:szCs w:val="19"/>
+                <w:highlight w:val="white"/>
+                <w:lang w:val="en-US"/>
+              </w:rPr>
+            </w:pPr>
+            <w:r>
+              <w:rPr>
+                <w:rFonts w:ascii="Consolas" w:hAnsi="Consolas" w:cs="Consolas"/>
+                <w:color w:val="000000"/>
+                <w:sz w:val="19"/>
+                <w:szCs w:val="19"/>
+                <w:highlight w:val="white"/>
+                <w:lang w:val="en-US"/>
+              </w:rPr>
+              <w:t xml:space="preserve">                    monthlySalaries = 0;</w:t>
+            </w:r>
+          </w:p>
+          <w:p>
+            <w:pPr>
+              <w:autoSpaceDE w:val="0"/>
+              <w:autoSpaceDN w:val="0"/>
+              <w:adjustRightInd w:val="0"/>
+              <w:rPr>
+                <w:rFonts w:ascii="Consolas" w:hAnsi="Consolas" w:cs="Consolas"/>
+                <w:color w:val="000000"/>
+                <w:sz w:val="19"/>
+                <w:szCs w:val="19"/>
+                <w:highlight w:val="white"/>
+                <w:lang w:val="en-US"/>
+              </w:rPr>
+            </w:pPr>
+            <w:r>
+              <w:rPr>
+                <w:rFonts w:ascii="Consolas" w:hAnsi="Consolas" w:cs="Consolas"/>
+                <w:color w:val="000000"/>
+                <w:sz w:val="19"/>
+                <w:szCs w:val="19"/>
+                <w:highlight w:val="white"/>
+                <w:lang w:val="en-US"/>
+              </w:rPr>
+              <w:t xml:space="preserve">                    monthlyPayments = 0;</w:t>
+            </w:r>
+          </w:p>
+          <w:p>
+            <w:pPr>
+              <w:autoSpaceDE w:val="0"/>
+              <w:autoSpaceDN w:val="0"/>
+              <w:adjustRightInd w:val="0"/>
+              <w:rPr>
+                <w:rFonts w:ascii="Consolas" w:hAnsi="Consolas" w:cs="Consolas"/>
+                <w:color w:val="000000"/>
+                <w:sz w:val="19"/>
+                <w:szCs w:val="19"/>
+                <w:highlight w:val="white"/>
+                <w:lang w:val="en-US"/>
+              </w:rPr>
+            </w:pPr>
+            <w:r>
+              <w:rPr>
+                <w:rFonts w:ascii="Consolas" w:hAnsi="Consolas" w:cs="Consolas"/>
+                <w:color w:val="000000"/>
+                <w:sz w:val="19"/>
+                <w:szCs w:val="19"/>
+                <w:highlight w:val="white"/>
+                <w:lang w:val="en-US"/>
+              </w:rPr>
+              <w:t xml:space="preserve">                    _mydb = </w:t>
+            </w:r>
+            <w:r>
+              <w:rPr>
+                <w:rFonts w:ascii="Consolas" w:hAnsi="Consolas" w:cs="Consolas"/>
+                <w:color w:val="0000FF"/>
+                <w:sz w:val="19"/>
+                <w:szCs w:val="19"/>
+                <w:highlight w:val="white"/>
+                <w:lang w:val="en-US"/>
+              </w:rPr>
+              <w:t>new</w:t>
+            </w:r>
+            <w:r>
+              <w:rPr>
+                <w:rFonts w:ascii="Consolas" w:hAnsi="Consolas" w:cs="Consolas"/>
+                <w:color w:val="000000"/>
+                <w:sz w:val="19"/>
+                <w:szCs w:val="19"/>
+                <w:highlight w:val="white"/>
+                <w:lang w:val="en-US"/>
+              </w:rPr>
+              <w:t xml:space="preserve"> </w:t>
+            </w:r>
+            <w:r>
+              <w:rPr>
+                <w:rFonts w:ascii="Consolas" w:hAnsi="Consolas" w:cs="Consolas"/>
+                <w:color w:val="2B91AF"/>
+                <w:sz w:val="19"/>
+                <w:szCs w:val="19"/>
+                <w:highlight w:val="white"/>
+                <w:lang w:val="en-US"/>
+              </w:rPr>
+              <w:t>SQLiteConnection</w:t>
+            </w:r>
+            <w:r>
+              <w:rPr>
+                <w:rFonts w:ascii="Consolas" w:hAnsi="Consolas" w:cs="Consolas"/>
+                <w:color w:val="000000"/>
+                <w:sz w:val="19"/>
+                <w:szCs w:val="19"/>
+                <w:highlight w:val="white"/>
+                <w:lang w:val="en-US"/>
+              </w:rPr>
+              <w:t>(</w:t>
+            </w:r>
+            <w:r>
+              <w:rPr>
+                <w:rFonts w:ascii="Consolas" w:hAnsi="Consolas" w:cs="Consolas"/>
+                <w:color w:val="A31515"/>
+                <w:sz w:val="19"/>
+                <w:szCs w:val="19"/>
+                <w:highlight w:val="white"/>
+                <w:lang w:val="en-US"/>
+              </w:rPr>
+              <w:t>"Data Source="</w:t>
+            </w:r>
+            <w:r>
+              <w:rPr>
+                <w:rFonts w:ascii="Consolas" w:hAnsi="Consolas" w:cs="Consolas"/>
+                <w:color w:val="000000"/>
+                <w:sz w:val="19"/>
+                <w:szCs w:val="19"/>
+                <w:highlight w:val="white"/>
+                <w:lang w:val="en-US"/>
+              </w:rPr>
+              <w:t xml:space="preserve"> + name + </w:t>
+            </w:r>
+            <w:r>
+              <w:rPr>
+                <w:rFonts w:ascii="Consolas" w:hAnsi="Consolas" w:cs="Consolas"/>
+                <w:color w:val="A31515"/>
+                <w:sz w:val="19"/>
+                <w:szCs w:val="19"/>
+                <w:highlight w:val="white"/>
+                <w:lang w:val="en-US"/>
+              </w:rPr>
+              <w:t>".sqlite;Version=3"</w:t>
+            </w:r>
+            <w:r>
+              <w:rPr>
+                <w:rFonts w:ascii="Consolas" w:hAnsi="Consolas" w:cs="Consolas"/>
+                <w:color w:val="000000"/>
+                <w:sz w:val="19"/>
+                <w:szCs w:val="19"/>
+                <w:highlight w:val="white"/>
+                <w:lang w:val="en-US"/>
+              </w:rPr>
+              <w:t>);</w:t>
+            </w:r>
+          </w:p>
+          <w:p>
+            <w:pPr>
+              <w:autoSpaceDE w:val="0"/>
+              <w:autoSpaceDN w:val="0"/>
+              <w:adjustRightInd w:val="0"/>
+              <w:rPr>
+                <w:rFonts w:ascii="Consolas" w:hAnsi="Consolas" w:cs="Consolas"/>
+                <w:color w:val="000000"/>
+                <w:sz w:val="19"/>
+                <w:szCs w:val="19"/>
+                <w:highlight w:val="white"/>
+                <w:lang w:val="en-US"/>
+              </w:rPr>
+            </w:pPr>
+            <w:r>
+              <w:rPr>
+                <w:rFonts w:ascii="Consolas" w:hAnsi="Consolas" w:cs="Consolas"/>
+                <w:color w:val="000000"/>
+                <w:sz w:val="19"/>
+                <w:szCs w:val="19"/>
+                <w:highlight w:val="white"/>
+                <w:lang w:val="en-US"/>
+              </w:rPr>
+              <w:t xml:space="preserve">                    _mydb.SetPassword(password);</w:t>
+            </w:r>
+          </w:p>
+          <w:p>
+            <w:pPr>
+              <w:autoSpaceDE w:val="0"/>
+              <w:autoSpaceDN w:val="0"/>
+              <w:adjustRightInd w:val="0"/>
+              <w:rPr>
+                <w:rFonts w:ascii="Consolas" w:hAnsi="Consolas" w:cs="Consolas"/>
+                <w:color w:val="000000"/>
+                <w:sz w:val="19"/>
+                <w:szCs w:val="19"/>
+                <w:highlight w:val="white"/>
+                <w:lang w:val="en-US"/>
+              </w:rPr>
+            </w:pPr>
+            <w:r>
+              <w:rPr>
+                <w:rFonts w:ascii="Consolas" w:hAnsi="Consolas" w:cs="Consolas"/>
+                <w:color w:val="000000"/>
+                <w:sz w:val="19"/>
+                <w:szCs w:val="19"/>
+                <w:highlight w:val="white"/>
+                <w:lang w:val="en-US"/>
+              </w:rPr>
+              <w:t xml:space="preserve">                    _mydb.Open();</w:t>
+            </w:r>
+          </w:p>
+          <w:p>
+            <w:pPr>
+              <w:pStyle w:val="Bezodstpw"/>
+              <w:rPr>
+                <w:sz w:val="24"/>
+              </w:rPr>
+            </w:pPr>
+            <w:r>
+              <w:rPr>
+                <w:rFonts w:ascii="Consolas" w:hAnsi="Consolas" w:cs="Consolas"/>
+                <w:color w:val="000000"/>
+                <w:sz w:val="19"/>
+                <w:szCs w:val="19"/>
+                <w:highlight w:val="white"/>
+                <w:lang w:val="en-US"/>
+              </w:rPr>
+              <w:t xml:space="preserve">                    </w:t>
+            </w:r>
+            <w:r>
+              <w:rPr>
+                <w:rFonts w:ascii="Consolas" w:hAnsi="Consolas" w:cs="Consolas"/>
+                <w:color w:val="000000"/>
+                <w:sz w:val="19"/>
+                <w:szCs w:val="19"/>
+                <w:highlight w:val="white"/>
+              </w:rPr>
+              <w:t>MakeDb();</w:t>
+            </w:r>
+          </w:p>
+        </w:tc>
+      </w:tr>
+    </w:tbl>
+    <w:p>
+      <w:pPr>
+        <w:pStyle w:val="PodpisListingu"/>
+      </w:pPr>
+      <w:r>
+        <w:t>Tworzenie nowej bazy</w:t>
+      </w:r>
+    </w:p>
     <w:p>
       <w:pPr>
         <w:pStyle w:val="Bezodstpw"/>
         <w:ind w:left="720"/>
         <w:rPr>
-          <w:color w:val="FF0000"/>
-        </w:rPr>
-      </w:pPr>
-      <w:r>
-        <w:rPr>
-          <w:color w:val="FF0000"/>
-        </w:rPr>
-        <w:t>Listingi tylko fragmentów kodu, opis klas i ich działania</w:t>
-      </w:r>
-    </w:p>
-    <w:p>
-      <w:pPr>
-        <w:pStyle w:val="Bezodstpw"/>
-        <w:ind w:left="720"/>
-        <w:rPr>
-          <w:sz w:val="24"/>
-        </w:rPr>
-      </w:pPr>
-    </w:p>
-    <w:p>
-      <w:pPr>
-        <w:ind w:left="360"/>
-        <w:rPr>
-          <w:color w:val="FF0000"/>
-          <w:sz w:val="24"/>
-        </w:rPr>
-      </w:pPr>
-      <w:r>
-        <w:rPr>
-          <w:color w:val="FF0000"/>
-          <w:sz w:val="24"/>
-        </w:rPr>
-        <w:t>Listing kodu</w:t>
-      </w:r>
+          <w:sz w:val="24"/>
+        </w:rPr>
+      </w:pPr>
     </w:p>
     <w:p>
       <w:pPr>
@@ -15545,11 +16840,11 @@
           <w:numId w:val="1"/>
         </w:numPr>
       </w:pPr>
-      <w:bookmarkStart w:id="27" w:name="_Toc421999037"/>
+      <w:bookmarkStart w:id="25" w:name="_Toc421999037"/>
       <w:r>
         <w:t>Realizacja elementów aplikacji</w:t>
       </w:r>
-      <w:bookmarkEnd w:id="27"/>
+      <w:bookmarkEnd w:id="25"/>
     </w:p>
     <w:p>
       <w:pPr>
@@ -15581,7 +16876,7 @@
           <w:numId w:val="1"/>
         </w:numPr>
       </w:pPr>
-      <w:bookmarkStart w:id="28" w:name="_Toc421999038"/>
+      <w:bookmarkStart w:id="26" w:name="_Toc421999038"/>
       <w:r>
         <w:lastRenderedPageBreak/>
         <w:t>Test</w:t>
@@ -15592,7 +16887,7 @@
       <w:r>
         <w:t xml:space="preserve"> systemu</w:t>
       </w:r>
-      <w:bookmarkEnd w:id="28"/>
+      <w:bookmarkEnd w:id="26"/>
     </w:p>
     <w:p/>
     <w:p>
@@ -15603,7 +16898,7 @@
           <w:numId w:val="1"/>
         </w:numPr>
       </w:pPr>
-      <w:bookmarkStart w:id="29" w:name="_Toc421999039"/>
+      <w:bookmarkStart w:id="27" w:name="_Toc421999039"/>
       <w:r>
         <w:t>Test</w:t>
       </w:r>
@@ -15616,7 +16911,7 @@
       <w:r>
         <w:t>zaimplementowanych funkcjonalności</w:t>
       </w:r>
-      <w:bookmarkEnd w:id="29"/>
+      <w:bookmarkEnd w:id="27"/>
     </w:p>
     <w:p>
       <w:pPr>
@@ -15656,7 +16951,7 @@
           <w:numId w:val="1"/>
         </w:numPr>
       </w:pPr>
-      <w:bookmarkStart w:id="30" w:name="_Toc421999040"/>
+      <w:bookmarkStart w:id="28" w:name="_Toc421999040"/>
       <w:r>
         <w:t>Test</w:t>
       </w:r>
@@ -15666,7 +16961,7 @@
       <w:r>
         <w:t xml:space="preserve"> mechanizmów bezpieczeństwa</w:t>
       </w:r>
-      <w:bookmarkEnd w:id="30"/>
+      <w:bookmarkEnd w:id="28"/>
     </w:p>
     <w:p>
       <w:pPr>
@@ -15706,11 +17001,11 @@
           <w:numId w:val="1"/>
         </w:numPr>
       </w:pPr>
-      <w:bookmarkStart w:id="31" w:name="_Toc421999041"/>
+      <w:bookmarkStart w:id="29" w:name="_Toc421999041"/>
       <w:r>
         <w:t>Wnioski z testów</w:t>
       </w:r>
-      <w:bookmarkEnd w:id="31"/>
+      <w:bookmarkEnd w:id="29"/>
     </w:p>
     <w:p>
       <w:pPr>
@@ -15759,27 +17054,8 @@
           <w:color w:val="FF0000"/>
         </w:rPr>
       </w:pPr>
-      <w:r>
-        <w:rPr>
-          <w:color w:val="FF0000"/>
-        </w:rPr>
-        <w:t>Dokumentacja – manual dla użytkownika</w:t>
-      </w:r>
-      <w:r>
-        <w:rPr>
-          <w:color w:val="FF0000"/>
-        </w:rPr>
-        <w:t xml:space="preserve"> (screeny, chronologia przejść między oknami, analiza, ustawienia)</w:t>
-      </w:r>
-    </w:p>
-    <w:p>
-      <w:pPr>
-        <w:pStyle w:val="Bezodstpw"/>
-        <w:ind w:left="720"/>
-        <w:rPr>
-          <w:color w:val="FF0000"/>
-        </w:rPr>
-      </w:pPr>
+      <w:bookmarkStart w:id="30" w:name="_GoBack"/>
+      <w:bookmarkEnd w:id="30"/>
       <w:r>
         <w:rPr>
           <w:color w:val="FF0000"/>
@@ -15871,12 +17147,12 @@
           <w:numId w:val="1"/>
         </w:numPr>
       </w:pPr>
-      <w:bookmarkStart w:id="32" w:name="_Toc421999042"/>
+      <w:bookmarkStart w:id="31" w:name="_Toc421999042"/>
       <w:r>
         <w:lastRenderedPageBreak/>
         <w:t>Podsumowanie</w:t>
       </w:r>
-      <w:bookmarkEnd w:id="32"/>
+      <w:bookmarkEnd w:id="31"/>
     </w:p>
     <w:p>
       <w:pPr>
@@ -15978,12 +17254,12 @@
           <w:numId w:val="1"/>
         </w:numPr>
       </w:pPr>
-      <w:bookmarkStart w:id="33" w:name="_Toc421999043"/>
+      <w:bookmarkStart w:id="32" w:name="_Toc421999043"/>
       <w:r>
         <w:lastRenderedPageBreak/>
         <w:t>Spis Rysunków</w:t>
       </w:r>
-      <w:bookmarkEnd w:id="33"/>
+      <w:bookmarkEnd w:id="32"/>
     </w:p>
     <w:p>
       <w:pPr>
@@ -16006,12 +17282,12 @@
           <w:numId w:val="1"/>
         </w:numPr>
       </w:pPr>
-      <w:bookmarkStart w:id="34" w:name="_Toc421999044"/>
+      <w:bookmarkStart w:id="33" w:name="_Toc421999044"/>
       <w:r>
         <w:lastRenderedPageBreak/>
         <w:t>Spis Listingów</w:t>
       </w:r>
-      <w:bookmarkEnd w:id="34"/>
+      <w:bookmarkEnd w:id="33"/>
     </w:p>
     <w:p>
       <w:pPr>
@@ -16034,12 +17310,12 @@
           <w:numId w:val="1"/>
         </w:numPr>
       </w:pPr>
-      <w:bookmarkStart w:id="35" w:name="_Toc421999045"/>
+      <w:bookmarkStart w:id="34" w:name="_Toc421999045"/>
       <w:r>
         <w:lastRenderedPageBreak/>
         <w:t>Literatura</w:t>
       </w:r>
-      <w:bookmarkEnd w:id="35"/>
+      <w:bookmarkEnd w:id="34"/>
     </w:p>
     <w:p>
       <w:pPr>
@@ -16055,7 +17331,7 @@
       <w:r>
         <w:t xml:space="preserve">[1] </w:t>
       </w:r>
-      <w:hyperlink r:id="rId24" w:history="1">
+      <w:hyperlink r:id="rId28" w:history="1">
         <w:r>
           <w:rPr>
             <w:rStyle w:val="Hipercze"/>
@@ -17336,6 +18612,96 @@
     </w:lvl>
   </w:abstractNum>
   <w:abstractNum w:abstractNumId="13" w15:restartNumberingAfterBreak="0">
+    <w:nsid w:val="25AC6423"/>
+    <w:multiLevelType w:val="hybridMultilevel"/>
+    <w:tmpl w:val="BA306924"/>
+    <w:lvl w:ilvl="0" w:tplc="13DA003C">
+      <w:start w:val="1"/>
+      <w:numFmt w:val="decimal"/>
+      <w:pStyle w:val="PodpisListingu"/>
+      <w:lvlText w:val="Listing.%1."/>
+      <w:lvlJc w:val="left"/>
+      <w:pPr>
+        <w:ind w:left="720" w:hanging="360"/>
+      </w:pPr>
+      <w:rPr>
+        <w:rFonts w:hint="default"/>
+      </w:rPr>
+    </w:lvl>
+    <w:lvl w:ilvl="1" w:tplc="04150019" w:tentative="1">
+      <w:start w:val="1"/>
+      <w:numFmt w:val="lowerLetter"/>
+      <w:lvlText w:val="%2."/>
+      <w:lvlJc w:val="left"/>
+      <w:pPr>
+        <w:ind w:left="1440" w:hanging="360"/>
+      </w:pPr>
+    </w:lvl>
+    <w:lvl w:ilvl="2" w:tplc="0415001B" w:tentative="1">
+      <w:start w:val="1"/>
+      <w:numFmt w:val="lowerRoman"/>
+      <w:lvlText w:val="%3."/>
+      <w:lvlJc w:val="right"/>
+      <w:pPr>
+        <w:ind w:left="2160" w:hanging="180"/>
+      </w:pPr>
+    </w:lvl>
+    <w:lvl w:ilvl="3" w:tplc="0415000F" w:tentative="1">
+      <w:start w:val="1"/>
+      <w:numFmt w:val="decimal"/>
+      <w:lvlText w:val="%4."/>
+      <w:lvlJc w:val="left"/>
+      <w:pPr>
+        <w:ind w:left="2880" w:hanging="360"/>
+      </w:pPr>
+    </w:lvl>
+    <w:lvl w:ilvl="4" w:tplc="04150019" w:tentative="1">
+      <w:start w:val="1"/>
+      <w:numFmt w:val="lowerLetter"/>
+      <w:lvlText w:val="%5."/>
+      <w:lvlJc w:val="left"/>
+      <w:pPr>
+        <w:ind w:left="3600" w:hanging="360"/>
+      </w:pPr>
+    </w:lvl>
+    <w:lvl w:ilvl="5" w:tplc="0415001B" w:tentative="1">
+      <w:start w:val="1"/>
+      <w:numFmt w:val="lowerRoman"/>
+      <w:lvlText w:val="%6."/>
+      <w:lvlJc w:val="right"/>
+      <w:pPr>
+        <w:ind w:left="4320" w:hanging="180"/>
+      </w:pPr>
+    </w:lvl>
+    <w:lvl w:ilvl="6" w:tplc="0415000F" w:tentative="1">
+      <w:start w:val="1"/>
+      <w:numFmt w:val="decimal"/>
+      <w:lvlText w:val="%7."/>
+      <w:lvlJc w:val="left"/>
+      <w:pPr>
+        <w:ind w:left="5040" w:hanging="360"/>
+      </w:pPr>
+    </w:lvl>
+    <w:lvl w:ilvl="7" w:tplc="04150019" w:tentative="1">
+      <w:start w:val="1"/>
+      <w:numFmt w:val="lowerLetter"/>
+      <w:lvlText w:val="%8."/>
+      <w:lvlJc w:val="left"/>
+      <w:pPr>
+        <w:ind w:left="5760" w:hanging="360"/>
+      </w:pPr>
+    </w:lvl>
+    <w:lvl w:ilvl="8" w:tplc="0415001B" w:tentative="1">
+      <w:start w:val="1"/>
+      <w:numFmt w:val="lowerRoman"/>
+      <w:lvlText w:val="%9."/>
+      <w:lvlJc w:val="right"/>
+      <w:pPr>
+        <w:ind w:left="6480" w:hanging="180"/>
+      </w:pPr>
+    </w:lvl>
+  </w:abstractNum>
+  <w:abstractNum w:abstractNumId="14" w15:restartNumberingAfterBreak="0">
     <w:nsid w:val="25F55233"/>
     <w:multiLevelType w:val="multilevel"/>
     <w:tmpl w:val="0415001D"/>
@@ -17421,7 +18787,7 @@
       </w:pPr>
     </w:lvl>
   </w:abstractNum>
-  <w:abstractNum w:abstractNumId="14" w15:restartNumberingAfterBreak="0">
+  <w:abstractNum w:abstractNumId="15" w15:restartNumberingAfterBreak="0">
     <w:nsid w:val="2655419E"/>
     <w:multiLevelType w:val="hybridMultilevel"/>
     <w:tmpl w:val="36F23122"/>
@@ -17507,7 +18873,7 @@
       </w:pPr>
     </w:lvl>
   </w:abstractNum>
-  <w:abstractNum w:abstractNumId="15" w15:restartNumberingAfterBreak="0">
+  <w:abstractNum w:abstractNumId="16" w15:restartNumberingAfterBreak="0">
     <w:nsid w:val="284F24FC"/>
     <w:multiLevelType w:val="hybridMultilevel"/>
     <w:tmpl w:val="7DBE7150"/>
@@ -17593,7 +18959,7 @@
       </w:pPr>
     </w:lvl>
   </w:abstractNum>
-  <w:abstractNum w:abstractNumId="16" w15:restartNumberingAfterBreak="0">
+  <w:abstractNum w:abstractNumId="17" w15:restartNumberingAfterBreak="0">
     <w:nsid w:val="29F971DA"/>
     <w:multiLevelType w:val="multilevel"/>
     <w:tmpl w:val="0415001D"/>
@@ -17679,11 +19045,11 @@
       </w:pPr>
     </w:lvl>
   </w:abstractNum>
-  <w:abstractNum w:abstractNumId="17" w15:restartNumberingAfterBreak="0">
+  <w:abstractNum w:abstractNumId="18" w15:restartNumberingAfterBreak="0">
     <w:nsid w:val="2ABC1DA0"/>
     <w:multiLevelType w:val="hybridMultilevel"/>
-    <w:tmpl w:val="A9DE3C1C"/>
-    <w:lvl w:ilvl="0" w:tplc="4C1AF986">
+    <w:tmpl w:val="CFCE9FAE"/>
+    <w:lvl w:ilvl="0" w:tplc="58A40438">
       <w:start w:val="1"/>
       <w:numFmt w:val="decimal"/>
       <w:pStyle w:val="Podpisrysunku"/>
@@ -17769,7 +19135,7 @@
       </w:pPr>
     </w:lvl>
   </w:abstractNum>
-  <w:abstractNum w:abstractNumId="18" w15:restartNumberingAfterBreak="0">
+  <w:abstractNum w:abstractNumId="19" w15:restartNumberingAfterBreak="0">
     <w:nsid w:val="363961CA"/>
     <w:multiLevelType w:val="hybridMultilevel"/>
     <w:tmpl w:val="88DCC85E"/>
@@ -17855,7 +19221,7 @@
       </w:pPr>
     </w:lvl>
   </w:abstractNum>
-  <w:abstractNum w:abstractNumId="19" w15:restartNumberingAfterBreak="0">
+  <w:abstractNum w:abstractNumId="20" w15:restartNumberingAfterBreak="0">
     <w:nsid w:val="37F627D0"/>
     <w:multiLevelType w:val="hybridMultilevel"/>
     <w:tmpl w:val="26FAC2EC"/>
@@ -17941,7 +19307,7 @@
       </w:pPr>
     </w:lvl>
   </w:abstractNum>
-  <w:abstractNum w:abstractNumId="20" w15:restartNumberingAfterBreak="0">
+  <w:abstractNum w:abstractNumId="21" w15:restartNumberingAfterBreak="0">
     <w:nsid w:val="38F25F57"/>
     <w:multiLevelType w:val="multilevel"/>
     <w:tmpl w:val="0415001D"/>
@@ -18034,7 +19400,7 @@
       </w:pPr>
     </w:lvl>
   </w:abstractNum>
-  <w:abstractNum w:abstractNumId="21" w15:restartNumberingAfterBreak="0">
+  <w:abstractNum w:abstractNumId="22" w15:restartNumberingAfterBreak="0">
     <w:nsid w:val="39FE0EB2"/>
     <w:multiLevelType w:val="hybridMultilevel"/>
     <w:tmpl w:val="FF1A3576"/>
@@ -18120,7 +19486,7 @@
       </w:pPr>
     </w:lvl>
   </w:abstractNum>
-  <w:abstractNum w:abstractNumId="22" w15:restartNumberingAfterBreak="0">
+  <w:abstractNum w:abstractNumId="23" w15:restartNumberingAfterBreak="0">
     <w:nsid w:val="3BDA4AFF"/>
     <w:multiLevelType w:val="hybridMultilevel"/>
     <w:tmpl w:val="7DBE7150"/>
@@ -18206,7 +19572,7 @@
       </w:pPr>
     </w:lvl>
   </w:abstractNum>
-  <w:abstractNum w:abstractNumId="23" w15:restartNumberingAfterBreak="0">
+  <w:abstractNum w:abstractNumId="24" w15:restartNumberingAfterBreak="0">
     <w:nsid w:val="3ED952DE"/>
     <w:multiLevelType w:val="hybridMultilevel"/>
     <w:tmpl w:val="86C001BC"/>
@@ -18319,7 +19685,7 @@
       </w:rPr>
     </w:lvl>
   </w:abstractNum>
-  <w:abstractNum w:abstractNumId="24" w15:restartNumberingAfterBreak="0">
+  <w:abstractNum w:abstractNumId="25" w15:restartNumberingAfterBreak="0">
     <w:nsid w:val="41355E15"/>
     <w:multiLevelType w:val="hybridMultilevel"/>
     <w:tmpl w:val="7DBE7150"/>
@@ -18405,7 +19771,7 @@
       </w:pPr>
     </w:lvl>
   </w:abstractNum>
-  <w:abstractNum w:abstractNumId="25" w15:restartNumberingAfterBreak="0">
+  <w:abstractNum w:abstractNumId="26" w15:restartNumberingAfterBreak="0">
     <w:nsid w:val="41435B84"/>
     <w:multiLevelType w:val="hybridMultilevel"/>
     <w:tmpl w:val="C5922ADC"/>
@@ -18518,10 +19884,10 @@
       </w:rPr>
     </w:lvl>
   </w:abstractNum>
-  <w:abstractNum w:abstractNumId="26" w15:restartNumberingAfterBreak="0">
+  <w:abstractNum w:abstractNumId="27" w15:restartNumberingAfterBreak="0">
     <w:nsid w:val="44861610"/>
     <w:multiLevelType w:val="hybridMultilevel"/>
-    <w:tmpl w:val="7DBE7150"/>
+    <w:tmpl w:val="02DE3E72"/>
     <w:lvl w:ilvl="0" w:tplc="0415000F">
       <w:start w:val="1"/>
       <w:numFmt w:val="decimal"/>
@@ -18531,7 +19897,7 @@
         <w:ind w:left="720" w:hanging="360"/>
       </w:pPr>
     </w:lvl>
-    <w:lvl w:ilvl="1" w:tplc="04150019" w:tentative="1">
+    <w:lvl w:ilvl="1" w:tplc="04150019">
       <w:start w:val="1"/>
       <w:numFmt w:val="lowerLetter"/>
       <w:lvlText w:val="%2."/>
@@ -18540,7 +19906,7 @@
         <w:ind w:left="1440" w:hanging="360"/>
       </w:pPr>
     </w:lvl>
-    <w:lvl w:ilvl="2" w:tplc="0415001B" w:tentative="1">
+    <w:lvl w:ilvl="2" w:tplc="0415001B">
       <w:start w:val="1"/>
       <w:numFmt w:val="lowerRoman"/>
       <w:lvlText w:val="%3."/>
@@ -18604,7 +19970,7 @@
       </w:pPr>
     </w:lvl>
   </w:abstractNum>
-  <w:abstractNum w:abstractNumId="27" w15:restartNumberingAfterBreak="0">
+  <w:abstractNum w:abstractNumId="28" w15:restartNumberingAfterBreak="0">
     <w:nsid w:val="48B75BF5"/>
     <w:multiLevelType w:val="multilevel"/>
     <w:tmpl w:val="B450161E"/>
@@ -18725,7 +20091,7 @@
       </w:rPr>
     </w:lvl>
   </w:abstractNum>
-  <w:abstractNum w:abstractNumId="28" w15:restartNumberingAfterBreak="0">
+  <w:abstractNum w:abstractNumId="29" w15:restartNumberingAfterBreak="0">
     <w:nsid w:val="4ADC172A"/>
     <w:multiLevelType w:val="multilevel"/>
     <w:tmpl w:val="0415001D"/>
@@ -18818,7 +20184,7 @@
       </w:pPr>
     </w:lvl>
   </w:abstractNum>
-  <w:abstractNum w:abstractNumId="29" w15:restartNumberingAfterBreak="0">
+  <w:abstractNum w:abstractNumId="30" w15:restartNumberingAfterBreak="0">
     <w:nsid w:val="4C023DA1"/>
     <w:multiLevelType w:val="hybridMultilevel"/>
     <w:tmpl w:val="2ABA9514"/>
@@ -18904,7 +20270,7 @@
       </w:pPr>
     </w:lvl>
   </w:abstractNum>
-  <w:abstractNum w:abstractNumId="30" w15:restartNumberingAfterBreak="0">
+  <w:abstractNum w:abstractNumId="31" w15:restartNumberingAfterBreak="0">
     <w:nsid w:val="4D283164"/>
     <w:multiLevelType w:val="hybridMultilevel"/>
     <w:tmpl w:val="7DBE7150"/>
@@ -18990,7 +20356,7 @@
       </w:pPr>
     </w:lvl>
   </w:abstractNum>
-  <w:abstractNum w:abstractNumId="31" w15:restartNumberingAfterBreak="0">
+  <w:abstractNum w:abstractNumId="32" w15:restartNumberingAfterBreak="0">
     <w:nsid w:val="4ECC327E"/>
     <w:multiLevelType w:val="hybridMultilevel"/>
     <w:tmpl w:val="B7549C04"/>
@@ -19103,7 +20469,7 @@
       </w:rPr>
     </w:lvl>
   </w:abstractNum>
-  <w:abstractNum w:abstractNumId="32" w15:restartNumberingAfterBreak="0">
+  <w:abstractNum w:abstractNumId="33" w15:restartNumberingAfterBreak="0">
     <w:nsid w:val="51D1729A"/>
     <w:multiLevelType w:val="hybridMultilevel"/>
     <w:tmpl w:val="7A3AA784"/>
@@ -19216,7 +20582,7 @@
       </w:rPr>
     </w:lvl>
   </w:abstractNum>
-  <w:abstractNum w:abstractNumId="33" w15:restartNumberingAfterBreak="0">
+  <w:abstractNum w:abstractNumId="34" w15:restartNumberingAfterBreak="0">
     <w:nsid w:val="51FF6E18"/>
     <w:multiLevelType w:val="hybridMultilevel"/>
     <w:tmpl w:val="7DBE7150"/>
@@ -19302,7 +20668,7 @@
       </w:pPr>
     </w:lvl>
   </w:abstractNum>
-  <w:abstractNum w:abstractNumId="34" w15:restartNumberingAfterBreak="0">
+  <w:abstractNum w:abstractNumId="35" w15:restartNumberingAfterBreak="0">
     <w:nsid w:val="5919662F"/>
     <w:multiLevelType w:val="hybridMultilevel"/>
     <w:tmpl w:val="7DBE7150"/>
@@ -19388,7 +20754,7 @@
       </w:pPr>
     </w:lvl>
   </w:abstractNum>
-  <w:abstractNum w:abstractNumId="35" w15:restartNumberingAfterBreak="0">
+  <w:abstractNum w:abstractNumId="36" w15:restartNumberingAfterBreak="0">
     <w:nsid w:val="5AD27754"/>
     <w:multiLevelType w:val="multilevel"/>
     <w:tmpl w:val="0415001D"/>
@@ -19481,7 +20847,7 @@
       </w:pPr>
     </w:lvl>
   </w:abstractNum>
-  <w:abstractNum w:abstractNumId="36" w15:restartNumberingAfterBreak="0">
+  <w:abstractNum w:abstractNumId="37" w15:restartNumberingAfterBreak="0">
     <w:nsid w:val="5B8C602C"/>
     <w:multiLevelType w:val="hybridMultilevel"/>
     <w:tmpl w:val="90E2CE74"/>
@@ -19594,7 +20960,7 @@
       </w:rPr>
     </w:lvl>
   </w:abstractNum>
-  <w:abstractNum w:abstractNumId="37" w15:restartNumberingAfterBreak="0">
+  <w:abstractNum w:abstractNumId="38" w15:restartNumberingAfterBreak="0">
     <w:nsid w:val="5D5B2CE6"/>
     <w:multiLevelType w:val="hybridMultilevel"/>
     <w:tmpl w:val="7DBE7150"/>
@@ -19680,7 +21046,7 @@
       </w:pPr>
     </w:lvl>
   </w:abstractNum>
-  <w:abstractNum w:abstractNumId="38" w15:restartNumberingAfterBreak="0">
+  <w:abstractNum w:abstractNumId="39" w15:restartNumberingAfterBreak="0">
     <w:nsid w:val="61A12FC8"/>
     <w:multiLevelType w:val="multilevel"/>
     <w:tmpl w:val="B450161E"/>
@@ -19801,7 +21167,93 @@
       </w:rPr>
     </w:lvl>
   </w:abstractNum>
-  <w:abstractNum w:abstractNumId="39" w15:restartNumberingAfterBreak="0">
+  <w:abstractNum w:abstractNumId="40" w15:restartNumberingAfterBreak="0">
+    <w:nsid w:val="6226129B"/>
+    <w:multiLevelType w:val="hybridMultilevel"/>
+    <w:tmpl w:val="083C3D62"/>
+    <w:lvl w:ilvl="0" w:tplc="0415000F">
+      <w:start w:val="1"/>
+      <w:numFmt w:val="decimal"/>
+      <w:lvlText w:val="%1."/>
+      <w:lvlJc w:val="left"/>
+      <w:pPr>
+        <w:ind w:left="720" w:hanging="360"/>
+      </w:pPr>
+    </w:lvl>
+    <w:lvl w:ilvl="1" w:tplc="04150019" w:tentative="1">
+      <w:start w:val="1"/>
+      <w:numFmt w:val="lowerLetter"/>
+      <w:lvlText w:val="%2."/>
+      <w:lvlJc w:val="left"/>
+      <w:pPr>
+        <w:ind w:left="1440" w:hanging="360"/>
+      </w:pPr>
+    </w:lvl>
+    <w:lvl w:ilvl="2" w:tplc="0415001B" w:tentative="1">
+      <w:start w:val="1"/>
+      <w:numFmt w:val="lowerRoman"/>
+      <w:lvlText w:val="%3."/>
+      <w:lvlJc w:val="right"/>
+      <w:pPr>
+        <w:ind w:left="2160" w:hanging="180"/>
+      </w:pPr>
+    </w:lvl>
+    <w:lvl w:ilvl="3" w:tplc="0415000F" w:tentative="1">
+      <w:start w:val="1"/>
+      <w:numFmt w:val="decimal"/>
+      <w:lvlText w:val="%4."/>
+      <w:lvlJc w:val="left"/>
+      <w:pPr>
+        <w:ind w:left="2880" w:hanging="360"/>
+      </w:pPr>
+    </w:lvl>
+    <w:lvl w:ilvl="4" w:tplc="04150019" w:tentative="1">
+      <w:start w:val="1"/>
+      <w:numFmt w:val="lowerLetter"/>
+      <w:lvlText w:val="%5."/>
+      <w:lvlJc w:val="left"/>
+      <w:pPr>
+        <w:ind w:left="3600" w:hanging="360"/>
+      </w:pPr>
+    </w:lvl>
+    <w:lvl w:ilvl="5" w:tplc="0415001B" w:tentative="1">
+      <w:start w:val="1"/>
+      <w:numFmt w:val="lowerRoman"/>
+      <w:lvlText w:val="%6."/>
+      <w:lvlJc w:val="right"/>
+      <w:pPr>
+        <w:ind w:left="4320" w:hanging="180"/>
+      </w:pPr>
+    </w:lvl>
+    <w:lvl w:ilvl="6" w:tplc="0415000F" w:tentative="1">
+      <w:start w:val="1"/>
+      <w:numFmt w:val="decimal"/>
+      <w:lvlText w:val="%7."/>
+      <w:lvlJc w:val="left"/>
+      <w:pPr>
+        <w:ind w:left="5040" w:hanging="360"/>
+      </w:pPr>
+    </w:lvl>
+    <w:lvl w:ilvl="7" w:tplc="04150019" w:tentative="1">
+      <w:start w:val="1"/>
+      <w:numFmt w:val="lowerLetter"/>
+      <w:lvlText w:val="%8."/>
+      <w:lvlJc w:val="left"/>
+      <w:pPr>
+        <w:ind w:left="5760" w:hanging="360"/>
+      </w:pPr>
+    </w:lvl>
+    <w:lvl w:ilvl="8" w:tplc="0415001B" w:tentative="1">
+      <w:start w:val="1"/>
+      <w:numFmt w:val="lowerRoman"/>
+      <w:lvlText w:val="%9."/>
+      <w:lvlJc w:val="right"/>
+      <w:pPr>
+        <w:ind w:left="6480" w:hanging="180"/>
+      </w:pPr>
+    </w:lvl>
+  </w:abstractNum>
+  <w:abstractNum w:abstractNumId="41" w15:restartNumberingAfterBreak="0">
     <w:nsid w:val="696C20D0"/>
     <w:multiLevelType w:val="hybridMultilevel"/>
     <w:tmpl w:val="7DBE7150"/>
@@ -19887,7 +21339,7 @@
       </w:pPr>
     </w:lvl>
   </w:abstractNum>
-  <w:abstractNum w:abstractNumId="40" w15:restartNumberingAfterBreak="0">
+  <w:abstractNum w:abstractNumId="42" w15:restartNumberingAfterBreak="0">
     <w:nsid w:val="715476A9"/>
     <w:multiLevelType w:val="hybridMultilevel"/>
     <w:tmpl w:val="7DBE7150"/>
@@ -19973,7 +21425,7 @@
       </w:pPr>
     </w:lvl>
   </w:abstractNum>
-  <w:abstractNum w:abstractNumId="41" w15:restartNumberingAfterBreak="0">
+  <w:abstractNum w:abstractNumId="43" w15:restartNumberingAfterBreak="0">
     <w:nsid w:val="726E3E71"/>
     <w:multiLevelType w:val="hybridMultilevel"/>
     <w:tmpl w:val="90F8DC3A"/>
@@ -20059,7 +21511,7 @@
       </w:pPr>
     </w:lvl>
   </w:abstractNum>
-  <w:abstractNum w:abstractNumId="42" w15:restartNumberingAfterBreak="0">
+  <w:abstractNum w:abstractNumId="44" w15:restartNumberingAfterBreak="0">
     <w:nsid w:val="72782DB2"/>
     <w:multiLevelType w:val="hybridMultilevel"/>
     <w:tmpl w:val="7DBE7150"/>
@@ -20145,7 +21597,7 @@
       </w:pPr>
     </w:lvl>
   </w:abstractNum>
-  <w:abstractNum w:abstractNumId="43" w15:restartNumberingAfterBreak="0">
+  <w:abstractNum w:abstractNumId="45" w15:restartNumberingAfterBreak="0">
     <w:nsid w:val="78511DAB"/>
     <w:multiLevelType w:val="hybridMultilevel"/>
     <w:tmpl w:val="CDCCCA3A"/>
@@ -20231,7 +21683,7 @@
       </w:pPr>
     </w:lvl>
   </w:abstractNum>
-  <w:abstractNum w:abstractNumId="44" w15:restartNumberingAfterBreak="0">
+  <w:abstractNum w:abstractNumId="46" w15:restartNumberingAfterBreak="0">
     <w:nsid w:val="7EAD768B"/>
     <w:multiLevelType w:val="hybridMultilevel"/>
     <w:tmpl w:val="7DBE7150"/>
@@ -20318,58 +21770,58 @@
     </w:lvl>
   </w:abstractNum>
   <w:num w:numId="1">
-    <w:abstractNumId w:val="27"/>
+    <w:abstractNumId w:val="28"/>
   </w:num>
   <w:num w:numId="2">
-    <w:abstractNumId w:val="29"/>
+    <w:abstractNumId w:val="30"/>
   </w:num>
   <w:num w:numId="3">
-    <w:abstractNumId w:val="14"/>
+    <w:abstractNumId w:val="15"/>
   </w:num>
   <w:num w:numId="4">
-    <w:abstractNumId w:val="41"/>
+    <w:abstractNumId w:val="43"/>
   </w:num>
   <w:num w:numId="5">
-    <w:abstractNumId w:val="18"/>
+    <w:abstractNumId w:val="19"/>
   </w:num>
   <w:num w:numId="6">
-    <w:abstractNumId w:val="38"/>
+    <w:abstractNumId w:val="39"/>
   </w:num>
   <w:num w:numId="7">
     <w:abstractNumId w:val="0"/>
   </w:num>
   <w:num w:numId="8">
-    <w:abstractNumId w:val="23"/>
+    <w:abstractNumId w:val="24"/>
   </w:num>
   <w:num w:numId="9">
-    <w:abstractNumId w:val="32"/>
+    <w:abstractNumId w:val="33"/>
   </w:num>
   <w:num w:numId="10">
-    <w:abstractNumId w:val="21"/>
+    <w:abstractNumId w:val="22"/>
   </w:num>
   <w:num w:numId="11">
-    <w:abstractNumId w:val="36"/>
+    <w:abstractNumId w:val="37"/>
   </w:num>
   <w:num w:numId="12">
-    <w:abstractNumId w:val="19"/>
+    <w:abstractNumId w:val="20"/>
   </w:num>
   <w:num w:numId="13">
-    <w:abstractNumId w:val="43"/>
+    <w:abstractNumId w:val="45"/>
   </w:num>
   <w:num w:numId="14">
     <w:abstractNumId w:val="10"/>
   </w:num>
   <w:num w:numId="15">
-    <w:abstractNumId w:val="28"/>
+    <w:abstractNumId w:val="29"/>
   </w:num>
   <w:num w:numId="16">
-    <w:abstractNumId w:val="35"/>
+    <w:abstractNumId w:val="36"/>
   </w:num>
   <w:num w:numId="17">
     <w:abstractNumId w:val="3"/>
   </w:num>
   <w:num w:numId="18">
-    <w:abstractNumId w:val="16"/>
+    <w:abstractNumId w:val="17"/>
   </w:num>
   <w:num w:numId="19">
     <w:abstractNumId w:val="7"/>
@@ -20378,10 +21830,10 @@
     <w:abstractNumId w:val="5"/>
   </w:num>
   <w:num w:numId="21">
-    <w:abstractNumId w:val="20"/>
+    <w:abstractNumId w:val="21"/>
   </w:num>
   <w:num w:numId="22">
-    <w:abstractNumId w:val="13"/>
+    <w:abstractNumId w:val="14"/>
   </w:num>
   <w:num w:numId="23">
     <w:abstractNumId w:val="12"/>
@@ -20390,16 +21842,16 @@
     <w:abstractNumId w:val="11"/>
   </w:num>
   <w:num w:numId="25">
-    <w:abstractNumId w:val="25"/>
+    <w:abstractNumId w:val="26"/>
   </w:num>
   <w:num w:numId="26">
-    <w:abstractNumId w:val="31"/>
+    <w:abstractNumId w:val="32"/>
   </w:num>
   <w:num w:numId="27">
-    <w:abstractNumId w:val="37"/>
+    <w:abstractNumId w:val="38"/>
   </w:num>
   <w:num w:numId="28">
-    <w:abstractNumId w:val="39"/>
+    <w:abstractNumId w:val="41"/>
   </w:num>
   <w:num w:numId="29">
     <w:abstractNumId w:val="1"/>
@@ -20408,19 +21860,19 @@
     <w:abstractNumId w:val="8"/>
   </w:num>
   <w:num w:numId="31">
-    <w:abstractNumId w:val="24"/>
+    <w:abstractNumId w:val="25"/>
   </w:num>
   <w:num w:numId="32">
     <w:abstractNumId w:val="9"/>
   </w:num>
   <w:num w:numId="33">
-    <w:abstractNumId w:val="33"/>
+    <w:abstractNumId w:val="34"/>
   </w:num>
   <w:num w:numId="34">
-    <w:abstractNumId w:val="44"/>
+    <w:abstractNumId w:val="46"/>
   </w:num>
   <w:num w:numId="35">
-    <w:abstractNumId w:val="42"/>
+    <w:abstractNumId w:val="44"/>
   </w:num>
   <w:num w:numId="36">
     <w:abstractNumId w:val="6"/>
@@ -20432,25 +21884,31 @@
     <w:abstractNumId w:val="2"/>
   </w:num>
   <w:num w:numId="39">
-    <w:abstractNumId w:val="30"/>
+    <w:abstractNumId w:val="31"/>
   </w:num>
   <w:num w:numId="40">
-    <w:abstractNumId w:val="34"/>
+    <w:abstractNumId w:val="35"/>
   </w:num>
   <w:num w:numId="41">
-    <w:abstractNumId w:val="15"/>
+    <w:abstractNumId w:val="16"/>
   </w:num>
   <w:num w:numId="42">
+    <w:abstractNumId w:val="42"/>
+  </w:num>
+  <w:num w:numId="43">
+    <w:abstractNumId w:val="23"/>
+  </w:num>
+  <w:num w:numId="44">
+    <w:abstractNumId w:val="27"/>
+  </w:num>
+  <w:num w:numId="45">
+    <w:abstractNumId w:val="18"/>
+  </w:num>
+  <w:num w:numId="46">
     <w:abstractNumId w:val="40"/>
   </w:num>
-  <w:num w:numId="43">
-    <w:abstractNumId w:val="22"/>
-  </w:num>
-  <w:num w:numId="44">
-    <w:abstractNumId w:val="26"/>
-  </w:num>
-  <w:num w:numId="45">
-    <w:abstractNumId w:val="17"/>
+  <w:num w:numId="47">
+    <w:abstractNumId w:val="13"/>
   </w:num>
 </w:numbering>
 </file>
@@ -21154,7 +22612,7 @@
     <w:next w:val="Bezodstpw"/>
     <w:autoRedefine/>
     <w:qFormat/>
-    <w:rsid w:val="00504A26"/>
+    <w:rsid w:val="00541EE2"/>
     <w:pPr>
       <w:numPr>
         <w:numId w:val="45"/>
@@ -21250,6 +22708,19 @@
     <w:link w:val="Stopka"/>
     <w:uiPriority w:val="99"/>
     <w:rsid w:val="004D5CE9"/>
+  </w:style>
+  <w:style w:type="paragraph" w:customStyle="1" w:styleId="PodpisListingu">
+    <w:name w:val="Podpis Listingu"/>
+    <w:basedOn w:val="Podpisrysunku"/>
+    <w:next w:val="Bezodstpw"/>
+    <w:qFormat/>
+    <w:rsid w:val="00541EE2"/>
+    <w:pPr>
+      <w:numPr>
+        <w:numId w:val="47"/>
+      </w:numPr>
+      <w:ind w:left="0" w:firstLine="0"/>
+    </w:pPr>
   </w:style>
 </w:styles>
 </file>
@@ -21520,7 +22991,7 @@
 </file>
 
 <file path=customXml/itemProps1.xml><?xml version="1.0" encoding="utf-8"?>
-<ds:datastoreItem xmlns:ds="http://schemas.openxmlformats.org/officeDocument/2006/customXml" ds:itemID="{D1EB4C61-967B-4853-A0E3-0A30E3A1B609}">
+<ds:datastoreItem xmlns:ds="http://schemas.openxmlformats.org/officeDocument/2006/customXml" ds:itemID="{9DF8287A-5E20-491F-9D24-A9F6C6A69B36}">
   <ds:schemaRefs>
     <ds:schemaRef ds:uri="http://schemas.openxmlformats.org/officeDocument/2006/bibliography"/>
   </ds:schemaRefs>

</xml_diff>

<commit_message>
Zmiana niekórych screenshotów w dokumentacji.
</commit_message>
<xml_diff>
--- a/Budżet Domowy.docx
+++ b/Budżet Domowy.docx
@@ -2288,21 +2288,7 @@
                 <w:rStyle w:val="Hipercze"/>
                 <w:noProof/>
               </w:rPr>
-              <w:t>Projekt b</w:t>
-            </w:r>
-            <w:r>
-              <w:rPr>
-                <w:rStyle w:val="Hipercze"/>
-                <w:noProof/>
-              </w:rPr>
-              <w:t>a</w:t>
-            </w:r>
-            <w:r>
-              <w:rPr>
-                <w:rStyle w:val="Hipercze"/>
-                <w:noProof/>
-              </w:rPr>
-              <w:t>zy danych</w:t>
+              <w:t>Projekt bazy danych</w:t>
             </w:r>
             <w:r>
               <w:rPr>
@@ -14159,19 +14145,7 @@
         <w:rPr>
           <w:sz w:val="24"/>
         </w:rPr>
-        <w:t xml:space="preserve">wyświetlić listę dodanych </w:t>
-      </w:r>
-      <w:r>
-        <w:rPr>
-          <w:sz w:val="24"/>
-        </w:rPr>
-        <w:t>przychodów</w:t>
-      </w:r>
-      <w:r>
-        <w:rPr>
-          <w:sz w:val="24"/>
-        </w:rPr>
-        <w:t xml:space="preserve"> poprzez kliknięcie przycisku</w:t>
+        <w:t>wyświetlić listę dodanych przychodów poprzez kliknięcie przycisku</w:t>
       </w:r>
       <w:r>
         <w:rPr>
@@ -14677,19 +14651,7 @@
         <w:rPr>
           <w:sz w:val="24"/>
         </w:rPr>
-        <w:t>– na tej stronie użytkownik ma możliwość dodawania nowych przychodów i wydatków poprzez wybór odpowiedniego przycisku nad lewą kolumną. W prawej kolumnie znajdują się dwie zakładki. Zakładka ”Ostatnio dodane” przedstawia dodane</w:t>
-      </w:r>
-      <w:r>
-        <w:rPr>
-          <w:sz w:val="24"/>
-        </w:rPr>
-        <w:t xml:space="preserve"> przez użytkownika</w:t>
-      </w:r>
-      <w:r>
-        <w:rPr>
-          <w:sz w:val="24"/>
-        </w:rPr>
-        <w:t xml:space="preserve"> podczas tej sesji programu przychody lub wydatki, natomiast druga</w:t>
+        <w:t>– na tej stronie użytkownik ma możliwość dodawania nowych przychodów i wydatków poprzez wybór odpowiedniego przycisku nad lewą kolumną. W prawej kolumnie znajdują się dwie zakładki. Zakładka ”Ostatnio dodane” przedstawia dodane przez użytkownika podczas tej sesji programu przychody lub wydatki, natomiast druga</w:t>
       </w:r>
       <w:r>
         <w:rPr>
@@ -15061,10 +15023,10 @@
         </w:rPr>
         <w:lastRenderedPageBreak/>
         <w:drawing>
-          <wp:inline distT="0" distB="0" distL="0" distR="0" wp14:anchorId="1F3B04E3" wp14:editId="363746EA">
-            <wp:extent cx="4050000" cy="4050000"/>
-            <wp:effectExtent l="0" t="0" r="8255" b="8255"/>
-            <wp:docPr id="24" name="Obraz 24"/>
+          <wp:inline distT="0" distB="0" distL="0" distR="0">
+            <wp:extent cx="4754880" cy="4846320"/>
+            <wp:effectExtent l="0" t="0" r="7620" b="0"/>
+            <wp:docPr id="6" name="Obraz 6"/>
             <wp:cNvGraphicFramePr>
               <a:graphicFrameLocks xmlns:a="http://schemas.openxmlformats.org/drawingml/2006/main" noChangeAspect="1"/>
             </wp:cNvGraphicFramePr>
@@ -15072,23 +15034,36 @@
               <a:graphicData uri="http://schemas.openxmlformats.org/drawingml/2006/picture">
                 <pic:pic xmlns:pic="http://schemas.openxmlformats.org/drawingml/2006/picture">
                   <pic:nvPicPr>
-                    <pic:cNvPr id="1" name=""/>
-                    <pic:cNvPicPr/>
+                    <pic:cNvPr id="0" name="Picture 2"/>
+                    <pic:cNvPicPr>
+                      <a:picLocks noChangeAspect="1" noChangeArrowheads="1"/>
+                    </pic:cNvPicPr>
                   </pic:nvPicPr>
                   <pic:blipFill>
-                    <a:blip r:embed="rId11"/>
+                    <a:blip r:embed="rId11">
+                      <a:extLst>
+                        <a:ext uri="{28A0092B-C50C-407E-A947-70E740481C1C}">
+                          <a14:useLocalDpi xmlns:a14="http://schemas.microsoft.com/office/drawing/2010/main" val="0"/>
+                        </a:ext>
+                      </a:extLst>
+                    </a:blip>
+                    <a:srcRect/>
                     <a:stretch>
                       <a:fillRect/>
                     </a:stretch>
                   </pic:blipFill>
-                  <pic:spPr>
+                  <pic:spPr bwMode="auto">
                     <a:xfrm>
                       <a:off x="0" y="0"/>
-                      <a:ext cx="4050000" cy="4050000"/>
+                      <a:ext cx="4754880" cy="4846320"/>
                     </a:xfrm>
                     <a:prstGeom prst="rect">
                       <a:avLst/>
                     </a:prstGeom>
+                    <a:noFill/>
+                    <a:ln>
+                      <a:noFill/>
+                    </a:ln>
                   </pic:spPr>
                 </pic:pic>
               </a:graphicData>
@@ -15120,6 +15095,7 @@
           <w:noProof/>
           <w:lang w:eastAsia="pl-PL"/>
         </w:rPr>
+        <w:lastRenderedPageBreak/>
         <w:drawing>
           <wp:inline distT="0" distB="0" distL="0" distR="0" wp14:anchorId="01A85FAB" wp14:editId="336AE2BC">
             <wp:extent cx="4050000" cy="4050000"/>
@@ -15175,7 +15151,6 @@
           <w:noProof/>
           <w:lang w:eastAsia="pl-PL"/>
         </w:rPr>
-        <w:lastRenderedPageBreak/>
         <w:drawing>
           <wp:inline distT="0" distB="0" distL="0" distR="0" wp14:anchorId="2689284E" wp14:editId="76DC0DCA">
             <wp:extent cx="4050000" cy="4050000"/>
@@ -15236,11 +15211,12 @@
           <w:noProof/>
           <w:lang w:eastAsia="pl-PL"/>
         </w:rPr>
+        <w:lastRenderedPageBreak/>
         <w:drawing>
-          <wp:inline distT="0" distB="0" distL="0" distR="0" wp14:anchorId="7309F195" wp14:editId="5F85D8A3">
-            <wp:extent cx="5760720" cy="4086860"/>
-            <wp:effectExtent l="0" t="0" r="0" b="8890"/>
-            <wp:docPr id="17" name="Obraz 17"/>
+          <wp:inline distT="0" distB="0" distL="0" distR="0">
+            <wp:extent cx="5753100" cy="4086225"/>
+            <wp:effectExtent l="0" t="0" r="0" b="9525"/>
+            <wp:docPr id="5" name="Obraz 5"/>
             <wp:cNvGraphicFramePr>
               <a:graphicFrameLocks xmlns:a="http://schemas.openxmlformats.org/drawingml/2006/main" noChangeAspect="1"/>
             </wp:cNvGraphicFramePr>
@@ -15248,23 +15224,36 @@
               <a:graphicData uri="http://schemas.openxmlformats.org/drawingml/2006/picture">
                 <pic:pic xmlns:pic="http://schemas.openxmlformats.org/drawingml/2006/picture">
                   <pic:nvPicPr>
-                    <pic:cNvPr id="1" name=""/>
-                    <pic:cNvPicPr/>
+                    <pic:cNvPr id="0" name="Picture 1"/>
+                    <pic:cNvPicPr>
+                      <a:picLocks noChangeAspect="1" noChangeArrowheads="1"/>
+                    </pic:cNvPicPr>
                   </pic:nvPicPr>
                   <pic:blipFill>
-                    <a:blip r:embed="rId14"/>
+                    <a:blip r:embed="rId14">
+                      <a:extLst>
+                        <a:ext uri="{28A0092B-C50C-407E-A947-70E740481C1C}">
+                          <a14:useLocalDpi xmlns:a14="http://schemas.microsoft.com/office/drawing/2010/main" val="0"/>
+                        </a:ext>
+                      </a:extLst>
+                    </a:blip>
+                    <a:srcRect/>
                     <a:stretch>
                       <a:fillRect/>
                     </a:stretch>
                   </pic:blipFill>
-                  <pic:spPr>
+                  <pic:spPr bwMode="auto">
                     <a:xfrm>
                       <a:off x="0" y="0"/>
-                      <a:ext cx="5760720" cy="4086860"/>
+                      <a:ext cx="5753100" cy="4086225"/>
                     </a:xfrm>
                     <a:prstGeom prst="rect">
                       <a:avLst/>
                     </a:prstGeom>
+                    <a:noFill/>
+                    <a:ln>
+                      <a:noFill/>
+                    </a:ln>
                   </pic:spPr>
                 </pic:pic>
               </a:graphicData>
@@ -15291,7 +15280,6 @@
           <w:noProof/>
           <w:lang w:eastAsia="pl-PL"/>
         </w:rPr>
-        <w:lastRenderedPageBreak/>
         <w:drawing>
           <wp:inline distT="0" distB="0" distL="0" distR="0" wp14:anchorId="2CD4DAA1" wp14:editId="7CD41E2A">
             <wp:extent cx="4000500" cy="4191000"/>
@@ -15407,7 +15395,6 @@
           <w:noProof/>
           <w:lang w:eastAsia="pl-PL"/>
         </w:rPr>
-        <w:lastRenderedPageBreak/>
         <w:drawing>
           <wp:inline distT="0" distB="0" distL="0" distR="0" wp14:anchorId="12DB62DE" wp14:editId="056C944D">
             <wp:extent cx="5760720" cy="4086860"/>
@@ -15468,6 +15455,7 @@
           <w:noProof/>
           <w:lang w:eastAsia="pl-PL"/>
         </w:rPr>
+        <w:lastRenderedPageBreak/>
         <w:drawing>
           <wp:inline distT="0" distB="0" distL="0" distR="0" wp14:anchorId="3182038C" wp14:editId="63CEE6D4">
             <wp:extent cx="5760720" cy="4086860"/>
@@ -15523,7 +15511,6 @@
           <w:noProof/>
           <w:lang w:eastAsia="pl-PL"/>
         </w:rPr>
-        <w:lastRenderedPageBreak/>
         <w:drawing>
           <wp:inline distT="0" distB="0" distL="0" distR="0" wp14:anchorId="137A2C1C" wp14:editId="50FAE086">
             <wp:extent cx="5760720" cy="4086860"/>
@@ -15584,6 +15571,7 @@
           <w:noProof/>
           <w:lang w:eastAsia="pl-PL"/>
         </w:rPr>
+        <w:lastRenderedPageBreak/>
         <w:drawing>
           <wp:inline distT="0" distB="0" distL="0" distR="0" wp14:anchorId="438450EB" wp14:editId="462111DA">
             <wp:extent cx="5760720" cy="4086860"/>
@@ -15639,12 +15627,11 @@
           <w:noProof/>
           <w:lang w:eastAsia="pl-PL"/>
         </w:rPr>
-        <w:lastRenderedPageBreak/>
         <w:drawing>
-          <wp:inline distT="0" distB="0" distL="0" distR="0" wp14:anchorId="7DB6A0CC" wp14:editId="6243B2AF">
-            <wp:extent cx="5760720" cy="4086860"/>
-            <wp:effectExtent l="0" t="0" r="0" b="8890"/>
-            <wp:docPr id="20" name="Obraz 20"/>
+          <wp:inline distT="0" distB="0" distL="0" distR="0">
+            <wp:extent cx="5753100" cy="4086225"/>
+            <wp:effectExtent l="0" t="0" r="0" b="9525"/>
+            <wp:docPr id="7" name="Obraz 7"/>
             <wp:cNvGraphicFramePr>
               <a:graphicFrameLocks xmlns:a="http://schemas.openxmlformats.org/drawingml/2006/main" noChangeAspect="1"/>
             </wp:cNvGraphicFramePr>
@@ -15652,23 +15639,36 @@
               <a:graphicData uri="http://schemas.openxmlformats.org/drawingml/2006/picture">
                 <pic:pic xmlns:pic="http://schemas.openxmlformats.org/drawingml/2006/picture">
                   <pic:nvPicPr>
-                    <pic:cNvPr id="1" name=""/>
-                    <pic:cNvPicPr/>
+                    <pic:cNvPr id="0" name="Picture 3"/>
+                    <pic:cNvPicPr>
+                      <a:picLocks noChangeAspect="1" noChangeArrowheads="1"/>
+                    </pic:cNvPicPr>
                   </pic:nvPicPr>
                   <pic:blipFill>
-                    <a:blip r:embed="rId21"/>
+                    <a:blip r:embed="rId21">
+                      <a:extLst>
+                        <a:ext uri="{28A0092B-C50C-407E-A947-70E740481C1C}">
+                          <a14:useLocalDpi xmlns:a14="http://schemas.microsoft.com/office/drawing/2010/main" val="0"/>
+                        </a:ext>
+                      </a:extLst>
+                    </a:blip>
+                    <a:srcRect/>
                     <a:stretch>
                       <a:fillRect/>
                     </a:stretch>
                   </pic:blipFill>
-                  <pic:spPr>
+                  <pic:spPr bwMode="auto">
                     <a:xfrm>
                       <a:off x="0" y="0"/>
-                      <a:ext cx="5760720" cy="4086860"/>
+                      <a:ext cx="5753100" cy="4086225"/>
                     </a:xfrm>
                     <a:prstGeom prst="rect">
                       <a:avLst/>
                     </a:prstGeom>
+                    <a:noFill/>
+                    <a:ln>
+                      <a:noFill/>
+                    </a:ln>
                   </pic:spPr>
                 </pic:pic>
               </a:graphicData>
@@ -15700,6 +15700,7 @@
           <w:noProof/>
           <w:lang w:eastAsia="pl-PL"/>
         </w:rPr>
+        <w:lastRenderedPageBreak/>
         <w:drawing>
           <wp:inline distT="0" distB="0" distL="0" distR="0" wp14:anchorId="5A2AD816" wp14:editId="38B0AF24">
             <wp:extent cx="5760720" cy="4086860"/>
@@ -15755,7 +15756,6 @@
           <w:noProof/>
           <w:lang w:eastAsia="pl-PL"/>
         </w:rPr>
-        <w:lastRenderedPageBreak/>
         <w:drawing>
           <wp:inline distT="0" distB="0" distL="0" distR="0" wp14:anchorId="6D3BC82D" wp14:editId="297B46DB">
             <wp:extent cx="5760720" cy="4086860"/>
@@ -15822,6 +15822,7 @@
           <w:noProof/>
           <w:lang w:eastAsia="pl-PL"/>
         </w:rPr>
+        <w:lastRenderedPageBreak/>
         <w:drawing>
           <wp:inline distT="0" distB="0" distL="0" distR="0" wp14:anchorId="795A1799" wp14:editId="104832D5">
             <wp:extent cx="5760720" cy="4086860"/>
@@ -15880,7 +15881,6 @@
           <w:noProof/>
           <w:lang w:eastAsia="pl-PL"/>
         </w:rPr>
-        <w:lastRenderedPageBreak/>
         <w:drawing>
           <wp:inline distT="0" distB="0" distL="0" distR="0" wp14:anchorId="3CD2DEBC" wp14:editId="00B7A579">
             <wp:extent cx="5760720" cy="4086860"/>
@@ -15923,10 +15923,7 @@
         <w:pStyle w:val="Podpisrysunku"/>
       </w:pPr>
       <w:r>
-        <w:t>Okno główne – Ustawienia –</w:t>
-      </w:r>
-      <w:r>
-        <w:t xml:space="preserve"> Dostosuj wyświetlanie predykcji</w:t>
+        <w:t>Okno główne – Ustawienia – Dostosuj wyświetlanie predykcji</w:t>
       </w:r>
     </w:p>
     <w:p>
@@ -15944,6 +15941,7 @@
           <w:noProof/>
           <w:lang w:eastAsia="pl-PL"/>
         </w:rPr>
+        <w:lastRenderedPageBreak/>
         <w:drawing>
           <wp:inline distT="0" distB="0" distL="0" distR="0" wp14:anchorId="2053B7E6" wp14:editId="46C2BB16">
             <wp:extent cx="3362325" cy="1114425"/>
@@ -16046,12 +16044,13 @@
     <w:p>
       <w:pPr>
         <w:pStyle w:val="Bezodstpw"/>
-        <w:ind w:left="1080"/>
         <w:jc w:val="both"/>
         <w:rPr>
           <w:sz w:val="24"/>
         </w:rPr>
       </w:pPr>
+      <w:bookmarkStart w:id="22" w:name="_GoBack"/>
+      <w:bookmarkEnd w:id="22"/>
     </w:p>
     <w:p>
       <w:pPr>
@@ -16066,98 +16065,17 @@
     <w:p>
       <w:pPr>
         <w:pStyle w:val="Bezodstpw"/>
-        <w:ind w:left="1080"/>
         <w:jc w:val="both"/>
         <w:rPr>
           <w:sz w:val="24"/>
         </w:rPr>
       </w:pPr>
-    </w:p>
-    <w:p>
-      <w:pPr>
-        <w:pStyle w:val="Bezodstpw"/>
-        <w:ind w:left="1080"/>
-        <w:jc w:val="both"/>
-        <w:rPr>
-          <w:sz w:val="24"/>
-        </w:rPr>
-      </w:pPr>
-    </w:p>
-    <w:p>
-      <w:pPr>
-        <w:pStyle w:val="Bezodstpw"/>
-        <w:ind w:left="1080"/>
-        <w:jc w:val="both"/>
-        <w:rPr>
-          <w:sz w:val="24"/>
-        </w:rPr>
-      </w:pPr>
-    </w:p>
-    <w:p>
-      <w:pPr>
-        <w:pStyle w:val="Bezodstpw"/>
-        <w:ind w:left="1080"/>
-        <w:jc w:val="both"/>
-        <w:rPr>
-          <w:sz w:val="24"/>
-        </w:rPr>
-      </w:pPr>
-    </w:p>
-    <w:p>
-      <w:pPr>
-        <w:pStyle w:val="Bezodstpw"/>
-        <w:ind w:left="1080"/>
-        <w:jc w:val="both"/>
-        <w:rPr>
-          <w:sz w:val="24"/>
-        </w:rPr>
-      </w:pPr>
-    </w:p>
-    <w:p>
-      <w:pPr>
-        <w:pStyle w:val="Bezodstpw"/>
-        <w:ind w:left="1080"/>
-        <w:jc w:val="both"/>
-        <w:rPr>
-          <w:sz w:val="24"/>
-        </w:rPr>
-      </w:pPr>
-    </w:p>
-    <w:p>
-      <w:pPr>
-        <w:pStyle w:val="Bezodstpw"/>
-        <w:ind w:left="1080"/>
-        <w:jc w:val="both"/>
-        <w:rPr>
-          <w:sz w:val="24"/>
-        </w:rPr>
-      </w:pPr>
-    </w:p>
-    <w:p>
-      <w:pPr>
-        <w:pStyle w:val="Bezodstpw"/>
-        <w:ind w:left="1080"/>
-        <w:jc w:val="both"/>
-        <w:rPr>
-          <w:sz w:val="24"/>
-        </w:rPr>
-      </w:pPr>
-    </w:p>
-    <w:p>
-      <w:pPr>
-        <w:pStyle w:val="Bezodstpw"/>
-        <w:jc w:val="both"/>
-        <w:rPr>
-          <w:sz w:val="24"/>
-        </w:rPr>
-      </w:pPr>
       <w:r>
         <w:rPr>
           <w:noProof/>
           <w:sz w:val="24"/>
           <w:lang w:eastAsia="pl-PL"/>
         </w:rPr>
-        <w:lastRenderedPageBreak/>
         <w:drawing>
           <wp:inline distT="0" distB="0" distL="0" distR="0" wp14:anchorId="379019BD" wp14:editId="2E38489E">
             <wp:extent cx="5760720" cy="3765550"/>
@@ -16348,11 +16266,12 @@
           <w:numId w:val="1"/>
         </w:numPr>
       </w:pPr>
-      <w:bookmarkStart w:id="22" w:name="_Toc421999034"/>
-      <w:r>
+      <w:bookmarkStart w:id="23" w:name="_Toc421999034"/>
+      <w:r>
+        <w:lastRenderedPageBreak/>
         <w:t>Projekt zabezpieczeń na poziomie aplikacji</w:t>
       </w:r>
-      <w:bookmarkEnd w:id="22"/>
+      <w:bookmarkEnd w:id="23"/>
     </w:p>
     <w:p>
       <w:pPr>
@@ -16407,7 +16326,7 @@
           <w:szCs w:val="32"/>
         </w:rPr>
       </w:pPr>
-      <w:bookmarkStart w:id="23" w:name="_Toc421999035"/>
+      <w:bookmarkStart w:id="24" w:name="_Toc421999035"/>
       <w:r>
         <w:br w:type="page"/>
       </w:r>
@@ -16427,7 +16346,7 @@
       <w:r>
         <w:t>mplementacja systemu</w:t>
       </w:r>
-      <w:bookmarkEnd w:id="23"/>
+      <w:bookmarkEnd w:id="24"/>
     </w:p>
     <w:p>
       <w:pPr>
@@ -16445,11 +16364,11 @@
           <w:numId w:val="1"/>
         </w:numPr>
       </w:pPr>
-      <w:bookmarkStart w:id="24" w:name="_Toc421999036"/>
+      <w:bookmarkStart w:id="25" w:name="_Toc421999036"/>
       <w:r>
         <w:t>Realizacja bazy danych</w:t>
       </w:r>
-      <w:bookmarkEnd w:id="24"/>
+      <w:bookmarkEnd w:id="25"/>
     </w:p>
     <w:p>
       <w:pPr>
@@ -16840,11 +16759,11 @@
           <w:numId w:val="1"/>
         </w:numPr>
       </w:pPr>
-      <w:bookmarkStart w:id="25" w:name="_Toc421999037"/>
+      <w:bookmarkStart w:id="26" w:name="_Toc421999037"/>
       <w:r>
         <w:t>Realizacja elementów aplikacji</w:t>
       </w:r>
-      <w:bookmarkEnd w:id="25"/>
+      <w:bookmarkEnd w:id="26"/>
     </w:p>
     <w:p>
       <w:pPr>
@@ -16876,7 +16795,7 @@
           <w:numId w:val="1"/>
         </w:numPr>
       </w:pPr>
-      <w:bookmarkStart w:id="26" w:name="_Toc421999038"/>
+      <w:bookmarkStart w:id="27" w:name="_Toc421999038"/>
       <w:r>
         <w:lastRenderedPageBreak/>
         <w:t>Test</w:t>
@@ -16887,7 +16806,7 @@
       <w:r>
         <w:t xml:space="preserve"> systemu</w:t>
       </w:r>
-      <w:bookmarkEnd w:id="26"/>
+      <w:bookmarkEnd w:id="27"/>
     </w:p>
     <w:p/>
     <w:p>
@@ -16898,7 +16817,7 @@
           <w:numId w:val="1"/>
         </w:numPr>
       </w:pPr>
-      <w:bookmarkStart w:id="27" w:name="_Toc421999039"/>
+      <w:bookmarkStart w:id="28" w:name="_Toc421999039"/>
       <w:r>
         <w:t>Test</w:t>
       </w:r>
@@ -16911,7 +16830,7 @@
       <w:r>
         <w:t>zaimplementowanych funkcjonalności</w:t>
       </w:r>
-      <w:bookmarkEnd w:id="27"/>
+      <w:bookmarkEnd w:id="28"/>
     </w:p>
     <w:p>
       <w:pPr>
@@ -16951,7 +16870,7 @@
           <w:numId w:val="1"/>
         </w:numPr>
       </w:pPr>
-      <w:bookmarkStart w:id="28" w:name="_Toc421999040"/>
+      <w:bookmarkStart w:id="29" w:name="_Toc421999040"/>
       <w:r>
         <w:t>Test</w:t>
       </w:r>
@@ -16961,7 +16880,7 @@
       <w:r>
         <w:t xml:space="preserve"> mechanizmów bezpieczeństwa</w:t>
       </w:r>
-      <w:bookmarkEnd w:id="28"/>
+      <w:bookmarkEnd w:id="29"/>
     </w:p>
     <w:p>
       <w:pPr>
@@ -17001,11 +16920,11 @@
           <w:numId w:val="1"/>
         </w:numPr>
       </w:pPr>
-      <w:bookmarkStart w:id="29" w:name="_Toc421999041"/>
+      <w:bookmarkStart w:id="30" w:name="_Toc421999041"/>
       <w:r>
         <w:t>Wnioski z testów</w:t>
       </w:r>
-      <w:bookmarkEnd w:id="29"/>
+      <w:bookmarkEnd w:id="30"/>
     </w:p>
     <w:p>
       <w:pPr>
@@ -17054,8 +16973,6 @@
           <w:color w:val="FF0000"/>
         </w:rPr>
       </w:pPr>
-      <w:bookmarkStart w:id="30" w:name="_GoBack"/>
-      <w:bookmarkEnd w:id="30"/>
       <w:r>
         <w:rPr>
           <w:color w:val="FF0000"/>
@@ -22991,7 +22908,7 @@
 </file>
 
 <file path=customXml/itemProps1.xml><?xml version="1.0" encoding="utf-8"?>
-<ds:datastoreItem xmlns:ds="http://schemas.openxmlformats.org/officeDocument/2006/customXml" ds:itemID="{9DF8287A-5E20-491F-9D24-A9F6C6A69B36}">
+<ds:datastoreItem xmlns:ds="http://schemas.openxmlformats.org/officeDocument/2006/customXml" ds:itemID="{A8728A27-2E4D-4DC8-B25D-272C28F9017C}">
   <ds:schemaRefs>
     <ds:schemaRef ds:uri="http://schemas.openxmlformats.org/officeDocument/2006/bibliography"/>
   </ds:schemaRefs>

</xml_diff>